<commit_message>
Python Library(Admin SDK): Get Folder Given ID Method
</commit_message>
<xml_diff>
--- a/resources/Developer Docs/Developers Guide to Cloud Winterstore.docx
+++ b/resources/Developer Docs/Developers Guide to Cloud Winterstore.docx
@@ -2480,7 +2480,25 @@
           <w:sz w:val="28"/>
           <w:szCs w:val="28"/>
         </w:rPr>
-        <w:t>FUNCTION CreateClient(parameters)</w:t>
+        <w:t xml:space="preserve">FUNCTION </w:t>
+      </w:r>
+      <w:proofErr w:type="spellStart"/>
+      <w:r>
+        <w:rPr>
+          <w:rFonts w:ascii="Arial" w:hAnsi="Arial" w:cs="Arial"/>
+          <w:sz w:val="28"/>
+          <w:szCs w:val="28"/>
+        </w:rPr>
+        <w:t>CreateClient</w:t>
+      </w:r>
+      <w:proofErr w:type="spellEnd"/>
+      <w:r>
+        <w:rPr>
+          <w:rFonts w:ascii="Arial" w:hAnsi="Arial" w:cs="Arial"/>
+          <w:sz w:val="28"/>
+          <w:szCs w:val="28"/>
+        </w:rPr>
+        <w:t>(parameters)</w:t>
       </w:r>
     </w:p>
     <w:p>
@@ -4074,13 +4092,23 @@
                 <w:lang w:eastAsia="en-ZW"/>
               </w:rPr>
             </w:pPr>
-            <w:r>
-              <w:rPr>
-                <w:rFonts w:ascii="Arial" w:eastAsia="Times New Roman" w:hAnsi="Arial" w:cs="Arial"/>
-                <w:color w:val="000000"/>
-                <w:lang w:eastAsia="en-ZW"/>
-              </w:rPr>
-              <w:t>Unbarn a client account</w:t>
+            <w:proofErr w:type="spellStart"/>
+            <w:r>
+              <w:rPr>
+                <w:rFonts w:ascii="Arial" w:eastAsia="Times New Roman" w:hAnsi="Arial" w:cs="Arial"/>
+                <w:color w:val="000000"/>
+                <w:lang w:eastAsia="en-ZW"/>
+              </w:rPr>
+              <w:t>Unbarn</w:t>
+            </w:r>
+            <w:proofErr w:type="spellEnd"/>
+            <w:r>
+              <w:rPr>
+                <w:rFonts w:ascii="Arial" w:eastAsia="Times New Roman" w:hAnsi="Arial" w:cs="Arial"/>
+                <w:color w:val="000000"/>
+                <w:lang w:eastAsia="en-ZW"/>
+              </w:rPr>
+              <w:t xml:space="preserve"> a client account</w:t>
             </w:r>
           </w:p>
         </w:tc>
@@ -5001,7 +5029,25 @@
                 <w:sz w:val="28"/>
                 <w:szCs w:val="28"/>
               </w:rPr>
-              <w:t xml:space="preserve">     “id” : “some id”</w:t>
+              <w:t xml:space="preserve">     “id</w:t>
+            </w:r>
+            <w:proofErr w:type="gramStart"/>
+            <w:r>
+              <w:rPr>
+                <w:rFonts w:ascii="Arial" w:hAnsi="Arial" w:cs="Arial"/>
+                <w:sz w:val="28"/>
+                <w:szCs w:val="28"/>
+              </w:rPr>
+              <w:t>” :</w:t>
+            </w:r>
+            <w:proofErr w:type="gramEnd"/>
+            <w:r>
+              <w:rPr>
+                <w:rFonts w:ascii="Arial" w:hAnsi="Arial" w:cs="Arial"/>
+                <w:sz w:val="28"/>
+                <w:szCs w:val="28"/>
+              </w:rPr>
+              <w:t xml:space="preserve"> “some id”</w:t>
             </w:r>
           </w:p>
           <w:p>
@@ -5233,7 +5279,15 @@
           <w:sz w:val="28"/>
           <w:szCs w:val="28"/>
         </w:rPr>
-        <w:t>Allows us to view files in a certain folder.</w:t>
+        <w:t>Allows us to view files in a certain folder</w:t>
+      </w:r>
+      <w:r>
+        <w:rPr>
+          <w:rFonts w:ascii="Arial" w:hAnsi="Arial" w:cs="Arial"/>
+          <w:sz w:val="28"/>
+          <w:szCs w:val="28"/>
+        </w:rPr>
+        <w:t xml:space="preserve"> given a folder identification.</w:t>
       </w:r>
     </w:p>
     <w:p>
@@ -5558,15 +5612,53 @@
                 <w:sz w:val="28"/>
                 <w:szCs w:val="28"/>
               </w:rPr>
-              <w:t>"projectName" :</w:t>
-            </w:r>
-            <w:r>
-              <w:rPr>
-                <w:rFonts w:ascii="Arial" w:hAnsi="Arial" w:cs="Arial"/>
-                <w:sz w:val="28"/>
-                <w:szCs w:val="28"/>
-              </w:rPr>
-              <w:t xml:space="preserve"> &lt;project_name&gt;</w:t>
+              <w:t>"</w:t>
+            </w:r>
+            <w:proofErr w:type="spellStart"/>
+            <w:r>
+              <w:rPr>
+                <w:rFonts w:ascii="Arial" w:hAnsi="Arial" w:cs="Arial"/>
+                <w:sz w:val="28"/>
+                <w:szCs w:val="28"/>
+              </w:rPr>
+              <w:t>projectName</w:t>
+            </w:r>
+            <w:proofErr w:type="spellEnd"/>
+            <w:proofErr w:type="gramStart"/>
+            <w:r>
+              <w:rPr>
+                <w:rFonts w:ascii="Arial" w:hAnsi="Arial" w:cs="Arial"/>
+                <w:sz w:val="28"/>
+                <w:szCs w:val="28"/>
+              </w:rPr>
+              <w:t>" :</w:t>
+            </w:r>
+            <w:proofErr w:type="gramEnd"/>
+            <w:r>
+              <w:rPr>
+                <w:rFonts w:ascii="Arial" w:hAnsi="Arial" w:cs="Arial"/>
+                <w:sz w:val="28"/>
+                <w:szCs w:val="28"/>
+              </w:rPr>
+              <w:t xml:space="preserve"> &lt;</w:t>
+            </w:r>
+            <w:proofErr w:type="spellStart"/>
+            <w:r>
+              <w:rPr>
+                <w:rFonts w:ascii="Arial" w:hAnsi="Arial" w:cs="Arial"/>
+                <w:sz w:val="28"/>
+                <w:szCs w:val="28"/>
+              </w:rPr>
+              <w:t>project_name</w:t>
+            </w:r>
+            <w:proofErr w:type="spellEnd"/>
+            <w:r>
+              <w:rPr>
+                <w:rFonts w:ascii="Arial" w:hAnsi="Arial" w:cs="Arial"/>
+                <w:sz w:val="28"/>
+                <w:szCs w:val="28"/>
+              </w:rPr>
+              <w:t>&gt;</w:t>
             </w:r>
             <w:r>
               <w:rPr>
@@ -5608,15 +5700,61 @@
                 <w:sz w:val="28"/>
                 <w:szCs w:val="28"/>
               </w:rPr>
-              <w:t xml:space="preserve"> "folderID" : </w:t>
-            </w:r>
-            <w:r>
-              <w:rPr>
-                <w:rFonts w:ascii="Arial" w:hAnsi="Arial" w:cs="Arial"/>
-                <w:sz w:val="28"/>
-                <w:szCs w:val="28"/>
-              </w:rPr>
-              <w:t>&lt;folder_id&gt;</w:t>
+              <w:t xml:space="preserve"> "</w:t>
+            </w:r>
+            <w:proofErr w:type="spellStart"/>
+            <w:r>
+              <w:rPr>
+                <w:rFonts w:ascii="Arial" w:hAnsi="Arial" w:cs="Arial"/>
+                <w:sz w:val="28"/>
+                <w:szCs w:val="28"/>
+              </w:rPr>
+              <w:t>folderID</w:t>
+            </w:r>
+            <w:proofErr w:type="spellEnd"/>
+            <w:proofErr w:type="gramStart"/>
+            <w:r>
+              <w:rPr>
+                <w:rFonts w:ascii="Arial" w:hAnsi="Arial" w:cs="Arial"/>
+                <w:sz w:val="28"/>
+                <w:szCs w:val="28"/>
+              </w:rPr>
+              <w:t>" :</w:t>
+            </w:r>
+            <w:proofErr w:type="gramEnd"/>
+            <w:r>
+              <w:rPr>
+                <w:rFonts w:ascii="Arial" w:hAnsi="Arial" w:cs="Arial"/>
+                <w:sz w:val="28"/>
+                <w:szCs w:val="28"/>
+              </w:rPr>
+              <w:t xml:space="preserve"> </w:t>
+            </w:r>
+            <w:r>
+              <w:rPr>
+                <w:rFonts w:ascii="Arial" w:hAnsi="Arial" w:cs="Arial"/>
+                <w:sz w:val="28"/>
+                <w:szCs w:val="28"/>
+              </w:rPr>
+              <w:t>&lt;</w:t>
+            </w:r>
+            <w:proofErr w:type="spellStart"/>
+            <w:r>
+              <w:rPr>
+                <w:rFonts w:ascii="Arial" w:hAnsi="Arial" w:cs="Arial"/>
+                <w:sz w:val="28"/>
+                <w:szCs w:val="28"/>
+              </w:rPr>
+              <w:t>folder_id</w:t>
+            </w:r>
+            <w:proofErr w:type="spellEnd"/>
+            <w:r>
+              <w:rPr>
+                <w:rFonts w:ascii="Arial" w:hAnsi="Arial" w:cs="Arial"/>
+                <w:sz w:val="28"/>
+                <w:szCs w:val="28"/>
+              </w:rPr>
+              <w:t>&gt;</w:t>
             </w:r>
           </w:p>
           <w:p>
@@ -5695,7 +5833,25 @@
           <w:sz w:val="28"/>
           <w:szCs w:val="28"/>
         </w:rPr>
-        <w:t xml:space="preserve"> The root folder does not have an id similar to its subfolders. You will have to submit “root” as the folder_id to view the files in the root directory.</w:t>
+        <w:t xml:space="preserve"> The root folder does not have an id similar to its subfolders. You will have to submit “root” as the </w:t>
+      </w:r>
+      <w:proofErr w:type="spellStart"/>
+      <w:r>
+        <w:rPr>
+          <w:rFonts w:ascii="Arial" w:hAnsi="Arial" w:cs="Arial"/>
+          <w:sz w:val="28"/>
+          <w:szCs w:val="28"/>
+        </w:rPr>
+        <w:t>folder_id</w:t>
+      </w:r>
+      <w:proofErr w:type="spellEnd"/>
+      <w:r>
+        <w:rPr>
+          <w:rFonts w:ascii="Arial" w:hAnsi="Arial" w:cs="Arial"/>
+          <w:sz w:val="28"/>
+          <w:szCs w:val="28"/>
+        </w:rPr>
+        <w:t xml:space="preserve"> to view the files in the root directory.</w:t>
       </w:r>
     </w:p>
     <w:p>
@@ -5731,7 +5887,35 @@
           <w:sz w:val="28"/>
           <w:szCs w:val="28"/>
         </w:rPr>
-        <w:t>&lt;username&gt;.&lt;project_name&gt; i.e.</w:t>
+        <w:t>&lt;username</w:t>
+      </w:r>
+      <w:proofErr w:type="gramStart"/>
+      <w:r>
+        <w:rPr>
+          <w:rFonts w:ascii="Arial" w:hAnsi="Arial" w:cs="Arial"/>
+          <w:sz w:val="28"/>
+          <w:szCs w:val="28"/>
+        </w:rPr>
+        <w:t>&gt;.&lt;</w:t>
+      </w:r>
+      <w:proofErr w:type="spellStart"/>
+      <w:proofErr w:type="gramEnd"/>
+      <w:r>
+        <w:rPr>
+          <w:rFonts w:ascii="Arial" w:hAnsi="Arial" w:cs="Arial"/>
+          <w:sz w:val="28"/>
+          <w:szCs w:val="28"/>
+        </w:rPr>
+        <w:t>project_name</w:t>
+      </w:r>
+      <w:proofErr w:type="spellEnd"/>
+      <w:r>
+        <w:rPr>
+          <w:rFonts w:ascii="Arial" w:hAnsi="Arial" w:cs="Arial"/>
+          <w:sz w:val="28"/>
+          <w:szCs w:val="28"/>
+        </w:rPr>
+        <w:t>&gt; i.e.</w:t>
       </w:r>
     </w:p>
     <w:p>
@@ -5793,7 +5977,53 @@
           <w:sz w:val="28"/>
           <w:szCs w:val="28"/>
         </w:rPr>
-        <w:t>"projectName" : "rbryanben.Demo-Project",</w:t>
+        <w:t>"</w:t>
+      </w:r>
+      <w:proofErr w:type="spellStart"/>
+      <w:r>
+        <w:rPr>
+          <w:rFonts w:ascii="Arial" w:hAnsi="Arial" w:cs="Arial"/>
+          <w:sz w:val="28"/>
+          <w:szCs w:val="28"/>
+        </w:rPr>
+        <w:t>projectName</w:t>
+      </w:r>
+      <w:proofErr w:type="spellEnd"/>
+      <w:proofErr w:type="gramStart"/>
+      <w:r>
+        <w:rPr>
+          <w:rFonts w:ascii="Arial" w:hAnsi="Arial" w:cs="Arial"/>
+          <w:sz w:val="28"/>
+          <w:szCs w:val="28"/>
+        </w:rPr>
+        <w:t>" :</w:t>
+      </w:r>
+      <w:proofErr w:type="gramEnd"/>
+      <w:r>
+        <w:rPr>
+          <w:rFonts w:ascii="Arial" w:hAnsi="Arial" w:cs="Arial"/>
+          <w:sz w:val="28"/>
+          <w:szCs w:val="28"/>
+        </w:rPr>
+        <w:t xml:space="preserve"> "</w:t>
+      </w:r>
+      <w:proofErr w:type="spellStart"/>
+      <w:r>
+        <w:rPr>
+          <w:rFonts w:ascii="Arial" w:hAnsi="Arial" w:cs="Arial"/>
+          <w:sz w:val="28"/>
+          <w:szCs w:val="28"/>
+        </w:rPr>
+        <w:t>rbryanben.Demo</w:t>
+      </w:r>
+      <w:proofErr w:type="spellEnd"/>
+      <w:r>
+        <w:rPr>
+          <w:rFonts w:ascii="Arial" w:hAnsi="Arial" w:cs="Arial"/>
+          <w:sz w:val="28"/>
+          <w:szCs w:val="28"/>
+        </w:rPr>
+        <w:t>-Project",</w:t>
       </w:r>
     </w:p>
     <w:p>
@@ -5827,7 +6057,35 @@
           <w:sz w:val="28"/>
           <w:szCs w:val="28"/>
         </w:rPr>
-        <w:t>"folderID" : "root"</w:t>
+        <w:t>"</w:t>
+      </w:r>
+      <w:proofErr w:type="spellStart"/>
+      <w:r>
+        <w:rPr>
+          <w:rFonts w:ascii="Arial" w:hAnsi="Arial" w:cs="Arial"/>
+          <w:sz w:val="28"/>
+          <w:szCs w:val="28"/>
+        </w:rPr>
+        <w:t>folderID</w:t>
+      </w:r>
+      <w:proofErr w:type="spellEnd"/>
+      <w:proofErr w:type="gramStart"/>
+      <w:r>
+        <w:rPr>
+          <w:rFonts w:ascii="Arial" w:hAnsi="Arial" w:cs="Arial"/>
+          <w:sz w:val="28"/>
+          <w:szCs w:val="28"/>
+        </w:rPr>
+        <w:t>" :</w:t>
+      </w:r>
+      <w:proofErr w:type="gramEnd"/>
+      <w:r>
+        <w:rPr>
+          <w:rFonts w:ascii="Arial" w:hAnsi="Arial" w:cs="Arial"/>
+          <w:sz w:val="28"/>
+          <w:szCs w:val="28"/>
+        </w:rPr>
+        <w:t xml:space="preserve"> "root"</w:t>
       </w:r>
     </w:p>
     <w:p>
@@ -5874,39 +6132,7 @@
           <w:szCs w:val="28"/>
         </w:rPr>
         <w:lastRenderedPageBreak/>
-        <w:t xml:space="preserve">Chapter </w:t>
-      </w:r>
-      <w:r>
-        <w:rPr>
-          <w:rFonts w:ascii="Arial" w:hAnsi="Arial" w:cs="Arial"/>
-          <w:sz w:val="28"/>
-          <w:szCs w:val="28"/>
-        </w:rPr>
-        <w:t>5</w:t>
-      </w:r>
-      <w:r>
-        <w:rPr>
-          <w:rFonts w:ascii="Arial" w:hAnsi="Arial" w:cs="Arial"/>
-          <w:sz w:val="28"/>
-          <w:szCs w:val="28"/>
-        </w:rPr>
-        <w:t xml:space="preserve"> – View Files in A Folder (Folder </w:t>
-      </w:r>
-      <w:r>
-        <w:rPr>
-          <w:rFonts w:ascii="Arial" w:hAnsi="Arial" w:cs="Arial"/>
-          <w:sz w:val="28"/>
-          <w:szCs w:val="28"/>
-        </w:rPr>
-        <w:t>Path</w:t>
-      </w:r>
-      <w:r>
-        <w:rPr>
-          <w:rFonts w:ascii="Arial" w:hAnsi="Arial" w:cs="Arial"/>
-          <w:sz w:val="28"/>
-          <w:szCs w:val="28"/>
-        </w:rPr>
-        <w:t>)</w:t>
+        <w:t>Chapter 5 – View Files in A Folder (Folder Path)</w:t>
       </w:r>
     </w:p>
     <w:p>
@@ -5958,15 +6184,7 @@
           <w:sz w:val="28"/>
           <w:szCs w:val="28"/>
         </w:rPr>
-        <w:t>Allows us to view files in a certain folder</w:t>
-      </w:r>
-      <w:r>
-        <w:rPr>
-          <w:rFonts w:ascii="Arial" w:hAnsi="Arial" w:cs="Arial"/>
-          <w:sz w:val="28"/>
-          <w:szCs w:val="28"/>
-        </w:rPr>
-        <w:t xml:space="preserve"> using a folder path</w:t>
+        <w:t>Allows us to view files in a certain folder using a folder path</w:t>
       </w:r>
     </w:p>
     <w:p>
@@ -6259,15 +6477,53 @@
                 <w:sz w:val="28"/>
                 <w:szCs w:val="28"/>
               </w:rPr>
-              <w:t>"projectName" :</w:t>
-            </w:r>
-            <w:r>
-              <w:rPr>
-                <w:rFonts w:ascii="Arial" w:hAnsi="Arial" w:cs="Arial"/>
-                <w:sz w:val="28"/>
-                <w:szCs w:val="28"/>
-              </w:rPr>
-              <w:t xml:space="preserve"> &lt;project_name&gt;</w:t>
+              <w:t>"</w:t>
+            </w:r>
+            <w:proofErr w:type="spellStart"/>
+            <w:r>
+              <w:rPr>
+                <w:rFonts w:ascii="Arial" w:hAnsi="Arial" w:cs="Arial"/>
+                <w:sz w:val="28"/>
+                <w:szCs w:val="28"/>
+              </w:rPr>
+              <w:t>projectName</w:t>
+            </w:r>
+            <w:proofErr w:type="spellEnd"/>
+            <w:proofErr w:type="gramStart"/>
+            <w:r>
+              <w:rPr>
+                <w:rFonts w:ascii="Arial" w:hAnsi="Arial" w:cs="Arial"/>
+                <w:sz w:val="28"/>
+                <w:szCs w:val="28"/>
+              </w:rPr>
+              <w:t>" :</w:t>
+            </w:r>
+            <w:proofErr w:type="gramEnd"/>
+            <w:r>
+              <w:rPr>
+                <w:rFonts w:ascii="Arial" w:hAnsi="Arial" w:cs="Arial"/>
+                <w:sz w:val="28"/>
+                <w:szCs w:val="28"/>
+              </w:rPr>
+              <w:t xml:space="preserve"> &lt;</w:t>
+            </w:r>
+            <w:proofErr w:type="spellStart"/>
+            <w:r>
+              <w:rPr>
+                <w:rFonts w:ascii="Arial" w:hAnsi="Arial" w:cs="Arial"/>
+                <w:sz w:val="28"/>
+                <w:szCs w:val="28"/>
+              </w:rPr>
+              <w:t>project_name</w:t>
+            </w:r>
+            <w:proofErr w:type="spellEnd"/>
+            <w:r>
+              <w:rPr>
+                <w:rFonts w:ascii="Arial" w:hAnsi="Arial" w:cs="Arial"/>
+                <w:sz w:val="28"/>
+                <w:szCs w:val="28"/>
+              </w:rPr>
+              <w:t>&gt;</w:t>
             </w:r>
             <w:r>
               <w:rPr>
@@ -6319,37 +6575,31 @@
               </w:rPr>
               <w:t>path</w:t>
             </w:r>
-            <w:r>
-              <w:rPr>
-                <w:rFonts w:ascii="Arial" w:hAnsi="Arial" w:cs="Arial"/>
-                <w:sz w:val="28"/>
-                <w:szCs w:val="28"/>
-              </w:rPr>
-              <w:t xml:space="preserve">" : </w:t>
-            </w:r>
-            <w:r>
-              <w:rPr>
-                <w:rFonts w:ascii="Arial" w:hAnsi="Arial" w:cs="Arial"/>
-                <w:sz w:val="28"/>
-                <w:szCs w:val="28"/>
-              </w:rPr>
-              <w:t>&lt;</w:t>
-            </w:r>
-            <w:r>
-              <w:rPr>
-                <w:rFonts w:ascii="Arial" w:hAnsi="Arial" w:cs="Arial"/>
-                <w:sz w:val="28"/>
-                <w:szCs w:val="28"/>
-              </w:rPr>
-              <w:t>path</w:t>
-            </w:r>
-            <w:r>
-              <w:rPr>
-                <w:rFonts w:ascii="Arial" w:hAnsi="Arial" w:cs="Arial"/>
-                <w:sz w:val="28"/>
-                <w:szCs w:val="28"/>
-              </w:rPr>
-              <w:t>&gt;</w:t>
+            <w:proofErr w:type="gramStart"/>
+            <w:r>
+              <w:rPr>
+                <w:rFonts w:ascii="Arial" w:hAnsi="Arial" w:cs="Arial"/>
+                <w:sz w:val="28"/>
+                <w:szCs w:val="28"/>
+              </w:rPr>
+              <w:t>" :</w:t>
+            </w:r>
+            <w:proofErr w:type="gramEnd"/>
+            <w:r>
+              <w:rPr>
+                <w:rFonts w:ascii="Arial" w:hAnsi="Arial" w:cs="Arial"/>
+                <w:sz w:val="28"/>
+                <w:szCs w:val="28"/>
+              </w:rPr>
+              <w:t xml:space="preserve"> </w:t>
+            </w:r>
+            <w:r>
+              <w:rPr>
+                <w:rFonts w:ascii="Arial" w:hAnsi="Arial" w:cs="Arial"/>
+                <w:sz w:val="28"/>
+                <w:szCs w:val="28"/>
+              </w:rPr>
+              <w:t>&lt;path&gt;</w:t>
             </w:r>
           </w:p>
           <w:p>
@@ -6474,7 +6724,35 @@
           <w:sz w:val="28"/>
           <w:szCs w:val="28"/>
         </w:rPr>
-        <w:t>&lt;username&gt;.&lt;project_name&gt; i.e</w:t>
+        <w:t>&lt;username</w:t>
+      </w:r>
+      <w:proofErr w:type="gramStart"/>
+      <w:r>
+        <w:rPr>
+          <w:rFonts w:ascii="Arial" w:hAnsi="Arial" w:cs="Arial"/>
+          <w:sz w:val="28"/>
+          <w:szCs w:val="28"/>
+        </w:rPr>
+        <w:t>&gt;.&lt;</w:t>
+      </w:r>
+      <w:proofErr w:type="spellStart"/>
+      <w:proofErr w:type="gramEnd"/>
+      <w:r>
+        <w:rPr>
+          <w:rFonts w:ascii="Arial" w:hAnsi="Arial" w:cs="Arial"/>
+          <w:sz w:val="28"/>
+          <w:szCs w:val="28"/>
+        </w:rPr>
+        <w:t>project_name</w:t>
+      </w:r>
+      <w:proofErr w:type="spellEnd"/>
+      <w:r>
+        <w:rPr>
+          <w:rFonts w:ascii="Arial" w:hAnsi="Arial" w:cs="Arial"/>
+          <w:sz w:val="28"/>
+          <w:szCs w:val="28"/>
+        </w:rPr>
+        <w:t>&gt; i.e</w:t>
       </w:r>
       <w:r>
         <w:rPr>
@@ -6546,7 +6824,53 @@
           <w:sz w:val="28"/>
           <w:szCs w:val="28"/>
         </w:rPr>
-        <w:t>"projectName" : "rbryanben.Demo-Project",</w:t>
+        <w:t>"</w:t>
+      </w:r>
+      <w:proofErr w:type="spellStart"/>
+      <w:r>
+        <w:rPr>
+          <w:rFonts w:ascii="Arial" w:hAnsi="Arial" w:cs="Arial"/>
+          <w:sz w:val="28"/>
+          <w:szCs w:val="28"/>
+        </w:rPr>
+        <w:t>projectName</w:t>
+      </w:r>
+      <w:proofErr w:type="spellEnd"/>
+      <w:proofErr w:type="gramStart"/>
+      <w:r>
+        <w:rPr>
+          <w:rFonts w:ascii="Arial" w:hAnsi="Arial" w:cs="Arial"/>
+          <w:sz w:val="28"/>
+          <w:szCs w:val="28"/>
+        </w:rPr>
+        <w:t>" :</w:t>
+      </w:r>
+      <w:proofErr w:type="gramEnd"/>
+      <w:r>
+        <w:rPr>
+          <w:rFonts w:ascii="Arial" w:hAnsi="Arial" w:cs="Arial"/>
+          <w:sz w:val="28"/>
+          <w:szCs w:val="28"/>
+        </w:rPr>
+        <w:t xml:space="preserve"> "</w:t>
+      </w:r>
+      <w:proofErr w:type="spellStart"/>
+      <w:r>
+        <w:rPr>
+          <w:rFonts w:ascii="Arial" w:hAnsi="Arial" w:cs="Arial"/>
+          <w:sz w:val="28"/>
+          <w:szCs w:val="28"/>
+        </w:rPr>
+        <w:t>rbryanben.Demo</w:t>
+      </w:r>
+      <w:proofErr w:type="spellEnd"/>
+      <w:r>
+        <w:rPr>
+          <w:rFonts w:ascii="Arial" w:hAnsi="Arial" w:cs="Arial"/>
+          <w:sz w:val="28"/>
+          <w:szCs w:val="28"/>
+        </w:rPr>
+        <w:t>-Project",</w:t>
       </w:r>
     </w:p>
     <w:p>
@@ -6581,7 +6905,25 @@
           <w:sz w:val="28"/>
           <w:szCs w:val="28"/>
         </w:rPr>
-        <w:t xml:space="preserve">"path" : </w:t>
+        <w:t>"path</w:t>
+      </w:r>
+      <w:proofErr w:type="gramStart"/>
+      <w:r>
+        <w:rPr>
+          <w:rFonts w:ascii="Arial" w:hAnsi="Arial" w:cs="Arial"/>
+          <w:sz w:val="28"/>
+          <w:szCs w:val="28"/>
+        </w:rPr>
+        <w:t>" :</w:t>
+      </w:r>
+      <w:proofErr w:type="gramEnd"/>
+      <w:r>
+        <w:rPr>
+          <w:rFonts w:ascii="Arial" w:hAnsi="Arial" w:cs="Arial"/>
+          <w:sz w:val="28"/>
+          <w:szCs w:val="28"/>
+        </w:rPr>
+        <w:t xml:space="preserve"> </w:t>
       </w:r>
       <w:r>
         <w:rPr>
@@ -7070,7 +7412,43 @@
                 <w:sz w:val="28"/>
                 <w:szCs w:val="28"/>
               </w:rPr>
-              <w:t>“file” : &lt;the_binary_file&gt;</w:t>
+              <w:t>“file</w:t>
+            </w:r>
+            <w:proofErr w:type="gramStart"/>
+            <w:r>
+              <w:rPr>
+                <w:rFonts w:ascii="Arial" w:hAnsi="Arial" w:cs="Arial"/>
+                <w:sz w:val="28"/>
+                <w:szCs w:val="28"/>
+              </w:rPr>
+              <w:t>” :</w:t>
+            </w:r>
+            <w:proofErr w:type="gramEnd"/>
+            <w:r>
+              <w:rPr>
+                <w:rFonts w:ascii="Arial" w:hAnsi="Arial" w:cs="Arial"/>
+                <w:sz w:val="28"/>
+                <w:szCs w:val="28"/>
+              </w:rPr>
+              <w:t xml:space="preserve"> &lt;</w:t>
+            </w:r>
+            <w:proofErr w:type="spellStart"/>
+            <w:r>
+              <w:rPr>
+                <w:rFonts w:ascii="Arial" w:hAnsi="Arial" w:cs="Arial"/>
+                <w:sz w:val="28"/>
+                <w:szCs w:val="28"/>
+              </w:rPr>
+              <w:t>the_binary_file</w:t>
+            </w:r>
+            <w:proofErr w:type="spellEnd"/>
+            <w:r>
+              <w:rPr>
+                <w:rFonts w:ascii="Arial" w:hAnsi="Arial" w:cs="Arial"/>
+                <w:sz w:val="28"/>
+                <w:szCs w:val="28"/>
+              </w:rPr>
+              <w:t>&gt;</w:t>
             </w:r>
           </w:p>
           <w:p>
@@ -7088,7 +7466,43 @@
                 <w:sz w:val="28"/>
                 <w:szCs w:val="28"/>
               </w:rPr>
-              <w:t>“name” : &lt;name_to_store_file_as&gt;</w:t>
+              <w:t>“name</w:t>
+            </w:r>
+            <w:proofErr w:type="gramStart"/>
+            <w:r>
+              <w:rPr>
+                <w:rFonts w:ascii="Arial" w:hAnsi="Arial" w:cs="Arial"/>
+                <w:sz w:val="28"/>
+                <w:szCs w:val="28"/>
+              </w:rPr>
+              <w:t>” :</w:t>
+            </w:r>
+            <w:proofErr w:type="gramEnd"/>
+            <w:r>
+              <w:rPr>
+                <w:rFonts w:ascii="Arial" w:hAnsi="Arial" w:cs="Arial"/>
+                <w:sz w:val="28"/>
+                <w:szCs w:val="28"/>
+              </w:rPr>
+              <w:t xml:space="preserve"> &lt;</w:t>
+            </w:r>
+            <w:proofErr w:type="spellStart"/>
+            <w:r>
+              <w:rPr>
+                <w:rFonts w:ascii="Arial" w:hAnsi="Arial" w:cs="Arial"/>
+                <w:sz w:val="28"/>
+                <w:szCs w:val="28"/>
+              </w:rPr>
+              <w:t>name_to_store_file_as</w:t>
+            </w:r>
+            <w:proofErr w:type="spellEnd"/>
+            <w:r>
+              <w:rPr>
+                <w:rFonts w:ascii="Arial" w:hAnsi="Arial" w:cs="Arial"/>
+                <w:sz w:val="28"/>
+                <w:szCs w:val="28"/>
+              </w:rPr>
+              <w:t>&gt;</w:t>
             </w:r>
           </w:p>
           <w:p>
@@ -7106,7 +7520,43 @@
                 <w:sz w:val="28"/>
                 <w:szCs w:val="28"/>
               </w:rPr>
-              <w:t>“size” : &lt;computed_size_of_file_as_bytes&gt;</w:t>
+              <w:t>“size</w:t>
+            </w:r>
+            <w:proofErr w:type="gramStart"/>
+            <w:r>
+              <w:rPr>
+                <w:rFonts w:ascii="Arial" w:hAnsi="Arial" w:cs="Arial"/>
+                <w:sz w:val="28"/>
+                <w:szCs w:val="28"/>
+              </w:rPr>
+              <w:t>” :</w:t>
+            </w:r>
+            <w:proofErr w:type="gramEnd"/>
+            <w:r>
+              <w:rPr>
+                <w:rFonts w:ascii="Arial" w:hAnsi="Arial" w:cs="Arial"/>
+                <w:sz w:val="28"/>
+                <w:szCs w:val="28"/>
+              </w:rPr>
+              <w:t xml:space="preserve"> &lt;</w:t>
+            </w:r>
+            <w:proofErr w:type="spellStart"/>
+            <w:r>
+              <w:rPr>
+                <w:rFonts w:ascii="Arial" w:hAnsi="Arial" w:cs="Arial"/>
+                <w:sz w:val="28"/>
+                <w:szCs w:val="28"/>
+              </w:rPr>
+              <w:t>computed_size_of_file_as_bytes</w:t>
+            </w:r>
+            <w:proofErr w:type="spellEnd"/>
+            <w:r>
+              <w:rPr>
+                <w:rFonts w:ascii="Arial" w:hAnsi="Arial" w:cs="Arial"/>
+                <w:sz w:val="28"/>
+                <w:szCs w:val="28"/>
+              </w:rPr>
+              <w:t>&gt;</w:t>
             </w:r>
           </w:p>
           <w:p>
@@ -7124,7 +7574,43 @@
                 <w:sz w:val="28"/>
                 <w:szCs w:val="28"/>
               </w:rPr>
-              <w:t>“project” : &lt;name_of_project_to_upload_to&gt;</w:t>
+              <w:t>“project</w:t>
+            </w:r>
+            <w:proofErr w:type="gramStart"/>
+            <w:r>
+              <w:rPr>
+                <w:rFonts w:ascii="Arial" w:hAnsi="Arial" w:cs="Arial"/>
+                <w:sz w:val="28"/>
+                <w:szCs w:val="28"/>
+              </w:rPr>
+              <w:t>” :</w:t>
+            </w:r>
+            <w:proofErr w:type="gramEnd"/>
+            <w:r>
+              <w:rPr>
+                <w:rFonts w:ascii="Arial" w:hAnsi="Arial" w:cs="Arial"/>
+                <w:sz w:val="28"/>
+                <w:szCs w:val="28"/>
+              </w:rPr>
+              <w:t xml:space="preserve"> &lt;</w:t>
+            </w:r>
+            <w:proofErr w:type="spellStart"/>
+            <w:r>
+              <w:rPr>
+                <w:rFonts w:ascii="Arial" w:hAnsi="Arial" w:cs="Arial"/>
+                <w:sz w:val="28"/>
+                <w:szCs w:val="28"/>
+              </w:rPr>
+              <w:t>name_of_project_to_upload_to</w:t>
+            </w:r>
+            <w:proofErr w:type="spellEnd"/>
+            <w:r>
+              <w:rPr>
+                <w:rFonts w:ascii="Arial" w:hAnsi="Arial" w:cs="Arial"/>
+                <w:sz w:val="28"/>
+                <w:szCs w:val="28"/>
+              </w:rPr>
+              <w:t>&gt;</w:t>
             </w:r>
           </w:p>
           <w:p>
@@ -7142,7 +7628,43 @@
                 <w:sz w:val="28"/>
                 <w:szCs w:val="28"/>
               </w:rPr>
-              <w:t>“parent” : &lt;id_of_parent_to_upload_file_to&gt;</w:t>
+              <w:t>“parent</w:t>
+            </w:r>
+            <w:proofErr w:type="gramStart"/>
+            <w:r>
+              <w:rPr>
+                <w:rFonts w:ascii="Arial" w:hAnsi="Arial" w:cs="Arial"/>
+                <w:sz w:val="28"/>
+                <w:szCs w:val="28"/>
+              </w:rPr>
+              <w:t>” :</w:t>
+            </w:r>
+            <w:proofErr w:type="gramEnd"/>
+            <w:r>
+              <w:rPr>
+                <w:rFonts w:ascii="Arial" w:hAnsi="Arial" w:cs="Arial"/>
+                <w:sz w:val="28"/>
+                <w:szCs w:val="28"/>
+              </w:rPr>
+              <w:t xml:space="preserve"> &lt;</w:t>
+            </w:r>
+            <w:proofErr w:type="spellStart"/>
+            <w:r>
+              <w:rPr>
+                <w:rFonts w:ascii="Arial" w:hAnsi="Arial" w:cs="Arial"/>
+                <w:sz w:val="28"/>
+                <w:szCs w:val="28"/>
+              </w:rPr>
+              <w:t>id_of_parent_to_upload_file_to</w:t>
+            </w:r>
+            <w:proofErr w:type="spellEnd"/>
+            <w:r>
+              <w:rPr>
+                <w:rFonts w:ascii="Arial" w:hAnsi="Arial" w:cs="Arial"/>
+                <w:sz w:val="28"/>
+                <w:szCs w:val="28"/>
+              </w:rPr>
+              <w:t>&gt;</w:t>
             </w:r>
           </w:p>
           <w:p>
@@ -7162,6 +7684,7 @@
               </w:rPr>
               <w:t>“</w:t>
             </w:r>
+            <w:proofErr w:type="spellStart"/>
             <w:r>
               <w:rPr>
                 <w:rFonts w:ascii="Arial" w:hAnsi="Arial" w:cs="Arial"/>
@@ -7170,13 +7693,24 @@
               </w:rPr>
               <w:t>allowAllUsersWrite</w:t>
             </w:r>
-            <w:r>
-              <w:rPr>
-                <w:rFonts w:ascii="Arial" w:hAnsi="Arial" w:cs="Arial"/>
-                <w:sz w:val="28"/>
-                <w:szCs w:val="28"/>
-              </w:rPr>
-              <w:t>” : &lt;Boolean&gt;</w:t>
+            <w:proofErr w:type="spellEnd"/>
+            <w:proofErr w:type="gramStart"/>
+            <w:r>
+              <w:rPr>
+                <w:rFonts w:ascii="Arial" w:hAnsi="Arial" w:cs="Arial"/>
+                <w:sz w:val="28"/>
+                <w:szCs w:val="28"/>
+              </w:rPr>
+              <w:t>” :</w:t>
+            </w:r>
+            <w:proofErr w:type="gramEnd"/>
+            <w:r>
+              <w:rPr>
+                <w:rFonts w:ascii="Arial" w:hAnsi="Arial" w:cs="Arial"/>
+                <w:sz w:val="28"/>
+                <w:szCs w:val="28"/>
+              </w:rPr>
+              <w:t xml:space="preserve"> &lt;Boolean&gt;</w:t>
             </w:r>
           </w:p>
           <w:p>
@@ -7196,6 +7730,7 @@
               </w:rPr>
               <w:t>“</w:t>
             </w:r>
+            <w:proofErr w:type="spellStart"/>
             <w:r>
               <w:rPr>
                 <w:rFonts w:ascii="Arial" w:hAnsi="Arial" w:cs="Arial"/>
@@ -7204,13 +7739,24 @@
               </w:rPr>
               <w:t>allowAllUsersWrite</w:t>
             </w:r>
-            <w:r>
-              <w:rPr>
-                <w:rFonts w:ascii="Arial" w:hAnsi="Arial" w:cs="Arial"/>
-                <w:sz w:val="28"/>
-                <w:szCs w:val="28"/>
-              </w:rPr>
-              <w:t>” : &lt;Boolean&gt;</w:t>
+            <w:proofErr w:type="spellEnd"/>
+            <w:proofErr w:type="gramStart"/>
+            <w:r>
+              <w:rPr>
+                <w:rFonts w:ascii="Arial" w:hAnsi="Arial" w:cs="Arial"/>
+                <w:sz w:val="28"/>
+                <w:szCs w:val="28"/>
+              </w:rPr>
+              <w:t>” :</w:t>
+            </w:r>
+            <w:proofErr w:type="gramEnd"/>
+            <w:r>
+              <w:rPr>
+                <w:rFonts w:ascii="Arial" w:hAnsi="Arial" w:cs="Arial"/>
+                <w:sz w:val="28"/>
+                <w:szCs w:val="28"/>
+              </w:rPr>
+              <w:t xml:space="preserve"> &lt;Boolean&gt;</w:t>
             </w:r>
           </w:p>
           <w:p>
@@ -7230,6 +7776,7 @@
               </w:rPr>
               <w:t>“</w:t>
             </w:r>
+            <w:proofErr w:type="spellStart"/>
             <w:r>
               <w:rPr>
                 <w:rFonts w:ascii="Arial" w:hAnsi="Arial" w:cs="Arial"/>
@@ -7238,13 +7785,24 @@
               </w:rPr>
               <w:t>allowKeyUsersRead</w:t>
             </w:r>
-            <w:r>
-              <w:rPr>
-                <w:rFonts w:ascii="Arial" w:hAnsi="Arial" w:cs="Arial"/>
-                <w:sz w:val="28"/>
-                <w:szCs w:val="28"/>
-              </w:rPr>
-              <w:t>” : &lt;Boolean&gt;</w:t>
+            <w:proofErr w:type="spellEnd"/>
+            <w:proofErr w:type="gramStart"/>
+            <w:r>
+              <w:rPr>
+                <w:rFonts w:ascii="Arial" w:hAnsi="Arial" w:cs="Arial"/>
+                <w:sz w:val="28"/>
+                <w:szCs w:val="28"/>
+              </w:rPr>
+              <w:t>” :</w:t>
+            </w:r>
+            <w:proofErr w:type="gramEnd"/>
+            <w:r>
+              <w:rPr>
+                <w:rFonts w:ascii="Arial" w:hAnsi="Arial" w:cs="Arial"/>
+                <w:sz w:val="28"/>
+                <w:szCs w:val="28"/>
+              </w:rPr>
+              <w:t xml:space="preserve"> &lt;Boolean&gt;</w:t>
             </w:r>
           </w:p>
           <w:p>
@@ -7264,6 +7822,7 @@
               </w:rPr>
               <w:t>“</w:t>
             </w:r>
+            <w:proofErr w:type="spellStart"/>
             <w:r>
               <w:rPr>
                 <w:rFonts w:ascii="Arial" w:hAnsi="Arial" w:cs="Arial"/>
@@ -7272,13 +7831,24 @@
               </w:rPr>
               <w:t>allowKeyUsersWrite</w:t>
             </w:r>
-            <w:r>
-              <w:rPr>
-                <w:rFonts w:ascii="Arial" w:hAnsi="Arial" w:cs="Arial"/>
-                <w:sz w:val="28"/>
-                <w:szCs w:val="28"/>
-              </w:rPr>
-              <w:t>” : &lt;Boolean&gt;</w:t>
+            <w:proofErr w:type="spellEnd"/>
+            <w:proofErr w:type="gramStart"/>
+            <w:r>
+              <w:rPr>
+                <w:rFonts w:ascii="Arial" w:hAnsi="Arial" w:cs="Arial"/>
+                <w:sz w:val="28"/>
+                <w:szCs w:val="28"/>
+              </w:rPr>
+              <w:t>” :</w:t>
+            </w:r>
+            <w:proofErr w:type="gramEnd"/>
+            <w:r>
+              <w:rPr>
+                <w:rFonts w:ascii="Arial" w:hAnsi="Arial" w:cs="Arial"/>
+                <w:sz w:val="28"/>
+                <w:szCs w:val="28"/>
+              </w:rPr>
+              <w:t xml:space="preserve"> &lt;Boolean&gt;</w:t>
             </w:r>
           </w:p>
         </w:tc>
@@ -7349,7 +7919,25 @@
           <w:sz w:val="28"/>
           <w:szCs w:val="28"/>
         </w:rPr>
-        <w:t>. Assign :&lt;id_of_parent_to_upload_file_to&gt; as root, if the file is being uploaded to the root index.</w:t>
+        <w:t>. Assign :&lt;</w:t>
+      </w:r>
+      <w:proofErr w:type="spellStart"/>
+      <w:r>
+        <w:rPr>
+          <w:rFonts w:ascii="Arial" w:hAnsi="Arial" w:cs="Arial"/>
+          <w:sz w:val="28"/>
+          <w:szCs w:val="28"/>
+        </w:rPr>
+        <w:t>id_of_parent_to_upload_file_to</w:t>
+      </w:r>
+      <w:proofErr w:type="spellEnd"/>
+      <w:r>
+        <w:rPr>
+          <w:rFonts w:ascii="Arial" w:hAnsi="Arial" w:cs="Arial"/>
+          <w:sz w:val="28"/>
+          <w:szCs w:val="28"/>
+        </w:rPr>
+        <w:t>&gt; as root, if the file is being uploaded to the root index.</w:t>
       </w:r>
     </w:p>
     <w:p>
@@ -7787,13 +8375,32 @@
               </w:rPr>
               <w:t>id</w:t>
             </w:r>
-            <w:r>
-              <w:rPr>
-                <w:rFonts w:ascii="Arial" w:hAnsi="Arial" w:cs="Arial"/>
-                <w:sz w:val="28"/>
-                <w:szCs w:val="28"/>
-              </w:rPr>
-              <w:t>” : &lt;f</w:t>
+            <w:proofErr w:type="gramStart"/>
+            <w:r>
+              <w:rPr>
+                <w:rFonts w:ascii="Arial" w:hAnsi="Arial" w:cs="Arial"/>
+                <w:sz w:val="28"/>
+                <w:szCs w:val="28"/>
+              </w:rPr>
+              <w:t>” :</w:t>
+            </w:r>
+            <w:proofErr w:type="gramEnd"/>
+            <w:r>
+              <w:rPr>
+                <w:rFonts w:ascii="Arial" w:hAnsi="Arial" w:cs="Arial"/>
+                <w:sz w:val="28"/>
+                <w:szCs w:val="28"/>
+              </w:rPr>
+              <w:t xml:space="preserve"> &lt;</w:t>
+            </w:r>
+            <w:proofErr w:type="spellStart"/>
+            <w:r>
+              <w:rPr>
+                <w:rFonts w:ascii="Arial" w:hAnsi="Arial" w:cs="Arial"/>
+                <w:sz w:val="28"/>
+                <w:szCs w:val="28"/>
+              </w:rPr>
+              <w:t>f</w:t>
             </w:r>
             <w:r>
               <w:rPr>
@@ -7809,7 +8416,16 @@
                 <w:sz w:val="28"/>
                 <w:szCs w:val="28"/>
               </w:rPr>
-              <w:t>_id&gt;</w:t>
+              <w:t>_id</w:t>
+            </w:r>
+            <w:proofErr w:type="spellEnd"/>
+            <w:r>
+              <w:rPr>
+                <w:rFonts w:ascii="Arial" w:hAnsi="Arial" w:cs="Arial"/>
+                <w:sz w:val="28"/>
+                <w:szCs w:val="28"/>
+              </w:rPr>
+              <w:t>&gt;</w:t>
             </w:r>
           </w:p>
           <w:p>
@@ -8027,39 +8643,7 @@
           <w:sz w:val="28"/>
           <w:szCs w:val="28"/>
         </w:rPr>
-        <w:t xml:space="preserve"> – </w:t>
-      </w:r>
-      <w:r>
-        <w:rPr>
-          <w:rFonts w:ascii="Arial" w:hAnsi="Arial" w:cs="Arial"/>
-          <w:sz w:val="28"/>
-          <w:szCs w:val="28"/>
-        </w:rPr>
-        <w:t xml:space="preserve">Download a File </w:t>
-      </w:r>
-      <w:r>
-        <w:rPr>
-          <w:rFonts w:ascii="Arial" w:hAnsi="Arial" w:cs="Arial"/>
-          <w:sz w:val="28"/>
-          <w:szCs w:val="28"/>
-        </w:rPr>
-        <w:t>(</w:t>
-      </w:r>
-      <w:r>
-        <w:rPr>
-          <w:rFonts w:ascii="Arial" w:hAnsi="Arial" w:cs="Arial"/>
-          <w:sz w:val="28"/>
-          <w:szCs w:val="28"/>
-        </w:rPr>
-        <w:t>File</w:t>
-      </w:r>
-      <w:r>
-        <w:rPr>
-          <w:rFonts w:ascii="Arial" w:hAnsi="Arial" w:cs="Arial"/>
-          <w:sz w:val="28"/>
-          <w:szCs w:val="28"/>
-        </w:rPr>
-        <w:t xml:space="preserve"> Path)</w:t>
+        <w:t xml:space="preserve"> – Download a File (File Path)</w:t>
       </w:r>
     </w:p>
     <w:p>
@@ -8397,15 +8981,53 @@
                 <w:sz w:val="28"/>
                 <w:szCs w:val="28"/>
               </w:rPr>
-              <w:t>"projectName" :</w:t>
-            </w:r>
-            <w:r>
-              <w:rPr>
-                <w:rFonts w:ascii="Arial" w:hAnsi="Arial" w:cs="Arial"/>
-                <w:sz w:val="28"/>
-                <w:szCs w:val="28"/>
-              </w:rPr>
-              <w:t xml:space="preserve"> &lt;project_name&gt;</w:t>
+              <w:t>"</w:t>
+            </w:r>
+            <w:proofErr w:type="spellStart"/>
+            <w:r>
+              <w:rPr>
+                <w:rFonts w:ascii="Arial" w:hAnsi="Arial" w:cs="Arial"/>
+                <w:sz w:val="28"/>
+                <w:szCs w:val="28"/>
+              </w:rPr>
+              <w:t>projectName</w:t>
+            </w:r>
+            <w:proofErr w:type="spellEnd"/>
+            <w:proofErr w:type="gramStart"/>
+            <w:r>
+              <w:rPr>
+                <w:rFonts w:ascii="Arial" w:hAnsi="Arial" w:cs="Arial"/>
+                <w:sz w:val="28"/>
+                <w:szCs w:val="28"/>
+              </w:rPr>
+              <w:t>" :</w:t>
+            </w:r>
+            <w:proofErr w:type="gramEnd"/>
+            <w:r>
+              <w:rPr>
+                <w:rFonts w:ascii="Arial" w:hAnsi="Arial" w:cs="Arial"/>
+                <w:sz w:val="28"/>
+                <w:szCs w:val="28"/>
+              </w:rPr>
+              <w:t xml:space="preserve"> &lt;</w:t>
+            </w:r>
+            <w:proofErr w:type="spellStart"/>
+            <w:r>
+              <w:rPr>
+                <w:rFonts w:ascii="Arial" w:hAnsi="Arial" w:cs="Arial"/>
+                <w:sz w:val="28"/>
+                <w:szCs w:val="28"/>
+              </w:rPr>
+              <w:t>project_name</w:t>
+            </w:r>
+            <w:proofErr w:type="spellEnd"/>
+            <w:r>
+              <w:rPr>
+                <w:rFonts w:ascii="Arial" w:hAnsi="Arial" w:cs="Arial"/>
+                <w:sz w:val="28"/>
+                <w:szCs w:val="28"/>
+              </w:rPr>
+              <w:t>&gt;</w:t>
             </w:r>
             <w:r>
               <w:rPr>
@@ -8457,13 +9079,23 @@
               </w:rPr>
               <w:t>path</w:t>
             </w:r>
-            <w:r>
-              <w:rPr>
-                <w:rFonts w:ascii="Arial" w:hAnsi="Arial" w:cs="Arial"/>
-                <w:sz w:val="28"/>
-                <w:szCs w:val="28"/>
-              </w:rPr>
-              <w:t xml:space="preserve">" : </w:t>
+            <w:proofErr w:type="gramStart"/>
+            <w:r>
+              <w:rPr>
+                <w:rFonts w:ascii="Arial" w:hAnsi="Arial" w:cs="Arial"/>
+                <w:sz w:val="28"/>
+                <w:szCs w:val="28"/>
+              </w:rPr>
+              <w:t>" :</w:t>
+            </w:r>
+            <w:proofErr w:type="gramEnd"/>
+            <w:r>
+              <w:rPr>
+                <w:rFonts w:ascii="Arial" w:hAnsi="Arial" w:cs="Arial"/>
+                <w:sz w:val="28"/>
+                <w:szCs w:val="28"/>
+              </w:rPr>
+              <w:t xml:space="preserve"> </w:t>
             </w:r>
             <w:r>
               <w:rPr>
@@ -8588,7 +9220,35 @@
           <w:sz w:val="28"/>
           <w:szCs w:val="28"/>
         </w:rPr>
-        <w:t>&lt;username&gt;.&lt;project_name&gt; i.e.</w:t>
+        <w:t>&lt;username</w:t>
+      </w:r>
+      <w:proofErr w:type="gramStart"/>
+      <w:r>
+        <w:rPr>
+          <w:rFonts w:ascii="Arial" w:hAnsi="Arial" w:cs="Arial"/>
+          <w:sz w:val="28"/>
+          <w:szCs w:val="28"/>
+        </w:rPr>
+        <w:t>&gt;.&lt;</w:t>
+      </w:r>
+      <w:proofErr w:type="spellStart"/>
+      <w:proofErr w:type="gramEnd"/>
+      <w:r>
+        <w:rPr>
+          <w:rFonts w:ascii="Arial" w:hAnsi="Arial" w:cs="Arial"/>
+          <w:sz w:val="28"/>
+          <w:szCs w:val="28"/>
+        </w:rPr>
+        <w:t>project_name</w:t>
+      </w:r>
+      <w:proofErr w:type="spellEnd"/>
+      <w:r>
+        <w:rPr>
+          <w:rFonts w:ascii="Arial" w:hAnsi="Arial" w:cs="Arial"/>
+          <w:sz w:val="28"/>
+          <w:szCs w:val="28"/>
+        </w:rPr>
+        <w:t>&gt; i.e.</w:t>
       </w:r>
     </w:p>
     <w:p>
@@ -8652,7 +9312,53 @@
           <w:sz w:val="28"/>
           <w:szCs w:val="28"/>
         </w:rPr>
-        <w:t>"projectName" : "rbryanben.Demo-Project",</w:t>
+        <w:t>"</w:t>
+      </w:r>
+      <w:proofErr w:type="spellStart"/>
+      <w:r>
+        <w:rPr>
+          <w:rFonts w:ascii="Arial" w:hAnsi="Arial" w:cs="Arial"/>
+          <w:sz w:val="28"/>
+          <w:szCs w:val="28"/>
+        </w:rPr>
+        <w:t>projectName</w:t>
+      </w:r>
+      <w:proofErr w:type="spellEnd"/>
+      <w:proofErr w:type="gramStart"/>
+      <w:r>
+        <w:rPr>
+          <w:rFonts w:ascii="Arial" w:hAnsi="Arial" w:cs="Arial"/>
+          <w:sz w:val="28"/>
+          <w:szCs w:val="28"/>
+        </w:rPr>
+        <w:t>" :</w:t>
+      </w:r>
+      <w:proofErr w:type="gramEnd"/>
+      <w:r>
+        <w:rPr>
+          <w:rFonts w:ascii="Arial" w:hAnsi="Arial" w:cs="Arial"/>
+          <w:sz w:val="28"/>
+          <w:szCs w:val="28"/>
+        </w:rPr>
+        <w:t xml:space="preserve"> "</w:t>
+      </w:r>
+      <w:proofErr w:type="spellStart"/>
+      <w:r>
+        <w:rPr>
+          <w:rFonts w:ascii="Arial" w:hAnsi="Arial" w:cs="Arial"/>
+          <w:sz w:val="28"/>
+          <w:szCs w:val="28"/>
+        </w:rPr>
+        <w:t>rbryanben.Demo</w:t>
+      </w:r>
+      <w:proofErr w:type="spellEnd"/>
+      <w:r>
+        <w:rPr>
+          <w:rFonts w:ascii="Arial" w:hAnsi="Arial" w:cs="Arial"/>
+          <w:sz w:val="28"/>
+          <w:szCs w:val="28"/>
+        </w:rPr>
+        <w:t>-Project",</w:t>
       </w:r>
     </w:p>
     <w:p>
@@ -8687,8 +9393,18 @@
           <w:sz w:val="28"/>
           <w:szCs w:val="28"/>
         </w:rPr>
-        <w:t xml:space="preserve">"path" : </w:t>
-      </w:r>
+        <w:t>"path</w:t>
+      </w:r>
+      <w:proofErr w:type="gramStart"/>
+      <w:r>
+        <w:rPr>
+          <w:rFonts w:ascii="Arial" w:hAnsi="Arial" w:cs="Arial"/>
+          <w:sz w:val="28"/>
+          <w:szCs w:val="28"/>
+        </w:rPr>
+        <w:t>" :</w:t>
+      </w:r>
+      <w:proofErr w:type="gramEnd"/>
       <w:r>
         <w:rPr>
           <w:rFonts w:ascii="Arial" w:hAnsi="Arial" w:cs="Arial"/>
@@ -8703,6 +9419,14 @@
           <w:sz w:val="28"/>
           <w:szCs w:val="28"/>
         </w:rPr>
+        <w:t xml:space="preserve"> </w:t>
+      </w:r>
+      <w:r>
+        <w:rPr>
+          <w:rFonts w:ascii="Arial" w:hAnsi="Arial" w:cs="Arial"/>
+          <w:sz w:val="28"/>
+          <w:szCs w:val="28"/>
+        </w:rPr>
         <w:t>"root/Media/Drama/</w:t>
       </w:r>
       <w:r>
@@ -8790,31 +9514,7 @@
           <w:szCs w:val="28"/>
         </w:rPr>
         <w:lastRenderedPageBreak/>
-        <w:t xml:space="preserve">Chapter </w:t>
-      </w:r>
-      <w:r>
-        <w:rPr>
-          <w:rFonts w:ascii="Arial" w:hAnsi="Arial" w:cs="Arial"/>
-          <w:sz w:val="28"/>
-          <w:szCs w:val="28"/>
-        </w:rPr>
-        <w:t>9</w:t>
-      </w:r>
-      <w:r>
-        <w:rPr>
-          <w:rFonts w:ascii="Arial" w:hAnsi="Arial" w:cs="Arial"/>
-          <w:sz w:val="28"/>
-          <w:szCs w:val="28"/>
-        </w:rPr>
-        <w:t xml:space="preserve"> – </w:t>
-      </w:r>
-      <w:r>
-        <w:rPr>
-          <w:rFonts w:ascii="Arial" w:hAnsi="Arial" w:cs="Arial"/>
-          <w:sz w:val="28"/>
-          <w:szCs w:val="28"/>
-        </w:rPr>
-        <w:t>File Information</w:t>
+        <w:t>Chapter 9 – File Information</w:t>
       </w:r>
     </w:p>
     <w:p>
@@ -9159,13 +9859,23 @@
               </w:rPr>
               <w:t>id</w:t>
             </w:r>
-            <w:r>
-              <w:rPr>
-                <w:rFonts w:ascii="Arial" w:hAnsi="Arial" w:cs="Arial"/>
-                <w:sz w:val="28"/>
-                <w:szCs w:val="28"/>
-              </w:rPr>
-              <w:t xml:space="preserve">" : </w:t>
+            <w:proofErr w:type="gramStart"/>
+            <w:r>
+              <w:rPr>
+                <w:rFonts w:ascii="Arial" w:hAnsi="Arial" w:cs="Arial"/>
+                <w:sz w:val="28"/>
+                <w:szCs w:val="28"/>
+              </w:rPr>
+              <w:t>" :</w:t>
+            </w:r>
+            <w:proofErr w:type="gramEnd"/>
+            <w:r>
+              <w:rPr>
+                <w:rFonts w:ascii="Arial" w:hAnsi="Arial" w:cs="Arial"/>
+                <w:sz w:val="28"/>
+                <w:szCs w:val="28"/>
+              </w:rPr>
+              <w:t xml:space="preserve"> </w:t>
             </w:r>
             <w:r>
               <w:rPr>
@@ -9175,6 +9885,7 @@
               </w:rPr>
               <w:t>&lt;</w:t>
             </w:r>
+            <w:proofErr w:type="spellStart"/>
             <w:r>
               <w:rPr>
                 <w:rFonts w:ascii="Arial" w:hAnsi="Arial" w:cs="Arial"/>
@@ -9183,6 +9894,7 @@
               </w:rPr>
               <w:t>file_identification</w:t>
             </w:r>
+            <w:proofErr w:type="spellEnd"/>
             <w:r>
               <w:rPr>
                 <w:rFonts w:ascii="Arial" w:hAnsi="Arial" w:cs="Arial"/>
@@ -9290,7 +10002,25 @@
           <w:sz w:val="28"/>
           <w:szCs w:val="28"/>
         </w:rPr>
-        <w:t xml:space="preserve">  "id" : "</w:t>
+        <w:t xml:space="preserve">  "id</w:t>
+      </w:r>
+      <w:proofErr w:type="gramStart"/>
+      <w:r>
+        <w:rPr>
+          <w:rFonts w:ascii="Arial" w:hAnsi="Arial" w:cs="Arial"/>
+          <w:sz w:val="28"/>
+          <w:szCs w:val="28"/>
+        </w:rPr>
+        <w:t>" :</w:t>
+      </w:r>
+      <w:proofErr w:type="gramEnd"/>
+      <w:r>
+        <w:rPr>
+          <w:rFonts w:ascii="Arial" w:hAnsi="Arial" w:cs="Arial"/>
+          <w:sz w:val="28"/>
+          <w:szCs w:val="28"/>
+        </w:rPr>
+        <w:t xml:space="preserve"> "</w:t>
       </w:r>
       <w:r>
         <w:rPr>

</xml_diff>

<commit_message>
Python Library(Admin SDK): Rename Index Object Method
</commit_message>
<xml_diff>
--- a/resources/Developer Docs/Developers Guide to Cloud Winterstore.docx
+++ b/resources/Developer Docs/Developers Guide to Cloud Winterstore.docx
@@ -3067,7 +3067,15 @@
                 <w:color w:val="000000"/>
                 <w:lang w:eastAsia="en-ZW"/>
               </w:rPr>
-              <w:t>Rename a file</w:t>
+              <w:t xml:space="preserve">Rename </w:t>
+            </w:r>
+            <w:r>
+              <w:rPr>
+                <w:rFonts w:ascii="Arial" w:eastAsia="Times New Roman" w:hAnsi="Arial" w:cs="Arial"/>
+                <w:color w:val="000000"/>
+                <w:lang w:eastAsia="en-ZW"/>
+              </w:rPr>
+              <w:t>Index Object</w:t>
             </w:r>
           </w:p>
         </w:tc>
@@ -3221,6 +3229,55 @@
                 <w:lang w:eastAsia="en-ZW"/>
               </w:rPr>
               <w:t>Get access control for a file</w:t>
+            </w:r>
+          </w:p>
+        </w:tc>
+      </w:tr>
+      <w:tr>
+        <w:trPr>
+          <w:trHeight w:val="285"/>
+        </w:trPr>
+        <w:tc>
+          <w:tcPr>
+            <w:tcW w:w="2320" w:type="dxa"/>
+            <w:shd w:val="clear" w:color="auto" w:fill="auto"/>
+            <w:noWrap/>
+            <w:vAlign w:val="bottom"/>
+          </w:tcPr>
+          <w:p>
+            <w:pPr>
+              <w:spacing w:after="0" w:line="240" w:lineRule="auto"/>
+              <w:rPr>
+                <w:rFonts w:ascii="Arial" w:eastAsia="Times New Roman" w:hAnsi="Arial" w:cs="Arial"/>
+                <w:color w:val="000000"/>
+                <w:lang w:eastAsia="en-ZW"/>
+              </w:rPr>
+            </w:pPr>
+          </w:p>
+        </w:tc>
+        <w:tc>
+          <w:tcPr>
+            <w:tcW w:w="4540" w:type="dxa"/>
+            <w:shd w:val="clear" w:color="auto" w:fill="auto"/>
+            <w:noWrap/>
+            <w:vAlign w:val="bottom"/>
+          </w:tcPr>
+          <w:p>
+            <w:pPr>
+              <w:spacing w:after="0" w:line="240" w:lineRule="auto"/>
+              <w:rPr>
+                <w:rFonts w:ascii="Arial" w:eastAsia="Times New Roman" w:hAnsi="Arial" w:cs="Arial"/>
+                <w:color w:val="000000"/>
+                <w:lang w:eastAsia="en-ZW"/>
+              </w:rPr>
+            </w:pPr>
+            <w:r>
+              <w:rPr>
+                <w:rFonts w:ascii="Arial" w:eastAsia="Times New Roman" w:hAnsi="Arial" w:cs="Arial"/>
+                <w:color w:val="000000"/>
+                <w:lang w:eastAsia="en-ZW"/>
+              </w:rPr>
+              <w:t>Create a folder</w:t>
             </w:r>
           </w:p>
         </w:tc>
@@ -5825,15 +5882,7 @@
           <w:sz w:val="28"/>
           <w:szCs w:val="28"/>
         </w:rPr>
-        <w:t>This request only works if you are authenticated.</w:t>
-      </w:r>
-      <w:r>
-        <w:rPr>
-          <w:rFonts w:ascii="Arial" w:hAnsi="Arial" w:cs="Arial"/>
-          <w:sz w:val="28"/>
-          <w:szCs w:val="28"/>
-        </w:rPr>
-        <w:t xml:space="preserve"> The root folder does not have an id similar to its subfolders. You will have to submit “root” as the </w:t>
+        <w:t xml:space="preserve">The root folder does not have an id similar to its subfolders. You will have to submit “root” as the </w:t>
       </w:r>
       <w:proofErr w:type="spellStart"/>
       <w:r>
@@ -5853,16 +5902,14 @@
         </w:rPr>
         <w:t xml:space="preserve"> to view the files in the root directory.</w:t>
       </w:r>
-    </w:p>
-    <w:p>
-      <w:pPr>
-        <w:spacing w:after="100" w:line="240" w:lineRule="auto"/>
-        <w:rPr>
-          <w:rFonts w:ascii="Arial" w:hAnsi="Arial" w:cs="Arial"/>
-          <w:sz w:val="28"/>
-          <w:szCs w:val="28"/>
-        </w:rPr>
-      </w:pPr>
+      <w:r>
+        <w:rPr>
+          <w:rFonts w:ascii="Arial" w:hAnsi="Arial" w:cs="Arial"/>
+          <w:sz w:val="28"/>
+          <w:szCs w:val="28"/>
+        </w:rPr>
+        <w:t xml:space="preserve"> </w:t>
+      </w:r>
       <w:r>
         <w:rPr>
           <w:rFonts w:ascii="Arial" w:hAnsi="Arial" w:cs="Arial"/>
@@ -5920,28 +5967,18 @@
     </w:p>
     <w:p>
       <w:pPr>
-        <w:spacing w:after="100" w:line="240" w:lineRule="auto"/>
-        <w:rPr>
-          <w:rFonts w:ascii="Arial" w:hAnsi="Arial" w:cs="Arial"/>
-          <w:sz w:val="28"/>
-          <w:szCs w:val="28"/>
-        </w:rPr>
-      </w:pPr>
-    </w:p>
-    <w:p>
-      <w:pPr>
         <w:shd w:val="clear" w:color="auto" w:fill="F2F2F2" w:themeFill="background1" w:themeFillShade="F2"/>
         <w:rPr>
           <w:rFonts w:ascii="Arial" w:hAnsi="Arial" w:cs="Arial"/>
-          <w:sz w:val="28"/>
-          <w:szCs w:val="28"/>
-        </w:rPr>
-      </w:pPr>
-      <w:r>
-        <w:rPr>
-          <w:rFonts w:ascii="Arial" w:hAnsi="Arial" w:cs="Arial"/>
-          <w:sz w:val="28"/>
-          <w:szCs w:val="28"/>
+          <w:sz w:val="24"/>
+          <w:szCs w:val="24"/>
+        </w:rPr>
+      </w:pPr>
+      <w:r>
+        <w:rPr>
+          <w:rFonts w:ascii="Arial" w:hAnsi="Arial" w:cs="Arial"/>
+          <w:sz w:val="24"/>
+          <w:szCs w:val="24"/>
         </w:rPr>
         <w:t>{</w:t>
       </w:r>
@@ -5951,31 +5988,31 @@
         <w:shd w:val="clear" w:color="auto" w:fill="F2F2F2" w:themeFill="background1" w:themeFillShade="F2"/>
         <w:rPr>
           <w:rFonts w:ascii="Arial" w:hAnsi="Arial" w:cs="Arial"/>
-          <w:sz w:val="28"/>
-          <w:szCs w:val="28"/>
-        </w:rPr>
-      </w:pPr>
-      <w:r>
-        <w:rPr>
-          <w:rFonts w:ascii="Arial" w:hAnsi="Arial" w:cs="Arial"/>
-          <w:sz w:val="28"/>
-          <w:szCs w:val="28"/>
+          <w:sz w:val="24"/>
+          <w:szCs w:val="24"/>
+        </w:rPr>
+      </w:pPr>
+      <w:r>
+        <w:rPr>
+          <w:rFonts w:ascii="Arial" w:hAnsi="Arial" w:cs="Arial"/>
+          <w:sz w:val="24"/>
+          <w:szCs w:val="24"/>
         </w:rPr>
         <w:t xml:space="preserve">  </w:t>
       </w:r>
       <w:r>
         <w:rPr>
           <w:rFonts w:ascii="Arial" w:hAnsi="Arial" w:cs="Arial"/>
-          <w:sz w:val="28"/>
-          <w:szCs w:val="28"/>
-        </w:rPr>
-        <w:tab/>
-      </w:r>
-      <w:r>
-        <w:rPr>
-          <w:rFonts w:ascii="Arial" w:hAnsi="Arial" w:cs="Arial"/>
-          <w:sz w:val="28"/>
-          <w:szCs w:val="28"/>
+          <w:sz w:val="24"/>
+          <w:szCs w:val="24"/>
+        </w:rPr>
+        <w:t xml:space="preserve">    </w:t>
+      </w:r>
+      <w:r>
+        <w:rPr>
+          <w:rFonts w:ascii="Arial" w:hAnsi="Arial" w:cs="Arial"/>
+          <w:sz w:val="24"/>
+          <w:szCs w:val="24"/>
         </w:rPr>
         <w:t>"</w:t>
       </w:r>
@@ -5983,8 +6020,8 @@
       <w:r>
         <w:rPr>
           <w:rFonts w:ascii="Arial" w:hAnsi="Arial" w:cs="Arial"/>
-          <w:sz w:val="28"/>
-          <w:szCs w:val="28"/>
+          <w:sz w:val="24"/>
+          <w:szCs w:val="24"/>
         </w:rPr>
         <w:t>projectName</w:t>
       </w:r>
@@ -5993,8 +6030,8 @@
       <w:r>
         <w:rPr>
           <w:rFonts w:ascii="Arial" w:hAnsi="Arial" w:cs="Arial"/>
-          <w:sz w:val="28"/>
-          <w:szCs w:val="28"/>
+          <w:sz w:val="24"/>
+          <w:szCs w:val="24"/>
         </w:rPr>
         <w:t>" :</w:t>
       </w:r>
@@ -6002,8 +6039,8 @@
       <w:r>
         <w:rPr>
           <w:rFonts w:ascii="Arial" w:hAnsi="Arial" w:cs="Arial"/>
-          <w:sz w:val="28"/>
-          <w:szCs w:val="28"/>
+          <w:sz w:val="24"/>
+          <w:szCs w:val="24"/>
         </w:rPr>
         <w:t xml:space="preserve"> "</w:t>
       </w:r>
@@ -6011,8 +6048,8 @@
       <w:r>
         <w:rPr>
           <w:rFonts w:ascii="Arial" w:hAnsi="Arial" w:cs="Arial"/>
-          <w:sz w:val="28"/>
-          <w:szCs w:val="28"/>
+          <w:sz w:val="24"/>
+          <w:szCs w:val="24"/>
         </w:rPr>
         <w:t>rbryanben.Demo</w:t>
       </w:r>
@@ -6020,8 +6057,8 @@
       <w:r>
         <w:rPr>
           <w:rFonts w:ascii="Arial" w:hAnsi="Arial" w:cs="Arial"/>
-          <w:sz w:val="28"/>
-          <w:szCs w:val="28"/>
+          <w:sz w:val="24"/>
+          <w:szCs w:val="24"/>
         </w:rPr>
         <w:t>-Project",</w:t>
       </w:r>
@@ -6031,31 +6068,31 @@
         <w:shd w:val="clear" w:color="auto" w:fill="F2F2F2" w:themeFill="background1" w:themeFillShade="F2"/>
         <w:rPr>
           <w:rFonts w:ascii="Arial" w:hAnsi="Arial" w:cs="Arial"/>
-          <w:sz w:val="28"/>
-          <w:szCs w:val="28"/>
-        </w:rPr>
-      </w:pPr>
-      <w:r>
-        <w:rPr>
-          <w:rFonts w:ascii="Arial" w:hAnsi="Arial" w:cs="Arial"/>
-          <w:sz w:val="28"/>
-          <w:szCs w:val="28"/>
+          <w:sz w:val="24"/>
+          <w:szCs w:val="24"/>
+        </w:rPr>
+      </w:pPr>
+      <w:r>
+        <w:rPr>
+          <w:rFonts w:ascii="Arial" w:hAnsi="Arial" w:cs="Arial"/>
+          <w:sz w:val="24"/>
+          <w:szCs w:val="24"/>
         </w:rPr>
         <w:t xml:space="preserve">  </w:t>
       </w:r>
       <w:r>
         <w:rPr>
           <w:rFonts w:ascii="Arial" w:hAnsi="Arial" w:cs="Arial"/>
-          <w:sz w:val="28"/>
-          <w:szCs w:val="28"/>
+          <w:sz w:val="24"/>
+          <w:szCs w:val="24"/>
         </w:rPr>
         <w:tab/>
       </w:r>
       <w:r>
         <w:rPr>
           <w:rFonts w:ascii="Arial" w:hAnsi="Arial" w:cs="Arial"/>
-          <w:sz w:val="28"/>
-          <w:szCs w:val="28"/>
+          <w:sz w:val="24"/>
+          <w:szCs w:val="24"/>
         </w:rPr>
         <w:t>"</w:t>
       </w:r>
@@ -6063,8 +6100,8 @@
       <w:r>
         <w:rPr>
           <w:rFonts w:ascii="Arial" w:hAnsi="Arial" w:cs="Arial"/>
-          <w:sz w:val="28"/>
-          <w:szCs w:val="28"/>
+          <w:sz w:val="24"/>
+          <w:szCs w:val="24"/>
         </w:rPr>
         <w:t>folderID</w:t>
       </w:r>
@@ -6073,8 +6110,8 @@
       <w:r>
         <w:rPr>
           <w:rFonts w:ascii="Arial" w:hAnsi="Arial" w:cs="Arial"/>
-          <w:sz w:val="28"/>
-          <w:szCs w:val="28"/>
+          <w:sz w:val="24"/>
+          <w:szCs w:val="24"/>
         </w:rPr>
         <w:t>" :</w:t>
       </w:r>
@@ -6082,26 +6119,42 @@
       <w:r>
         <w:rPr>
           <w:rFonts w:ascii="Arial" w:hAnsi="Arial" w:cs="Arial"/>
-          <w:sz w:val="28"/>
-          <w:szCs w:val="28"/>
+          <w:sz w:val="24"/>
+          <w:szCs w:val="24"/>
         </w:rPr>
         <w:t xml:space="preserve"> "root"</w:t>
       </w:r>
+      <w:r>
+        <w:rPr>
+          <w:rFonts w:ascii="Arial" w:hAnsi="Arial" w:cs="Arial"/>
+          <w:sz w:val="24"/>
+          <w:szCs w:val="24"/>
+        </w:rPr>
+        <w:t xml:space="preserve">    </w:t>
+      </w:r>
     </w:p>
     <w:p>
       <w:pPr>
         <w:shd w:val="clear" w:color="auto" w:fill="F2F2F2" w:themeFill="background1" w:themeFillShade="F2"/>
         <w:rPr>
           <w:rFonts w:ascii="Arial" w:hAnsi="Arial" w:cs="Arial"/>
-          <w:sz w:val="28"/>
-          <w:szCs w:val="28"/>
-        </w:rPr>
-      </w:pPr>
-      <w:r>
-        <w:rPr>
-          <w:rFonts w:ascii="Arial" w:hAnsi="Arial" w:cs="Arial"/>
-          <w:sz w:val="28"/>
-          <w:szCs w:val="28"/>
+          <w:sz w:val="24"/>
+          <w:szCs w:val="24"/>
+        </w:rPr>
+      </w:pPr>
+      <w:r>
+        <w:rPr>
+          <w:rFonts w:ascii="Arial" w:hAnsi="Arial" w:cs="Arial"/>
+          <w:sz w:val="24"/>
+          <w:szCs w:val="24"/>
+        </w:rPr>
+        <w:t xml:space="preserve"> </w:t>
+      </w:r>
+      <w:r>
+        <w:rPr>
+          <w:rFonts w:ascii="Arial" w:hAnsi="Arial" w:cs="Arial"/>
+          <w:sz w:val="24"/>
+          <w:szCs w:val="24"/>
         </w:rPr>
         <w:t>}</w:t>
       </w:r>
@@ -9969,7 +10022,7 @@
     </w:p>
     <w:p>
       <w:pPr>
-        <w:shd w:val="clear" w:color="auto" w:fill="FFFFFF" w:themeFill="background1"/>
+        <w:shd w:val="clear" w:color="auto" w:fill="D9D9D9" w:themeFill="background1" w:themeFillShade="D9"/>
         <w:spacing w:after="100" w:line="240" w:lineRule="auto"/>
         <w:rPr>
           <w:rFonts w:ascii="Arial" w:hAnsi="Arial" w:cs="Arial"/>
@@ -9988,7 +10041,7 @@
     </w:p>
     <w:p>
       <w:pPr>
-        <w:shd w:val="clear" w:color="auto" w:fill="FFFFFF" w:themeFill="background1"/>
+        <w:shd w:val="clear" w:color="auto" w:fill="D9D9D9" w:themeFill="background1" w:themeFillShade="D9"/>
         <w:spacing w:after="100" w:line="240" w:lineRule="auto"/>
         <w:rPr>
           <w:rFonts w:ascii="Arial" w:hAnsi="Arial" w:cs="Arial"/>
@@ -10041,7 +10094,7 @@
     </w:p>
     <w:p>
       <w:pPr>
-        <w:shd w:val="clear" w:color="auto" w:fill="FFFFFF" w:themeFill="background1"/>
+        <w:shd w:val="clear" w:color="auto" w:fill="D9D9D9" w:themeFill="background1" w:themeFillShade="D9"/>
         <w:spacing w:after="100" w:line="240" w:lineRule="auto"/>
         <w:rPr>
           <w:rFonts w:ascii="Arial" w:hAnsi="Arial" w:cs="Arial"/>
@@ -10057,6 +10110,1539 @@
         </w:rPr>
         <w:t>}</w:t>
       </w:r>
+    </w:p>
+    <w:p>
+      <w:pPr>
+        <w:spacing w:after="100" w:line="240" w:lineRule="auto"/>
+        <w:rPr>
+          <w:rFonts w:ascii="Arial" w:hAnsi="Arial" w:cs="Arial"/>
+          <w:sz w:val="28"/>
+          <w:szCs w:val="28"/>
+        </w:rPr>
+      </w:pPr>
+    </w:p>
+    <w:p>
+      <w:pPr>
+        <w:spacing w:after="100" w:line="240" w:lineRule="auto"/>
+        <w:rPr>
+          <w:rFonts w:ascii="Arial" w:hAnsi="Arial" w:cs="Arial"/>
+          <w:sz w:val="28"/>
+          <w:szCs w:val="28"/>
+        </w:rPr>
+      </w:pPr>
+    </w:p>
+    <w:p>
+      <w:pPr>
+        <w:spacing w:after="100" w:line="240" w:lineRule="auto"/>
+        <w:rPr>
+          <w:rFonts w:ascii="Arial" w:hAnsi="Arial" w:cs="Arial"/>
+          <w:sz w:val="28"/>
+          <w:szCs w:val="28"/>
+        </w:rPr>
+      </w:pPr>
+    </w:p>
+    <w:p>
+      <w:pPr>
+        <w:spacing w:after="100" w:line="240" w:lineRule="auto"/>
+        <w:rPr>
+          <w:rFonts w:ascii="Arial" w:hAnsi="Arial" w:cs="Arial"/>
+          <w:sz w:val="28"/>
+          <w:szCs w:val="28"/>
+        </w:rPr>
+      </w:pPr>
+    </w:p>
+    <w:p>
+      <w:pPr>
+        <w:spacing w:after="100" w:line="240" w:lineRule="auto"/>
+        <w:rPr>
+          <w:rFonts w:ascii="Arial" w:hAnsi="Arial" w:cs="Arial"/>
+          <w:sz w:val="28"/>
+          <w:szCs w:val="28"/>
+        </w:rPr>
+      </w:pPr>
+    </w:p>
+    <w:p>
+      <w:pPr>
+        <w:spacing w:after="100" w:line="240" w:lineRule="auto"/>
+        <w:rPr>
+          <w:rFonts w:ascii="Arial" w:hAnsi="Arial" w:cs="Arial"/>
+          <w:sz w:val="28"/>
+          <w:szCs w:val="28"/>
+        </w:rPr>
+      </w:pPr>
+    </w:p>
+    <w:p>
+      <w:pPr>
+        <w:spacing w:after="100" w:line="240" w:lineRule="auto"/>
+        <w:rPr>
+          <w:rFonts w:ascii="Arial" w:hAnsi="Arial" w:cs="Arial"/>
+          <w:sz w:val="28"/>
+          <w:szCs w:val="28"/>
+        </w:rPr>
+      </w:pPr>
+    </w:p>
+    <w:p>
+      <w:pPr>
+        <w:spacing w:after="100" w:line="240" w:lineRule="auto"/>
+        <w:rPr>
+          <w:rFonts w:ascii="Arial" w:hAnsi="Arial" w:cs="Arial"/>
+          <w:sz w:val="28"/>
+          <w:szCs w:val="28"/>
+        </w:rPr>
+      </w:pPr>
+    </w:p>
+    <w:p>
+      <w:pPr>
+        <w:spacing w:after="100" w:line="240" w:lineRule="auto"/>
+        <w:rPr>
+          <w:rFonts w:ascii="Arial" w:hAnsi="Arial" w:cs="Arial"/>
+          <w:sz w:val="28"/>
+          <w:szCs w:val="28"/>
+        </w:rPr>
+      </w:pPr>
+    </w:p>
+    <w:p>
+      <w:pPr>
+        <w:shd w:val="clear" w:color="auto" w:fill="F2F2F2" w:themeFill="background1" w:themeFillShade="F2"/>
+        <w:spacing w:after="100" w:line="240" w:lineRule="auto"/>
+        <w:jc w:val="center"/>
+        <w:rPr>
+          <w:rFonts w:ascii="Arial" w:hAnsi="Arial" w:cs="Arial"/>
+          <w:sz w:val="28"/>
+          <w:szCs w:val="28"/>
+        </w:rPr>
+      </w:pPr>
+      <w:r>
+        <w:rPr>
+          <w:rFonts w:ascii="Arial" w:hAnsi="Arial" w:cs="Arial"/>
+          <w:sz w:val="28"/>
+          <w:szCs w:val="28"/>
+        </w:rPr>
+        <w:lastRenderedPageBreak/>
+        <w:t xml:space="preserve">Chapter </w:t>
+      </w:r>
+      <w:r>
+        <w:rPr>
+          <w:rFonts w:ascii="Arial" w:hAnsi="Arial" w:cs="Arial"/>
+          <w:sz w:val="28"/>
+          <w:szCs w:val="28"/>
+        </w:rPr>
+        <w:t>10</w:t>
+      </w:r>
+      <w:r>
+        <w:rPr>
+          <w:rFonts w:ascii="Arial" w:hAnsi="Arial" w:cs="Arial"/>
+          <w:sz w:val="28"/>
+          <w:szCs w:val="28"/>
+        </w:rPr>
+        <w:t xml:space="preserve"> – </w:t>
+      </w:r>
+      <w:r>
+        <w:rPr>
+          <w:rFonts w:ascii="Arial" w:hAnsi="Arial" w:cs="Arial"/>
+          <w:sz w:val="28"/>
+          <w:szCs w:val="28"/>
+        </w:rPr>
+        <w:t>Delete File</w:t>
+      </w:r>
+    </w:p>
+    <w:p>
+      <w:pPr>
+        <w:spacing w:after="100" w:line="240" w:lineRule="auto"/>
+        <w:rPr>
+          <w:rFonts w:ascii="Arial" w:hAnsi="Arial" w:cs="Arial"/>
+          <w:b/>
+          <w:bCs/>
+          <w:sz w:val="28"/>
+          <w:szCs w:val="28"/>
+        </w:rPr>
+      </w:pPr>
+    </w:p>
+    <w:p>
+      <w:pPr>
+        <w:spacing w:after="100" w:line="240" w:lineRule="auto"/>
+        <w:rPr>
+          <w:rFonts w:ascii="Arial" w:hAnsi="Arial" w:cs="Arial"/>
+          <w:b/>
+          <w:bCs/>
+          <w:sz w:val="28"/>
+          <w:szCs w:val="28"/>
+        </w:rPr>
+      </w:pPr>
+      <w:r>
+        <w:rPr>
+          <w:rFonts w:ascii="Arial" w:hAnsi="Arial" w:cs="Arial"/>
+          <w:b/>
+          <w:bCs/>
+          <w:sz w:val="28"/>
+          <w:szCs w:val="28"/>
+        </w:rPr>
+        <w:t>Description:</w:t>
+      </w:r>
+    </w:p>
+    <w:p>
+      <w:pPr>
+        <w:spacing w:after="100" w:line="240" w:lineRule="auto"/>
+        <w:rPr>
+          <w:rFonts w:ascii="Arial" w:hAnsi="Arial" w:cs="Arial"/>
+          <w:sz w:val="28"/>
+          <w:szCs w:val="28"/>
+        </w:rPr>
+      </w:pPr>
+      <w:r>
+        <w:rPr>
+          <w:rFonts w:ascii="Arial" w:hAnsi="Arial" w:cs="Arial"/>
+          <w:sz w:val="28"/>
+          <w:szCs w:val="28"/>
+        </w:rPr>
+        <w:t>Deletes a file given a file ID</w:t>
+      </w:r>
+    </w:p>
+    <w:p>
+      <w:pPr>
+        <w:spacing w:after="100" w:line="240" w:lineRule="auto"/>
+        <w:rPr>
+          <w:rFonts w:ascii="Arial" w:hAnsi="Arial" w:cs="Arial"/>
+          <w:sz w:val="28"/>
+          <w:szCs w:val="28"/>
+        </w:rPr>
+      </w:pPr>
+    </w:p>
+    <w:p>
+      <w:pPr>
+        <w:spacing w:after="100" w:line="240" w:lineRule="auto"/>
+        <w:rPr>
+          <w:rFonts w:ascii="Arial" w:hAnsi="Arial" w:cs="Arial"/>
+          <w:b/>
+          <w:bCs/>
+          <w:sz w:val="28"/>
+          <w:szCs w:val="28"/>
+        </w:rPr>
+      </w:pPr>
+      <w:r>
+        <w:rPr>
+          <w:rFonts w:ascii="Arial" w:hAnsi="Arial" w:cs="Arial"/>
+          <w:b/>
+          <w:bCs/>
+          <w:sz w:val="28"/>
+          <w:szCs w:val="28"/>
+        </w:rPr>
+        <w:t>Requirements:</w:t>
+      </w:r>
+    </w:p>
+    <w:p>
+      <w:pPr>
+        <w:spacing w:after="100" w:line="240" w:lineRule="auto"/>
+        <w:rPr>
+          <w:rFonts w:ascii="Arial" w:hAnsi="Arial" w:cs="Arial"/>
+          <w:sz w:val="28"/>
+          <w:szCs w:val="28"/>
+        </w:rPr>
+      </w:pPr>
+      <w:r>
+        <w:rPr>
+          <w:rFonts w:ascii="Arial" w:hAnsi="Arial" w:cs="Arial"/>
+          <w:sz w:val="28"/>
+          <w:szCs w:val="28"/>
+        </w:rPr>
+        <w:t>You need to be authenticated and have administrative privileges over a project, otherwise your request will be denied.</w:t>
+      </w:r>
+    </w:p>
+    <w:p>
+      <w:pPr>
+        <w:spacing w:after="100" w:line="240" w:lineRule="auto"/>
+        <w:rPr>
+          <w:rFonts w:ascii="Arial" w:hAnsi="Arial" w:cs="Arial"/>
+          <w:sz w:val="28"/>
+          <w:szCs w:val="28"/>
+        </w:rPr>
+      </w:pPr>
+    </w:p>
+    <w:p>
+      <w:pPr>
+        <w:spacing w:after="100" w:line="240" w:lineRule="auto"/>
+        <w:rPr>
+          <w:rFonts w:ascii="Arial" w:hAnsi="Arial" w:cs="Arial"/>
+          <w:sz w:val="28"/>
+          <w:szCs w:val="28"/>
+        </w:rPr>
+      </w:pPr>
+      <w:r>
+        <w:rPr>
+          <w:rFonts w:ascii="Arial" w:hAnsi="Arial" w:cs="Arial"/>
+          <w:b/>
+          <w:bCs/>
+          <w:sz w:val="28"/>
+          <w:szCs w:val="28"/>
+        </w:rPr>
+        <w:t>Request URL</w:t>
+      </w:r>
+      <w:r>
+        <w:rPr>
+          <w:rFonts w:ascii="Arial" w:hAnsi="Arial" w:cs="Arial"/>
+          <w:sz w:val="28"/>
+          <w:szCs w:val="28"/>
+        </w:rPr>
+        <w:t>: https://cloudwinterstore.co.zw</w:t>
+      </w:r>
+      <w:r>
+        <w:rPr>
+          <w:rFonts w:ascii="Arial" w:hAnsi="Arial" w:cs="Arial"/>
+          <w:sz w:val="28"/>
+          <w:szCs w:val="28"/>
+        </w:rPr>
+        <w:t>/</w:t>
+      </w:r>
+      <w:r>
+        <w:rPr>
+          <w:rFonts w:ascii="Arial" w:hAnsi="Arial" w:cs="Arial"/>
+          <w:sz w:val="28"/>
+          <w:szCs w:val="28"/>
+        </w:rPr>
+        <w:t>api/delete/</w:t>
+      </w:r>
+    </w:p>
+    <w:p>
+      <w:pPr>
+        <w:spacing w:after="100" w:line="240" w:lineRule="auto"/>
+        <w:rPr>
+          <w:rFonts w:ascii="Arial" w:hAnsi="Arial" w:cs="Arial"/>
+          <w:sz w:val="28"/>
+          <w:szCs w:val="28"/>
+        </w:rPr>
+      </w:pPr>
+      <w:r>
+        <w:rPr>
+          <w:rFonts w:ascii="Arial" w:hAnsi="Arial" w:cs="Arial"/>
+          <w:b/>
+          <w:bCs/>
+          <w:sz w:val="28"/>
+          <w:szCs w:val="28"/>
+        </w:rPr>
+        <w:t xml:space="preserve">Request Type: </w:t>
+      </w:r>
+      <w:r>
+        <w:rPr>
+          <w:rFonts w:ascii="Arial" w:hAnsi="Arial" w:cs="Arial"/>
+          <w:sz w:val="28"/>
+          <w:szCs w:val="28"/>
+        </w:rPr>
+        <w:t>JSON Body (POST)</w:t>
+      </w:r>
+    </w:p>
+    <w:p>
+      <w:pPr>
+        <w:spacing w:after="100" w:line="240" w:lineRule="auto"/>
+        <w:rPr>
+          <w:rFonts w:ascii="Arial" w:hAnsi="Arial" w:cs="Arial"/>
+          <w:sz w:val="28"/>
+          <w:szCs w:val="28"/>
+        </w:rPr>
+      </w:pPr>
+    </w:p>
+    <w:tbl>
+      <w:tblPr>
+        <w:tblStyle w:val="TableGrid"/>
+        <w:tblW w:w="0" w:type="auto"/>
+        <w:tblLook w:val="04A0" w:firstRow="1" w:lastRow="0" w:firstColumn="1" w:lastColumn="0" w:noHBand="0" w:noVBand="1"/>
+      </w:tblPr>
+      <w:tblGrid>
+        <w:gridCol w:w="5382"/>
+      </w:tblGrid>
+      <w:tr>
+        <w:tc>
+          <w:tcPr>
+            <w:tcW w:w="5382" w:type="dxa"/>
+          </w:tcPr>
+          <w:p>
+            <w:pPr>
+              <w:spacing w:after="100"/>
+              <w:rPr>
+                <w:rFonts w:ascii="Arial" w:hAnsi="Arial" w:cs="Arial"/>
+                <w:b/>
+                <w:bCs/>
+                <w:sz w:val="28"/>
+                <w:szCs w:val="28"/>
+              </w:rPr>
+            </w:pPr>
+            <w:r>
+              <w:rPr>
+                <w:rFonts w:ascii="Arial" w:hAnsi="Arial" w:cs="Arial"/>
+                <w:b/>
+                <w:bCs/>
+                <w:sz w:val="28"/>
+                <w:szCs w:val="28"/>
+              </w:rPr>
+              <w:t>Headers</w:t>
+            </w:r>
+          </w:p>
+        </w:tc>
+      </w:tr>
+      <w:tr>
+        <w:tc>
+          <w:tcPr>
+            <w:tcW w:w="5382" w:type="dxa"/>
+          </w:tcPr>
+          <w:p>
+            <w:pPr>
+              <w:spacing w:after="100"/>
+              <w:rPr>
+                <w:rFonts w:ascii="Arial" w:hAnsi="Arial" w:cs="Arial"/>
+                <w:sz w:val="28"/>
+                <w:szCs w:val="28"/>
+              </w:rPr>
+            </w:pPr>
+            <w:r>
+              <w:rPr>
+                <w:rFonts w:ascii="Arial" w:hAnsi="Arial" w:cs="Arial"/>
+                <w:sz w:val="28"/>
+                <w:szCs w:val="28"/>
+              </w:rPr>
+              <w:t>None</w:t>
+            </w:r>
+          </w:p>
+        </w:tc>
+      </w:tr>
+      <w:tr>
+        <w:tc>
+          <w:tcPr>
+            <w:tcW w:w="5382" w:type="dxa"/>
+          </w:tcPr>
+          <w:p>
+            <w:pPr>
+              <w:spacing w:after="100"/>
+              <w:rPr>
+                <w:rFonts w:ascii="Arial" w:hAnsi="Arial" w:cs="Arial"/>
+                <w:b/>
+                <w:bCs/>
+                <w:sz w:val="28"/>
+                <w:szCs w:val="28"/>
+              </w:rPr>
+            </w:pPr>
+            <w:r>
+              <w:rPr>
+                <w:rFonts w:ascii="Arial" w:hAnsi="Arial" w:cs="Arial"/>
+                <w:b/>
+                <w:bCs/>
+                <w:sz w:val="28"/>
+                <w:szCs w:val="28"/>
+              </w:rPr>
+              <w:t>Body (JSON)</w:t>
+            </w:r>
+          </w:p>
+        </w:tc>
+      </w:tr>
+      <w:tr>
+        <w:tc>
+          <w:tcPr>
+            <w:tcW w:w="5382" w:type="dxa"/>
+          </w:tcPr>
+          <w:p>
+            <w:pPr>
+              <w:spacing w:after="100"/>
+              <w:rPr>
+                <w:rFonts w:ascii="Arial" w:hAnsi="Arial" w:cs="Arial"/>
+                <w:sz w:val="28"/>
+                <w:szCs w:val="28"/>
+              </w:rPr>
+            </w:pPr>
+            <w:r>
+              <w:rPr>
+                <w:rFonts w:ascii="Arial" w:hAnsi="Arial" w:cs="Arial"/>
+                <w:sz w:val="28"/>
+                <w:szCs w:val="28"/>
+              </w:rPr>
+              <w:t>{</w:t>
+            </w:r>
+          </w:p>
+          <w:p>
+            <w:pPr>
+              <w:spacing w:after="100"/>
+              <w:rPr>
+                <w:rFonts w:ascii="Arial" w:hAnsi="Arial" w:cs="Arial"/>
+                <w:sz w:val="28"/>
+                <w:szCs w:val="28"/>
+              </w:rPr>
+            </w:pPr>
+            <w:r>
+              <w:rPr>
+                <w:rFonts w:ascii="Arial" w:hAnsi="Arial" w:cs="Arial"/>
+                <w:sz w:val="28"/>
+                <w:szCs w:val="28"/>
+              </w:rPr>
+              <w:t xml:space="preserve"> </w:t>
+            </w:r>
+            <w:r>
+              <w:rPr>
+                <w:rFonts w:ascii="Arial" w:hAnsi="Arial" w:cs="Arial"/>
+                <w:sz w:val="28"/>
+                <w:szCs w:val="28"/>
+              </w:rPr>
+              <w:t xml:space="preserve">   </w:t>
+            </w:r>
+            <w:r>
+              <w:rPr>
+                <w:rFonts w:ascii="Arial" w:hAnsi="Arial" w:cs="Arial"/>
+                <w:sz w:val="28"/>
+                <w:szCs w:val="28"/>
+              </w:rPr>
+              <w:t xml:space="preserve"> "</w:t>
+            </w:r>
+            <w:r>
+              <w:rPr>
+                <w:rFonts w:ascii="Arial" w:hAnsi="Arial" w:cs="Arial"/>
+                <w:sz w:val="28"/>
+                <w:szCs w:val="28"/>
+              </w:rPr>
+              <w:t>id</w:t>
+            </w:r>
+            <w:proofErr w:type="gramStart"/>
+            <w:r>
+              <w:rPr>
+                <w:rFonts w:ascii="Arial" w:hAnsi="Arial" w:cs="Arial"/>
+                <w:sz w:val="28"/>
+                <w:szCs w:val="28"/>
+              </w:rPr>
+              <w:t>" :</w:t>
+            </w:r>
+            <w:proofErr w:type="gramEnd"/>
+            <w:r>
+              <w:rPr>
+                <w:rFonts w:ascii="Arial" w:hAnsi="Arial" w:cs="Arial"/>
+                <w:sz w:val="28"/>
+                <w:szCs w:val="28"/>
+              </w:rPr>
+              <w:t xml:space="preserve"> </w:t>
+            </w:r>
+            <w:r>
+              <w:rPr>
+                <w:rFonts w:ascii="Arial" w:hAnsi="Arial" w:cs="Arial"/>
+                <w:sz w:val="28"/>
+                <w:szCs w:val="28"/>
+              </w:rPr>
+              <w:t>&lt;</w:t>
+            </w:r>
+            <w:proofErr w:type="spellStart"/>
+            <w:r>
+              <w:rPr>
+                <w:rFonts w:ascii="Arial" w:hAnsi="Arial" w:cs="Arial"/>
+                <w:sz w:val="28"/>
+                <w:szCs w:val="28"/>
+              </w:rPr>
+              <w:t>file_identification</w:t>
+            </w:r>
+            <w:proofErr w:type="spellEnd"/>
+            <w:r>
+              <w:rPr>
+                <w:rFonts w:ascii="Arial" w:hAnsi="Arial" w:cs="Arial"/>
+                <w:sz w:val="28"/>
+                <w:szCs w:val="28"/>
+              </w:rPr>
+              <w:t>&gt;</w:t>
+            </w:r>
+          </w:p>
+          <w:p>
+            <w:pPr>
+              <w:spacing w:after="100"/>
+              <w:rPr>
+                <w:rFonts w:ascii="Arial" w:hAnsi="Arial" w:cs="Arial"/>
+                <w:sz w:val="28"/>
+                <w:szCs w:val="28"/>
+              </w:rPr>
+            </w:pPr>
+            <w:r>
+              <w:rPr>
+                <w:rFonts w:ascii="Arial" w:hAnsi="Arial" w:cs="Arial"/>
+                <w:sz w:val="28"/>
+                <w:szCs w:val="28"/>
+              </w:rPr>
+              <w:t>}</w:t>
+            </w:r>
+          </w:p>
+        </w:tc>
+      </w:tr>
+    </w:tbl>
+    <w:p>
+      <w:pPr>
+        <w:spacing w:after="100" w:line="240" w:lineRule="auto"/>
+        <w:rPr>
+          <w:rFonts w:ascii="Arial" w:hAnsi="Arial" w:cs="Arial"/>
+          <w:sz w:val="28"/>
+          <w:szCs w:val="28"/>
+        </w:rPr>
+      </w:pPr>
+    </w:p>
+    <w:p>
+      <w:pPr>
+        <w:spacing w:after="100" w:line="240" w:lineRule="auto"/>
+        <w:rPr>
+          <w:rFonts w:ascii="Arial" w:hAnsi="Arial" w:cs="Arial"/>
+          <w:b/>
+          <w:bCs/>
+          <w:sz w:val="28"/>
+          <w:szCs w:val="28"/>
+        </w:rPr>
+      </w:pPr>
+      <w:r>
+        <w:rPr>
+          <w:rFonts w:ascii="Arial" w:hAnsi="Arial" w:cs="Arial"/>
+          <w:b/>
+          <w:bCs/>
+          <w:sz w:val="28"/>
+          <w:szCs w:val="28"/>
+        </w:rPr>
+        <w:t>Notes:</w:t>
+      </w:r>
+      <w:r>
+        <w:rPr>
+          <w:rFonts w:ascii="Arial" w:hAnsi="Arial" w:cs="Arial"/>
+          <w:b/>
+          <w:bCs/>
+          <w:sz w:val="28"/>
+          <w:szCs w:val="28"/>
+        </w:rPr>
+        <w:br/>
+      </w:r>
+    </w:p>
+    <w:p>
+      <w:pPr>
+        <w:shd w:val="clear" w:color="auto" w:fill="D9D9D9" w:themeFill="background1" w:themeFillShade="D9"/>
+        <w:spacing w:after="100" w:line="240" w:lineRule="auto"/>
+        <w:rPr>
+          <w:rFonts w:ascii="Arial" w:hAnsi="Arial" w:cs="Arial"/>
+          <w:sz w:val="28"/>
+          <w:szCs w:val="28"/>
+        </w:rPr>
+      </w:pPr>
+      <w:r>
+        <w:rPr>
+          <w:rFonts w:ascii="Arial" w:hAnsi="Arial" w:cs="Arial"/>
+          <w:sz w:val="28"/>
+          <w:szCs w:val="28"/>
+        </w:rPr>
+        <w:t>{</w:t>
+      </w:r>
+    </w:p>
+    <w:p>
+      <w:pPr>
+        <w:shd w:val="clear" w:color="auto" w:fill="D9D9D9" w:themeFill="background1" w:themeFillShade="D9"/>
+        <w:spacing w:after="100" w:line="240" w:lineRule="auto"/>
+        <w:rPr>
+          <w:rFonts w:ascii="Arial" w:hAnsi="Arial" w:cs="Arial"/>
+          <w:sz w:val="28"/>
+          <w:szCs w:val="28"/>
+        </w:rPr>
+      </w:pPr>
+      <w:r>
+        <w:rPr>
+          <w:rFonts w:ascii="Arial" w:hAnsi="Arial" w:cs="Arial"/>
+          <w:sz w:val="28"/>
+          <w:szCs w:val="28"/>
+        </w:rPr>
+        <w:t xml:space="preserve">  "id</w:t>
+      </w:r>
+      <w:proofErr w:type="gramStart"/>
+      <w:r>
+        <w:rPr>
+          <w:rFonts w:ascii="Arial" w:hAnsi="Arial" w:cs="Arial"/>
+          <w:sz w:val="28"/>
+          <w:szCs w:val="28"/>
+        </w:rPr>
+        <w:t>" :</w:t>
+      </w:r>
+      <w:proofErr w:type="gramEnd"/>
+      <w:r>
+        <w:rPr>
+          <w:rFonts w:ascii="Arial" w:hAnsi="Arial" w:cs="Arial"/>
+          <w:sz w:val="28"/>
+          <w:szCs w:val="28"/>
+        </w:rPr>
+        <w:t xml:space="preserve"> "</w:t>
+      </w:r>
+      <w:r>
+        <w:rPr>
+          <w:rFonts w:ascii="Arial" w:hAnsi="Arial" w:cs="Arial"/>
+          <w:sz w:val="16"/>
+          <w:szCs w:val="16"/>
+        </w:rPr>
+        <w:t>22BH7LNQYODCASX53971J5HWDBAO4SVWDPRPMSCN550SUZD084BHF5JI5Z2IZCT9</w:t>
+      </w:r>
+      <w:r>
+        <w:rPr>
+          <w:rFonts w:ascii="Arial" w:hAnsi="Arial" w:cs="Arial"/>
+          <w:sz w:val="28"/>
+          <w:szCs w:val="28"/>
+        </w:rPr>
+        <w:t>"</w:t>
+      </w:r>
+    </w:p>
+    <w:p>
+      <w:pPr>
+        <w:shd w:val="clear" w:color="auto" w:fill="D9D9D9" w:themeFill="background1" w:themeFillShade="D9"/>
+        <w:spacing w:after="100" w:line="240" w:lineRule="auto"/>
+        <w:rPr>
+          <w:rFonts w:ascii="Arial" w:hAnsi="Arial" w:cs="Arial"/>
+          <w:sz w:val="28"/>
+          <w:szCs w:val="28"/>
+        </w:rPr>
+      </w:pPr>
+      <w:r>
+        <w:rPr>
+          <w:rFonts w:ascii="Arial" w:hAnsi="Arial" w:cs="Arial"/>
+          <w:sz w:val="28"/>
+          <w:szCs w:val="28"/>
+        </w:rPr>
+        <w:t>}</w:t>
+      </w:r>
+    </w:p>
+    <w:p>
+      <w:pPr>
+        <w:spacing w:after="100" w:line="240" w:lineRule="auto"/>
+        <w:rPr>
+          <w:rFonts w:ascii="Arial" w:hAnsi="Arial" w:cs="Arial"/>
+          <w:sz w:val="28"/>
+          <w:szCs w:val="28"/>
+        </w:rPr>
+      </w:pPr>
+    </w:p>
+    <w:p>
+      <w:pPr>
+        <w:spacing w:after="100" w:line="240" w:lineRule="auto"/>
+        <w:rPr>
+          <w:rFonts w:ascii="Arial" w:hAnsi="Arial" w:cs="Arial"/>
+          <w:sz w:val="28"/>
+          <w:szCs w:val="28"/>
+        </w:rPr>
+      </w:pPr>
+    </w:p>
+    <w:p>
+      <w:pPr>
+        <w:spacing w:after="100" w:line="240" w:lineRule="auto"/>
+        <w:rPr>
+          <w:rFonts w:ascii="Arial" w:hAnsi="Arial" w:cs="Arial"/>
+          <w:sz w:val="28"/>
+          <w:szCs w:val="28"/>
+        </w:rPr>
+      </w:pPr>
+    </w:p>
+    <w:p>
+      <w:pPr>
+        <w:spacing w:after="100" w:line="240" w:lineRule="auto"/>
+        <w:rPr>
+          <w:rFonts w:ascii="Arial" w:hAnsi="Arial" w:cs="Arial"/>
+          <w:sz w:val="28"/>
+          <w:szCs w:val="28"/>
+        </w:rPr>
+      </w:pPr>
+    </w:p>
+    <w:p>
+      <w:pPr>
+        <w:spacing w:after="100" w:line="240" w:lineRule="auto"/>
+        <w:rPr>
+          <w:rFonts w:ascii="Arial" w:hAnsi="Arial" w:cs="Arial"/>
+          <w:sz w:val="28"/>
+          <w:szCs w:val="28"/>
+        </w:rPr>
+      </w:pPr>
+    </w:p>
+    <w:p>
+      <w:pPr>
+        <w:spacing w:after="100" w:line="240" w:lineRule="auto"/>
+        <w:rPr>
+          <w:rFonts w:ascii="Arial" w:hAnsi="Arial" w:cs="Arial"/>
+          <w:sz w:val="28"/>
+          <w:szCs w:val="28"/>
+        </w:rPr>
+      </w:pPr>
+    </w:p>
+    <w:p>
+      <w:pPr>
+        <w:spacing w:after="100" w:line="240" w:lineRule="auto"/>
+        <w:rPr>
+          <w:rFonts w:ascii="Arial" w:hAnsi="Arial" w:cs="Arial"/>
+          <w:sz w:val="28"/>
+          <w:szCs w:val="28"/>
+        </w:rPr>
+      </w:pPr>
+    </w:p>
+    <w:p>
+      <w:pPr>
+        <w:spacing w:after="100" w:line="240" w:lineRule="auto"/>
+        <w:rPr>
+          <w:rFonts w:ascii="Arial" w:hAnsi="Arial" w:cs="Arial"/>
+          <w:sz w:val="28"/>
+          <w:szCs w:val="28"/>
+        </w:rPr>
+      </w:pPr>
+    </w:p>
+    <w:p>
+      <w:pPr>
+        <w:spacing w:after="100" w:line="240" w:lineRule="auto"/>
+        <w:rPr>
+          <w:rFonts w:ascii="Arial" w:hAnsi="Arial" w:cs="Arial"/>
+          <w:sz w:val="28"/>
+          <w:szCs w:val="28"/>
+        </w:rPr>
+      </w:pPr>
+    </w:p>
+    <w:p>
+      <w:pPr>
+        <w:shd w:val="clear" w:color="auto" w:fill="F2F2F2" w:themeFill="background1" w:themeFillShade="F2"/>
+        <w:spacing w:after="100" w:line="240" w:lineRule="auto"/>
+        <w:jc w:val="center"/>
+        <w:rPr>
+          <w:rFonts w:ascii="Arial" w:hAnsi="Arial" w:cs="Arial"/>
+          <w:sz w:val="28"/>
+          <w:szCs w:val="28"/>
+        </w:rPr>
+      </w:pPr>
+      <w:r>
+        <w:rPr>
+          <w:rFonts w:ascii="Arial" w:hAnsi="Arial" w:cs="Arial"/>
+          <w:sz w:val="28"/>
+          <w:szCs w:val="28"/>
+        </w:rPr>
+        <w:lastRenderedPageBreak/>
+        <w:t xml:space="preserve">Chapter </w:t>
+      </w:r>
+      <w:r>
+        <w:rPr>
+          <w:rFonts w:ascii="Arial" w:hAnsi="Arial" w:cs="Arial"/>
+          <w:sz w:val="28"/>
+          <w:szCs w:val="28"/>
+        </w:rPr>
+        <w:t>11</w:t>
+      </w:r>
+      <w:r>
+        <w:rPr>
+          <w:rFonts w:ascii="Arial" w:hAnsi="Arial" w:cs="Arial"/>
+          <w:sz w:val="28"/>
+          <w:szCs w:val="28"/>
+        </w:rPr>
+        <w:t xml:space="preserve"> –</w:t>
+      </w:r>
+      <w:r>
+        <w:rPr>
+          <w:rFonts w:ascii="Arial" w:hAnsi="Arial" w:cs="Arial"/>
+          <w:sz w:val="28"/>
+          <w:szCs w:val="28"/>
+        </w:rPr>
+        <w:t xml:space="preserve"> Rename</w:t>
+      </w:r>
+      <w:r>
+        <w:rPr>
+          <w:rFonts w:ascii="Arial" w:hAnsi="Arial" w:cs="Arial"/>
+          <w:sz w:val="28"/>
+          <w:szCs w:val="28"/>
+        </w:rPr>
+        <w:t xml:space="preserve"> </w:t>
+      </w:r>
+      <w:r>
+        <w:rPr>
+          <w:rFonts w:ascii="Arial" w:hAnsi="Arial" w:cs="Arial"/>
+          <w:sz w:val="28"/>
+          <w:szCs w:val="28"/>
+        </w:rPr>
+        <w:t>Index Object</w:t>
+      </w:r>
+    </w:p>
+    <w:p>
+      <w:pPr>
+        <w:spacing w:after="100" w:line="240" w:lineRule="auto"/>
+        <w:rPr>
+          <w:rFonts w:ascii="Arial" w:hAnsi="Arial" w:cs="Arial"/>
+          <w:b/>
+          <w:bCs/>
+          <w:sz w:val="28"/>
+          <w:szCs w:val="28"/>
+        </w:rPr>
+      </w:pPr>
+    </w:p>
+    <w:p>
+      <w:pPr>
+        <w:spacing w:after="100" w:line="240" w:lineRule="auto"/>
+        <w:rPr>
+          <w:rFonts w:ascii="Arial" w:hAnsi="Arial" w:cs="Arial"/>
+          <w:b/>
+          <w:bCs/>
+          <w:sz w:val="28"/>
+          <w:szCs w:val="28"/>
+        </w:rPr>
+      </w:pPr>
+      <w:r>
+        <w:rPr>
+          <w:rFonts w:ascii="Arial" w:hAnsi="Arial" w:cs="Arial"/>
+          <w:b/>
+          <w:bCs/>
+          <w:sz w:val="28"/>
+          <w:szCs w:val="28"/>
+        </w:rPr>
+        <w:t>Description:</w:t>
+      </w:r>
+    </w:p>
+    <w:p>
+      <w:pPr>
+        <w:spacing w:after="100" w:line="240" w:lineRule="auto"/>
+        <w:rPr>
+          <w:rFonts w:ascii="Arial" w:hAnsi="Arial" w:cs="Arial"/>
+          <w:sz w:val="28"/>
+          <w:szCs w:val="28"/>
+        </w:rPr>
+      </w:pPr>
+      <w:r>
+        <w:rPr>
+          <w:rFonts w:ascii="Arial" w:hAnsi="Arial" w:cs="Arial"/>
+          <w:sz w:val="28"/>
+          <w:szCs w:val="28"/>
+        </w:rPr>
+        <w:t>Renames a file or a folder</w:t>
+      </w:r>
+      <w:r>
+        <w:rPr>
+          <w:rFonts w:ascii="Arial" w:hAnsi="Arial" w:cs="Arial"/>
+          <w:sz w:val="28"/>
+          <w:szCs w:val="28"/>
+        </w:rPr>
+        <w:t xml:space="preserve"> given the id and a name</w:t>
+      </w:r>
+    </w:p>
+    <w:p>
+      <w:pPr>
+        <w:spacing w:after="100" w:line="240" w:lineRule="auto"/>
+        <w:rPr>
+          <w:rFonts w:ascii="Arial" w:hAnsi="Arial" w:cs="Arial"/>
+          <w:sz w:val="28"/>
+          <w:szCs w:val="28"/>
+        </w:rPr>
+      </w:pPr>
+    </w:p>
+    <w:p>
+      <w:pPr>
+        <w:spacing w:after="100" w:line="240" w:lineRule="auto"/>
+        <w:rPr>
+          <w:rFonts w:ascii="Arial" w:hAnsi="Arial" w:cs="Arial"/>
+          <w:b/>
+          <w:bCs/>
+          <w:sz w:val="28"/>
+          <w:szCs w:val="28"/>
+        </w:rPr>
+      </w:pPr>
+      <w:r>
+        <w:rPr>
+          <w:rFonts w:ascii="Arial" w:hAnsi="Arial" w:cs="Arial"/>
+          <w:b/>
+          <w:bCs/>
+          <w:sz w:val="28"/>
+          <w:szCs w:val="28"/>
+        </w:rPr>
+        <w:t>Requirements:</w:t>
+      </w:r>
+    </w:p>
+    <w:p>
+      <w:pPr>
+        <w:spacing w:after="100" w:line="240" w:lineRule="auto"/>
+        <w:rPr>
+          <w:rFonts w:ascii="Arial" w:hAnsi="Arial" w:cs="Arial"/>
+          <w:sz w:val="28"/>
+          <w:szCs w:val="28"/>
+        </w:rPr>
+      </w:pPr>
+      <w:r>
+        <w:rPr>
+          <w:rFonts w:ascii="Arial" w:hAnsi="Arial" w:cs="Arial"/>
+          <w:sz w:val="28"/>
+          <w:szCs w:val="28"/>
+        </w:rPr>
+        <w:t>You need to be authenticated and have administrative privileges over a project, otherwise your request will be denied.</w:t>
+      </w:r>
+    </w:p>
+    <w:p>
+      <w:pPr>
+        <w:spacing w:after="100" w:line="240" w:lineRule="auto"/>
+        <w:rPr>
+          <w:rFonts w:ascii="Arial" w:hAnsi="Arial" w:cs="Arial"/>
+          <w:sz w:val="28"/>
+          <w:szCs w:val="28"/>
+        </w:rPr>
+      </w:pPr>
+    </w:p>
+    <w:p>
+      <w:pPr>
+        <w:spacing w:after="100" w:line="240" w:lineRule="auto"/>
+        <w:rPr>
+          <w:rFonts w:ascii="Arial" w:hAnsi="Arial" w:cs="Arial"/>
+          <w:sz w:val="28"/>
+          <w:szCs w:val="28"/>
+        </w:rPr>
+      </w:pPr>
+      <w:r>
+        <w:rPr>
+          <w:rFonts w:ascii="Arial" w:hAnsi="Arial" w:cs="Arial"/>
+          <w:b/>
+          <w:bCs/>
+          <w:sz w:val="28"/>
+          <w:szCs w:val="28"/>
+        </w:rPr>
+        <w:t>Request URL</w:t>
+      </w:r>
+      <w:r>
+        <w:rPr>
+          <w:rFonts w:ascii="Arial" w:hAnsi="Arial" w:cs="Arial"/>
+          <w:sz w:val="28"/>
+          <w:szCs w:val="28"/>
+        </w:rPr>
+        <w:t>: https://cloudwinterstore.co.zw</w:t>
+      </w:r>
+      <w:r>
+        <w:rPr>
+          <w:rFonts w:ascii="Arial" w:hAnsi="Arial" w:cs="Arial"/>
+          <w:sz w:val="28"/>
+          <w:szCs w:val="28"/>
+        </w:rPr>
+        <w:t>/</w:t>
+      </w:r>
+      <w:r>
+        <w:rPr>
+          <w:rFonts w:ascii="Arial" w:hAnsi="Arial" w:cs="Arial"/>
+          <w:sz w:val="28"/>
+          <w:szCs w:val="28"/>
+        </w:rPr>
+        <w:t>api/</w:t>
+      </w:r>
+      <w:r>
+        <w:rPr>
+          <w:rFonts w:ascii="Arial" w:hAnsi="Arial" w:cs="Arial"/>
+          <w:sz w:val="28"/>
+          <w:szCs w:val="28"/>
+        </w:rPr>
+        <w:t>rename-object/</w:t>
+      </w:r>
+    </w:p>
+    <w:p>
+      <w:pPr>
+        <w:spacing w:after="100" w:line="240" w:lineRule="auto"/>
+        <w:rPr>
+          <w:rFonts w:ascii="Arial" w:hAnsi="Arial" w:cs="Arial"/>
+          <w:sz w:val="28"/>
+          <w:szCs w:val="28"/>
+        </w:rPr>
+      </w:pPr>
+      <w:r>
+        <w:rPr>
+          <w:rFonts w:ascii="Arial" w:hAnsi="Arial" w:cs="Arial"/>
+          <w:b/>
+          <w:bCs/>
+          <w:sz w:val="28"/>
+          <w:szCs w:val="28"/>
+        </w:rPr>
+        <w:t xml:space="preserve">Request Type: </w:t>
+      </w:r>
+      <w:r>
+        <w:rPr>
+          <w:rFonts w:ascii="Arial" w:hAnsi="Arial" w:cs="Arial"/>
+          <w:sz w:val="28"/>
+          <w:szCs w:val="28"/>
+        </w:rPr>
+        <w:t>JSON Body (POST)</w:t>
+      </w:r>
+    </w:p>
+    <w:p>
+      <w:pPr>
+        <w:spacing w:after="100" w:line="240" w:lineRule="auto"/>
+        <w:rPr>
+          <w:rFonts w:ascii="Arial" w:hAnsi="Arial" w:cs="Arial"/>
+          <w:sz w:val="28"/>
+          <w:szCs w:val="28"/>
+        </w:rPr>
+      </w:pPr>
+    </w:p>
+    <w:tbl>
+      <w:tblPr>
+        <w:tblStyle w:val="TableGrid"/>
+        <w:tblW w:w="0" w:type="auto"/>
+        <w:tblLook w:val="04A0" w:firstRow="1" w:lastRow="0" w:firstColumn="1" w:lastColumn="0" w:noHBand="0" w:noVBand="1"/>
+      </w:tblPr>
+      <w:tblGrid>
+        <w:gridCol w:w="5382"/>
+      </w:tblGrid>
+      <w:tr>
+        <w:tc>
+          <w:tcPr>
+            <w:tcW w:w="5382" w:type="dxa"/>
+          </w:tcPr>
+          <w:p>
+            <w:pPr>
+              <w:spacing w:after="100"/>
+              <w:rPr>
+                <w:rFonts w:ascii="Arial" w:hAnsi="Arial" w:cs="Arial"/>
+                <w:b/>
+                <w:bCs/>
+                <w:sz w:val="28"/>
+                <w:szCs w:val="28"/>
+              </w:rPr>
+            </w:pPr>
+            <w:r>
+              <w:rPr>
+                <w:rFonts w:ascii="Arial" w:hAnsi="Arial" w:cs="Arial"/>
+                <w:b/>
+                <w:bCs/>
+                <w:sz w:val="28"/>
+                <w:szCs w:val="28"/>
+              </w:rPr>
+              <w:t>Headers</w:t>
+            </w:r>
+          </w:p>
+        </w:tc>
+      </w:tr>
+      <w:tr>
+        <w:tc>
+          <w:tcPr>
+            <w:tcW w:w="5382" w:type="dxa"/>
+          </w:tcPr>
+          <w:p>
+            <w:pPr>
+              <w:spacing w:after="100"/>
+              <w:rPr>
+                <w:rFonts w:ascii="Arial" w:hAnsi="Arial" w:cs="Arial"/>
+                <w:sz w:val="28"/>
+                <w:szCs w:val="28"/>
+              </w:rPr>
+            </w:pPr>
+            <w:r>
+              <w:rPr>
+                <w:rFonts w:ascii="Arial" w:hAnsi="Arial" w:cs="Arial"/>
+                <w:sz w:val="28"/>
+                <w:szCs w:val="28"/>
+              </w:rPr>
+              <w:t>None</w:t>
+            </w:r>
+          </w:p>
+        </w:tc>
+      </w:tr>
+      <w:tr>
+        <w:tc>
+          <w:tcPr>
+            <w:tcW w:w="5382" w:type="dxa"/>
+          </w:tcPr>
+          <w:p>
+            <w:pPr>
+              <w:spacing w:after="100"/>
+              <w:rPr>
+                <w:rFonts w:ascii="Arial" w:hAnsi="Arial" w:cs="Arial"/>
+                <w:b/>
+                <w:bCs/>
+                <w:sz w:val="28"/>
+                <w:szCs w:val="28"/>
+              </w:rPr>
+            </w:pPr>
+            <w:r>
+              <w:rPr>
+                <w:rFonts w:ascii="Arial" w:hAnsi="Arial" w:cs="Arial"/>
+                <w:b/>
+                <w:bCs/>
+                <w:sz w:val="28"/>
+                <w:szCs w:val="28"/>
+              </w:rPr>
+              <w:t>Body (JSON)</w:t>
+            </w:r>
+          </w:p>
+        </w:tc>
+      </w:tr>
+      <w:tr>
+        <w:tc>
+          <w:tcPr>
+            <w:tcW w:w="5382" w:type="dxa"/>
+          </w:tcPr>
+          <w:p>
+            <w:pPr>
+              <w:spacing w:after="100"/>
+              <w:rPr>
+                <w:rFonts w:ascii="Arial" w:hAnsi="Arial" w:cs="Arial"/>
+                <w:sz w:val="28"/>
+                <w:szCs w:val="28"/>
+              </w:rPr>
+            </w:pPr>
+            <w:r>
+              <w:rPr>
+                <w:rFonts w:ascii="Arial" w:hAnsi="Arial" w:cs="Arial"/>
+                <w:sz w:val="28"/>
+                <w:szCs w:val="28"/>
+              </w:rPr>
+              <w:t>{</w:t>
+            </w:r>
+          </w:p>
+          <w:p>
+            <w:pPr>
+              <w:spacing w:after="100"/>
+              <w:rPr>
+                <w:rFonts w:ascii="Arial" w:hAnsi="Arial" w:cs="Arial"/>
+                <w:sz w:val="28"/>
+                <w:szCs w:val="28"/>
+              </w:rPr>
+            </w:pPr>
+            <w:r>
+              <w:rPr>
+                <w:rFonts w:ascii="Arial" w:hAnsi="Arial" w:cs="Arial"/>
+                <w:sz w:val="28"/>
+                <w:szCs w:val="28"/>
+              </w:rPr>
+              <w:t xml:space="preserve"> </w:t>
+            </w:r>
+            <w:r>
+              <w:rPr>
+                <w:rFonts w:ascii="Arial" w:hAnsi="Arial" w:cs="Arial"/>
+                <w:sz w:val="28"/>
+                <w:szCs w:val="28"/>
+              </w:rPr>
+              <w:t xml:space="preserve">   </w:t>
+            </w:r>
+            <w:r>
+              <w:rPr>
+                <w:rFonts w:ascii="Arial" w:hAnsi="Arial" w:cs="Arial"/>
+                <w:sz w:val="28"/>
+                <w:szCs w:val="28"/>
+              </w:rPr>
+              <w:t xml:space="preserve"> "</w:t>
+            </w:r>
+            <w:r>
+              <w:rPr>
+                <w:rFonts w:ascii="Arial" w:hAnsi="Arial" w:cs="Arial"/>
+                <w:sz w:val="28"/>
+                <w:szCs w:val="28"/>
+              </w:rPr>
+              <w:t>id</w:t>
+            </w:r>
+            <w:proofErr w:type="gramStart"/>
+            <w:r>
+              <w:rPr>
+                <w:rFonts w:ascii="Arial" w:hAnsi="Arial" w:cs="Arial"/>
+                <w:sz w:val="28"/>
+                <w:szCs w:val="28"/>
+              </w:rPr>
+              <w:t>" :</w:t>
+            </w:r>
+            <w:proofErr w:type="gramEnd"/>
+            <w:r>
+              <w:rPr>
+                <w:rFonts w:ascii="Arial" w:hAnsi="Arial" w:cs="Arial"/>
+                <w:sz w:val="28"/>
+                <w:szCs w:val="28"/>
+              </w:rPr>
+              <w:t xml:space="preserve"> </w:t>
+            </w:r>
+            <w:r>
+              <w:rPr>
+                <w:rFonts w:ascii="Arial" w:hAnsi="Arial" w:cs="Arial"/>
+                <w:sz w:val="28"/>
+                <w:szCs w:val="28"/>
+              </w:rPr>
+              <w:t>&lt;</w:t>
+            </w:r>
+            <w:proofErr w:type="spellStart"/>
+            <w:r>
+              <w:rPr>
+                <w:rFonts w:ascii="Arial" w:hAnsi="Arial" w:cs="Arial"/>
+                <w:sz w:val="28"/>
+                <w:szCs w:val="28"/>
+              </w:rPr>
+              <w:t>file_identification</w:t>
+            </w:r>
+            <w:proofErr w:type="spellEnd"/>
+            <w:r>
+              <w:rPr>
+                <w:rFonts w:ascii="Arial" w:hAnsi="Arial" w:cs="Arial"/>
+                <w:sz w:val="28"/>
+                <w:szCs w:val="28"/>
+              </w:rPr>
+              <w:t>&gt;</w:t>
+            </w:r>
+            <w:r>
+              <w:rPr>
+                <w:rFonts w:ascii="Arial" w:hAnsi="Arial" w:cs="Arial"/>
+                <w:sz w:val="28"/>
+                <w:szCs w:val="28"/>
+              </w:rPr>
+              <w:t>,</w:t>
+            </w:r>
+          </w:p>
+          <w:p>
+            <w:pPr>
+              <w:spacing w:after="100"/>
+              <w:rPr>
+                <w:rFonts w:ascii="Arial" w:hAnsi="Arial" w:cs="Arial"/>
+                <w:sz w:val="28"/>
+                <w:szCs w:val="28"/>
+              </w:rPr>
+            </w:pPr>
+            <w:r>
+              <w:rPr>
+                <w:rFonts w:ascii="Arial" w:hAnsi="Arial" w:cs="Arial"/>
+                <w:sz w:val="28"/>
+                <w:szCs w:val="28"/>
+              </w:rPr>
+              <w:t xml:space="preserve">     “name</w:t>
+            </w:r>
+            <w:proofErr w:type="gramStart"/>
+            <w:r>
+              <w:rPr>
+                <w:rFonts w:ascii="Arial" w:hAnsi="Arial" w:cs="Arial"/>
+                <w:sz w:val="28"/>
+                <w:szCs w:val="28"/>
+              </w:rPr>
+              <w:t>’ :</w:t>
+            </w:r>
+            <w:proofErr w:type="gramEnd"/>
+            <w:r>
+              <w:rPr>
+                <w:rFonts w:ascii="Arial" w:hAnsi="Arial" w:cs="Arial"/>
+                <w:sz w:val="28"/>
+                <w:szCs w:val="28"/>
+              </w:rPr>
+              <w:t xml:space="preserve"> &lt;</w:t>
+            </w:r>
+            <w:proofErr w:type="spellStart"/>
+            <w:r>
+              <w:rPr>
+                <w:rFonts w:ascii="Arial" w:hAnsi="Arial" w:cs="Arial"/>
+                <w:sz w:val="28"/>
+                <w:szCs w:val="28"/>
+              </w:rPr>
+              <w:t>new_name</w:t>
+            </w:r>
+            <w:proofErr w:type="spellEnd"/>
+            <w:r>
+              <w:rPr>
+                <w:rFonts w:ascii="Arial" w:hAnsi="Arial" w:cs="Arial"/>
+                <w:sz w:val="28"/>
+                <w:szCs w:val="28"/>
+              </w:rPr>
+              <w:t>&gt;</w:t>
+            </w:r>
+          </w:p>
+          <w:p>
+            <w:pPr>
+              <w:spacing w:after="100"/>
+              <w:rPr>
+                <w:rFonts w:ascii="Arial" w:hAnsi="Arial" w:cs="Arial"/>
+                <w:sz w:val="28"/>
+                <w:szCs w:val="28"/>
+              </w:rPr>
+            </w:pPr>
+            <w:r>
+              <w:rPr>
+                <w:rFonts w:ascii="Arial" w:hAnsi="Arial" w:cs="Arial"/>
+                <w:sz w:val="28"/>
+                <w:szCs w:val="28"/>
+              </w:rPr>
+              <w:t>}</w:t>
+            </w:r>
+          </w:p>
+        </w:tc>
+      </w:tr>
+    </w:tbl>
+    <w:p>
+      <w:pPr>
+        <w:spacing w:after="100" w:line="240" w:lineRule="auto"/>
+        <w:rPr>
+          <w:rFonts w:ascii="Arial" w:hAnsi="Arial" w:cs="Arial"/>
+          <w:sz w:val="28"/>
+          <w:szCs w:val="28"/>
+        </w:rPr>
+      </w:pPr>
+    </w:p>
+    <w:p>
+      <w:pPr>
+        <w:spacing w:after="100" w:line="240" w:lineRule="auto"/>
+        <w:rPr>
+          <w:rFonts w:ascii="Arial" w:hAnsi="Arial" w:cs="Arial"/>
+          <w:b/>
+          <w:bCs/>
+          <w:sz w:val="28"/>
+          <w:szCs w:val="28"/>
+        </w:rPr>
+      </w:pPr>
+      <w:r>
+        <w:rPr>
+          <w:rFonts w:ascii="Arial" w:hAnsi="Arial" w:cs="Arial"/>
+          <w:b/>
+          <w:bCs/>
+          <w:sz w:val="28"/>
+          <w:szCs w:val="28"/>
+        </w:rPr>
+        <w:t>Notes:</w:t>
+      </w:r>
+      <w:r>
+        <w:rPr>
+          <w:rFonts w:ascii="Arial" w:hAnsi="Arial" w:cs="Arial"/>
+          <w:b/>
+          <w:bCs/>
+          <w:sz w:val="28"/>
+          <w:szCs w:val="28"/>
+        </w:rPr>
+        <w:br/>
+      </w:r>
+    </w:p>
+    <w:p>
+      <w:pPr>
+        <w:shd w:val="clear" w:color="auto" w:fill="D9D9D9" w:themeFill="background1" w:themeFillShade="D9"/>
+        <w:spacing w:after="100" w:line="240" w:lineRule="auto"/>
+        <w:rPr>
+          <w:rFonts w:ascii="Arial" w:hAnsi="Arial" w:cs="Arial"/>
+          <w:sz w:val="28"/>
+          <w:szCs w:val="28"/>
+        </w:rPr>
+      </w:pPr>
+      <w:r>
+        <w:rPr>
+          <w:rFonts w:ascii="Arial" w:hAnsi="Arial" w:cs="Arial"/>
+          <w:sz w:val="28"/>
+          <w:szCs w:val="28"/>
+        </w:rPr>
+        <w:t>{</w:t>
+      </w:r>
+    </w:p>
+    <w:p>
+      <w:pPr>
+        <w:shd w:val="clear" w:color="auto" w:fill="D9D9D9" w:themeFill="background1" w:themeFillShade="D9"/>
+        <w:spacing w:after="100" w:line="240" w:lineRule="auto"/>
+        <w:rPr>
+          <w:rFonts w:ascii="Arial" w:hAnsi="Arial" w:cs="Arial"/>
+          <w:sz w:val="28"/>
+          <w:szCs w:val="28"/>
+        </w:rPr>
+      </w:pPr>
+      <w:r>
+        <w:rPr>
+          <w:rFonts w:ascii="Arial" w:hAnsi="Arial" w:cs="Arial"/>
+          <w:sz w:val="28"/>
+          <w:szCs w:val="28"/>
+        </w:rPr>
+        <w:t xml:space="preserve">  "id</w:t>
+      </w:r>
+      <w:proofErr w:type="gramStart"/>
+      <w:r>
+        <w:rPr>
+          <w:rFonts w:ascii="Arial" w:hAnsi="Arial" w:cs="Arial"/>
+          <w:sz w:val="28"/>
+          <w:szCs w:val="28"/>
+        </w:rPr>
+        <w:t>" :</w:t>
+      </w:r>
+      <w:proofErr w:type="gramEnd"/>
+      <w:r>
+        <w:rPr>
+          <w:rFonts w:ascii="Arial" w:hAnsi="Arial" w:cs="Arial"/>
+          <w:sz w:val="28"/>
+          <w:szCs w:val="28"/>
+        </w:rPr>
+        <w:t xml:space="preserve"> "</w:t>
+      </w:r>
+      <w:r>
+        <w:rPr>
+          <w:rFonts w:ascii="Arial" w:hAnsi="Arial" w:cs="Arial"/>
+          <w:sz w:val="16"/>
+          <w:szCs w:val="16"/>
+        </w:rPr>
+        <w:t>22BH7LNQYODCASX53971J5HWDBAO4SVWDPRPMSCN550SUZD084BHF5JI5Z2IZCT9</w:t>
+      </w:r>
+      <w:r>
+        <w:rPr>
+          <w:rFonts w:ascii="Arial" w:hAnsi="Arial" w:cs="Arial"/>
+          <w:sz w:val="28"/>
+          <w:szCs w:val="28"/>
+        </w:rPr>
+        <w:t>"</w:t>
+      </w:r>
+      <w:r>
+        <w:rPr>
+          <w:rFonts w:ascii="Arial" w:hAnsi="Arial" w:cs="Arial"/>
+          <w:sz w:val="28"/>
+          <w:szCs w:val="28"/>
+        </w:rPr>
+        <w:t>,</w:t>
+      </w:r>
+    </w:p>
+    <w:p>
+      <w:pPr>
+        <w:shd w:val="clear" w:color="auto" w:fill="D9D9D9" w:themeFill="background1" w:themeFillShade="D9"/>
+        <w:spacing w:after="100" w:line="240" w:lineRule="auto"/>
+        <w:rPr>
+          <w:rFonts w:ascii="Arial" w:hAnsi="Arial" w:cs="Arial"/>
+          <w:sz w:val="28"/>
+          <w:szCs w:val="28"/>
+        </w:rPr>
+      </w:pPr>
+      <w:r>
+        <w:rPr>
+          <w:rFonts w:ascii="Arial" w:hAnsi="Arial" w:cs="Arial"/>
+          <w:sz w:val="28"/>
+          <w:szCs w:val="28"/>
+        </w:rPr>
+        <w:t xml:space="preserve">   “name</w:t>
+      </w:r>
+      <w:proofErr w:type="gramStart"/>
+      <w:r>
+        <w:rPr>
+          <w:rFonts w:ascii="Arial" w:hAnsi="Arial" w:cs="Arial"/>
+          <w:sz w:val="28"/>
+          <w:szCs w:val="28"/>
+        </w:rPr>
+        <w:t>” :</w:t>
+      </w:r>
+      <w:proofErr w:type="gramEnd"/>
+      <w:r>
+        <w:rPr>
+          <w:rFonts w:ascii="Arial" w:hAnsi="Arial" w:cs="Arial"/>
+          <w:sz w:val="28"/>
+          <w:szCs w:val="28"/>
+        </w:rPr>
+        <w:t xml:space="preserve"> “</w:t>
+      </w:r>
+      <w:r>
+        <w:rPr>
+          <w:rFonts w:ascii="Arial" w:hAnsi="Arial" w:cs="Arial"/>
+          <w:sz w:val="24"/>
+          <w:szCs w:val="24"/>
+        </w:rPr>
+        <w:t>MyVideo.mp4</w:t>
+      </w:r>
+      <w:r>
+        <w:rPr>
+          <w:rFonts w:ascii="Arial" w:hAnsi="Arial" w:cs="Arial"/>
+          <w:sz w:val="28"/>
+          <w:szCs w:val="28"/>
+        </w:rPr>
+        <w:t>”</w:t>
+      </w:r>
+    </w:p>
+    <w:p>
+      <w:pPr>
+        <w:shd w:val="clear" w:color="auto" w:fill="D9D9D9" w:themeFill="background1" w:themeFillShade="D9"/>
+        <w:spacing w:after="100" w:line="240" w:lineRule="auto"/>
+        <w:rPr>
+          <w:rFonts w:ascii="Arial" w:hAnsi="Arial" w:cs="Arial"/>
+          <w:sz w:val="28"/>
+          <w:szCs w:val="28"/>
+        </w:rPr>
+      </w:pPr>
+      <w:r>
+        <w:rPr>
+          <w:rFonts w:ascii="Arial" w:hAnsi="Arial" w:cs="Arial"/>
+          <w:sz w:val="28"/>
+          <w:szCs w:val="28"/>
+        </w:rPr>
+        <w:t>}</w:t>
+      </w:r>
+    </w:p>
+    <w:p>
+      <w:pPr>
+        <w:spacing w:after="100" w:line="240" w:lineRule="auto"/>
+        <w:rPr>
+          <w:rFonts w:ascii="Arial" w:hAnsi="Arial" w:cs="Arial"/>
+          <w:sz w:val="28"/>
+          <w:szCs w:val="28"/>
+        </w:rPr>
+      </w:pPr>
     </w:p>
     <w:p>
       <w:pPr>

</xml_diff>

<commit_message>
Python Library(Admin SDK): Give Key To A Developer Client Method
</commit_message>
<xml_diff>
--- a/resources/Developer Docs/Developers Guide to Cloud Winterstore.docx
+++ b/resources/Developer Docs/Developers Guide to Cloud Winterstore.docx
@@ -2480,25 +2480,7 @@
           <w:sz w:val="28"/>
           <w:szCs w:val="28"/>
         </w:rPr>
-        <w:t xml:space="preserve">FUNCTION </w:t>
-      </w:r>
-      <w:proofErr w:type="spellStart"/>
-      <w:r>
-        <w:rPr>
-          <w:rFonts w:ascii="Arial" w:hAnsi="Arial" w:cs="Arial"/>
-          <w:sz w:val="28"/>
-          <w:szCs w:val="28"/>
-        </w:rPr>
-        <w:t>CreateClient</w:t>
-      </w:r>
-      <w:proofErr w:type="spellEnd"/>
-      <w:r>
-        <w:rPr>
-          <w:rFonts w:ascii="Arial" w:hAnsi="Arial" w:cs="Arial"/>
-          <w:sz w:val="28"/>
-          <w:szCs w:val="28"/>
-        </w:rPr>
-        <w:t>(parameters)</w:t>
+        <w:t>FUNCTION CreateClient(parameters)</w:t>
       </w:r>
     </w:p>
     <w:p>
@@ -3327,7 +3309,6 @@
               <w:rPr>
                 <w:rFonts w:ascii="Arial" w:eastAsia="Times New Roman" w:hAnsi="Arial" w:cs="Arial"/>
                 <w:color w:val="000000"/>
-                <w:highlight w:val="yellow"/>
                 <w:lang w:eastAsia="en-ZW"/>
               </w:rPr>
               <w:t>Get clients with keys to a file</w:t>
@@ -4149,23 +4130,13 @@
                 <w:lang w:eastAsia="en-ZW"/>
               </w:rPr>
             </w:pPr>
-            <w:proofErr w:type="spellStart"/>
-            <w:r>
-              <w:rPr>
-                <w:rFonts w:ascii="Arial" w:eastAsia="Times New Roman" w:hAnsi="Arial" w:cs="Arial"/>
-                <w:color w:val="000000"/>
-                <w:lang w:eastAsia="en-ZW"/>
-              </w:rPr>
-              <w:t>Unbarn</w:t>
-            </w:r>
-            <w:proofErr w:type="spellEnd"/>
-            <w:r>
-              <w:rPr>
-                <w:rFonts w:ascii="Arial" w:eastAsia="Times New Roman" w:hAnsi="Arial" w:cs="Arial"/>
-                <w:color w:val="000000"/>
-                <w:lang w:eastAsia="en-ZW"/>
-              </w:rPr>
-              <w:t xml:space="preserve"> a client account</w:t>
+            <w:r>
+              <w:rPr>
+                <w:rFonts w:ascii="Arial" w:eastAsia="Times New Roman" w:hAnsi="Arial" w:cs="Arial"/>
+                <w:color w:val="000000"/>
+                <w:lang w:eastAsia="en-ZW"/>
+              </w:rPr>
+              <w:t>Unbarn a client account</w:t>
             </w:r>
           </w:p>
         </w:tc>
@@ -5086,25 +5057,7 @@
                 <w:sz w:val="28"/>
                 <w:szCs w:val="28"/>
               </w:rPr>
-              <w:t xml:space="preserve">     “id</w:t>
-            </w:r>
-            <w:proofErr w:type="gramStart"/>
-            <w:r>
-              <w:rPr>
-                <w:rFonts w:ascii="Arial" w:hAnsi="Arial" w:cs="Arial"/>
-                <w:sz w:val="28"/>
-                <w:szCs w:val="28"/>
-              </w:rPr>
-              <w:t>” :</w:t>
-            </w:r>
-            <w:proofErr w:type="gramEnd"/>
-            <w:r>
-              <w:rPr>
-                <w:rFonts w:ascii="Arial" w:hAnsi="Arial" w:cs="Arial"/>
-                <w:sz w:val="28"/>
-                <w:szCs w:val="28"/>
-              </w:rPr>
-              <w:t xml:space="preserve"> “some id”</w:t>
+              <w:t xml:space="preserve">     “id” : “some id”</w:t>
             </w:r>
           </w:p>
           <w:p>
@@ -5669,53 +5622,15 @@
                 <w:sz w:val="28"/>
                 <w:szCs w:val="28"/>
               </w:rPr>
-              <w:t>"</w:t>
-            </w:r>
-            <w:proofErr w:type="spellStart"/>
-            <w:r>
-              <w:rPr>
-                <w:rFonts w:ascii="Arial" w:hAnsi="Arial" w:cs="Arial"/>
-                <w:sz w:val="28"/>
-                <w:szCs w:val="28"/>
-              </w:rPr>
-              <w:t>projectName</w:t>
-            </w:r>
-            <w:proofErr w:type="spellEnd"/>
-            <w:proofErr w:type="gramStart"/>
-            <w:r>
-              <w:rPr>
-                <w:rFonts w:ascii="Arial" w:hAnsi="Arial" w:cs="Arial"/>
-                <w:sz w:val="28"/>
-                <w:szCs w:val="28"/>
-              </w:rPr>
-              <w:t>" :</w:t>
-            </w:r>
-            <w:proofErr w:type="gramEnd"/>
-            <w:r>
-              <w:rPr>
-                <w:rFonts w:ascii="Arial" w:hAnsi="Arial" w:cs="Arial"/>
-                <w:sz w:val="28"/>
-                <w:szCs w:val="28"/>
-              </w:rPr>
-              <w:t xml:space="preserve"> &lt;</w:t>
-            </w:r>
-            <w:proofErr w:type="spellStart"/>
-            <w:r>
-              <w:rPr>
-                <w:rFonts w:ascii="Arial" w:hAnsi="Arial" w:cs="Arial"/>
-                <w:sz w:val="28"/>
-                <w:szCs w:val="28"/>
-              </w:rPr>
-              <w:t>project_name</w:t>
-            </w:r>
-            <w:proofErr w:type="spellEnd"/>
-            <w:r>
-              <w:rPr>
-                <w:rFonts w:ascii="Arial" w:hAnsi="Arial" w:cs="Arial"/>
-                <w:sz w:val="28"/>
-                <w:szCs w:val="28"/>
-              </w:rPr>
-              <w:t>&gt;</w:t>
+              <w:t>"projectName" :</w:t>
+            </w:r>
+            <w:r>
+              <w:rPr>
+                <w:rFonts w:ascii="Arial" w:hAnsi="Arial" w:cs="Arial"/>
+                <w:sz w:val="28"/>
+                <w:szCs w:val="28"/>
+              </w:rPr>
+              <w:t xml:space="preserve"> &lt;project_name&gt;</w:t>
             </w:r>
             <w:r>
               <w:rPr>
@@ -5757,61 +5672,15 @@
                 <w:sz w:val="28"/>
                 <w:szCs w:val="28"/>
               </w:rPr>
-              <w:t xml:space="preserve"> "</w:t>
-            </w:r>
-            <w:proofErr w:type="spellStart"/>
-            <w:r>
-              <w:rPr>
-                <w:rFonts w:ascii="Arial" w:hAnsi="Arial" w:cs="Arial"/>
-                <w:sz w:val="28"/>
-                <w:szCs w:val="28"/>
-              </w:rPr>
-              <w:t>folderID</w:t>
-            </w:r>
-            <w:proofErr w:type="spellEnd"/>
-            <w:proofErr w:type="gramStart"/>
-            <w:r>
-              <w:rPr>
-                <w:rFonts w:ascii="Arial" w:hAnsi="Arial" w:cs="Arial"/>
-                <w:sz w:val="28"/>
-                <w:szCs w:val="28"/>
-              </w:rPr>
-              <w:t>" :</w:t>
-            </w:r>
-            <w:proofErr w:type="gramEnd"/>
-            <w:r>
-              <w:rPr>
-                <w:rFonts w:ascii="Arial" w:hAnsi="Arial" w:cs="Arial"/>
-                <w:sz w:val="28"/>
-                <w:szCs w:val="28"/>
-              </w:rPr>
-              <w:t xml:space="preserve"> </w:t>
-            </w:r>
-            <w:r>
-              <w:rPr>
-                <w:rFonts w:ascii="Arial" w:hAnsi="Arial" w:cs="Arial"/>
-                <w:sz w:val="28"/>
-                <w:szCs w:val="28"/>
-              </w:rPr>
-              <w:t>&lt;</w:t>
-            </w:r>
-            <w:proofErr w:type="spellStart"/>
-            <w:r>
-              <w:rPr>
-                <w:rFonts w:ascii="Arial" w:hAnsi="Arial" w:cs="Arial"/>
-                <w:sz w:val="28"/>
-                <w:szCs w:val="28"/>
-              </w:rPr>
-              <w:t>folder_id</w:t>
-            </w:r>
-            <w:proofErr w:type="spellEnd"/>
-            <w:r>
-              <w:rPr>
-                <w:rFonts w:ascii="Arial" w:hAnsi="Arial" w:cs="Arial"/>
-                <w:sz w:val="28"/>
-                <w:szCs w:val="28"/>
-              </w:rPr>
-              <w:t>&gt;</w:t>
+              <w:t xml:space="preserve"> "folderID" : </w:t>
+            </w:r>
+            <w:r>
+              <w:rPr>
+                <w:rFonts w:ascii="Arial" w:hAnsi="Arial" w:cs="Arial"/>
+                <w:sz w:val="28"/>
+                <w:szCs w:val="28"/>
+              </w:rPr>
+              <w:t>&lt;folder_id&gt;</w:t>
             </w:r>
           </w:p>
           <w:p>
@@ -5882,25 +5751,7 @@
           <w:sz w:val="28"/>
           <w:szCs w:val="28"/>
         </w:rPr>
-        <w:t xml:space="preserve">The root folder does not have an id similar to its subfolders. You will have to submit “root” as the </w:t>
-      </w:r>
-      <w:proofErr w:type="spellStart"/>
-      <w:r>
-        <w:rPr>
-          <w:rFonts w:ascii="Arial" w:hAnsi="Arial" w:cs="Arial"/>
-          <w:sz w:val="28"/>
-          <w:szCs w:val="28"/>
-        </w:rPr>
-        <w:t>folder_id</w:t>
-      </w:r>
-      <w:proofErr w:type="spellEnd"/>
-      <w:r>
-        <w:rPr>
-          <w:rFonts w:ascii="Arial" w:hAnsi="Arial" w:cs="Arial"/>
-          <w:sz w:val="28"/>
-          <w:szCs w:val="28"/>
-        </w:rPr>
-        <w:t xml:space="preserve"> to view the files in the root directory.</w:t>
+        <w:t>The root folder does not have an id similar to its subfolders. You will have to submit “root” as the folder_id to view the files in the root directory.</w:t>
       </w:r>
       <w:r>
         <w:rPr>
@@ -5934,35 +5785,7 @@
           <w:sz w:val="28"/>
           <w:szCs w:val="28"/>
         </w:rPr>
-        <w:t>&lt;username</w:t>
-      </w:r>
-      <w:proofErr w:type="gramStart"/>
-      <w:r>
-        <w:rPr>
-          <w:rFonts w:ascii="Arial" w:hAnsi="Arial" w:cs="Arial"/>
-          <w:sz w:val="28"/>
-          <w:szCs w:val="28"/>
-        </w:rPr>
-        <w:t>&gt;.&lt;</w:t>
-      </w:r>
-      <w:proofErr w:type="spellStart"/>
-      <w:proofErr w:type="gramEnd"/>
-      <w:r>
-        <w:rPr>
-          <w:rFonts w:ascii="Arial" w:hAnsi="Arial" w:cs="Arial"/>
-          <w:sz w:val="28"/>
-          <w:szCs w:val="28"/>
-        </w:rPr>
-        <w:t>project_name</w:t>
-      </w:r>
-      <w:proofErr w:type="spellEnd"/>
-      <w:r>
-        <w:rPr>
-          <w:rFonts w:ascii="Arial" w:hAnsi="Arial" w:cs="Arial"/>
-          <w:sz w:val="28"/>
-          <w:szCs w:val="28"/>
-        </w:rPr>
-        <w:t>&gt; i.e.</w:t>
+        <w:t>&lt;username&gt;.&lt;project_name&gt; i.e.</w:t>
       </w:r>
     </w:p>
     <w:p>
@@ -6014,115 +5837,41 @@
           <w:sz w:val="24"/>
           <w:szCs w:val="24"/>
         </w:rPr>
-        <w:t>"</w:t>
-      </w:r>
-      <w:proofErr w:type="spellStart"/>
-      <w:r>
+        <w:t>"projectName" : "rbryanben.Demo-Project",</w:t>
+      </w:r>
+    </w:p>
+    <w:p>
+      <w:pPr>
+        <w:shd w:val="clear" w:color="auto" w:fill="F2F2F2" w:themeFill="background1" w:themeFillShade="F2"/>
         <w:rPr>
           <w:rFonts w:ascii="Arial" w:hAnsi="Arial" w:cs="Arial"/>
           <w:sz w:val="24"/>
           <w:szCs w:val="24"/>
         </w:rPr>
-        <w:t>projectName</w:t>
-      </w:r>
-      <w:proofErr w:type="spellEnd"/>
-      <w:proofErr w:type="gramStart"/>
+      </w:pPr>
       <w:r>
         <w:rPr>
           <w:rFonts w:ascii="Arial" w:hAnsi="Arial" w:cs="Arial"/>
           <w:sz w:val="24"/>
           <w:szCs w:val="24"/>
         </w:rPr>
-        <w:t>" :</w:t>
-      </w:r>
-      <w:proofErr w:type="gramEnd"/>
+        <w:t xml:space="preserve">  </w:t>
+      </w:r>
       <w:r>
         <w:rPr>
           <w:rFonts w:ascii="Arial" w:hAnsi="Arial" w:cs="Arial"/>
           <w:sz w:val="24"/>
           <w:szCs w:val="24"/>
         </w:rPr>
-        <w:t xml:space="preserve"> "</w:t>
-      </w:r>
-      <w:proofErr w:type="spellStart"/>
+        <w:tab/>
+      </w:r>
       <w:r>
         <w:rPr>
           <w:rFonts w:ascii="Arial" w:hAnsi="Arial" w:cs="Arial"/>
           <w:sz w:val="24"/>
           <w:szCs w:val="24"/>
         </w:rPr>
-        <w:t>rbryanben.Demo</w:t>
-      </w:r>
-      <w:proofErr w:type="spellEnd"/>
-      <w:r>
-        <w:rPr>
-          <w:rFonts w:ascii="Arial" w:hAnsi="Arial" w:cs="Arial"/>
-          <w:sz w:val="24"/>
-          <w:szCs w:val="24"/>
-        </w:rPr>
-        <w:t>-Project",</w:t>
-      </w:r>
-    </w:p>
-    <w:p>
-      <w:pPr>
-        <w:shd w:val="clear" w:color="auto" w:fill="F2F2F2" w:themeFill="background1" w:themeFillShade="F2"/>
-        <w:rPr>
-          <w:rFonts w:ascii="Arial" w:hAnsi="Arial" w:cs="Arial"/>
-          <w:sz w:val="24"/>
-          <w:szCs w:val="24"/>
-        </w:rPr>
-      </w:pPr>
-      <w:r>
-        <w:rPr>
-          <w:rFonts w:ascii="Arial" w:hAnsi="Arial" w:cs="Arial"/>
-          <w:sz w:val="24"/>
-          <w:szCs w:val="24"/>
-        </w:rPr>
-        <w:t xml:space="preserve">  </w:t>
-      </w:r>
-      <w:r>
-        <w:rPr>
-          <w:rFonts w:ascii="Arial" w:hAnsi="Arial" w:cs="Arial"/>
-          <w:sz w:val="24"/>
-          <w:szCs w:val="24"/>
-        </w:rPr>
-        <w:tab/>
-      </w:r>
-      <w:r>
-        <w:rPr>
-          <w:rFonts w:ascii="Arial" w:hAnsi="Arial" w:cs="Arial"/>
-          <w:sz w:val="24"/>
-          <w:szCs w:val="24"/>
-        </w:rPr>
-        <w:t>"</w:t>
-      </w:r>
-      <w:proofErr w:type="spellStart"/>
-      <w:r>
-        <w:rPr>
-          <w:rFonts w:ascii="Arial" w:hAnsi="Arial" w:cs="Arial"/>
-          <w:sz w:val="24"/>
-          <w:szCs w:val="24"/>
-        </w:rPr>
-        <w:t>folderID</w:t>
-      </w:r>
-      <w:proofErr w:type="spellEnd"/>
-      <w:proofErr w:type="gramStart"/>
-      <w:r>
-        <w:rPr>
-          <w:rFonts w:ascii="Arial" w:hAnsi="Arial" w:cs="Arial"/>
-          <w:sz w:val="24"/>
-          <w:szCs w:val="24"/>
-        </w:rPr>
-        <w:t>" :</w:t>
-      </w:r>
-      <w:proofErr w:type="gramEnd"/>
-      <w:r>
-        <w:rPr>
-          <w:rFonts w:ascii="Arial" w:hAnsi="Arial" w:cs="Arial"/>
-          <w:sz w:val="24"/>
-          <w:szCs w:val="24"/>
-        </w:rPr>
-        <w:t xml:space="preserve"> "root"</w:t>
+        <w:t>"folderID" : "root"</w:t>
       </w:r>
       <w:r>
         <w:rPr>
@@ -6530,53 +6279,15 @@
                 <w:sz w:val="28"/>
                 <w:szCs w:val="28"/>
               </w:rPr>
-              <w:t>"</w:t>
-            </w:r>
-            <w:proofErr w:type="spellStart"/>
-            <w:r>
-              <w:rPr>
-                <w:rFonts w:ascii="Arial" w:hAnsi="Arial" w:cs="Arial"/>
-                <w:sz w:val="28"/>
-                <w:szCs w:val="28"/>
-              </w:rPr>
-              <w:t>projectName</w:t>
-            </w:r>
-            <w:proofErr w:type="spellEnd"/>
-            <w:proofErr w:type="gramStart"/>
-            <w:r>
-              <w:rPr>
-                <w:rFonts w:ascii="Arial" w:hAnsi="Arial" w:cs="Arial"/>
-                <w:sz w:val="28"/>
-                <w:szCs w:val="28"/>
-              </w:rPr>
-              <w:t>" :</w:t>
-            </w:r>
-            <w:proofErr w:type="gramEnd"/>
-            <w:r>
-              <w:rPr>
-                <w:rFonts w:ascii="Arial" w:hAnsi="Arial" w:cs="Arial"/>
-                <w:sz w:val="28"/>
-                <w:szCs w:val="28"/>
-              </w:rPr>
-              <w:t xml:space="preserve"> &lt;</w:t>
-            </w:r>
-            <w:proofErr w:type="spellStart"/>
-            <w:r>
-              <w:rPr>
-                <w:rFonts w:ascii="Arial" w:hAnsi="Arial" w:cs="Arial"/>
-                <w:sz w:val="28"/>
-                <w:szCs w:val="28"/>
-              </w:rPr>
-              <w:t>project_name</w:t>
-            </w:r>
-            <w:proofErr w:type="spellEnd"/>
-            <w:r>
-              <w:rPr>
-                <w:rFonts w:ascii="Arial" w:hAnsi="Arial" w:cs="Arial"/>
-                <w:sz w:val="28"/>
-                <w:szCs w:val="28"/>
-              </w:rPr>
-              <w:t>&gt;</w:t>
+              <w:t>"projectName" :</w:t>
+            </w:r>
+            <w:r>
+              <w:rPr>
+                <w:rFonts w:ascii="Arial" w:hAnsi="Arial" w:cs="Arial"/>
+                <w:sz w:val="28"/>
+                <w:szCs w:val="28"/>
+              </w:rPr>
+              <w:t xml:space="preserve"> &lt;project_name&gt;</w:t>
             </w:r>
             <w:r>
               <w:rPr>
@@ -6628,23 +6339,13 @@
               </w:rPr>
               <w:t>path</w:t>
             </w:r>
-            <w:proofErr w:type="gramStart"/>
-            <w:r>
-              <w:rPr>
-                <w:rFonts w:ascii="Arial" w:hAnsi="Arial" w:cs="Arial"/>
-                <w:sz w:val="28"/>
-                <w:szCs w:val="28"/>
-              </w:rPr>
-              <w:t>" :</w:t>
-            </w:r>
-            <w:proofErr w:type="gramEnd"/>
-            <w:r>
-              <w:rPr>
-                <w:rFonts w:ascii="Arial" w:hAnsi="Arial" w:cs="Arial"/>
-                <w:sz w:val="28"/>
-                <w:szCs w:val="28"/>
-              </w:rPr>
-              <w:t xml:space="preserve"> </w:t>
+            <w:r>
+              <w:rPr>
+                <w:rFonts w:ascii="Arial" w:hAnsi="Arial" w:cs="Arial"/>
+                <w:sz w:val="28"/>
+                <w:szCs w:val="28"/>
+              </w:rPr>
+              <w:t xml:space="preserve">" : </w:t>
             </w:r>
             <w:r>
               <w:rPr>
@@ -6777,35 +6478,7 @@
           <w:sz w:val="28"/>
           <w:szCs w:val="28"/>
         </w:rPr>
-        <w:t>&lt;username</w:t>
-      </w:r>
-      <w:proofErr w:type="gramStart"/>
-      <w:r>
-        <w:rPr>
-          <w:rFonts w:ascii="Arial" w:hAnsi="Arial" w:cs="Arial"/>
-          <w:sz w:val="28"/>
-          <w:szCs w:val="28"/>
-        </w:rPr>
-        <w:t>&gt;.&lt;</w:t>
-      </w:r>
-      <w:proofErr w:type="spellStart"/>
-      <w:proofErr w:type="gramEnd"/>
-      <w:r>
-        <w:rPr>
-          <w:rFonts w:ascii="Arial" w:hAnsi="Arial" w:cs="Arial"/>
-          <w:sz w:val="28"/>
-          <w:szCs w:val="28"/>
-        </w:rPr>
-        <w:t>project_name</w:t>
-      </w:r>
-      <w:proofErr w:type="spellEnd"/>
-      <w:r>
-        <w:rPr>
-          <w:rFonts w:ascii="Arial" w:hAnsi="Arial" w:cs="Arial"/>
-          <w:sz w:val="28"/>
-          <w:szCs w:val="28"/>
-        </w:rPr>
-        <w:t>&gt; i.e</w:t>
+        <w:t>&lt;username&gt;.&lt;project_name&gt; i.e</w:t>
       </w:r>
       <w:r>
         <w:rPr>
@@ -6877,53 +6550,7 @@
           <w:sz w:val="28"/>
           <w:szCs w:val="28"/>
         </w:rPr>
-        <w:t>"</w:t>
-      </w:r>
-      <w:proofErr w:type="spellStart"/>
-      <w:r>
-        <w:rPr>
-          <w:rFonts w:ascii="Arial" w:hAnsi="Arial" w:cs="Arial"/>
-          <w:sz w:val="28"/>
-          <w:szCs w:val="28"/>
-        </w:rPr>
-        <w:t>projectName</w:t>
-      </w:r>
-      <w:proofErr w:type="spellEnd"/>
-      <w:proofErr w:type="gramStart"/>
-      <w:r>
-        <w:rPr>
-          <w:rFonts w:ascii="Arial" w:hAnsi="Arial" w:cs="Arial"/>
-          <w:sz w:val="28"/>
-          <w:szCs w:val="28"/>
-        </w:rPr>
-        <w:t>" :</w:t>
-      </w:r>
-      <w:proofErr w:type="gramEnd"/>
-      <w:r>
-        <w:rPr>
-          <w:rFonts w:ascii="Arial" w:hAnsi="Arial" w:cs="Arial"/>
-          <w:sz w:val="28"/>
-          <w:szCs w:val="28"/>
-        </w:rPr>
-        <w:t xml:space="preserve"> "</w:t>
-      </w:r>
-      <w:proofErr w:type="spellStart"/>
-      <w:r>
-        <w:rPr>
-          <w:rFonts w:ascii="Arial" w:hAnsi="Arial" w:cs="Arial"/>
-          <w:sz w:val="28"/>
-          <w:szCs w:val="28"/>
-        </w:rPr>
-        <w:t>rbryanben.Demo</w:t>
-      </w:r>
-      <w:proofErr w:type="spellEnd"/>
-      <w:r>
-        <w:rPr>
-          <w:rFonts w:ascii="Arial" w:hAnsi="Arial" w:cs="Arial"/>
-          <w:sz w:val="28"/>
-          <w:szCs w:val="28"/>
-        </w:rPr>
-        <w:t>-Project",</w:t>
+        <w:t>"projectName" : "rbryanben.Demo-Project",</w:t>
       </w:r>
     </w:p>
     <w:p>
@@ -6958,25 +6585,7 @@
           <w:sz w:val="28"/>
           <w:szCs w:val="28"/>
         </w:rPr>
-        <w:t>"path</w:t>
-      </w:r>
-      <w:proofErr w:type="gramStart"/>
-      <w:r>
-        <w:rPr>
-          <w:rFonts w:ascii="Arial" w:hAnsi="Arial" w:cs="Arial"/>
-          <w:sz w:val="28"/>
-          <w:szCs w:val="28"/>
-        </w:rPr>
-        <w:t>" :</w:t>
-      </w:r>
-      <w:proofErr w:type="gramEnd"/>
-      <w:r>
-        <w:rPr>
-          <w:rFonts w:ascii="Arial" w:hAnsi="Arial" w:cs="Arial"/>
-          <w:sz w:val="28"/>
-          <w:szCs w:val="28"/>
-        </w:rPr>
-        <w:t xml:space="preserve"> </w:t>
+        <w:t xml:space="preserve">"path" : </w:t>
       </w:r>
       <w:r>
         <w:rPr>
@@ -7465,43 +7074,7 @@
                 <w:sz w:val="28"/>
                 <w:szCs w:val="28"/>
               </w:rPr>
-              <w:t>“file</w:t>
-            </w:r>
-            <w:proofErr w:type="gramStart"/>
-            <w:r>
-              <w:rPr>
-                <w:rFonts w:ascii="Arial" w:hAnsi="Arial" w:cs="Arial"/>
-                <w:sz w:val="28"/>
-                <w:szCs w:val="28"/>
-              </w:rPr>
-              <w:t>” :</w:t>
-            </w:r>
-            <w:proofErr w:type="gramEnd"/>
-            <w:r>
-              <w:rPr>
-                <w:rFonts w:ascii="Arial" w:hAnsi="Arial" w:cs="Arial"/>
-                <w:sz w:val="28"/>
-                <w:szCs w:val="28"/>
-              </w:rPr>
-              <w:t xml:space="preserve"> &lt;</w:t>
-            </w:r>
-            <w:proofErr w:type="spellStart"/>
-            <w:r>
-              <w:rPr>
-                <w:rFonts w:ascii="Arial" w:hAnsi="Arial" w:cs="Arial"/>
-                <w:sz w:val="28"/>
-                <w:szCs w:val="28"/>
-              </w:rPr>
-              <w:t>the_binary_file</w:t>
-            </w:r>
-            <w:proofErr w:type="spellEnd"/>
-            <w:r>
-              <w:rPr>
-                <w:rFonts w:ascii="Arial" w:hAnsi="Arial" w:cs="Arial"/>
-                <w:sz w:val="28"/>
-                <w:szCs w:val="28"/>
-              </w:rPr>
-              <w:t>&gt;</w:t>
+              <w:t>“file” : &lt;the_binary_file&gt;</w:t>
             </w:r>
           </w:p>
           <w:p>
@@ -7519,43 +7092,7 @@
                 <w:sz w:val="28"/>
                 <w:szCs w:val="28"/>
               </w:rPr>
-              <w:t>“name</w:t>
-            </w:r>
-            <w:proofErr w:type="gramStart"/>
-            <w:r>
-              <w:rPr>
-                <w:rFonts w:ascii="Arial" w:hAnsi="Arial" w:cs="Arial"/>
-                <w:sz w:val="28"/>
-                <w:szCs w:val="28"/>
-              </w:rPr>
-              <w:t>” :</w:t>
-            </w:r>
-            <w:proofErr w:type="gramEnd"/>
-            <w:r>
-              <w:rPr>
-                <w:rFonts w:ascii="Arial" w:hAnsi="Arial" w:cs="Arial"/>
-                <w:sz w:val="28"/>
-                <w:szCs w:val="28"/>
-              </w:rPr>
-              <w:t xml:space="preserve"> &lt;</w:t>
-            </w:r>
-            <w:proofErr w:type="spellStart"/>
-            <w:r>
-              <w:rPr>
-                <w:rFonts w:ascii="Arial" w:hAnsi="Arial" w:cs="Arial"/>
-                <w:sz w:val="28"/>
-                <w:szCs w:val="28"/>
-              </w:rPr>
-              <w:t>name_to_store_file_as</w:t>
-            </w:r>
-            <w:proofErr w:type="spellEnd"/>
-            <w:r>
-              <w:rPr>
-                <w:rFonts w:ascii="Arial" w:hAnsi="Arial" w:cs="Arial"/>
-                <w:sz w:val="28"/>
-                <w:szCs w:val="28"/>
-              </w:rPr>
-              <w:t>&gt;</w:t>
+              <w:t>“name” : &lt;name_to_store_file_as&gt;</w:t>
             </w:r>
           </w:p>
           <w:p>
@@ -7573,43 +7110,7 @@
                 <w:sz w:val="28"/>
                 <w:szCs w:val="28"/>
               </w:rPr>
-              <w:t>“size</w:t>
-            </w:r>
-            <w:proofErr w:type="gramStart"/>
-            <w:r>
-              <w:rPr>
-                <w:rFonts w:ascii="Arial" w:hAnsi="Arial" w:cs="Arial"/>
-                <w:sz w:val="28"/>
-                <w:szCs w:val="28"/>
-              </w:rPr>
-              <w:t>” :</w:t>
-            </w:r>
-            <w:proofErr w:type="gramEnd"/>
-            <w:r>
-              <w:rPr>
-                <w:rFonts w:ascii="Arial" w:hAnsi="Arial" w:cs="Arial"/>
-                <w:sz w:val="28"/>
-                <w:szCs w:val="28"/>
-              </w:rPr>
-              <w:t xml:space="preserve"> &lt;</w:t>
-            </w:r>
-            <w:proofErr w:type="spellStart"/>
-            <w:r>
-              <w:rPr>
-                <w:rFonts w:ascii="Arial" w:hAnsi="Arial" w:cs="Arial"/>
-                <w:sz w:val="28"/>
-                <w:szCs w:val="28"/>
-              </w:rPr>
-              <w:t>computed_size_of_file_as_bytes</w:t>
-            </w:r>
-            <w:proofErr w:type="spellEnd"/>
-            <w:r>
-              <w:rPr>
-                <w:rFonts w:ascii="Arial" w:hAnsi="Arial" w:cs="Arial"/>
-                <w:sz w:val="28"/>
-                <w:szCs w:val="28"/>
-              </w:rPr>
-              <w:t>&gt;</w:t>
+              <w:t>“size” : &lt;computed_size_of_file_as_bytes&gt;</w:t>
             </w:r>
           </w:p>
           <w:p>
@@ -7627,43 +7128,7 @@
                 <w:sz w:val="28"/>
                 <w:szCs w:val="28"/>
               </w:rPr>
-              <w:t>“project</w:t>
-            </w:r>
-            <w:proofErr w:type="gramStart"/>
-            <w:r>
-              <w:rPr>
-                <w:rFonts w:ascii="Arial" w:hAnsi="Arial" w:cs="Arial"/>
-                <w:sz w:val="28"/>
-                <w:szCs w:val="28"/>
-              </w:rPr>
-              <w:t>” :</w:t>
-            </w:r>
-            <w:proofErr w:type="gramEnd"/>
-            <w:r>
-              <w:rPr>
-                <w:rFonts w:ascii="Arial" w:hAnsi="Arial" w:cs="Arial"/>
-                <w:sz w:val="28"/>
-                <w:szCs w:val="28"/>
-              </w:rPr>
-              <w:t xml:space="preserve"> &lt;</w:t>
-            </w:r>
-            <w:proofErr w:type="spellStart"/>
-            <w:r>
-              <w:rPr>
-                <w:rFonts w:ascii="Arial" w:hAnsi="Arial" w:cs="Arial"/>
-                <w:sz w:val="28"/>
-                <w:szCs w:val="28"/>
-              </w:rPr>
-              <w:t>name_of_project_to_upload_to</w:t>
-            </w:r>
-            <w:proofErr w:type="spellEnd"/>
-            <w:r>
-              <w:rPr>
-                <w:rFonts w:ascii="Arial" w:hAnsi="Arial" w:cs="Arial"/>
-                <w:sz w:val="28"/>
-                <w:szCs w:val="28"/>
-              </w:rPr>
-              <w:t>&gt;</w:t>
+              <w:t>“project” : &lt;name_of_project_to_upload_to&gt;</w:t>
             </w:r>
           </w:p>
           <w:p>
@@ -7681,43 +7146,7 @@
                 <w:sz w:val="28"/>
                 <w:szCs w:val="28"/>
               </w:rPr>
-              <w:t>“parent</w:t>
-            </w:r>
-            <w:proofErr w:type="gramStart"/>
-            <w:r>
-              <w:rPr>
-                <w:rFonts w:ascii="Arial" w:hAnsi="Arial" w:cs="Arial"/>
-                <w:sz w:val="28"/>
-                <w:szCs w:val="28"/>
-              </w:rPr>
-              <w:t>” :</w:t>
-            </w:r>
-            <w:proofErr w:type="gramEnd"/>
-            <w:r>
-              <w:rPr>
-                <w:rFonts w:ascii="Arial" w:hAnsi="Arial" w:cs="Arial"/>
-                <w:sz w:val="28"/>
-                <w:szCs w:val="28"/>
-              </w:rPr>
-              <w:t xml:space="preserve"> &lt;</w:t>
-            </w:r>
-            <w:proofErr w:type="spellStart"/>
-            <w:r>
-              <w:rPr>
-                <w:rFonts w:ascii="Arial" w:hAnsi="Arial" w:cs="Arial"/>
-                <w:sz w:val="28"/>
-                <w:szCs w:val="28"/>
-              </w:rPr>
-              <w:t>id_of_parent_to_upload_file_to</w:t>
-            </w:r>
-            <w:proofErr w:type="spellEnd"/>
-            <w:r>
-              <w:rPr>
-                <w:rFonts w:ascii="Arial" w:hAnsi="Arial" w:cs="Arial"/>
-                <w:sz w:val="28"/>
-                <w:szCs w:val="28"/>
-              </w:rPr>
-              <w:t>&gt;</w:t>
+              <w:t>“parent” : &lt;id_of_parent_to_upload_file_to&gt;</w:t>
             </w:r>
           </w:p>
           <w:p>
@@ -7737,7 +7166,6 @@
               </w:rPr>
               <w:t>“</w:t>
             </w:r>
-            <w:proofErr w:type="spellStart"/>
             <w:r>
               <w:rPr>
                 <w:rFonts w:ascii="Arial" w:hAnsi="Arial" w:cs="Arial"/>
@@ -7746,24 +7174,13 @@
               </w:rPr>
               <w:t>allowAllUsersWrite</w:t>
             </w:r>
-            <w:proofErr w:type="spellEnd"/>
-            <w:proofErr w:type="gramStart"/>
-            <w:r>
-              <w:rPr>
-                <w:rFonts w:ascii="Arial" w:hAnsi="Arial" w:cs="Arial"/>
-                <w:sz w:val="28"/>
-                <w:szCs w:val="28"/>
-              </w:rPr>
-              <w:t>” :</w:t>
-            </w:r>
-            <w:proofErr w:type="gramEnd"/>
-            <w:r>
-              <w:rPr>
-                <w:rFonts w:ascii="Arial" w:hAnsi="Arial" w:cs="Arial"/>
-                <w:sz w:val="28"/>
-                <w:szCs w:val="28"/>
-              </w:rPr>
-              <w:t xml:space="preserve"> &lt;Boolean&gt;</w:t>
+            <w:r>
+              <w:rPr>
+                <w:rFonts w:ascii="Arial" w:hAnsi="Arial" w:cs="Arial"/>
+                <w:sz w:val="28"/>
+                <w:szCs w:val="28"/>
+              </w:rPr>
+              <w:t>” : &lt;Boolean&gt;</w:t>
             </w:r>
           </w:p>
           <w:p>
@@ -7783,7 +7200,6 @@
               </w:rPr>
               <w:t>“</w:t>
             </w:r>
-            <w:proofErr w:type="spellStart"/>
             <w:r>
               <w:rPr>
                 <w:rFonts w:ascii="Arial" w:hAnsi="Arial" w:cs="Arial"/>
@@ -7792,24 +7208,13 @@
               </w:rPr>
               <w:t>allowAllUsersWrite</w:t>
             </w:r>
-            <w:proofErr w:type="spellEnd"/>
-            <w:proofErr w:type="gramStart"/>
-            <w:r>
-              <w:rPr>
-                <w:rFonts w:ascii="Arial" w:hAnsi="Arial" w:cs="Arial"/>
-                <w:sz w:val="28"/>
-                <w:szCs w:val="28"/>
-              </w:rPr>
-              <w:t>” :</w:t>
-            </w:r>
-            <w:proofErr w:type="gramEnd"/>
-            <w:r>
-              <w:rPr>
-                <w:rFonts w:ascii="Arial" w:hAnsi="Arial" w:cs="Arial"/>
-                <w:sz w:val="28"/>
-                <w:szCs w:val="28"/>
-              </w:rPr>
-              <w:t xml:space="preserve"> &lt;Boolean&gt;</w:t>
+            <w:r>
+              <w:rPr>
+                <w:rFonts w:ascii="Arial" w:hAnsi="Arial" w:cs="Arial"/>
+                <w:sz w:val="28"/>
+                <w:szCs w:val="28"/>
+              </w:rPr>
+              <w:t>” : &lt;Boolean&gt;</w:t>
             </w:r>
           </w:p>
           <w:p>
@@ -7829,7 +7234,6 @@
               </w:rPr>
               <w:t>“</w:t>
             </w:r>
-            <w:proofErr w:type="spellStart"/>
             <w:r>
               <w:rPr>
                 <w:rFonts w:ascii="Arial" w:hAnsi="Arial" w:cs="Arial"/>
@@ -7838,24 +7242,13 @@
               </w:rPr>
               <w:t>allowKeyUsersRead</w:t>
             </w:r>
-            <w:proofErr w:type="spellEnd"/>
-            <w:proofErr w:type="gramStart"/>
-            <w:r>
-              <w:rPr>
-                <w:rFonts w:ascii="Arial" w:hAnsi="Arial" w:cs="Arial"/>
-                <w:sz w:val="28"/>
-                <w:szCs w:val="28"/>
-              </w:rPr>
-              <w:t>” :</w:t>
-            </w:r>
-            <w:proofErr w:type="gramEnd"/>
-            <w:r>
-              <w:rPr>
-                <w:rFonts w:ascii="Arial" w:hAnsi="Arial" w:cs="Arial"/>
-                <w:sz w:val="28"/>
-                <w:szCs w:val="28"/>
-              </w:rPr>
-              <w:t xml:space="preserve"> &lt;Boolean&gt;</w:t>
+            <w:r>
+              <w:rPr>
+                <w:rFonts w:ascii="Arial" w:hAnsi="Arial" w:cs="Arial"/>
+                <w:sz w:val="28"/>
+                <w:szCs w:val="28"/>
+              </w:rPr>
+              <w:t>” : &lt;Boolean&gt;</w:t>
             </w:r>
           </w:p>
           <w:p>
@@ -7875,7 +7268,6 @@
               </w:rPr>
               <w:t>“</w:t>
             </w:r>
-            <w:proofErr w:type="spellStart"/>
             <w:r>
               <w:rPr>
                 <w:rFonts w:ascii="Arial" w:hAnsi="Arial" w:cs="Arial"/>
@@ -7884,24 +7276,13 @@
               </w:rPr>
               <w:t>allowKeyUsersWrite</w:t>
             </w:r>
-            <w:proofErr w:type="spellEnd"/>
-            <w:proofErr w:type="gramStart"/>
-            <w:r>
-              <w:rPr>
-                <w:rFonts w:ascii="Arial" w:hAnsi="Arial" w:cs="Arial"/>
-                <w:sz w:val="28"/>
-                <w:szCs w:val="28"/>
-              </w:rPr>
-              <w:t>” :</w:t>
-            </w:r>
-            <w:proofErr w:type="gramEnd"/>
-            <w:r>
-              <w:rPr>
-                <w:rFonts w:ascii="Arial" w:hAnsi="Arial" w:cs="Arial"/>
-                <w:sz w:val="28"/>
-                <w:szCs w:val="28"/>
-              </w:rPr>
-              <w:t xml:space="preserve"> &lt;Boolean&gt;</w:t>
+            <w:r>
+              <w:rPr>
+                <w:rFonts w:ascii="Arial" w:hAnsi="Arial" w:cs="Arial"/>
+                <w:sz w:val="28"/>
+                <w:szCs w:val="28"/>
+              </w:rPr>
+              <w:t>” : &lt;Boolean&gt;</w:t>
             </w:r>
           </w:p>
         </w:tc>
@@ -7972,25 +7353,7 @@
           <w:sz w:val="28"/>
           <w:szCs w:val="28"/>
         </w:rPr>
-        <w:t>. Assign :&lt;</w:t>
-      </w:r>
-      <w:proofErr w:type="spellStart"/>
-      <w:r>
-        <w:rPr>
-          <w:rFonts w:ascii="Arial" w:hAnsi="Arial" w:cs="Arial"/>
-          <w:sz w:val="28"/>
-          <w:szCs w:val="28"/>
-        </w:rPr>
-        <w:t>id_of_parent_to_upload_file_to</w:t>
-      </w:r>
-      <w:proofErr w:type="spellEnd"/>
-      <w:r>
-        <w:rPr>
-          <w:rFonts w:ascii="Arial" w:hAnsi="Arial" w:cs="Arial"/>
-          <w:sz w:val="28"/>
-          <w:szCs w:val="28"/>
-        </w:rPr>
-        <w:t>&gt; as root, if the file is being uploaded to the root index.</w:t>
+        <w:t>. Assign :&lt;id_of_parent_to_upload_file_to&gt; as root, if the file is being uploaded to the root index.</w:t>
       </w:r>
     </w:p>
     <w:p>
@@ -8428,32 +7791,13 @@
               </w:rPr>
               <w:t>id</w:t>
             </w:r>
-            <w:proofErr w:type="gramStart"/>
-            <w:r>
-              <w:rPr>
-                <w:rFonts w:ascii="Arial" w:hAnsi="Arial" w:cs="Arial"/>
-                <w:sz w:val="28"/>
-                <w:szCs w:val="28"/>
-              </w:rPr>
-              <w:t>” :</w:t>
-            </w:r>
-            <w:proofErr w:type="gramEnd"/>
-            <w:r>
-              <w:rPr>
-                <w:rFonts w:ascii="Arial" w:hAnsi="Arial" w:cs="Arial"/>
-                <w:sz w:val="28"/>
-                <w:szCs w:val="28"/>
-              </w:rPr>
-              <w:t xml:space="preserve"> &lt;</w:t>
-            </w:r>
-            <w:proofErr w:type="spellStart"/>
-            <w:r>
-              <w:rPr>
-                <w:rFonts w:ascii="Arial" w:hAnsi="Arial" w:cs="Arial"/>
-                <w:sz w:val="28"/>
-                <w:szCs w:val="28"/>
-              </w:rPr>
-              <w:t>f</w:t>
+            <w:r>
+              <w:rPr>
+                <w:rFonts w:ascii="Arial" w:hAnsi="Arial" w:cs="Arial"/>
+                <w:sz w:val="28"/>
+                <w:szCs w:val="28"/>
+              </w:rPr>
+              <w:t>” : &lt;f</w:t>
             </w:r>
             <w:r>
               <w:rPr>
@@ -8469,16 +7813,7 @@
                 <w:sz w:val="28"/>
                 <w:szCs w:val="28"/>
               </w:rPr>
-              <w:t>_id</w:t>
-            </w:r>
-            <w:proofErr w:type="spellEnd"/>
-            <w:r>
-              <w:rPr>
-                <w:rFonts w:ascii="Arial" w:hAnsi="Arial" w:cs="Arial"/>
-                <w:sz w:val="28"/>
-                <w:szCs w:val="28"/>
-              </w:rPr>
-              <w:t>&gt;</w:t>
+              <w:t>_id&gt;</w:t>
             </w:r>
           </w:p>
           <w:p>
@@ -9034,53 +8369,15 @@
                 <w:sz w:val="28"/>
                 <w:szCs w:val="28"/>
               </w:rPr>
-              <w:t>"</w:t>
-            </w:r>
-            <w:proofErr w:type="spellStart"/>
-            <w:r>
-              <w:rPr>
-                <w:rFonts w:ascii="Arial" w:hAnsi="Arial" w:cs="Arial"/>
-                <w:sz w:val="28"/>
-                <w:szCs w:val="28"/>
-              </w:rPr>
-              <w:t>projectName</w:t>
-            </w:r>
-            <w:proofErr w:type="spellEnd"/>
-            <w:proofErr w:type="gramStart"/>
-            <w:r>
-              <w:rPr>
-                <w:rFonts w:ascii="Arial" w:hAnsi="Arial" w:cs="Arial"/>
-                <w:sz w:val="28"/>
-                <w:szCs w:val="28"/>
-              </w:rPr>
-              <w:t>" :</w:t>
-            </w:r>
-            <w:proofErr w:type="gramEnd"/>
-            <w:r>
-              <w:rPr>
-                <w:rFonts w:ascii="Arial" w:hAnsi="Arial" w:cs="Arial"/>
-                <w:sz w:val="28"/>
-                <w:szCs w:val="28"/>
-              </w:rPr>
-              <w:t xml:space="preserve"> &lt;</w:t>
-            </w:r>
-            <w:proofErr w:type="spellStart"/>
-            <w:r>
-              <w:rPr>
-                <w:rFonts w:ascii="Arial" w:hAnsi="Arial" w:cs="Arial"/>
-                <w:sz w:val="28"/>
-                <w:szCs w:val="28"/>
-              </w:rPr>
-              <w:t>project_name</w:t>
-            </w:r>
-            <w:proofErr w:type="spellEnd"/>
-            <w:r>
-              <w:rPr>
-                <w:rFonts w:ascii="Arial" w:hAnsi="Arial" w:cs="Arial"/>
-                <w:sz w:val="28"/>
-                <w:szCs w:val="28"/>
-              </w:rPr>
-              <w:t>&gt;</w:t>
+              <w:t>"projectName" :</w:t>
+            </w:r>
+            <w:r>
+              <w:rPr>
+                <w:rFonts w:ascii="Arial" w:hAnsi="Arial" w:cs="Arial"/>
+                <w:sz w:val="28"/>
+                <w:szCs w:val="28"/>
+              </w:rPr>
+              <w:t xml:space="preserve"> &lt;project_name&gt;</w:t>
             </w:r>
             <w:r>
               <w:rPr>
@@ -9132,23 +8429,13 @@
               </w:rPr>
               <w:t>path</w:t>
             </w:r>
-            <w:proofErr w:type="gramStart"/>
-            <w:r>
-              <w:rPr>
-                <w:rFonts w:ascii="Arial" w:hAnsi="Arial" w:cs="Arial"/>
-                <w:sz w:val="28"/>
-                <w:szCs w:val="28"/>
-              </w:rPr>
-              <w:t>" :</w:t>
-            </w:r>
-            <w:proofErr w:type="gramEnd"/>
-            <w:r>
-              <w:rPr>
-                <w:rFonts w:ascii="Arial" w:hAnsi="Arial" w:cs="Arial"/>
-                <w:sz w:val="28"/>
-                <w:szCs w:val="28"/>
-              </w:rPr>
-              <w:t xml:space="preserve"> </w:t>
+            <w:r>
+              <w:rPr>
+                <w:rFonts w:ascii="Arial" w:hAnsi="Arial" w:cs="Arial"/>
+                <w:sz w:val="28"/>
+                <w:szCs w:val="28"/>
+              </w:rPr>
+              <w:t xml:space="preserve">" : </w:t>
             </w:r>
             <w:r>
               <w:rPr>
@@ -9273,35 +8560,7 @@
           <w:sz w:val="28"/>
           <w:szCs w:val="28"/>
         </w:rPr>
-        <w:t>&lt;username</w:t>
-      </w:r>
-      <w:proofErr w:type="gramStart"/>
-      <w:r>
-        <w:rPr>
-          <w:rFonts w:ascii="Arial" w:hAnsi="Arial" w:cs="Arial"/>
-          <w:sz w:val="28"/>
-          <w:szCs w:val="28"/>
-        </w:rPr>
-        <w:t>&gt;.&lt;</w:t>
-      </w:r>
-      <w:proofErr w:type="spellStart"/>
-      <w:proofErr w:type="gramEnd"/>
-      <w:r>
-        <w:rPr>
-          <w:rFonts w:ascii="Arial" w:hAnsi="Arial" w:cs="Arial"/>
-          <w:sz w:val="28"/>
-          <w:szCs w:val="28"/>
-        </w:rPr>
-        <w:t>project_name</w:t>
-      </w:r>
-      <w:proofErr w:type="spellEnd"/>
-      <w:r>
-        <w:rPr>
-          <w:rFonts w:ascii="Arial" w:hAnsi="Arial" w:cs="Arial"/>
-          <w:sz w:val="28"/>
-          <w:szCs w:val="28"/>
-        </w:rPr>
-        <w:t>&gt; i.e.</w:t>
+        <w:t>&lt;username&gt;.&lt;project_name&gt; i.e.</w:t>
       </w:r>
     </w:p>
     <w:p>
@@ -9365,53 +8624,7 @@
           <w:sz w:val="28"/>
           <w:szCs w:val="28"/>
         </w:rPr>
-        <w:t>"</w:t>
-      </w:r>
-      <w:proofErr w:type="spellStart"/>
-      <w:r>
-        <w:rPr>
-          <w:rFonts w:ascii="Arial" w:hAnsi="Arial" w:cs="Arial"/>
-          <w:sz w:val="28"/>
-          <w:szCs w:val="28"/>
-        </w:rPr>
-        <w:t>projectName</w:t>
-      </w:r>
-      <w:proofErr w:type="spellEnd"/>
-      <w:proofErr w:type="gramStart"/>
-      <w:r>
-        <w:rPr>
-          <w:rFonts w:ascii="Arial" w:hAnsi="Arial" w:cs="Arial"/>
-          <w:sz w:val="28"/>
-          <w:szCs w:val="28"/>
-        </w:rPr>
-        <w:t>" :</w:t>
-      </w:r>
-      <w:proofErr w:type="gramEnd"/>
-      <w:r>
-        <w:rPr>
-          <w:rFonts w:ascii="Arial" w:hAnsi="Arial" w:cs="Arial"/>
-          <w:sz w:val="28"/>
-          <w:szCs w:val="28"/>
-        </w:rPr>
-        <w:t xml:space="preserve"> "</w:t>
-      </w:r>
-      <w:proofErr w:type="spellStart"/>
-      <w:r>
-        <w:rPr>
-          <w:rFonts w:ascii="Arial" w:hAnsi="Arial" w:cs="Arial"/>
-          <w:sz w:val="28"/>
-          <w:szCs w:val="28"/>
-        </w:rPr>
-        <w:t>rbryanben.Demo</w:t>
-      </w:r>
-      <w:proofErr w:type="spellEnd"/>
-      <w:r>
-        <w:rPr>
-          <w:rFonts w:ascii="Arial" w:hAnsi="Arial" w:cs="Arial"/>
-          <w:sz w:val="28"/>
-          <w:szCs w:val="28"/>
-        </w:rPr>
-        <w:t>-Project",</w:t>
+        <w:t>"projectName" : "rbryanben.Demo-Project",</w:t>
       </w:r>
     </w:p>
     <w:p>
@@ -9446,25 +8659,7 @@
           <w:sz w:val="28"/>
           <w:szCs w:val="28"/>
         </w:rPr>
-        <w:t>"path</w:t>
-      </w:r>
-      <w:proofErr w:type="gramStart"/>
-      <w:r>
-        <w:rPr>
-          <w:rFonts w:ascii="Arial" w:hAnsi="Arial" w:cs="Arial"/>
-          <w:sz w:val="28"/>
-          <w:szCs w:val="28"/>
-        </w:rPr>
-        <w:t>" :</w:t>
-      </w:r>
-      <w:proofErr w:type="gramEnd"/>
-      <w:r>
-        <w:rPr>
-          <w:rFonts w:ascii="Arial" w:hAnsi="Arial" w:cs="Arial"/>
-          <w:sz w:val="28"/>
-          <w:szCs w:val="28"/>
-        </w:rPr>
-        <w:t xml:space="preserve"> </w:t>
+        <w:t xml:space="preserve">"path" : </w:t>
       </w:r>
       <w:r>
         <w:rPr>
@@ -9912,23 +9107,13 @@
               </w:rPr>
               <w:t>id</w:t>
             </w:r>
-            <w:proofErr w:type="gramStart"/>
-            <w:r>
-              <w:rPr>
-                <w:rFonts w:ascii="Arial" w:hAnsi="Arial" w:cs="Arial"/>
-                <w:sz w:val="28"/>
-                <w:szCs w:val="28"/>
-              </w:rPr>
-              <w:t>" :</w:t>
-            </w:r>
-            <w:proofErr w:type="gramEnd"/>
-            <w:r>
-              <w:rPr>
-                <w:rFonts w:ascii="Arial" w:hAnsi="Arial" w:cs="Arial"/>
-                <w:sz w:val="28"/>
-                <w:szCs w:val="28"/>
-              </w:rPr>
-              <w:t xml:space="preserve"> </w:t>
+            <w:r>
+              <w:rPr>
+                <w:rFonts w:ascii="Arial" w:hAnsi="Arial" w:cs="Arial"/>
+                <w:sz w:val="28"/>
+                <w:szCs w:val="28"/>
+              </w:rPr>
+              <w:t xml:space="preserve">" : </w:t>
             </w:r>
             <w:r>
               <w:rPr>
@@ -9938,7 +9123,6 @@
               </w:rPr>
               <w:t>&lt;</w:t>
             </w:r>
-            <w:proofErr w:type="spellStart"/>
             <w:r>
               <w:rPr>
                 <w:rFonts w:ascii="Arial" w:hAnsi="Arial" w:cs="Arial"/>
@@ -9947,7 +9131,6 @@
               </w:rPr>
               <w:t>file_identification</w:t>
             </w:r>
-            <w:proofErr w:type="spellEnd"/>
             <w:r>
               <w:rPr>
                 <w:rFonts w:ascii="Arial" w:hAnsi="Arial" w:cs="Arial"/>
@@ -10055,25 +9238,7 @@
           <w:sz w:val="28"/>
           <w:szCs w:val="28"/>
         </w:rPr>
-        <w:t xml:space="preserve">  "id</w:t>
-      </w:r>
-      <w:proofErr w:type="gramStart"/>
-      <w:r>
-        <w:rPr>
-          <w:rFonts w:ascii="Arial" w:hAnsi="Arial" w:cs="Arial"/>
-          <w:sz w:val="28"/>
-          <w:szCs w:val="28"/>
-        </w:rPr>
-        <w:t>" :</w:t>
-      </w:r>
-      <w:proofErr w:type="gramEnd"/>
-      <w:r>
-        <w:rPr>
-          <w:rFonts w:ascii="Arial" w:hAnsi="Arial" w:cs="Arial"/>
-          <w:sz w:val="28"/>
-          <w:szCs w:val="28"/>
-        </w:rPr>
-        <w:t xml:space="preserve"> "</w:t>
+        <w:t xml:space="preserve">  "id" : "</w:t>
       </w:r>
       <w:r>
         <w:rPr>
@@ -10596,49 +9761,21 @@
               </w:rPr>
               <w:t>id</w:t>
             </w:r>
-            <w:proofErr w:type="gramStart"/>
-            <w:r>
-              <w:rPr>
-                <w:rFonts w:ascii="Arial" w:hAnsi="Arial" w:cs="Arial"/>
-                <w:sz w:val="28"/>
-                <w:szCs w:val="28"/>
-              </w:rPr>
-              <w:t>" :</w:t>
-            </w:r>
-            <w:proofErr w:type="gramEnd"/>
-            <w:r>
-              <w:rPr>
-                <w:rFonts w:ascii="Arial" w:hAnsi="Arial" w:cs="Arial"/>
-                <w:sz w:val="28"/>
-                <w:szCs w:val="28"/>
-              </w:rPr>
-              <w:t xml:space="preserve"> </w:t>
-            </w:r>
-            <w:r>
-              <w:rPr>
-                <w:rFonts w:ascii="Arial" w:hAnsi="Arial" w:cs="Arial"/>
-                <w:sz w:val="28"/>
-                <w:szCs w:val="28"/>
-              </w:rPr>
-              <w:t>&lt;</w:t>
-            </w:r>
-            <w:proofErr w:type="spellStart"/>
-            <w:r>
-              <w:rPr>
-                <w:rFonts w:ascii="Arial" w:hAnsi="Arial" w:cs="Arial"/>
-                <w:sz w:val="28"/>
-                <w:szCs w:val="28"/>
-              </w:rPr>
-              <w:t>file_identification</w:t>
-            </w:r>
-            <w:proofErr w:type="spellEnd"/>
-            <w:r>
-              <w:rPr>
-                <w:rFonts w:ascii="Arial" w:hAnsi="Arial" w:cs="Arial"/>
-                <w:sz w:val="28"/>
-                <w:szCs w:val="28"/>
-              </w:rPr>
-              <w:t>&gt;</w:t>
+            <w:r>
+              <w:rPr>
+                <w:rFonts w:ascii="Arial" w:hAnsi="Arial" w:cs="Arial"/>
+                <w:sz w:val="28"/>
+                <w:szCs w:val="28"/>
+              </w:rPr>
+              <w:t xml:space="preserve">" : </w:t>
+            </w:r>
+            <w:r>
+              <w:rPr>
+                <w:rFonts w:ascii="Arial" w:hAnsi="Arial" w:cs="Arial"/>
+                <w:sz w:val="28"/>
+                <w:szCs w:val="28"/>
+              </w:rPr>
+              <w:t>&lt;file_identification&gt;</w:t>
             </w:r>
           </w:p>
           <w:p>
@@ -10739,25 +9876,7 @@
           <w:sz w:val="28"/>
           <w:szCs w:val="28"/>
         </w:rPr>
-        <w:t xml:space="preserve">  "id</w:t>
-      </w:r>
-      <w:proofErr w:type="gramStart"/>
-      <w:r>
-        <w:rPr>
-          <w:rFonts w:ascii="Arial" w:hAnsi="Arial" w:cs="Arial"/>
-          <w:sz w:val="28"/>
-          <w:szCs w:val="28"/>
-        </w:rPr>
-        <w:t>" :</w:t>
-      </w:r>
-      <w:proofErr w:type="gramEnd"/>
-      <w:r>
-        <w:rPr>
-          <w:rFonts w:ascii="Arial" w:hAnsi="Arial" w:cs="Arial"/>
-          <w:sz w:val="28"/>
-          <w:szCs w:val="28"/>
-        </w:rPr>
-        <w:t xml:space="preserve"> "</w:t>
+        <w:t xml:space="preserve">  "id" : "</w:t>
       </w:r>
       <w:r>
         <w:rPr>
@@ -11312,49 +10431,21 @@
               </w:rPr>
               <w:t>id</w:t>
             </w:r>
-            <w:proofErr w:type="gramStart"/>
-            <w:r>
-              <w:rPr>
-                <w:rFonts w:ascii="Arial" w:hAnsi="Arial" w:cs="Arial"/>
-                <w:sz w:val="28"/>
-                <w:szCs w:val="28"/>
-              </w:rPr>
-              <w:t>" :</w:t>
-            </w:r>
-            <w:proofErr w:type="gramEnd"/>
-            <w:r>
-              <w:rPr>
-                <w:rFonts w:ascii="Arial" w:hAnsi="Arial" w:cs="Arial"/>
-                <w:sz w:val="28"/>
-                <w:szCs w:val="28"/>
-              </w:rPr>
-              <w:t xml:space="preserve"> </w:t>
-            </w:r>
-            <w:r>
-              <w:rPr>
-                <w:rFonts w:ascii="Arial" w:hAnsi="Arial" w:cs="Arial"/>
-                <w:sz w:val="28"/>
-                <w:szCs w:val="28"/>
-              </w:rPr>
-              <w:t>&lt;</w:t>
-            </w:r>
-            <w:proofErr w:type="spellStart"/>
-            <w:r>
-              <w:rPr>
-                <w:rFonts w:ascii="Arial" w:hAnsi="Arial" w:cs="Arial"/>
-                <w:sz w:val="28"/>
-                <w:szCs w:val="28"/>
-              </w:rPr>
-              <w:t>file_identification</w:t>
-            </w:r>
-            <w:proofErr w:type="spellEnd"/>
-            <w:r>
-              <w:rPr>
-                <w:rFonts w:ascii="Arial" w:hAnsi="Arial" w:cs="Arial"/>
-                <w:sz w:val="28"/>
-                <w:szCs w:val="28"/>
-              </w:rPr>
-              <w:t>&gt;</w:t>
+            <w:r>
+              <w:rPr>
+                <w:rFonts w:ascii="Arial" w:hAnsi="Arial" w:cs="Arial"/>
+                <w:sz w:val="28"/>
+                <w:szCs w:val="28"/>
+              </w:rPr>
+              <w:t xml:space="preserve">" : </w:t>
+            </w:r>
+            <w:r>
+              <w:rPr>
+                <w:rFonts w:ascii="Arial" w:hAnsi="Arial" w:cs="Arial"/>
+                <w:sz w:val="28"/>
+                <w:szCs w:val="28"/>
+              </w:rPr>
+              <w:t>&lt;file_identification&gt;</w:t>
             </w:r>
             <w:r>
               <w:rPr>
@@ -11380,43 +10471,7 @@
                 <w:sz w:val="28"/>
                 <w:szCs w:val="28"/>
               </w:rPr>
-              <w:t xml:space="preserve">     “name</w:t>
-            </w:r>
-            <w:proofErr w:type="gramStart"/>
-            <w:r>
-              <w:rPr>
-                <w:rFonts w:ascii="Arial" w:hAnsi="Arial" w:cs="Arial"/>
-                <w:sz w:val="28"/>
-                <w:szCs w:val="28"/>
-              </w:rPr>
-              <w:t>’ :</w:t>
-            </w:r>
-            <w:proofErr w:type="gramEnd"/>
-            <w:r>
-              <w:rPr>
-                <w:rFonts w:ascii="Arial" w:hAnsi="Arial" w:cs="Arial"/>
-                <w:sz w:val="28"/>
-                <w:szCs w:val="28"/>
-              </w:rPr>
-              <w:t xml:space="preserve"> &lt;</w:t>
-            </w:r>
-            <w:proofErr w:type="spellStart"/>
-            <w:r>
-              <w:rPr>
-                <w:rFonts w:ascii="Arial" w:hAnsi="Arial" w:cs="Arial"/>
-                <w:sz w:val="28"/>
-                <w:szCs w:val="28"/>
-              </w:rPr>
-              <w:t>new_name</w:t>
-            </w:r>
-            <w:proofErr w:type="spellEnd"/>
-            <w:r>
-              <w:rPr>
-                <w:rFonts w:ascii="Arial" w:hAnsi="Arial" w:cs="Arial"/>
-                <w:sz w:val="28"/>
-                <w:szCs w:val="28"/>
-              </w:rPr>
-              <w:t>&gt;</w:t>
+              <w:t xml:space="preserve">     “name’ : &lt;new_name&gt;</w:t>
             </w:r>
           </w:p>
           <w:p>
@@ -11517,25 +10572,7 @@
           <w:sz w:val="28"/>
           <w:szCs w:val="28"/>
         </w:rPr>
-        <w:t xml:space="preserve">  "id</w:t>
-      </w:r>
-      <w:proofErr w:type="gramStart"/>
-      <w:r>
-        <w:rPr>
-          <w:rFonts w:ascii="Arial" w:hAnsi="Arial" w:cs="Arial"/>
-          <w:sz w:val="28"/>
-          <w:szCs w:val="28"/>
-        </w:rPr>
-        <w:t>" :</w:t>
-      </w:r>
-      <w:proofErr w:type="gramEnd"/>
-      <w:r>
-        <w:rPr>
-          <w:rFonts w:ascii="Arial" w:hAnsi="Arial" w:cs="Arial"/>
-          <w:sz w:val="28"/>
-          <w:szCs w:val="28"/>
-        </w:rPr>
-        <w:t xml:space="preserve"> "</w:t>
+        <w:t xml:space="preserve">  "id" : "</w:t>
       </w:r>
       <w:r>
         <w:rPr>
@@ -11578,25 +10615,7 @@
           <w:sz w:val="28"/>
           <w:szCs w:val="28"/>
         </w:rPr>
-        <w:t xml:space="preserve">   “name</w:t>
-      </w:r>
-      <w:proofErr w:type="gramStart"/>
-      <w:r>
-        <w:rPr>
-          <w:rFonts w:ascii="Arial" w:hAnsi="Arial" w:cs="Arial"/>
-          <w:sz w:val="28"/>
-          <w:szCs w:val="28"/>
-        </w:rPr>
-        <w:t>” :</w:t>
-      </w:r>
-      <w:proofErr w:type="gramEnd"/>
-      <w:r>
-        <w:rPr>
-          <w:rFonts w:ascii="Arial" w:hAnsi="Arial" w:cs="Arial"/>
-          <w:sz w:val="28"/>
-          <w:szCs w:val="28"/>
-        </w:rPr>
-        <w:t xml:space="preserve"> “</w:t>
+        <w:t xml:space="preserve">   “name” : “</w:t>
       </w:r>
       <w:r>
         <w:rPr>
@@ -11653,6 +10672,777 @@
           <w:szCs w:val="28"/>
         </w:rPr>
       </w:pPr>
+    </w:p>
+    <w:p>
+      <w:pPr>
+        <w:spacing w:after="100" w:line="240" w:lineRule="auto"/>
+        <w:rPr>
+          <w:rFonts w:ascii="Arial" w:hAnsi="Arial" w:cs="Arial"/>
+          <w:sz w:val="28"/>
+          <w:szCs w:val="28"/>
+        </w:rPr>
+      </w:pPr>
+    </w:p>
+    <w:p>
+      <w:pPr>
+        <w:spacing w:after="100" w:line="240" w:lineRule="auto"/>
+        <w:rPr>
+          <w:rFonts w:ascii="Arial" w:hAnsi="Arial" w:cs="Arial"/>
+          <w:sz w:val="28"/>
+          <w:szCs w:val="28"/>
+        </w:rPr>
+      </w:pPr>
+    </w:p>
+    <w:p>
+      <w:pPr>
+        <w:spacing w:after="100" w:line="240" w:lineRule="auto"/>
+        <w:rPr>
+          <w:rFonts w:ascii="Arial" w:hAnsi="Arial" w:cs="Arial"/>
+          <w:sz w:val="28"/>
+          <w:szCs w:val="28"/>
+        </w:rPr>
+      </w:pPr>
+    </w:p>
+    <w:p>
+      <w:pPr>
+        <w:spacing w:after="100" w:line="240" w:lineRule="auto"/>
+        <w:rPr>
+          <w:rFonts w:ascii="Arial" w:hAnsi="Arial" w:cs="Arial"/>
+          <w:sz w:val="28"/>
+          <w:szCs w:val="28"/>
+        </w:rPr>
+      </w:pPr>
+    </w:p>
+    <w:p>
+      <w:pPr>
+        <w:spacing w:after="100" w:line="240" w:lineRule="auto"/>
+        <w:rPr>
+          <w:rFonts w:ascii="Arial" w:hAnsi="Arial" w:cs="Arial"/>
+          <w:sz w:val="28"/>
+          <w:szCs w:val="28"/>
+        </w:rPr>
+      </w:pPr>
+    </w:p>
+    <w:p>
+      <w:pPr>
+        <w:shd w:val="clear" w:color="auto" w:fill="F2F2F2" w:themeFill="background1" w:themeFillShade="F2"/>
+        <w:spacing w:after="100" w:line="240" w:lineRule="auto"/>
+        <w:jc w:val="center"/>
+        <w:rPr>
+          <w:rFonts w:ascii="Arial" w:hAnsi="Arial" w:cs="Arial"/>
+          <w:sz w:val="28"/>
+          <w:szCs w:val="28"/>
+        </w:rPr>
+      </w:pPr>
+      <w:r>
+        <w:rPr>
+          <w:rFonts w:ascii="Arial" w:hAnsi="Arial" w:cs="Arial"/>
+          <w:sz w:val="28"/>
+          <w:szCs w:val="28"/>
+        </w:rPr>
+        <w:lastRenderedPageBreak/>
+        <w:t>Chapter 1</w:t>
+      </w:r>
+      <w:r>
+        <w:rPr>
+          <w:rFonts w:ascii="Arial" w:hAnsi="Arial" w:cs="Arial"/>
+          <w:sz w:val="28"/>
+          <w:szCs w:val="28"/>
+        </w:rPr>
+        <w:t>2</w:t>
+      </w:r>
+      <w:r>
+        <w:rPr>
+          <w:rFonts w:ascii="Arial" w:hAnsi="Arial" w:cs="Arial"/>
+          <w:sz w:val="28"/>
+          <w:szCs w:val="28"/>
+        </w:rPr>
+        <w:t xml:space="preserve"> – </w:t>
+      </w:r>
+      <w:r>
+        <w:rPr>
+          <w:rFonts w:ascii="Arial" w:hAnsi="Arial" w:cs="Arial"/>
+          <w:sz w:val="28"/>
+          <w:szCs w:val="28"/>
+        </w:rPr>
+        <w:t xml:space="preserve">Give Key </w:t>
+      </w:r>
+    </w:p>
+    <w:p>
+      <w:pPr>
+        <w:spacing w:after="100" w:line="240" w:lineRule="auto"/>
+        <w:rPr>
+          <w:rFonts w:ascii="Arial" w:hAnsi="Arial" w:cs="Arial"/>
+          <w:b/>
+          <w:bCs/>
+          <w:sz w:val="28"/>
+          <w:szCs w:val="28"/>
+        </w:rPr>
+      </w:pPr>
+    </w:p>
+    <w:p>
+      <w:pPr>
+        <w:spacing w:after="100" w:line="240" w:lineRule="auto"/>
+        <w:rPr>
+          <w:rFonts w:ascii="Arial" w:hAnsi="Arial" w:cs="Arial"/>
+          <w:b/>
+          <w:bCs/>
+          <w:sz w:val="28"/>
+          <w:szCs w:val="28"/>
+        </w:rPr>
+      </w:pPr>
+      <w:r>
+        <w:rPr>
+          <w:rFonts w:ascii="Arial" w:hAnsi="Arial" w:cs="Arial"/>
+          <w:b/>
+          <w:bCs/>
+          <w:sz w:val="28"/>
+          <w:szCs w:val="28"/>
+        </w:rPr>
+        <w:t>Description:</w:t>
+      </w:r>
+    </w:p>
+    <w:p>
+      <w:pPr>
+        <w:spacing w:after="100" w:line="240" w:lineRule="auto"/>
+        <w:rPr>
+          <w:rFonts w:ascii="Arial" w:hAnsi="Arial" w:cs="Arial"/>
+          <w:sz w:val="28"/>
+          <w:szCs w:val="28"/>
+        </w:rPr>
+      </w:pPr>
+      <w:r>
+        <w:rPr>
+          <w:rFonts w:ascii="Arial" w:hAnsi="Arial" w:cs="Arial"/>
+          <w:sz w:val="28"/>
+          <w:szCs w:val="28"/>
+        </w:rPr>
+        <w:t>Gives a key to a client given the file id and the client identifier</w:t>
+      </w:r>
+    </w:p>
+    <w:p>
+      <w:pPr>
+        <w:spacing w:after="100" w:line="240" w:lineRule="auto"/>
+        <w:rPr>
+          <w:rFonts w:ascii="Arial" w:hAnsi="Arial" w:cs="Arial"/>
+          <w:sz w:val="28"/>
+          <w:szCs w:val="28"/>
+        </w:rPr>
+      </w:pPr>
+    </w:p>
+    <w:p>
+      <w:pPr>
+        <w:spacing w:after="100" w:line="240" w:lineRule="auto"/>
+        <w:rPr>
+          <w:rFonts w:ascii="Arial" w:hAnsi="Arial" w:cs="Arial"/>
+          <w:b/>
+          <w:bCs/>
+          <w:sz w:val="28"/>
+          <w:szCs w:val="28"/>
+        </w:rPr>
+      </w:pPr>
+      <w:r>
+        <w:rPr>
+          <w:rFonts w:ascii="Arial" w:hAnsi="Arial" w:cs="Arial"/>
+          <w:b/>
+          <w:bCs/>
+          <w:sz w:val="28"/>
+          <w:szCs w:val="28"/>
+        </w:rPr>
+        <w:t>Requirements:</w:t>
+      </w:r>
+    </w:p>
+    <w:p>
+      <w:pPr>
+        <w:spacing w:after="100" w:line="240" w:lineRule="auto"/>
+        <w:rPr>
+          <w:rFonts w:ascii="Arial" w:hAnsi="Arial" w:cs="Arial"/>
+          <w:sz w:val="28"/>
+          <w:szCs w:val="28"/>
+        </w:rPr>
+      </w:pPr>
+      <w:r>
+        <w:rPr>
+          <w:rFonts w:ascii="Arial" w:hAnsi="Arial" w:cs="Arial"/>
+          <w:sz w:val="28"/>
+          <w:szCs w:val="28"/>
+        </w:rPr>
+        <w:t>You need to be authenticated and have administrative privileges over a project, otherwise your request will be denied.</w:t>
+      </w:r>
+    </w:p>
+    <w:p>
+      <w:pPr>
+        <w:spacing w:after="100" w:line="240" w:lineRule="auto"/>
+        <w:rPr>
+          <w:rFonts w:ascii="Arial" w:hAnsi="Arial" w:cs="Arial"/>
+          <w:sz w:val="28"/>
+          <w:szCs w:val="28"/>
+        </w:rPr>
+      </w:pPr>
+    </w:p>
+    <w:p>
+      <w:pPr>
+        <w:spacing w:after="100" w:line="240" w:lineRule="auto"/>
+        <w:rPr>
+          <w:rFonts w:ascii="Arial" w:hAnsi="Arial" w:cs="Arial"/>
+          <w:sz w:val="28"/>
+          <w:szCs w:val="28"/>
+        </w:rPr>
+      </w:pPr>
+      <w:r>
+        <w:rPr>
+          <w:rFonts w:ascii="Arial" w:hAnsi="Arial" w:cs="Arial"/>
+          <w:b/>
+          <w:bCs/>
+          <w:sz w:val="28"/>
+          <w:szCs w:val="28"/>
+        </w:rPr>
+        <w:t>Request URL</w:t>
+      </w:r>
+      <w:r>
+        <w:rPr>
+          <w:rFonts w:ascii="Arial" w:hAnsi="Arial" w:cs="Arial"/>
+          <w:sz w:val="28"/>
+          <w:szCs w:val="28"/>
+        </w:rPr>
+        <w:t>: https://cloudwinterstore.co.zw</w:t>
+      </w:r>
+      <w:r>
+        <w:rPr>
+          <w:rFonts w:ascii="Arial" w:hAnsi="Arial" w:cs="Arial"/>
+          <w:sz w:val="28"/>
+          <w:szCs w:val="28"/>
+        </w:rPr>
+        <w:t>/</w:t>
+      </w:r>
+      <w:r>
+        <w:rPr>
+          <w:rFonts w:ascii="Arial" w:hAnsi="Arial" w:cs="Arial"/>
+          <w:sz w:val="28"/>
+          <w:szCs w:val="28"/>
+        </w:rPr>
+        <w:t>api</w:t>
+      </w:r>
+      <w:r>
+        <w:rPr>
+          <w:rFonts w:ascii="Arial" w:hAnsi="Arial" w:cs="Arial"/>
+          <w:sz w:val="28"/>
+          <w:szCs w:val="28"/>
+        </w:rPr>
+        <w:t>/give-key</w:t>
+      </w:r>
+      <w:r>
+        <w:rPr>
+          <w:rFonts w:ascii="Arial" w:hAnsi="Arial" w:cs="Arial"/>
+          <w:sz w:val="28"/>
+          <w:szCs w:val="28"/>
+        </w:rPr>
+        <w:t>/</w:t>
+      </w:r>
+    </w:p>
+    <w:p>
+      <w:pPr>
+        <w:spacing w:after="100" w:line="240" w:lineRule="auto"/>
+        <w:rPr>
+          <w:rFonts w:ascii="Arial" w:hAnsi="Arial" w:cs="Arial"/>
+          <w:sz w:val="28"/>
+          <w:szCs w:val="28"/>
+        </w:rPr>
+      </w:pPr>
+      <w:r>
+        <w:rPr>
+          <w:rFonts w:ascii="Arial" w:hAnsi="Arial" w:cs="Arial"/>
+          <w:b/>
+          <w:bCs/>
+          <w:sz w:val="28"/>
+          <w:szCs w:val="28"/>
+        </w:rPr>
+        <w:t xml:space="preserve">Request Type: </w:t>
+      </w:r>
+      <w:r>
+        <w:rPr>
+          <w:rFonts w:ascii="Arial" w:hAnsi="Arial" w:cs="Arial"/>
+          <w:sz w:val="28"/>
+          <w:szCs w:val="28"/>
+        </w:rPr>
+        <w:t>JSON Body (POST)</w:t>
+      </w:r>
+    </w:p>
+    <w:p>
+      <w:pPr>
+        <w:spacing w:after="100" w:line="240" w:lineRule="auto"/>
+        <w:rPr>
+          <w:rFonts w:ascii="Arial" w:hAnsi="Arial" w:cs="Arial"/>
+          <w:sz w:val="28"/>
+          <w:szCs w:val="28"/>
+        </w:rPr>
+      </w:pPr>
+    </w:p>
+    <w:tbl>
+      <w:tblPr>
+        <w:tblStyle w:val="TableGrid"/>
+        <w:tblW w:w="0" w:type="auto"/>
+        <w:tblLook w:val="04A0" w:firstRow="1" w:lastRow="0" w:firstColumn="1" w:lastColumn="0" w:noHBand="0" w:noVBand="1"/>
+      </w:tblPr>
+      <w:tblGrid>
+        <w:gridCol w:w="5382"/>
+      </w:tblGrid>
+      <w:tr>
+        <w:tc>
+          <w:tcPr>
+            <w:tcW w:w="5382" w:type="dxa"/>
+          </w:tcPr>
+          <w:p>
+            <w:pPr>
+              <w:spacing w:after="100"/>
+              <w:rPr>
+                <w:rFonts w:ascii="Arial" w:hAnsi="Arial" w:cs="Arial"/>
+                <w:b/>
+                <w:bCs/>
+                <w:sz w:val="28"/>
+                <w:szCs w:val="28"/>
+              </w:rPr>
+            </w:pPr>
+            <w:r>
+              <w:rPr>
+                <w:rFonts w:ascii="Arial" w:hAnsi="Arial" w:cs="Arial"/>
+                <w:b/>
+                <w:bCs/>
+                <w:sz w:val="28"/>
+                <w:szCs w:val="28"/>
+              </w:rPr>
+              <w:t>Headers</w:t>
+            </w:r>
+          </w:p>
+        </w:tc>
+      </w:tr>
+      <w:tr>
+        <w:tc>
+          <w:tcPr>
+            <w:tcW w:w="5382" w:type="dxa"/>
+          </w:tcPr>
+          <w:p>
+            <w:pPr>
+              <w:spacing w:after="100"/>
+              <w:rPr>
+                <w:rFonts w:ascii="Arial" w:hAnsi="Arial" w:cs="Arial"/>
+                <w:sz w:val="28"/>
+                <w:szCs w:val="28"/>
+              </w:rPr>
+            </w:pPr>
+            <w:r>
+              <w:rPr>
+                <w:rFonts w:ascii="Arial" w:hAnsi="Arial" w:cs="Arial"/>
+                <w:sz w:val="28"/>
+                <w:szCs w:val="28"/>
+              </w:rPr>
+              <w:t>None</w:t>
+            </w:r>
+          </w:p>
+        </w:tc>
+      </w:tr>
+      <w:tr>
+        <w:tc>
+          <w:tcPr>
+            <w:tcW w:w="5382" w:type="dxa"/>
+          </w:tcPr>
+          <w:p>
+            <w:pPr>
+              <w:spacing w:after="100"/>
+              <w:rPr>
+                <w:rFonts w:ascii="Arial" w:hAnsi="Arial" w:cs="Arial"/>
+                <w:b/>
+                <w:bCs/>
+                <w:sz w:val="28"/>
+                <w:szCs w:val="28"/>
+              </w:rPr>
+            </w:pPr>
+            <w:r>
+              <w:rPr>
+                <w:rFonts w:ascii="Arial" w:hAnsi="Arial" w:cs="Arial"/>
+                <w:b/>
+                <w:bCs/>
+                <w:sz w:val="28"/>
+                <w:szCs w:val="28"/>
+              </w:rPr>
+              <w:t>Body (JSON)</w:t>
+            </w:r>
+          </w:p>
+        </w:tc>
+      </w:tr>
+      <w:tr>
+        <w:tc>
+          <w:tcPr>
+            <w:tcW w:w="5382" w:type="dxa"/>
+          </w:tcPr>
+          <w:p>
+            <w:pPr>
+              <w:spacing w:after="100"/>
+              <w:rPr>
+                <w:rFonts w:ascii="Arial" w:hAnsi="Arial" w:cs="Arial"/>
+                <w:sz w:val="28"/>
+                <w:szCs w:val="28"/>
+              </w:rPr>
+            </w:pPr>
+            <w:r>
+              <w:rPr>
+                <w:rFonts w:ascii="Arial" w:hAnsi="Arial" w:cs="Arial"/>
+                <w:sz w:val="28"/>
+                <w:szCs w:val="28"/>
+              </w:rPr>
+              <w:t>{</w:t>
+            </w:r>
+          </w:p>
+          <w:p>
+            <w:pPr>
+              <w:spacing w:after="100"/>
+              <w:rPr>
+                <w:rFonts w:ascii="Arial" w:hAnsi="Arial" w:cs="Arial"/>
+                <w:sz w:val="28"/>
+                <w:szCs w:val="28"/>
+              </w:rPr>
+            </w:pPr>
+            <w:r>
+              <w:rPr>
+                <w:rFonts w:ascii="Arial" w:hAnsi="Arial" w:cs="Arial"/>
+                <w:sz w:val="28"/>
+                <w:szCs w:val="28"/>
+              </w:rPr>
+              <w:t xml:space="preserve"> </w:t>
+            </w:r>
+            <w:r>
+              <w:rPr>
+                <w:rFonts w:ascii="Arial" w:hAnsi="Arial" w:cs="Arial"/>
+                <w:sz w:val="28"/>
+                <w:szCs w:val="28"/>
+              </w:rPr>
+              <w:t xml:space="preserve">   </w:t>
+            </w:r>
+            <w:r>
+              <w:rPr>
+                <w:rFonts w:ascii="Arial" w:hAnsi="Arial" w:cs="Arial"/>
+                <w:sz w:val="28"/>
+                <w:szCs w:val="28"/>
+              </w:rPr>
+              <w:t xml:space="preserve"> "</w:t>
+            </w:r>
+            <w:r>
+              <w:rPr>
+                <w:rFonts w:ascii="Arial" w:hAnsi="Arial" w:cs="Arial"/>
+                <w:sz w:val="28"/>
+                <w:szCs w:val="28"/>
+              </w:rPr>
+              <w:t>account</w:t>
+            </w:r>
+            <w:r>
+              <w:rPr>
+                <w:rFonts w:ascii="Arial" w:hAnsi="Arial" w:cs="Arial"/>
+                <w:sz w:val="28"/>
+                <w:szCs w:val="28"/>
+              </w:rPr>
+              <w:t xml:space="preserve">" : </w:t>
+            </w:r>
+            <w:r>
+              <w:rPr>
+                <w:rFonts w:ascii="Arial" w:hAnsi="Arial" w:cs="Arial"/>
+                <w:sz w:val="28"/>
+                <w:szCs w:val="28"/>
+              </w:rPr>
+              <w:t>&lt;</w:t>
+            </w:r>
+            <w:r>
+              <w:rPr>
+                <w:rFonts w:ascii="Arial" w:hAnsi="Arial" w:cs="Arial"/>
+                <w:sz w:val="28"/>
+                <w:szCs w:val="28"/>
+              </w:rPr>
+              <w:t>account</w:t>
+            </w:r>
+            <w:r>
+              <w:rPr>
+                <w:rFonts w:ascii="Arial" w:hAnsi="Arial" w:cs="Arial"/>
+                <w:sz w:val="28"/>
+                <w:szCs w:val="28"/>
+              </w:rPr>
+              <w:t>&gt;,</w:t>
+            </w:r>
+          </w:p>
+          <w:p>
+            <w:pPr>
+              <w:spacing w:after="100"/>
+              <w:rPr>
+                <w:rFonts w:ascii="Arial" w:hAnsi="Arial" w:cs="Arial"/>
+                <w:sz w:val="28"/>
+                <w:szCs w:val="28"/>
+              </w:rPr>
+            </w:pPr>
+            <w:r>
+              <w:rPr>
+                <w:rFonts w:ascii="Arial" w:hAnsi="Arial" w:cs="Arial"/>
+                <w:sz w:val="28"/>
+                <w:szCs w:val="28"/>
+              </w:rPr>
+              <w:t xml:space="preserve">     “</w:t>
+            </w:r>
+            <w:r>
+              <w:rPr>
+                <w:rFonts w:ascii="Arial" w:hAnsi="Arial" w:cs="Arial"/>
+                <w:sz w:val="28"/>
+                <w:szCs w:val="28"/>
+              </w:rPr>
+              <w:t>file”</w:t>
+            </w:r>
+            <w:r>
+              <w:rPr>
+                <w:rFonts w:ascii="Arial" w:hAnsi="Arial" w:cs="Arial"/>
+                <w:sz w:val="28"/>
+                <w:szCs w:val="28"/>
+              </w:rPr>
+              <w:t xml:space="preserve"> : &lt;</w:t>
+            </w:r>
+            <w:r>
+              <w:rPr>
+                <w:rFonts w:ascii="Arial" w:hAnsi="Arial" w:cs="Arial"/>
+                <w:sz w:val="28"/>
+                <w:szCs w:val="28"/>
+              </w:rPr>
+              <w:t>file</w:t>
+            </w:r>
+            <w:r>
+              <w:rPr>
+                <w:rFonts w:ascii="Arial" w:hAnsi="Arial" w:cs="Arial"/>
+                <w:sz w:val="28"/>
+                <w:szCs w:val="28"/>
+              </w:rPr>
+              <w:t>_</w:t>
+            </w:r>
+            <w:r>
+              <w:rPr>
+                <w:rFonts w:ascii="Arial" w:hAnsi="Arial" w:cs="Arial"/>
+                <w:sz w:val="28"/>
+                <w:szCs w:val="28"/>
+              </w:rPr>
+              <w:t xml:space="preserve">id </w:t>
+            </w:r>
+            <w:r>
+              <w:rPr>
+                <w:rFonts w:ascii="Arial" w:hAnsi="Arial" w:cs="Arial"/>
+                <w:sz w:val="28"/>
+                <w:szCs w:val="28"/>
+              </w:rPr>
+              <w:t>&gt;</w:t>
+            </w:r>
+          </w:p>
+          <w:p>
+            <w:pPr>
+              <w:spacing w:after="100"/>
+              <w:rPr>
+                <w:rFonts w:ascii="Arial" w:hAnsi="Arial" w:cs="Arial"/>
+                <w:sz w:val="28"/>
+                <w:szCs w:val="28"/>
+              </w:rPr>
+            </w:pPr>
+            <w:r>
+              <w:rPr>
+                <w:rFonts w:ascii="Arial" w:hAnsi="Arial" w:cs="Arial"/>
+                <w:sz w:val="28"/>
+                <w:szCs w:val="28"/>
+              </w:rPr>
+              <w:t>}</w:t>
+            </w:r>
+          </w:p>
+        </w:tc>
+      </w:tr>
+    </w:tbl>
+    <w:p>
+      <w:pPr>
+        <w:spacing w:after="100" w:line="240" w:lineRule="auto"/>
+        <w:rPr>
+          <w:rFonts w:ascii="Arial" w:hAnsi="Arial" w:cs="Arial"/>
+          <w:sz w:val="28"/>
+          <w:szCs w:val="28"/>
+        </w:rPr>
+      </w:pPr>
+    </w:p>
+    <w:p>
+      <w:pPr>
+        <w:spacing w:after="100" w:line="240" w:lineRule="auto"/>
+        <w:rPr>
+          <w:rFonts w:ascii="Arial" w:hAnsi="Arial" w:cs="Arial"/>
+          <w:b/>
+          <w:bCs/>
+          <w:sz w:val="28"/>
+          <w:szCs w:val="28"/>
+        </w:rPr>
+      </w:pPr>
+      <w:r>
+        <w:rPr>
+          <w:rFonts w:ascii="Arial" w:hAnsi="Arial" w:cs="Arial"/>
+          <w:b/>
+          <w:bCs/>
+          <w:sz w:val="28"/>
+          <w:szCs w:val="28"/>
+        </w:rPr>
+        <w:t>Notes:</w:t>
+      </w:r>
+      <w:r>
+        <w:rPr>
+          <w:rFonts w:ascii="Arial" w:hAnsi="Arial" w:cs="Arial"/>
+          <w:b/>
+          <w:bCs/>
+          <w:sz w:val="28"/>
+          <w:szCs w:val="28"/>
+        </w:rPr>
+        <w:br/>
+      </w:r>
+    </w:p>
+    <w:p>
+      <w:pPr>
+        <w:shd w:val="clear" w:color="auto" w:fill="D9D9D9" w:themeFill="background1" w:themeFillShade="D9"/>
+        <w:spacing w:after="100" w:line="240" w:lineRule="auto"/>
+        <w:rPr>
+          <w:rFonts w:ascii="Arial" w:hAnsi="Arial" w:cs="Arial"/>
+          <w:sz w:val="28"/>
+          <w:szCs w:val="28"/>
+        </w:rPr>
+      </w:pPr>
+      <w:r>
+        <w:rPr>
+          <w:rFonts w:ascii="Arial" w:hAnsi="Arial" w:cs="Arial"/>
+          <w:sz w:val="28"/>
+          <w:szCs w:val="28"/>
+        </w:rPr>
+        <w:t>{</w:t>
+      </w:r>
+    </w:p>
+    <w:p>
+      <w:pPr>
+        <w:shd w:val="clear" w:color="auto" w:fill="D9D9D9" w:themeFill="background1" w:themeFillShade="D9"/>
+        <w:spacing w:after="100" w:line="240" w:lineRule="auto"/>
+        <w:rPr>
+          <w:rFonts w:ascii="Arial" w:hAnsi="Arial" w:cs="Arial"/>
+          <w:sz w:val="28"/>
+          <w:szCs w:val="28"/>
+        </w:rPr>
+      </w:pPr>
+      <w:r>
+        <w:rPr>
+          <w:rFonts w:ascii="Arial" w:hAnsi="Arial" w:cs="Arial"/>
+          <w:sz w:val="28"/>
+          <w:szCs w:val="28"/>
+        </w:rPr>
+        <w:t xml:space="preserve">  "</w:t>
+      </w:r>
+      <w:r>
+        <w:rPr>
+          <w:rFonts w:ascii="Arial" w:hAnsi="Arial" w:cs="Arial"/>
+          <w:sz w:val="28"/>
+          <w:szCs w:val="28"/>
+        </w:rPr>
+        <w:t>file</w:t>
+      </w:r>
+      <w:r>
+        <w:rPr>
+          <w:rFonts w:ascii="Arial" w:hAnsi="Arial" w:cs="Arial"/>
+          <w:sz w:val="28"/>
+          <w:szCs w:val="28"/>
+        </w:rPr>
+        <w:t>" : "</w:t>
+      </w:r>
+      <w:r>
+        <w:rPr>
+          <w:rFonts w:ascii="Arial" w:hAnsi="Arial" w:cs="Arial"/>
+          <w:sz w:val="16"/>
+          <w:szCs w:val="16"/>
+        </w:rPr>
+        <w:t>22BH7LNQYODCASX53971J5HWDBAO4SVWDPRPMSCN550SUZD084BHF5JI5Z2IZCT9</w:t>
+      </w:r>
+      <w:r>
+        <w:rPr>
+          <w:rFonts w:ascii="Arial" w:hAnsi="Arial" w:cs="Arial"/>
+          <w:sz w:val="28"/>
+          <w:szCs w:val="28"/>
+        </w:rPr>
+        <w:t>"</w:t>
+      </w:r>
+      <w:r>
+        <w:rPr>
+          <w:rFonts w:ascii="Arial" w:hAnsi="Arial" w:cs="Arial"/>
+          <w:sz w:val="28"/>
+          <w:szCs w:val="28"/>
+        </w:rPr>
+        <w:t>,</w:t>
+      </w:r>
+    </w:p>
+    <w:p>
+      <w:pPr>
+        <w:shd w:val="clear" w:color="auto" w:fill="D9D9D9" w:themeFill="background1" w:themeFillShade="D9"/>
+        <w:spacing w:after="100" w:line="240" w:lineRule="auto"/>
+        <w:rPr>
+          <w:rFonts w:ascii="Arial" w:hAnsi="Arial" w:cs="Arial"/>
+          <w:sz w:val="28"/>
+          <w:szCs w:val="28"/>
+        </w:rPr>
+      </w:pPr>
+      <w:r>
+        <w:rPr>
+          <w:rFonts w:ascii="Arial" w:hAnsi="Arial" w:cs="Arial"/>
+          <w:sz w:val="28"/>
+          <w:szCs w:val="28"/>
+        </w:rPr>
+        <w:t xml:space="preserve">   “</w:t>
+      </w:r>
+      <w:r>
+        <w:rPr>
+          <w:rFonts w:ascii="Arial" w:hAnsi="Arial" w:cs="Arial"/>
+          <w:sz w:val="28"/>
+          <w:szCs w:val="28"/>
+        </w:rPr>
+        <w:t>account</w:t>
+      </w:r>
+      <w:r>
+        <w:rPr>
+          <w:rFonts w:ascii="Arial" w:hAnsi="Arial" w:cs="Arial"/>
+          <w:sz w:val="28"/>
+          <w:szCs w:val="28"/>
+        </w:rPr>
+        <w:t>” : “</w:t>
+      </w:r>
+      <w:r>
+        <w:rPr>
+          <w:rFonts w:ascii="Arial" w:hAnsi="Arial" w:cs="Arial"/>
+          <w:sz w:val="24"/>
+          <w:szCs w:val="24"/>
+        </w:rPr>
+        <w:t>client@cloudwinterstore.co.zw</w:t>
+      </w:r>
+      <w:r>
+        <w:rPr>
+          <w:rFonts w:ascii="Arial" w:hAnsi="Arial" w:cs="Arial"/>
+          <w:sz w:val="28"/>
+          <w:szCs w:val="28"/>
+        </w:rPr>
+        <w:t>”</w:t>
+      </w:r>
+    </w:p>
+    <w:p>
+      <w:pPr>
+        <w:shd w:val="clear" w:color="auto" w:fill="D9D9D9" w:themeFill="background1" w:themeFillShade="D9"/>
+        <w:spacing w:after="100" w:line="240" w:lineRule="auto"/>
+        <w:rPr>
+          <w:rFonts w:ascii="Arial" w:hAnsi="Arial" w:cs="Arial"/>
+          <w:sz w:val="28"/>
+          <w:szCs w:val="28"/>
+        </w:rPr>
+      </w:pPr>
+      <w:r>
+        <w:rPr>
+          <w:rFonts w:ascii="Arial" w:hAnsi="Arial" w:cs="Arial"/>
+          <w:sz w:val="28"/>
+          <w:szCs w:val="28"/>
+        </w:rPr>
+        <w:t>}</w:t>
+      </w:r>
     </w:p>
     <w:p>
       <w:pPr>

</xml_diff>

<commit_message>
Python Library(Admin SDK): Remove Key From Account Method
</commit_message>
<xml_diff>
--- a/resources/Developer Docs/Developers Guide to Cloud Winterstore.docx
+++ b/resources/Developer Docs/Developers Guide to Cloud Winterstore.docx
@@ -2480,7 +2480,25 @@
           <w:sz w:val="28"/>
           <w:szCs w:val="28"/>
         </w:rPr>
-        <w:t>FUNCTION CreateClient(parameters)</w:t>
+        <w:t xml:space="preserve">FUNCTION </w:t>
+      </w:r>
+      <w:proofErr w:type="spellStart"/>
+      <w:r>
+        <w:rPr>
+          <w:rFonts w:ascii="Arial" w:hAnsi="Arial" w:cs="Arial"/>
+          <w:sz w:val="28"/>
+          <w:szCs w:val="28"/>
+        </w:rPr>
+        <w:t>CreateClient</w:t>
+      </w:r>
+      <w:proofErr w:type="spellEnd"/>
+      <w:r>
+        <w:rPr>
+          <w:rFonts w:ascii="Arial" w:hAnsi="Arial" w:cs="Arial"/>
+          <w:sz w:val="28"/>
+          <w:szCs w:val="28"/>
+        </w:rPr>
+        <w:t>(parameters)</w:t>
       </w:r>
     </w:p>
     <w:p>
@@ -4130,13 +4148,23 @@
                 <w:lang w:eastAsia="en-ZW"/>
               </w:rPr>
             </w:pPr>
+            <w:proofErr w:type="spellStart"/>
             <w:r>
               <w:rPr>
                 <w:rFonts w:ascii="Arial" w:eastAsia="Times New Roman" w:hAnsi="Arial" w:cs="Arial"/>
                 <w:color w:val="000000"/>
                 <w:lang w:eastAsia="en-ZW"/>
               </w:rPr>
-              <w:t>Unbarn a client account</w:t>
+              <w:t>Unbarn</w:t>
+            </w:r>
+            <w:proofErr w:type="spellEnd"/>
+            <w:r>
+              <w:rPr>
+                <w:rFonts w:ascii="Arial" w:eastAsia="Times New Roman" w:hAnsi="Arial" w:cs="Arial"/>
+                <w:color w:val="000000"/>
+                <w:lang w:eastAsia="en-ZW"/>
+              </w:rPr>
+              <w:t xml:space="preserve"> a client account</w:t>
             </w:r>
           </w:p>
         </w:tc>
@@ -5057,7 +5085,25 @@
                 <w:sz w:val="28"/>
                 <w:szCs w:val="28"/>
               </w:rPr>
-              <w:t xml:space="preserve">     “id” : “some id”</w:t>
+              <w:t xml:space="preserve">     “id</w:t>
+            </w:r>
+            <w:proofErr w:type="gramStart"/>
+            <w:r>
+              <w:rPr>
+                <w:rFonts w:ascii="Arial" w:hAnsi="Arial" w:cs="Arial"/>
+                <w:sz w:val="28"/>
+                <w:szCs w:val="28"/>
+              </w:rPr>
+              <w:t>” :</w:t>
+            </w:r>
+            <w:proofErr w:type="gramEnd"/>
+            <w:r>
+              <w:rPr>
+                <w:rFonts w:ascii="Arial" w:hAnsi="Arial" w:cs="Arial"/>
+                <w:sz w:val="28"/>
+                <w:szCs w:val="28"/>
+              </w:rPr>
+              <w:t xml:space="preserve"> “some id”</w:t>
             </w:r>
           </w:p>
           <w:p>
@@ -5622,15 +5668,53 @@
                 <w:sz w:val="28"/>
                 <w:szCs w:val="28"/>
               </w:rPr>
-              <w:t>"projectName" :</w:t>
-            </w:r>
-            <w:r>
-              <w:rPr>
-                <w:rFonts w:ascii="Arial" w:hAnsi="Arial" w:cs="Arial"/>
-                <w:sz w:val="28"/>
-                <w:szCs w:val="28"/>
-              </w:rPr>
-              <w:t xml:space="preserve"> &lt;project_name&gt;</w:t>
+              <w:t>"</w:t>
+            </w:r>
+            <w:proofErr w:type="spellStart"/>
+            <w:r>
+              <w:rPr>
+                <w:rFonts w:ascii="Arial" w:hAnsi="Arial" w:cs="Arial"/>
+                <w:sz w:val="28"/>
+                <w:szCs w:val="28"/>
+              </w:rPr>
+              <w:t>projectName</w:t>
+            </w:r>
+            <w:proofErr w:type="spellEnd"/>
+            <w:proofErr w:type="gramStart"/>
+            <w:r>
+              <w:rPr>
+                <w:rFonts w:ascii="Arial" w:hAnsi="Arial" w:cs="Arial"/>
+                <w:sz w:val="28"/>
+                <w:szCs w:val="28"/>
+              </w:rPr>
+              <w:t>" :</w:t>
+            </w:r>
+            <w:proofErr w:type="gramEnd"/>
+            <w:r>
+              <w:rPr>
+                <w:rFonts w:ascii="Arial" w:hAnsi="Arial" w:cs="Arial"/>
+                <w:sz w:val="28"/>
+                <w:szCs w:val="28"/>
+              </w:rPr>
+              <w:t xml:space="preserve"> &lt;</w:t>
+            </w:r>
+            <w:proofErr w:type="spellStart"/>
+            <w:r>
+              <w:rPr>
+                <w:rFonts w:ascii="Arial" w:hAnsi="Arial" w:cs="Arial"/>
+                <w:sz w:val="28"/>
+                <w:szCs w:val="28"/>
+              </w:rPr>
+              <w:t>project_name</w:t>
+            </w:r>
+            <w:proofErr w:type="spellEnd"/>
+            <w:r>
+              <w:rPr>
+                <w:rFonts w:ascii="Arial" w:hAnsi="Arial" w:cs="Arial"/>
+                <w:sz w:val="28"/>
+                <w:szCs w:val="28"/>
+              </w:rPr>
+              <w:t>&gt;</w:t>
             </w:r>
             <w:r>
               <w:rPr>
@@ -5672,15 +5756,61 @@
                 <w:sz w:val="28"/>
                 <w:szCs w:val="28"/>
               </w:rPr>
-              <w:t xml:space="preserve"> "folderID" : </w:t>
-            </w:r>
-            <w:r>
-              <w:rPr>
-                <w:rFonts w:ascii="Arial" w:hAnsi="Arial" w:cs="Arial"/>
-                <w:sz w:val="28"/>
-                <w:szCs w:val="28"/>
-              </w:rPr>
-              <w:t>&lt;folder_id&gt;</w:t>
+              <w:t xml:space="preserve"> "</w:t>
+            </w:r>
+            <w:proofErr w:type="spellStart"/>
+            <w:r>
+              <w:rPr>
+                <w:rFonts w:ascii="Arial" w:hAnsi="Arial" w:cs="Arial"/>
+                <w:sz w:val="28"/>
+                <w:szCs w:val="28"/>
+              </w:rPr>
+              <w:t>folderID</w:t>
+            </w:r>
+            <w:proofErr w:type="spellEnd"/>
+            <w:proofErr w:type="gramStart"/>
+            <w:r>
+              <w:rPr>
+                <w:rFonts w:ascii="Arial" w:hAnsi="Arial" w:cs="Arial"/>
+                <w:sz w:val="28"/>
+                <w:szCs w:val="28"/>
+              </w:rPr>
+              <w:t>" :</w:t>
+            </w:r>
+            <w:proofErr w:type="gramEnd"/>
+            <w:r>
+              <w:rPr>
+                <w:rFonts w:ascii="Arial" w:hAnsi="Arial" w:cs="Arial"/>
+                <w:sz w:val="28"/>
+                <w:szCs w:val="28"/>
+              </w:rPr>
+              <w:t xml:space="preserve"> </w:t>
+            </w:r>
+            <w:r>
+              <w:rPr>
+                <w:rFonts w:ascii="Arial" w:hAnsi="Arial" w:cs="Arial"/>
+                <w:sz w:val="28"/>
+                <w:szCs w:val="28"/>
+              </w:rPr>
+              <w:t>&lt;</w:t>
+            </w:r>
+            <w:proofErr w:type="spellStart"/>
+            <w:r>
+              <w:rPr>
+                <w:rFonts w:ascii="Arial" w:hAnsi="Arial" w:cs="Arial"/>
+                <w:sz w:val="28"/>
+                <w:szCs w:val="28"/>
+              </w:rPr>
+              <w:t>folder_id</w:t>
+            </w:r>
+            <w:proofErr w:type="spellEnd"/>
+            <w:r>
+              <w:rPr>
+                <w:rFonts w:ascii="Arial" w:hAnsi="Arial" w:cs="Arial"/>
+                <w:sz w:val="28"/>
+                <w:szCs w:val="28"/>
+              </w:rPr>
+              <w:t>&gt;</w:t>
             </w:r>
           </w:p>
           <w:p>
@@ -5751,7 +5881,25 @@
           <w:sz w:val="28"/>
           <w:szCs w:val="28"/>
         </w:rPr>
-        <w:t>The root folder does not have an id similar to its subfolders. You will have to submit “root” as the folder_id to view the files in the root directory.</w:t>
+        <w:t xml:space="preserve">The root folder does not have an id similar to its subfolders. You will have to submit “root” as the </w:t>
+      </w:r>
+      <w:proofErr w:type="spellStart"/>
+      <w:r>
+        <w:rPr>
+          <w:rFonts w:ascii="Arial" w:hAnsi="Arial" w:cs="Arial"/>
+          <w:sz w:val="28"/>
+          <w:szCs w:val="28"/>
+        </w:rPr>
+        <w:t>folder_id</w:t>
+      </w:r>
+      <w:proofErr w:type="spellEnd"/>
+      <w:r>
+        <w:rPr>
+          <w:rFonts w:ascii="Arial" w:hAnsi="Arial" w:cs="Arial"/>
+          <w:sz w:val="28"/>
+          <w:szCs w:val="28"/>
+        </w:rPr>
+        <w:t xml:space="preserve"> to view the files in the root directory.</w:t>
       </w:r>
       <w:r>
         <w:rPr>
@@ -5785,7 +5933,35 @@
           <w:sz w:val="28"/>
           <w:szCs w:val="28"/>
         </w:rPr>
-        <w:t>&lt;username&gt;.&lt;project_name&gt; i.e.</w:t>
+        <w:t>&lt;username</w:t>
+      </w:r>
+      <w:proofErr w:type="gramStart"/>
+      <w:r>
+        <w:rPr>
+          <w:rFonts w:ascii="Arial" w:hAnsi="Arial" w:cs="Arial"/>
+          <w:sz w:val="28"/>
+          <w:szCs w:val="28"/>
+        </w:rPr>
+        <w:t>&gt;.&lt;</w:t>
+      </w:r>
+      <w:proofErr w:type="spellStart"/>
+      <w:proofErr w:type="gramEnd"/>
+      <w:r>
+        <w:rPr>
+          <w:rFonts w:ascii="Arial" w:hAnsi="Arial" w:cs="Arial"/>
+          <w:sz w:val="28"/>
+          <w:szCs w:val="28"/>
+        </w:rPr>
+        <w:t>project_name</w:t>
+      </w:r>
+      <w:proofErr w:type="spellEnd"/>
+      <w:r>
+        <w:rPr>
+          <w:rFonts w:ascii="Arial" w:hAnsi="Arial" w:cs="Arial"/>
+          <w:sz w:val="28"/>
+          <w:szCs w:val="28"/>
+        </w:rPr>
+        <w:t>&gt; i.e.</w:t>
       </w:r>
     </w:p>
     <w:p>
@@ -5837,41 +6013,115 @@
           <w:sz w:val="24"/>
           <w:szCs w:val="24"/>
         </w:rPr>
-        <w:t>"projectName" : "rbryanben.Demo-Project",</w:t>
-      </w:r>
-    </w:p>
-    <w:p>
-      <w:pPr>
-        <w:shd w:val="clear" w:color="auto" w:fill="F2F2F2" w:themeFill="background1" w:themeFillShade="F2"/>
+        <w:t>"</w:t>
+      </w:r>
+      <w:proofErr w:type="spellStart"/>
+      <w:r>
         <w:rPr>
           <w:rFonts w:ascii="Arial" w:hAnsi="Arial" w:cs="Arial"/>
           <w:sz w:val="24"/>
           <w:szCs w:val="24"/>
         </w:rPr>
-      </w:pPr>
+        <w:t>projectName</w:t>
+      </w:r>
+      <w:proofErr w:type="spellEnd"/>
+      <w:proofErr w:type="gramStart"/>
       <w:r>
         <w:rPr>
           <w:rFonts w:ascii="Arial" w:hAnsi="Arial" w:cs="Arial"/>
           <w:sz w:val="24"/>
           <w:szCs w:val="24"/>
         </w:rPr>
-        <w:t xml:space="preserve">  </w:t>
-      </w:r>
+        <w:t>" :</w:t>
+      </w:r>
+      <w:proofErr w:type="gramEnd"/>
       <w:r>
         <w:rPr>
           <w:rFonts w:ascii="Arial" w:hAnsi="Arial" w:cs="Arial"/>
           <w:sz w:val="24"/>
           <w:szCs w:val="24"/>
         </w:rPr>
-        <w:tab/>
-      </w:r>
+        <w:t xml:space="preserve"> "</w:t>
+      </w:r>
+      <w:proofErr w:type="spellStart"/>
       <w:r>
         <w:rPr>
           <w:rFonts w:ascii="Arial" w:hAnsi="Arial" w:cs="Arial"/>
           <w:sz w:val="24"/>
           <w:szCs w:val="24"/>
         </w:rPr>
-        <w:t>"folderID" : "root"</w:t>
+        <w:t>rbryanben.Demo</w:t>
+      </w:r>
+      <w:proofErr w:type="spellEnd"/>
+      <w:r>
+        <w:rPr>
+          <w:rFonts w:ascii="Arial" w:hAnsi="Arial" w:cs="Arial"/>
+          <w:sz w:val="24"/>
+          <w:szCs w:val="24"/>
+        </w:rPr>
+        <w:t>-Project",</w:t>
+      </w:r>
+    </w:p>
+    <w:p>
+      <w:pPr>
+        <w:shd w:val="clear" w:color="auto" w:fill="F2F2F2" w:themeFill="background1" w:themeFillShade="F2"/>
+        <w:rPr>
+          <w:rFonts w:ascii="Arial" w:hAnsi="Arial" w:cs="Arial"/>
+          <w:sz w:val="24"/>
+          <w:szCs w:val="24"/>
+        </w:rPr>
+      </w:pPr>
+      <w:r>
+        <w:rPr>
+          <w:rFonts w:ascii="Arial" w:hAnsi="Arial" w:cs="Arial"/>
+          <w:sz w:val="24"/>
+          <w:szCs w:val="24"/>
+        </w:rPr>
+        <w:t xml:space="preserve">  </w:t>
+      </w:r>
+      <w:r>
+        <w:rPr>
+          <w:rFonts w:ascii="Arial" w:hAnsi="Arial" w:cs="Arial"/>
+          <w:sz w:val="24"/>
+          <w:szCs w:val="24"/>
+        </w:rPr>
+        <w:tab/>
+      </w:r>
+      <w:r>
+        <w:rPr>
+          <w:rFonts w:ascii="Arial" w:hAnsi="Arial" w:cs="Arial"/>
+          <w:sz w:val="24"/>
+          <w:szCs w:val="24"/>
+        </w:rPr>
+        <w:t>"</w:t>
+      </w:r>
+      <w:proofErr w:type="spellStart"/>
+      <w:r>
+        <w:rPr>
+          <w:rFonts w:ascii="Arial" w:hAnsi="Arial" w:cs="Arial"/>
+          <w:sz w:val="24"/>
+          <w:szCs w:val="24"/>
+        </w:rPr>
+        <w:t>folderID</w:t>
+      </w:r>
+      <w:proofErr w:type="spellEnd"/>
+      <w:proofErr w:type="gramStart"/>
+      <w:r>
+        <w:rPr>
+          <w:rFonts w:ascii="Arial" w:hAnsi="Arial" w:cs="Arial"/>
+          <w:sz w:val="24"/>
+          <w:szCs w:val="24"/>
+        </w:rPr>
+        <w:t>" :</w:t>
+      </w:r>
+      <w:proofErr w:type="gramEnd"/>
+      <w:r>
+        <w:rPr>
+          <w:rFonts w:ascii="Arial" w:hAnsi="Arial" w:cs="Arial"/>
+          <w:sz w:val="24"/>
+          <w:szCs w:val="24"/>
+        </w:rPr>
+        <w:t xml:space="preserve"> "root"</w:t>
       </w:r>
       <w:r>
         <w:rPr>
@@ -6279,15 +6529,53 @@
                 <w:sz w:val="28"/>
                 <w:szCs w:val="28"/>
               </w:rPr>
-              <w:t>"projectName" :</w:t>
-            </w:r>
-            <w:r>
-              <w:rPr>
-                <w:rFonts w:ascii="Arial" w:hAnsi="Arial" w:cs="Arial"/>
-                <w:sz w:val="28"/>
-                <w:szCs w:val="28"/>
-              </w:rPr>
-              <w:t xml:space="preserve"> &lt;project_name&gt;</w:t>
+              <w:t>"</w:t>
+            </w:r>
+            <w:proofErr w:type="spellStart"/>
+            <w:r>
+              <w:rPr>
+                <w:rFonts w:ascii="Arial" w:hAnsi="Arial" w:cs="Arial"/>
+                <w:sz w:val="28"/>
+                <w:szCs w:val="28"/>
+              </w:rPr>
+              <w:t>projectName</w:t>
+            </w:r>
+            <w:proofErr w:type="spellEnd"/>
+            <w:proofErr w:type="gramStart"/>
+            <w:r>
+              <w:rPr>
+                <w:rFonts w:ascii="Arial" w:hAnsi="Arial" w:cs="Arial"/>
+                <w:sz w:val="28"/>
+                <w:szCs w:val="28"/>
+              </w:rPr>
+              <w:t>" :</w:t>
+            </w:r>
+            <w:proofErr w:type="gramEnd"/>
+            <w:r>
+              <w:rPr>
+                <w:rFonts w:ascii="Arial" w:hAnsi="Arial" w:cs="Arial"/>
+                <w:sz w:val="28"/>
+                <w:szCs w:val="28"/>
+              </w:rPr>
+              <w:t xml:space="preserve"> &lt;</w:t>
+            </w:r>
+            <w:proofErr w:type="spellStart"/>
+            <w:r>
+              <w:rPr>
+                <w:rFonts w:ascii="Arial" w:hAnsi="Arial" w:cs="Arial"/>
+                <w:sz w:val="28"/>
+                <w:szCs w:val="28"/>
+              </w:rPr>
+              <w:t>project_name</w:t>
+            </w:r>
+            <w:proofErr w:type="spellEnd"/>
+            <w:r>
+              <w:rPr>
+                <w:rFonts w:ascii="Arial" w:hAnsi="Arial" w:cs="Arial"/>
+                <w:sz w:val="28"/>
+                <w:szCs w:val="28"/>
+              </w:rPr>
+              <w:t>&gt;</w:t>
             </w:r>
             <w:r>
               <w:rPr>
@@ -6339,13 +6627,23 @@
               </w:rPr>
               <w:t>path</w:t>
             </w:r>
-            <w:r>
-              <w:rPr>
-                <w:rFonts w:ascii="Arial" w:hAnsi="Arial" w:cs="Arial"/>
-                <w:sz w:val="28"/>
-                <w:szCs w:val="28"/>
-              </w:rPr>
-              <w:t xml:space="preserve">" : </w:t>
+            <w:proofErr w:type="gramStart"/>
+            <w:r>
+              <w:rPr>
+                <w:rFonts w:ascii="Arial" w:hAnsi="Arial" w:cs="Arial"/>
+                <w:sz w:val="28"/>
+                <w:szCs w:val="28"/>
+              </w:rPr>
+              <w:t>" :</w:t>
+            </w:r>
+            <w:proofErr w:type="gramEnd"/>
+            <w:r>
+              <w:rPr>
+                <w:rFonts w:ascii="Arial" w:hAnsi="Arial" w:cs="Arial"/>
+                <w:sz w:val="28"/>
+                <w:szCs w:val="28"/>
+              </w:rPr>
+              <w:t xml:space="preserve"> </w:t>
             </w:r>
             <w:r>
               <w:rPr>
@@ -6478,7 +6776,35 @@
           <w:sz w:val="28"/>
           <w:szCs w:val="28"/>
         </w:rPr>
-        <w:t>&lt;username&gt;.&lt;project_name&gt; i.e</w:t>
+        <w:t>&lt;username</w:t>
+      </w:r>
+      <w:proofErr w:type="gramStart"/>
+      <w:r>
+        <w:rPr>
+          <w:rFonts w:ascii="Arial" w:hAnsi="Arial" w:cs="Arial"/>
+          <w:sz w:val="28"/>
+          <w:szCs w:val="28"/>
+        </w:rPr>
+        <w:t>&gt;.&lt;</w:t>
+      </w:r>
+      <w:proofErr w:type="spellStart"/>
+      <w:proofErr w:type="gramEnd"/>
+      <w:r>
+        <w:rPr>
+          <w:rFonts w:ascii="Arial" w:hAnsi="Arial" w:cs="Arial"/>
+          <w:sz w:val="28"/>
+          <w:szCs w:val="28"/>
+        </w:rPr>
+        <w:t>project_name</w:t>
+      </w:r>
+      <w:proofErr w:type="spellEnd"/>
+      <w:r>
+        <w:rPr>
+          <w:rFonts w:ascii="Arial" w:hAnsi="Arial" w:cs="Arial"/>
+          <w:sz w:val="28"/>
+          <w:szCs w:val="28"/>
+        </w:rPr>
+        <w:t>&gt; i.e</w:t>
       </w:r>
       <w:r>
         <w:rPr>
@@ -6550,7 +6876,53 @@
           <w:sz w:val="28"/>
           <w:szCs w:val="28"/>
         </w:rPr>
-        <w:t>"projectName" : "rbryanben.Demo-Project",</w:t>
+        <w:t>"</w:t>
+      </w:r>
+      <w:proofErr w:type="spellStart"/>
+      <w:r>
+        <w:rPr>
+          <w:rFonts w:ascii="Arial" w:hAnsi="Arial" w:cs="Arial"/>
+          <w:sz w:val="28"/>
+          <w:szCs w:val="28"/>
+        </w:rPr>
+        <w:t>projectName</w:t>
+      </w:r>
+      <w:proofErr w:type="spellEnd"/>
+      <w:proofErr w:type="gramStart"/>
+      <w:r>
+        <w:rPr>
+          <w:rFonts w:ascii="Arial" w:hAnsi="Arial" w:cs="Arial"/>
+          <w:sz w:val="28"/>
+          <w:szCs w:val="28"/>
+        </w:rPr>
+        <w:t>" :</w:t>
+      </w:r>
+      <w:proofErr w:type="gramEnd"/>
+      <w:r>
+        <w:rPr>
+          <w:rFonts w:ascii="Arial" w:hAnsi="Arial" w:cs="Arial"/>
+          <w:sz w:val="28"/>
+          <w:szCs w:val="28"/>
+        </w:rPr>
+        <w:t xml:space="preserve"> "</w:t>
+      </w:r>
+      <w:proofErr w:type="spellStart"/>
+      <w:r>
+        <w:rPr>
+          <w:rFonts w:ascii="Arial" w:hAnsi="Arial" w:cs="Arial"/>
+          <w:sz w:val="28"/>
+          <w:szCs w:val="28"/>
+        </w:rPr>
+        <w:t>rbryanben.Demo</w:t>
+      </w:r>
+      <w:proofErr w:type="spellEnd"/>
+      <w:r>
+        <w:rPr>
+          <w:rFonts w:ascii="Arial" w:hAnsi="Arial" w:cs="Arial"/>
+          <w:sz w:val="28"/>
+          <w:szCs w:val="28"/>
+        </w:rPr>
+        <w:t>-Project",</w:t>
       </w:r>
     </w:p>
     <w:p>
@@ -6585,7 +6957,25 @@
           <w:sz w:val="28"/>
           <w:szCs w:val="28"/>
         </w:rPr>
-        <w:t xml:space="preserve">"path" : </w:t>
+        <w:t>"path</w:t>
+      </w:r>
+      <w:proofErr w:type="gramStart"/>
+      <w:r>
+        <w:rPr>
+          <w:rFonts w:ascii="Arial" w:hAnsi="Arial" w:cs="Arial"/>
+          <w:sz w:val="28"/>
+          <w:szCs w:val="28"/>
+        </w:rPr>
+        <w:t>" :</w:t>
+      </w:r>
+      <w:proofErr w:type="gramEnd"/>
+      <w:r>
+        <w:rPr>
+          <w:rFonts w:ascii="Arial" w:hAnsi="Arial" w:cs="Arial"/>
+          <w:sz w:val="28"/>
+          <w:szCs w:val="28"/>
+        </w:rPr>
+        <w:t xml:space="preserve"> </w:t>
       </w:r>
       <w:r>
         <w:rPr>
@@ -7074,7 +7464,43 @@
                 <w:sz w:val="28"/>
                 <w:szCs w:val="28"/>
               </w:rPr>
-              <w:t>“file” : &lt;the_binary_file&gt;</w:t>
+              <w:t>“file</w:t>
+            </w:r>
+            <w:proofErr w:type="gramStart"/>
+            <w:r>
+              <w:rPr>
+                <w:rFonts w:ascii="Arial" w:hAnsi="Arial" w:cs="Arial"/>
+                <w:sz w:val="28"/>
+                <w:szCs w:val="28"/>
+              </w:rPr>
+              <w:t>” :</w:t>
+            </w:r>
+            <w:proofErr w:type="gramEnd"/>
+            <w:r>
+              <w:rPr>
+                <w:rFonts w:ascii="Arial" w:hAnsi="Arial" w:cs="Arial"/>
+                <w:sz w:val="28"/>
+                <w:szCs w:val="28"/>
+              </w:rPr>
+              <w:t xml:space="preserve"> &lt;</w:t>
+            </w:r>
+            <w:proofErr w:type="spellStart"/>
+            <w:r>
+              <w:rPr>
+                <w:rFonts w:ascii="Arial" w:hAnsi="Arial" w:cs="Arial"/>
+                <w:sz w:val="28"/>
+                <w:szCs w:val="28"/>
+              </w:rPr>
+              <w:t>the_binary_file</w:t>
+            </w:r>
+            <w:proofErr w:type="spellEnd"/>
+            <w:r>
+              <w:rPr>
+                <w:rFonts w:ascii="Arial" w:hAnsi="Arial" w:cs="Arial"/>
+                <w:sz w:val="28"/>
+                <w:szCs w:val="28"/>
+              </w:rPr>
+              <w:t>&gt;</w:t>
             </w:r>
           </w:p>
           <w:p>
@@ -7092,7 +7518,43 @@
                 <w:sz w:val="28"/>
                 <w:szCs w:val="28"/>
               </w:rPr>
-              <w:t>“name” : &lt;name_to_store_file_as&gt;</w:t>
+              <w:t>“name</w:t>
+            </w:r>
+            <w:proofErr w:type="gramStart"/>
+            <w:r>
+              <w:rPr>
+                <w:rFonts w:ascii="Arial" w:hAnsi="Arial" w:cs="Arial"/>
+                <w:sz w:val="28"/>
+                <w:szCs w:val="28"/>
+              </w:rPr>
+              <w:t>” :</w:t>
+            </w:r>
+            <w:proofErr w:type="gramEnd"/>
+            <w:r>
+              <w:rPr>
+                <w:rFonts w:ascii="Arial" w:hAnsi="Arial" w:cs="Arial"/>
+                <w:sz w:val="28"/>
+                <w:szCs w:val="28"/>
+              </w:rPr>
+              <w:t xml:space="preserve"> &lt;</w:t>
+            </w:r>
+            <w:proofErr w:type="spellStart"/>
+            <w:r>
+              <w:rPr>
+                <w:rFonts w:ascii="Arial" w:hAnsi="Arial" w:cs="Arial"/>
+                <w:sz w:val="28"/>
+                <w:szCs w:val="28"/>
+              </w:rPr>
+              <w:t>name_to_store_file_as</w:t>
+            </w:r>
+            <w:proofErr w:type="spellEnd"/>
+            <w:r>
+              <w:rPr>
+                <w:rFonts w:ascii="Arial" w:hAnsi="Arial" w:cs="Arial"/>
+                <w:sz w:val="28"/>
+                <w:szCs w:val="28"/>
+              </w:rPr>
+              <w:t>&gt;</w:t>
             </w:r>
           </w:p>
           <w:p>
@@ -7110,7 +7572,43 @@
                 <w:sz w:val="28"/>
                 <w:szCs w:val="28"/>
               </w:rPr>
-              <w:t>“size” : &lt;computed_size_of_file_as_bytes&gt;</w:t>
+              <w:t>“size</w:t>
+            </w:r>
+            <w:proofErr w:type="gramStart"/>
+            <w:r>
+              <w:rPr>
+                <w:rFonts w:ascii="Arial" w:hAnsi="Arial" w:cs="Arial"/>
+                <w:sz w:val="28"/>
+                <w:szCs w:val="28"/>
+              </w:rPr>
+              <w:t>” :</w:t>
+            </w:r>
+            <w:proofErr w:type="gramEnd"/>
+            <w:r>
+              <w:rPr>
+                <w:rFonts w:ascii="Arial" w:hAnsi="Arial" w:cs="Arial"/>
+                <w:sz w:val="28"/>
+                <w:szCs w:val="28"/>
+              </w:rPr>
+              <w:t xml:space="preserve"> &lt;</w:t>
+            </w:r>
+            <w:proofErr w:type="spellStart"/>
+            <w:r>
+              <w:rPr>
+                <w:rFonts w:ascii="Arial" w:hAnsi="Arial" w:cs="Arial"/>
+                <w:sz w:val="28"/>
+                <w:szCs w:val="28"/>
+              </w:rPr>
+              <w:t>computed_size_of_file_as_bytes</w:t>
+            </w:r>
+            <w:proofErr w:type="spellEnd"/>
+            <w:r>
+              <w:rPr>
+                <w:rFonts w:ascii="Arial" w:hAnsi="Arial" w:cs="Arial"/>
+                <w:sz w:val="28"/>
+                <w:szCs w:val="28"/>
+              </w:rPr>
+              <w:t>&gt;</w:t>
             </w:r>
           </w:p>
           <w:p>
@@ -7128,7 +7626,43 @@
                 <w:sz w:val="28"/>
                 <w:szCs w:val="28"/>
               </w:rPr>
-              <w:t>“project” : &lt;name_of_project_to_upload_to&gt;</w:t>
+              <w:t>“project</w:t>
+            </w:r>
+            <w:proofErr w:type="gramStart"/>
+            <w:r>
+              <w:rPr>
+                <w:rFonts w:ascii="Arial" w:hAnsi="Arial" w:cs="Arial"/>
+                <w:sz w:val="28"/>
+                <w:szCs w:val="28"/>
+              </w:rPr>
+              <w:t>” :</w:t>
+            </w:r>
+            <w:proofErr w:type="gramEnd"/>
+            <w:r>
+              <w:rPr>
+                <w:rFonts w:ascii="Arial" w:hAnsi="Arial" w:cs="Arial"/>
+                <w:sz w:val="28"/>
+                <w:szCs w:val="28"/>
+              </w:rPr>
+              <w:t xml:space="preserve"> &lt;</w:t>
+            </w:r>
+            <w:proofErr w:type="spellStart"/>
+            <w:r>
+              <w:rPr>
+                <w:rFonts w:ascii="Arial" w:hAnsi="Arial" w:cs="Arial"/>
+                <w:sz w:val="28"/>
+                <w:szCs w:val="28"/>
+              </w:rPr>
+              <w:t>name_of_project_to_upload_to</w:t>
+            </w:r>
+            <w:proofErr w:type="spellEnd"/>
+            <w:r>
+              <w:rPr>
+                <w:rFonts w:ascii="Arial" w:hAnsi="Arial" w:cs="Arial"/>
+                <w:sz w:val="28"/>
+                <w:szCs w:val="28"/>
+              </w:rPr>
+              <w:t>&gt;</w:t>
             </w:r>
           </w:p>
           <w:p>
@@ -7146,7 +7680,43 @@
                 <w:sz w:val="28"/>
                 <w:szCs w:val="28"/>
               </w:rPr>
-              <w:t>“parent” : &lt;id_of_parent_to_upload_file_to&gt;</w:t>
+              <w:t>“parent</w:t>
+            </w:r>
+            <w:proofErr w:type="gramStart"/>
+            <w:r>
+              <w:rPr>
+                <w:rFonts w:ascii="Arial" w:hAnsi="Arial" w:cs="Arial"/>
+                <w:sz w:val="28"/>
+                <w:szCs w:val="28"/>
+              </w:rPr>
+              <w:t>” :</w:t>
+            </w:r>
+            <w:proofErr w:type="gramEnd"/>
+            <w:r>
+              <w:rPr>
+                <w:rFonts w:ascii="Arial" w:hAnsi="Arial" w:cs="Arial"/>
+                <w:sz w:val="28"/>
+                <w:szCs w:val="28"/>
+              </w:rPr>
+              <w:t xml:space="preserve"> &lt;</w:t>
+            </w:r>
+            <w:proofErr w:type="spellStart"/>
+            <w:r>
+              <w:rPr>
+                <w:rFonts w:ascii="Arial" w:hAnsi="Arial" w:cs="Arial"/>
+                <w:sz w:val="28"/>
+                <w:szCs w:val="28"/>
+              </w:rPr>
+              <w:t>id_of_parent_to_upload_file_to</w:t>
+            </w:r>
+            <w:proofErr w:type="spellEnd"/>
+            <w:r>
+              <w:rPr>
+                <w:rFonts w:ascii="Arial" w:hAnsi="Arial" w:cs="Arial"/>
+                <w:sz w:val="28"/>
+                <w:szCs w:val="28"/>
+              </w:rPr>
+              <w:t>&gt;</w:t>
             </w:r>
           </w:p>
           <w:p>
@@ -7166,6 +7736,7 @@
               </w:rPr>
               <w:t>“</w:t>
             </w:r>
+            <w:proofErr w:type="spellStart"/>
             <w:r>
               <w:rPr>
                 <w:rFonts w:ascii="Arial" w:hAnsi="Arial" w:cs="Arial"/>
@@ -7174,13 +7745,24 @@
               </w:rPr>
               <w:t>allowAllUsersWrite</w:t>
             </w:r>
-            <w:r>
-              <w:rPr>
-                <w:rFonts w:ascii="Arial" w:hAnsi="Arial" w:cs="Arial"/>
-                <w:sz w:val="28"/>
-                <w:szCs w:val="28"/>
-              </w:rPr>
-              <w:t>” : &lt;Boolean&gt;</w:t>
+            <w:proofErr w:type="spellEnd"/>
+            <w:proofErr w:type="gramStart"/>
+            <w:r>
+              <w:rPr>
+                <w:rFonts w:ascii="Arial" w:hAnsi="Arial" w:cs="Arial"/>
+                <w:sz w:val="28"/>
+                <w:szCs w:val="28"/>
+              </w:rPr>
+              <w:t>” :</w:t>
+            </w:r>
+            <w:proofErr w:type="gramEnd"/>
+            <w:r>
+              <w:rPr>
+                <w:rFonts w:ascii="Arial" w:hAnsi="Arial" w:cs="Arial"/>
+                <w:sz w:val="28"/>
+                <w:szCs w:val="28"/>
+              </w:rPr>
+              <w:t xml:space="preserve"> &lt;Boolean&gt;</w:t>
             </w:r>
           </w:p>
           <w:p>
@@ -7200,6 +7782,7 @@
               </w:rPr>
               <w:t>“</w:t>
             </w:r>
+            <w:proofErr w:type="spellStart"/>
             <w:r>
               <w:rPr>
                 <w:rFonts w:ascii="Arial" w:hAnsi="Arial" w:cs="Arial"/>
@@ -7208,13 +7791,24 @@
               </w:rPr>
               <w:t>allowAllUsersWrite</w:t>
             </w:r>
-            <w:r>
-              <w:rPr>
-                <w:rFonts w:ascii="Arial" w:hAnsi="Arial" w:cs="Arial"/>
-                <w:sz w:val="28"/>
-                <w:szCs w:val="28"/>
-              </w:rPr>
-              <w:t>” : &lt;Boolean&gt;</w:t>
+            <w:proofErr w:type="spellEnd"/>
+            <w:proofErr w:type="gramStart"/>
+            <w:r>
+              <w:rPr>
+                <w:rFonts w:ascii="Arial" w:hAnsi="Arial" w:cs="Arial"/>
+                <w:sz w:val="28"/>
+                <w:szCs w:val="28"/>
+              </w:rPr>
+              <w:t>” :</w:t>
+            </w:r>
+            <w:proofErr w:type="gramEnd"/>
+            <w:r>
+              <w:rPr>
+                <w:rFonts w:ascii="Arial" w:hAnsi="Arial" w:cs="Arial"/>
+                <w:sz w:val="28"/>
+                <w:szCs w:val="28"/>
+              </w:rPr>
+              <w:t xml:space="preserve"> &lt;Boolean&gt;</w:t>
             </w:r>
           </w:p>
           <w:p>
@@ -7234,6 +7828,7 @@
               </w:rPr>
               <w:t>“</w:t>
             </w:r>
+            <w:proofErr w:type="spellStart"/>
             <w:r>
               <w:rPr>
                 <w:rFonts w:ascii="Arial" w:hAnsi="Arial" w:cs="Arial"/>
@@ -7242,13 +7837,24 @@
               </w:rPr>
               <w:t>allowKeyUsersRead</w:t>
             </w:r>
-            <w:r>
-              <w:rPr>
-                <w:rFonts w:ascii="Arial" w:hAnsi="Arial" w:cs="Arial"/>
-                <w:sz w:val="28"/>
-                <w:szCs w:val="28"/>
-              </w:rPr>
-              <w:t>” : &lt;Boolean&gt;</w:t>
+            <w:proofErr w:type="spellEnd"/>
+            <w:proofErr w:type="gramStart"/>
+            <w:r>
+              <w:rPr>
+                <w:rFonts w:ascii="Arial" w:hAnsi="Arial" w:cs="Arial"/>
+                <w:sz w:val="28"/>
+                <w:szCs w:val="28"/>
+              </w:rPr>
+              <w:t>” :</w:t>
+            </w:r>
+            <w:proofErr w:type="gramEnd"/>
+            <w:r>
+              <w:rPr>
+                <w:rFonts w:ascii="Arial" w:hAnsi="Arial" w:cs="Arial"/>
+                <w:sz w:val="28"/>
+                <w:szCs w:val="28"/>
+              </w:rPr>
+              <w:t xml:space="preserve"> &lt;Boolean&gt;</w:t>
             </w:r>
           </w:p>
           <w:p>
@@ -7268,6 +7874,7 @@
               </w:rPr>
               <w:t>“</w:t>
             </w:r>
+            <w:proofErr w:type="spellStart"/>
             <w:r>
               <w:rPr>
                 <w:rFonts w:ascii="Arial" w:hAnsi="Arial" w:cs="Arial"/>
@@ -7276,13 +7883,24 @@
               </w:rPr>
               <w:t>allowKeyUsersWrite</w:t>
             </w:r>
-            <w:r>
-              <w:rPr>
-                <w:rFonts w:ascii="Arial" w:hAnsi="Arial" w:cs="Arial"/>
-                <w:sz w:val="28"/>
-                <w:szCs w:val="28"/>
-              </w:rPr>
-              <w:t>” : &lt;Boolean&gt;</w:t>
+            <w:proofErr w:type="spellEnd"/>
+            <w:proofErr w:type="gramStart"/>
+            <w:r>
+              <w:rPr>
+                <w:rFonts w:ascii="Arial" w:hAnsi="Arial" w:cs="Arial"/>
+                <w:sz w:val="28"/>
+                <w:szCs w:val="28"/>
+              </w:rPr>
+              <w:t>” :</w:t>
+            </w:r>
+            <w:proofErr w:type="gramEnd"/>
+            <w:r>
+              <w:rPr>
+                <w:rFonts w:ascii="Arial" w:hAnsi="Arial" w:cs="Arial"/>
+                <w:sz w:val="28"/>
+                <w:szCs w:val="28"/>
+              </w:rPr>
+              <w:t xml:space="preserve"> &lt;Boolean&gt;</w:t>
             </w:r>
           </w:p>
         </w:tc>
@@ -7353,7 +7971,25 @@
           <w:sz w:val="28"/>
           <w:szCs w:val="28"/>
         </w:rPr>
-        <w:t>. Assign :&lt;id_of_parent_to_upload_file_to&gt; as root, if the file is being uploaded to the root index.</w:t>
+        <w:t>. Assign :&lt;</w:t>
+      </w:r>
+      <w:proofErr w:type="spellStart"/>
+      <w:r>
+        <w:rPr>
+          <w:rFonts w:ascii="Arial" w:hAnsi="Arial" w:cs="Arial"/>
+          <w:sz w:val="28"/>
+          <w:szCs w:val="28"/>
+        </w:rPr>
+        <w:t>id_of_parent_to_upload_file_to</w:t>
+      </w:r>
+      <w:proofErr w:type="spellEnd"/>
+      <w:r>
+        <w:rPr>
+          <w:rFonts w:ascii="Arial" w:hAnsi="Arial" w:cs="Arial"/>
+          <w:sz w:val="28"/>
+          <w:szCs w:val="28"/>
+        </w:rPr>
+        <w:t>&gt; as root, if the file is being uploaded to the root index.</w:t>
       </w:r>
     </w:p>
     <w:p>
@@ -7791,13 +8427,32 @@
               </w:rPr>
               <w:t>id</w:t>
             </w:r>
-            <w:r>
-              <w:rPr>
-                <w:rFonts w:ascii="Arial" w:hAnsi="Arial" w:cs="Arial"/>
-                <w:sz w:val="28"/>
-                <w:szCs w:val="28"/>
-              </w:rPr>
-              <w:t>” : &lt;f</w:t>
+            <w:proofErr w:type="gramStart"/>
+            <w:r>
+              <w:rPr>
+                <w:rFonts w:ascii="Arial" w:hAnsi="Arial" w:cs="Arial"/>
+                <w:sz w:val="28"/>
+                <w:szCs w:val="28"/>
+              </w:rPr>
+              <w:t>” :</w:t>
+            </w:r>
+            <w:proofErr w:type="gramEnd"/>
+            <w:r>
+              <w:rPr>
+                <w:rFonts w:ascii="Arial" w:hAnsi="Arial" w:cs="Arial"/>
+                <w:sz w:val="28"/>
+                <w:szCs w:val="28"/>
+              </w:rPr>
+              <w:t xml:space="preserve"> &lt;</w:t>
+            </w:r>
+            <w:proofErr w:type="spellStart"/>
+            <w:r>
+              <w:rPr>
+                <w:rFonts w:ascii="Arial" w:hAnsi="Arial" w:cs="Arial"/>
+                <w:sz w:val="28"/>
+                <w:szCs w:val="28"/>
+              </w:rPr>
+              <w:t>f</w:t>
             </w:r>
             <w:r>
               <w:rPr>
@@ -7813,7 +8468,16 @@
                 <w:sz w:val="28"/>
                 <w:szCs w:val="28"/>
               </w:rPr>
-              <w:t>_id&gt;</w:t>
+              <w:t>_id</w:t>
+            </w:r>
+            <w:proofErr w:type="spellEnd"/>
+            <w:r>
+              <w:rPr>
+                <w:rFonts w:ascii="Arial" w:hAnsi="Arial" w:cs="Arial"/>
+                <w:sz w:val="28"/>
+                <w:szCs w:val="28"/>
+              </w:rPr>
+              <w:t>&gt;</w:t>
             </w:r>
           </w:p>
           <w:p>
@@ -8369,15 +9033,53 @@
                 <w:sz w:val="28"/>
                 <w:szCs w:val="28"/>
               </w:rPr>
-              <w:t>"projectName" :</w:t>
-            </w:r>
-            <w:r>
-              <w:rPr>
-                <w:rFonts w:ascii="Arial" w:hAnsi="Arial" w:cs="Arial"/>
-                <w:sz w:val="28"/>
-                <w:szCs w:val="28"/>
-              </w:rPr>
-              <w:t xml:space="preserve"> &lt;project_name&gt;</w:t>
+              <w:t>"</w:t>
+            </w:r>
+            <w:proofErr w:type="spellStart"/>
+            <w:r>
+              <w:rPr>
+                <w:rFonts w:ascii="Arial" w:hAnsi="Arial" w:cs="Arial"/>
+                <w:sz w:val="28"/>
+                <w:szCs w:val="28"/>
+              </w:rPr>
+              <w:t>projectName</w:t>
+            </w:r>
+            <w:proofErr w:type="spellEnd"/>
+            <w:proofErr w:type="gramStart"/>
+            <w:r>
+              <w:rPr>
+                <w:rFonts w:ascii="Arial" w:hAnsi="Arial" w:cs="Arial"/>
+                <w:sz w:val="28"/>
+                <w:szCs w:val="28"/>
+              </w:rPr>
+              <w:t>" :</w:t>
+            </w:r>
+            <w:proofErr w:type="gramEnd"/>
+            <w:r>
+              <w:rPr>
+                <w:rFonts w:ascii="Arial" w:hAnsi="Arial" w:cs="Arial"/>
+                <w:sz w:val="28"/>
+                <w:szCs w:val="28"/>
+              </w:rPr>
+              <w:t xml:space="preserve"> &lt;</w:t>
+            </w:r>
+            <w:proofErr w:type="spellStart"/>
+            <w:r>
+              <w:rPr>
+                <w:rFonts w:ascii="Arial" w:hAnsi="Arial" w:cs="Arial"/>
+                <w:sz w:val="28"/>
+                <w:szCs w:val="28"/>
+              </w:rPr>
+              <w:t>project_name</w:t>
+            </w:r>
+            <w:proofErr w:type="spellEnd"/>
+            <w:r>
+              <w:rPr>
+                <w:rFonts w:ascii="Arial" w:hAnsi="Arial" w:cs="Arial"/>
+                <w:sz w:val="28"/>
+                <w:szCs w:val="28"/>
+              </w:rPr>
+              <w:t>&gt;</w:t>
             </w:r>
             <w:r>
               <w:rPr>
@@ -8429,13 +9131,23 @@
               </w:rPr>
               <w:t>path</w:t>
             </w:r>
-            <w:r>
-              <w:rPr>
-                <w:rFonts w:ascii="Arial" w:hAnsi="Arial" w:cs="Arial"/>
-                <w:sz w:val="28"/>
-                <w:szCs w:val="28"/>
-              </w:rPr>
-              <w:t xml:space="preserve">" : </w:t>
+            <w:proofErr w:type="gramStart"/>
+            <w:r>
+              <w:rPr>
+                <w:rFonts w:ascii="Arial" w:hAnsi="Arial" w:cs="Arial"/>
+                <w:sz w:val="28"/>
+                <w:szCs w:val="28"/>
+              </w:rPr>
+              <w:t>" :</w:t>
+            </w:r>
+            <w:proofErr w:type="gramEnd"/>
+            <w:r>
+              <w:rPr>
+                <w:rFonts w:ascii="Arial" w:hAnsi="Arial" w:cs="Arial"/>
+                <w:sz w:val="28"/>
+                <w:szCs w:val="28"/>
+              </w:rPr>
+              <w:t xml:space="preserve"> </w:t>
             </w:r>
             <w:r>
               <w:rPr>
@@ -8560,7 +9272,35 @@
           <w:sz w:val="28"/>
           <w:szCs w:val="28"/>
         </w:rPr>
-        <w:t>&lt;username&gt;.&lt;project_name&gt; i.e.</w:t>
+        <w:t>&lt;username</w:t>
+      </w:r>
+      <w:proofErr w:type="gramStart"/>
+      <w:r>
+        <w:rPr>
+          <w:rFonts w:ascii="Arial" w:hAnsi="Arial" w:cs="Arial"/>
+          <w:sz w:val="28"/>
+          <w:szCs w:val="28"/>
+        </w:rPr>
+        <w:t>&gt;.&lt;</w:t>
+      </w:r>
+      <w:proofErr w:type="spellStart"/>
+      <w:proofErr w:type="gramEnd"/>
+      <w:r>
+        <w:rPr>
+          <w:rFonts w:ascii="Arial" w:hAnsi="Arial" w:cs="Arial"/>
+          <w:sz w:val="28"/>
+          <w:szCs w:val="28"/>
+        </w:rPr>
+        <w:t>project_name</w:t>
+      </w:r>
+      <w:proofErr w:type="spellEnd"/>
+      <w:r>
+        <w:rPr>
+          <w:rFonts w:ascii="Arial" w:hAnsi="Arial" w:cs="Arial"/>
+          <w:sz w:val="28"/>
+          <w:szCs w:val="28"/>
+        </w:rPr>
+        <w:t>&gt; i.e.</w:t>
       </w:r>
     </w:p>
     <w:p>
@@ -8624,7 +9364,53 @@
           <w:sz w:val="28"/>
           <w:szCs w:val="28"/>
         </w:rPr>
-        <w:t>"projectName" : "rbryanben.Demo-Project",</w:t>
+        <w:t>"</w:t>
+      </w:r>
+      <w:proofErr w:type="spellStart"/>
+      <w:r>
+        <w:rPr>
+          <w:rFonts w:ascii="Arial" w:hAnsi="Arial" w:cs="Arial"/>
+          <w:sz w:val="28"/>
+          <w:szCs w:val="28"/>
+        </w:rPr>
+        <w:t>projectName</w:t>
+      </w:r>
+      <w:proofErr w:type="spellEnd"/>
+      <w:proofErr w:type="gramStart"/>
+      <w:r>
+        <w:rPr>
+          <w:rFonts w:ascii="Arial" w:hAnsi="Arial" w:cs="Arial"/>
+          <w:sz w:val="28"/>
+          <w:szCs w:val="28"/>
+        </w:rPr>
+        <w:t>" :</w:t>
+      </w:r>
+      <w:proofErr w:type="gramEnd"/>
+      <w:r>
+        <w:rPr>
+          <w:rFonts w:ascii="Arial" w:hAnsi="Arial" w:cs="Arial"/>
+          <w:sz w:val="28"/>
+          <w:szCs w:val="28"/>
+        </w:rPr>
+        <w:t xml:space="preserve"> "</w:t>
+      </w:r>
+      <w:proofErr w:type="spellStart"/>
+      <w:r>
+        <w:rPr>
+          <w:rFonts w:ascii="Arial" w:hAnsi="Arial" w:cs="Arial"/>
+          <w:sz w:val="28"/>
+          <w:szCs w:val="28"/>
+        </w:rPr>
+        <w:t>rbryanben.Demo</w:t>
+      </w:r>
+      <w:proofErr w:type="spellEnd"/>
+      <w:r>
+        <w:rPr>
+          <w:rFonts w:ascii="Arial" w:hAnsi="Arial" w:cs="Arial"/>
+          <w:sz w:val="28"/>
+          <w:szCs w:val="28"/>
+        </w:rPr>
+        <w:t>-Project",</w:t>
       </w:r>
     </w:p>
     <w:p>
@@ -8659,7 +9445,25 @@
           <w:sz w:val="28"/>
           <w:szCs w:val="28"/>
         </w:rPr>
-        <w:t xml:space="preserve">"path" : </w:t>
+        <w:t>"path</w:t>
+      </w:r>
+      <w:proofErr w:type="gramStart"/>
+      <w:r>
+        <w:rPr>
+          <w:rFonts w:ascii="Arial" w:hAnsi="Arial" w:cs="Arial"/>
+          <w:sz w:val="28"/>
+          <w:szCs w:val="28"/>
+        </w:rPr>
+        <w:t>" :</w:t>
+      </w:r>
+      <w:proofErr w:type="gramEnd"/>
+      <w:r>
+        <w:rPr>
+          <w:rFonts w:ascii="Arial" w:hAnsi="Arial" w:cs="Arial"/>
+          <w:sz w:val="28"/>
+          <w:szCs w:val="28"/>
+        </w:rPr>
+        <w:t xml:space="preserve"> </w:t>
       </w:r>
       <w:r>
         <w:rPr>
@@ -9107,13 +9911,23 @@
               </w:rPr>
               <w:t>id</w:t>
             </w:r>
-            <w:r>
-              <w:rPr>
-                <w:rFonts w:ascii="Arial" w:hAnsi="Arial" w:cs="Arial"/>
-                <w:sz w:val="28"/>
-                <w:szCs w:val="28"/>
-              </w:rPr>
-              <w:t xml:space="preserve">" : </w:t>
+            <w:proofErr w:type="gramStart"/>
+            <w:r>
+              <w:rPr>
+                <w:rFonts w:ascii="Arial" w:hAnsi="Arial" w:cs="Arial"/>
+                <w:sz w:val="28"/>
+                <w:szCs w:val="28"/>
+              </w:rPr>
+              <w:t>" :</w:t>
+            </w:r>
+            <w:proofErr w:type="gramEnd"/>
+            <w:r>
+              <w:rPr>
+                <w:rFonts w:ascii="Arial" w:hAnsi="Arial" w:cs="Arial"/>
+                <w:sz w:val="28"/>
+                <w:szCs w:val="28"/>
+              </w:rPr>
+              <w:t xml:space="preserve"> </w:t>
             </w:r>
             <w:r>
               <w:rPr>
@@ -9123,6 +9937,7 @@
               </w:rPr>
               <w:t>&lt;</w:t>
             </w:r>
+            <w:proofErr w:type="spellStart"/>
             <w:r>
               <w:rPr>
                 <w:rFonts w:ascii="Arial" w:hAnsi="Arial" w:cs="Arial"/>
@@ -9131,6 +9946,7 @@
               </w:rPr>
               <w:t>file_identification</w:t>
             </w:r>
+            <w:proofErr w:type="spellEnd"/>
             <w:r>
               <w:rPr>
                 <w:rFonts w:ascii="Arial" w:hAnsi="Arial" w:cs="Arial"/>
@@ -9238,7 +10054,25 @@
           <w:sz w:val="28"/>
           <w:szCs w:val="28"/>
         </w:rPr>
-        <w:t xml:space="preserve">  "id" : "</w:t>
+        <w:t xml:space="preserve">  "id</w:t>
+      </w:r>
+      <w:proofErr w:type="gramStart"/>
+      <w:r>
+        <w:rPr>
+          <w:rFonts w:ascii="Arial" w:hAnsi="Arial" w:cs="Arial"/>
+          <w:sz w:val="28"/>
+          <w:szCs w:val="28"/>
+        </w:rPr>
+        <w:t>" :</w:t>
+      </w:r>
+      <w:proofErr w:type="gramEnd"/>
+      <w:r>
+        <w:rPr>
+          <w:rFonts w:ascii="Arial" w:hAnsi="Arial" w:cs="Arial"/>
+          <w:sz w:val="28"/>
+          <w:szCs w:val="28"/>
+        </w:rPr>
+        <w:t xml:space="preserve"> "</w:t>
       </w:r>
       <w:r>
         <w:rPr>
@@ -9761,21 +10595,49 @@
               </w:rPr>
               <w:t>id</w:t>
             </w:r>
-            <w:r>
-              <w:rPr>
-                <w:rFonts w:ascii="Arial" w:hAnsi="Arial" w:cs="Arial"/>
-                <w:sz w:val="28"/>
-                <w:szCs w:val="28"/>
-              </w:rPr>
-              <w:t xml:space="preserve">" : </w:t>
-            </w:r>
-            <w:r>
-              <w:rPr>
-                <w:rFonts w:ascii="Arial" w:hAnsi="Arial" w:cs="Arial"/>
-                <w:sz w:val="28"/>
-                <w:szCs w:val="28"/>
-              </w:rPr>
-              <w:t>&lt;file_identification&gt;</w:t>
+            <w:proofErr w:type="gramStart"/>
+            <w:r>
+              <w:rPr>
+                <w:rFonts w:ascii="Arial" w:hAnsi="Arial" w:cs="Arial"/>
+                <w:sz w:val="28"/>
+                <w:szCs w:val="28"/>
+              </w:rPr>
+              <w:t>" :</w:t>
+            </w:r>
+            <w:proofErr w:type="gramEnd"/>
+            <w:r>
+              <w:rPr>
+                <w:rFonts w:ascii="Arial" w:hAnsi="Arial" w:cs="Arial"/>
+                <w:sz w:val="28"/>
+                <w:szCs w:val="28"/>
+              </w:rPr>
+              <w:t xml:space="preserve"> </w:t>
+            </w:r>
+            <w:r>
+              <w:rPr>
+                <w:rFonts w:ascii="Arial" w:hAnsi="Arial" w:cs="Arial"/>
+                <w:sz w:val="28"/>
+                <w:szCs w:val="28"/>
+              </w:rPr>
+              <w:t>&lt;</w:t>
+            </w:r>
+            <w:proofErr w:type="spellStart"/>
+            <w:r>
+              <w:rPr>
+                <w:rFonts w:ascii="Arial" w:hAnsi="Arial" w:cs="Arial"/>
+                <w:sz w:val="28"/>
+                <w:szCs w:val="28"/>
+              </w:rPr>
+              <w:t>file_identification</w:t>
+            </w:r>
+            <w:proofErr w:type="spellEnd"/>
+            <w:r>
+              <w:rPr>
+                <w:rFonts w:ascii="Arial" w:hAnsi="Arial" w:cs="Arial"/>
+                <w:sz w:val="28"/>
+                <w:szCs w:val="28"/>
+              </w:rPr>
+              <w:t>&gt;</w:t>
             </w:r>
           </w:p>
           <w:p>
@@ -9876,7 +10738,25 @@
           <w:sz w:val="28"/>
           <w:szCs w:val="28"/>
         </w:rPr>
-        <w:t xml:space="preserve">  "id" : "</w:t>
+        <w:t xml:space="preserve">  "id</w:t>
+      </w:r>
+      <w:proofErr w:type="gramStart"/>
+      <w:r>
+        <w:rPr>
+          <w:rFonts w:ascii="Arial" w:hAnsi="Arial" w:cs="Arial"/>
+          <w:sz w:val="28"/>
+          <w:szCs w:val="28"/>
+        </w:rPr>
+        <w:t>" :</w:t>
+      </w:r>
+      <w:proofErr w:type="gramEnd"/>
+      <w:r>
+        <w:rPr>
+          <w:rFonts w:ascii="Arial" w:hAnsi="Arial" w:cs="Arial"/>
+          <w:sz w:val="28"/>
+          <w:szCs w:val="28"/>
+        </w:rPr>
+        <w:t xml:space="preserve"> "</w:t>
       </w:r>
       <w:r>
         <w:rPr>
@@ -10431,21 +11311,49 @@
               </w:rPr>
               <w:t>id</w:t>
             </w:r>
-            <w:r>
-              <w:rPr>
-                <w:rFonts w:ascii="Arial" w:hAnsi="Arial" w:cs="Arial"/>
-                <w:sz w:val="28"/>
-                <w:szCs w:val="28"/>
-              </w:rPr>
-              <w:t xml:space="preserve">" : </w:t>
-            </w:r>
-            <w:r>
-              <w:rPr>
-                <w:rFonts w:ascii="Arial" w:hAnsi="Arial" w:cs="Arial"/>
-                <w:sz w:val="28"/>
-                <w:szCs w:val="28"/>
-              </w:rPr>
-              <w:t>&lt;file_identification&gt;</w:t>
+            <w:proofErr w:type="gramStart"/>
+            <w:r>
+              <w:rPr>
+                <w:rFonts w:ascii="Arial" w:hAnsi="Arial" w:cs="Arial"/>
+                <w:sz w:val="28"/>
+                <w:szCs w:val="28"/>
+              </w:rPr>
+              <w:t>" :</w:t>
+            </w:r>
+            <w:proofErr w:type="gramEnd"/>
+            <w:r>
+              <w:rPr>
+                <w:rFonts w:ascii="Arial" w:hAnsi="Arial" w:cs="Arial"/>
+                <w:sz w:val="28"/>
+                <w:szCs w:val="28"/>
+              </w:rPr>
+              <w:t xml:space="preserve"> </w:t>
+            </w:r>
+            <w:r>
+              <w:rPr>
+                <w:rFonts w:ascii="Arial" w:hAnsi="Arial" w:cs="Arial"/>
+                <w:sz w:val="28"/>
+                <w:szCs w:val="28"/>
+              </w:rPr>
+              <w:t>&lt;</w:t>
+            </w:r>
+            <w:proofErr w:type="spellStart"/>
+            <w:r>
+              <w:rPr>
+                <w:rFonts w:ascii="Arial" w:hAnsi="Arial" w:cs="Arial"/>
+                <w:sz w:val="28"/>
+                <w:szCs w:val="28"/>
+              </w:rPr>
+              <w:t>file_identification</w:t>
+            </w:r>
+            <w:proofErr w:type="spellEnd"/>
+            <w:r>
+              <w:rPr>
+                <w:rFonts w:ascii="Arial" w:hAnsi="Arial" w:cs="Arial"/>
+                <w:sz w:val="28"/>
+                <w:szCs w:val="28"/>
+              </w:rPr>
+              <w:t>&gt;</w:t>
             </w:r>
             <w:r>
               <w:rPr>
@@ -10471,7 +11379,43 @@
                 <w:sz w:val="28"/>
                 <w:szCs w:val="28"/>
               </w:rPr>
-              <w:t xml:space="preserve">     “name’ : &lt;new_name&gt;</w:t>
+              <w:t xml:space="preserve">     “name</w:t>
+            </w:r>
+            <w:proofErr w:type="gramStart"/>
+            <w:r>
+              <w:rPr>
+                <w:rFonts w:ascii="Arial" w:hAnsi="Arial" w:cs="Arial"/>
+                <w:sz w:val="28"/>
+                <w:szCs w:val="28"/>
+              </w:rPr>
+              <w:t>’ :</w:t>
+            </w:r>
+            <w:proofErr w:type="gramEnd"/>
+            <w:r>
+              <w:rPr>
+                <w:rFonts w:ascii="Arial" w:hAnsi="Arial" w:cs="Arial"/>
+                <w:sz w:val="28"/>
+                <w:szCs w:val="28"/>
+              </w:rPr>
+              <w:t xml:space="preserve"> &lt;</w:t>
+            </w:r>
+            <w:proofErr w:type="spellStart"/>
+            <w:r>
+              <w:rPr>
+                <w:rFonts w:ascii="Arial" w:hAnsi="Arial" w:cs="Arial"/>
+                <w:sz w:val="28"/>
+                <w:szCs w:val="28"/>
+              </w:rPr>
+              <w:t>new_name</w:t>
+            </w:r>
+            <w:proofErr w:type="spellEnd"/>
+            <w:r>
+              <w:rPr>
+                <w:rFonts w:ascii="Arial" w:hAnsi="Arial" w:cs="Arial"/>
+                <w:sz w:val="28"/>
+                <w:szCs w:val="28"/>
+              </w:rPr>
+              <w:t>&gt;</w:t>
             </w:r>
           </w:p>
           <w:p>
@@ -10572,7 +11516,25 @@
           <w:sz w:val="28"/>
           <w:szCs w:val="28"/>
         </w:rPr>
-        <w:t xml:space="preserve">  "id" : "</w:t>
+        <w:t xml:space="preserve">  "id</w:t>
+      </w:r>
+      <w:proofErr w:type="gramStart"/>
+      <w:r>
+        <w:rPr>
+          <w:rFonts w:ascii="Arial" w:hAnsi="Arial" w:cs="Arial"/>
+          <w:sz w:val="28"/>
+          <w:szCs w:val="28"/>
+        </w:rPr>
+        <w:t>" :</w:t>
+      </w:r>
+      <w:proofErr w:type="gramEnd"/>
+      <w:r>
+        <w:rPr>
+          <w:rFonts w:ascii="Arial" w:hAnsi="Arial" w:cs="Arial"/>
+          <w:sz w:val="28"/>
+          <w:szCs w:val="28"/>
+        </w:rPr>
+        <w:t xml:space="preserve"> "</w:t>
       </w:r>
       <w:r>
         <w:rPr>
@@ -10615,7 +11577,25 @@
           <w:sz w:val="28"/>
           <w:szCs w:val="28"/>
         </w:rPr>
-        <w:t xml:space="preserve">   “name” : “</w:t>
+        <w:t xml:space="preserve">   “name</w:t>
+      </w:r>
+      <w:proofErr w:type="gramStart"/>
+      <w:r>
+        <w:rPr>
+          <w:rFonts w:ascii="Arial" w:hAnsi="Arial" w:cs="Arial"/>
+          <w:sz w:val="28"/>
+          <w:szCs w:val="28"/>
+        </w:rPr>
+        <w:t>” :</w:t>
+      </w:r>
+      <w:proofErr w:type="gramEnd"/>
+      <w:r>
+        <w:rPr>
+          <w:rFonts w:ascii="Arial" w:hAnsi="Arial" w:cs="Arial"/>
+          <w:sz w:val="28"/>
+          <w:szCs w:val="28"/>
+        </w:rPr>
+        <w:t xml:space="preserve"> “</w:t>
       </w:r>
       <w:r>
         <w:rPr>
@@ -11134,13 +12114,23 @@
               </w:rPr>
               <w:t>account</w:t>
             </w:r>
-            <w:r>
-              <w:rPr>
-                <w:rFonts w:ascii="Arial" w:hAnsi="Arial" w:cs="Arial"/>
-                <w:sz w:val="28"/>
-                <w:szCs w:val="28"/>
-              </w:rPr>
-              <w:t xml:space="preserve">" : </w:t>
+            <w:proofErr w:type="gramStart"/>
+            <w:r>
+              <w:rPr>
+                <w:rFonts w:ascii="Arial" w:hAnsi="Arial" w:cs="Arial"/>
+                <w:sz w:val="28"/>
+                <w:szCs w:val="28"/>
+              </w:rPr>
+              <w:t>" :</w:t>
+            </w:r>
+            <w:proofErr w:type="gramEnd"/>
+            <w:r>
+              <w:rPr>
+                <w:rFonts w:ascii="Arial" w:hAnsi="Arial" w:cs="Arial"/>
+                <w:sz w:val="28"/>
+                <w:szCs w:val="28"/>
+              </w:rPr>
+              <w:t xml:space="preserve"> </w:t>
             </w:r>
             <w:r>
               <w:rPr>
@@ -11190,24 +12180,43 @@
                 <w:sz w:val="28"/>
                 <w:szCs w:val="28"/>
               </w:rPr>
-              <w:t>file”</w:t>
-            </w:r>
-            <w:r>
-              <w:rPr>
-                <w:rFonts w:ascii="Arial" w:hAnsi="Arial" w:cs="Arial"/>
-                <w:sz w:val="28"/>
-                <w:szCs w:val="28"/>
-              </w:rPr>
-              <w:t xml:space="preserve"> : &lt;</w:t>
-            </w:r>
-            <w:r>
-              <w:rPr>
-                <w:rFonts w:ascii="Arial" w:hAnsi="Arial" w:cs="Arial"/>
-                <w:sz w:val="28"/>
-                <w:szCs w:val="28"/>
-              </w:rPr>
               <w:t>file</w:t>
             </w:r>
+            <w:proofErr w:type="gramStart"/>
+            <w:r>
+              <w:rPr>
+                <w:rFonts w:ascii="Arial" w:hAnsi="Arial" w:cs="Arial"/>
+                <w:sz w:val="28"/>
+                <w:szCs w:val="28"/>
+              </w:rPr>
+              <w:t>”</w:t>
+            </w:r>
+            <w:r>
+              <w:rPr>
+                <w:rFonts w:ascii="Arial" w:hAnsi="Arial" w:cs="Arial"/>
+                <w:sz w:val="28"/>
+                <w:szCs w:val="28"/>
+              </w:rPr>
+              <w:t xml:space="preserve"> :</w:t>
+            </w:r>
+            <w:proofErr w:type="gramEnd"/>
+            <w:r>
+              <w:rPr>
+                <w:rFonts w:ascii="Arial" w:hAnsi="Arial" w:cs="Arial"/>
+                <w:sz w:val="28"/>
+                <w:szCs w:val="28"/>
+              </w:rPr>
+              <w:t xml:space="preserve"> &lt;</w:t>
+            </w:r>
+            <w:proofErr w:type="spellStart"/>
+            <w:r>
+              <w:rPr>
+                <w:rFonts w:ascii="Arial" w:hAnsi="Arial" w:cs="Arial"/>
+                <w:sz w:val="28"/>
+                <w:szCs w:val="28"/>
+              </w:rPr>
+              <w:t>file</w:t>
+            </w:r>
             <w:r>
               <w:rPr>
                 <w:rFonts w:ascii="Arial" w:hAnsi="Arial" w:cs="Arial"/>
@@ -11222,7 +12231,16 @@
                 <w:sz w:val="28"/>
                 <w:szCs w:val="28"/>
               </w:rPr>
-              <w:t xml:space="preserve">id </w:t>
+              <w:t>id</w:t>
+            </w:r>
+            <w:proofErr w:type="spellEnd"/>
+            <w:r>
+              <w:rPr>
+                <w:rFonts w:ascii="Arial" w:hAnsi="Arial" w:cs="Arial"/>
+                <w:sz w:val="28"/>
+                <w:szCs w:val="28"/>
+              </w:rPr>
+              <w:t xml:space="preserve"> </w:t>
             </w:r>
             <w:r>
               <w:rPr>
@@ -11341,13 +12359,23 @@
         </w:rPr>
         <w:t>file</w:t>
       </w:r>
-      <w:r>
-        <w:rPr>
-          <w:rFonts w:ascii="Arial" w:hAnsi="Arial" w:cs="Arial"/>
-          <w:sz w:val="28"/>
-          <w:szCs w:val="28"/>
-        </w:rPr>
-        <w:t>" : "</w:t>
+      <w:proofErr w:type="gramStart"/>
+      <w:r>
+        <w:rPr>
+          <w:rFonts w:ascii="Arial" w:hAnsi="Arial" w:cs="Arial"/>
+          <w:sz w:val="28"/>
+          <w:szCs w:val="28"/>
+        </w:rPr>
+        <w:t>" :</w:t>
+      </w:r>
+      <w:proofErr w:type="gramEnd"/>
+      <w:r>
+        <w:rPr>
+          <w:rFonts w:ascii="Arial" w:hAnsi="Arial" w:cs="Arial"/>
+          <w:sz w:val="28"/>
+          <w:szCs w:val="28"/>
+        </w:rPr>
+        <w:t xml:space="preserve"> "</w:t>
       </w:r>
       <w:r>
         <w:rPr>
@@ -11400,13 +12428,846 @@
         </w:rPr>
         <w:t>account</w:t>
       </w:r>
-      <w:r>
-        <w:rPr>
-          <w:rFonts w:ascii="Arial" w:hAnsi="Arial" w:cs="Arial"/>
-          <w:sz w:val="28"/>
-          <w:szCs w:val="28"/>
-        </w:rPr>
-        <w:t>” : “</w:t>
+      <w:proofErr w:type="gramStart"/>
+      <w:r>
+        <w:rPr>
+          <w:rFonts w:ascii="Arial" w:hAnsi="Arial" w:cs="Arial"/>
+          <w:sz w:val="28"/>
+          <w:szCs w:val="28"/>
+        </w:rPr>
+        <w:t>” :</w:t>
+      </w:r>
+      <w:proofErr w:type="gramEnd"/>
+      <w:r>
+        <w:rPr>
+          <w:rFonts w:ascii="Arial" w:hAnsi="Arial" w:cs="Arial"/>
+          <w:sz w:val="28"/>
+          <w:szCs w:val="28"/>
+        </w:rPr>
+        <w:t xml:space="preserve"> “</w:t>
+      </w:r>
+      <w:r>
+        <w:rPr>
+          <w:rFonts w:ascii="Arial" w:hAnsi="Arial" w:cs="Arial"/>
+          <w:sz w:val="24"/>
+          <w:szCs w:val="24"/>
+        </w:rPr>
+        <w:t>client@cloudwinterstore.co.zw</w:t>
+      </w:r>
+      <w:r>
+        <w:rPr>
+          <w:rFonts w:ascii="Arial" w:hAnsi="Arial" w:cs="Arial"/>
+          <w:sz w:val="28"/>
+          <w:szCs w:val="28"/>
+        </w:rPr>
+        <w:t>”</w:t>
+      </w:r>
+    </w:p>
+    <w:p>
+      <w:pPr>
+        <w:shd w:val="clear" w:color="auto" w:fill="D9D9D9" w:themeFill="background1" w:themeFillShade="D9"/>
+        <w:spacing w:after="100" w:line="240" w:lineRule="auto"/>
+        <w:rPr>
+          <w:rFonts w:ascii="Arial" w:hAnsi="Arial" w:cs="Arial"/>
+          <w:sz w:val="28"/>
+          <w:szCs w:val="28"/>
+        </w:rPr>
+      </w:pPr>
+      <w:r>
+        <w:rPr>
+          <w:rFonts w:ascii="Arial" w:hAnsi="Arial" w:cs="Arial"/>
+          <w:sz w:val="28"/>
+          <w:szCs w:val="28"/>
+        </w:rPr>
+        <w:t>}</w:t>
+      </w:r>
+    </w:p>
+    <w:p>
+      <w:pPr>
+        <w:spacing w:after="100" w:line="240" w:lineRule="auto"/>
+        <w:rPr>
+          <w:rFonts w:ascii="Arial" w:hAnsi="Arial" w:cs="Arial"/>
+          <w:sz w:val="28"/>
+          <w:szCs w:val="28"/>
+        </w:rPr>
+      </w:pPr>
+    </w:p>
+    <w:p>
+      <w:pPr>
+        <w:spacing w:after="100" w:line="240" w:lineRule="auto"/>
+        <w:rPr>
+          <w:rFonts w:ascii="Arial" w:hAnsi="Arial" w:cs="Arial"/>
+          <w:sz w:val="28"/>
+          <w:szCs w:val="28"/>
+        </w:rPr>
+      </w:pPr>
+    </w:p>
+    <w:p>
+      <w:pPr>
+        <w:spacing w:after="100" w:line="240" w:lineRule="auto"/>
+        <w:rPr>
+          <w:rFonts w:ascii="Arial" w:hAnsi="Arial" w:cs="Arial"/>
+          <w:sz w:val="28"/>
+          <w:szCs w:val="28"/>
+        </w:rPr>
+      </w:pPr>
+    </w:p>
+    <w:p>
+      <w:pPr>
+        <w:spacing w:after="100" w:line="240" w:lineRule="auto"/>
+        <w:rPr>
+          <w:rFonts w:ascii="Arial" w:hAnsi="Arial" w:cs="Arial"/>
+          <w:sz w:val="28"/>
+          <w:szCs w:val="28"/>
+        </w:rPr>
+      </w:pPr>
+    </w:p>
+    <w:p>
+      <w:pPr>
+        <w:spacing w:after="100" w:line="240" w:lineRule="auto"/>
+        <w:rPr>
+          <w:rFonts w:ascii="Arial" w:hAnsi="Arial" w:cs="Arial"/>
+          <w:sz w:val="28"/>
+          <w:szCs w:val="28"/>
+        </w:rPr>
+      </w:pPr>
+    </w:p>
+    <w:p>
+      <w:pPr>
+        <w:spacing w:after="100" w:line="240" w:lineRule="auto"/>
+        <w:rPr>
+          <w:rFonts w:ascii="Arial" w:hAnsi="Arial" w:cs="Arial"/>
+          <w:sz w:val="28"/>
+          <w:szCs w:val="28"/>
+        </w:rPr>
+      </w:pPr>
+    </w:p>
+    <w:p>
+      <w:pPr>
+        <w:spacing w:after="100" w:line="240" w:lineRule="auto"/>
+        <w:rPr>
+          <w:rFonts w:ascii="Arial" w:hAnsi="Arial" w:cs="Arial"/>
+          <w:sz w:val="28"/>
+          <w:szCs w:val="28"/>
+        </w:rPr>
+      </w:pPr>
+    </w:p>
+    <w:p>
+      <w:pPr>
+        <w:shd w:val="clear" w:color="auto" w:fill="F2F2F2" w:themeFill="background1" w:themeFillShade="F2"/>
+        <w:spacing w:after="100" w:line="240" w:lineRule="auto"/>
+        <w:jc w:val="center"/>
+        <w:rPr>
+          <w:rFonts w:ascii="Arial" w:hAnsi="Arial" w:cs="Arial"/>
+          <w:sz w:val="28"/>
+          <w:szCs w:val="28"/>
+        </w:rPr>
+      </w:pPr>
+      <w:r>
+        <w:rPr>
+          <w:rFonts w:ascii="Arial" w:hAnsi="Arial" w:cs="Arial"/>
+          <w:sz w:val="28"/>
+          <w:szCs w:val="28"/>
+        </w:rPr>
+        <w:lastRenderedPageBreak/>
+        <w:t>Chapter 1</w:t>
+      </w:r>
+      <w:r>
+        <w:rPr>
+          <w:rFonts w:ascii="Arial" w:hAnsi="Arial" w:cs="Arial"/>
+          <w:sz w:val="28"/>
+          <w:szCs w:val="28"/>
+        </w:rPr>
+        <w:t>3</w:t>
+      </w:r>
+      <w:r>
+        <w:rPr>
+          <w:rFonts w:ascii="Arial" w:hAnsi="Arial" w:cs="Arial"/>
+          <w:sz w:val="28"/>
+          <w:szCs w:val="28"/>
+        </w:rPr>
+        <w:t xml:space="preserve"> – </w:t>
+      </w:r>
+      <w:r>
+        <w:rPr>
+          <w:rFonts w:ascii="Arial" w:hAnsi="Arial" w:cs="Arial"/>
+          <w:sz w:val="28"/>
+          <w:szCs w:val="28"/>
+        </w:rPr>
+        <w:t>Remove Key</w:t>
+      </w:r>
+      <w:r>
+        <w:rPr>
+          <w:rFonts w:ascii="Arial" w:hAnsi="Arial" w:cs="Arial"/>
+          <w:sz w:val="28"/>
+          <w:szCs w:val="28"/>
+        </w:rPr>
+        <w:t xml:space="preserve"> </w:t>
+      </w:r>
+    </w:p>
+    <w:p>
+      <w:pPr>
+        <w:spacing w:after="100" w:line="240" w:lineRule="auto"/>
+        <w:rPr>
+          <w:rFonts w:ascii="Arial" w:hAnsi="Arial" w:cs="Arial"/>
+          <w:b/>
+          <w:bCs/>
+          <w:sz w:val="28"/>
+          <w:szCs w:val="28"/>
+        </w:rPr>
+      </w:pPr>
+    </w:p>
+    <w:p>
+      <w:pPr>
+        <w:spacing w:after="100" w:line="240" w:lineRule="auto"/>
+        <w:rPr>
+          <w:rFonts w:ascii="Arial" w:hAnsi="Arial" w:cs="Arial"/>
+          <w:b/>
+          <w:bCs/>
+          <w:sz w:val="28"/>
+          <w:szCs w:val="28"/>
+        </w:rPr>
+      </w:pPr>
+      <w:r>
+        <w:rPr>
+          <w:rFonts w:ascii="Arial" w:hAnsi="Arial" w:cs="Arial"/>
+          <w:b/>
+          <w:bCs/>
+          <w:sz w:val="28"/>
+          <w:szCs w:val="28"/>
+        </w:rPr>
+        <w:t>Description:</w:t>
+      </w:r>
+    </w:p>
+    <w:p>
+      <w:pPr>
+        <w:spacing w:after="100" w:line="240" w:lineRule="auto"/>
+        <w:rPr>
+          <w:rFonts w:ascii="Arial" w:hAnsi="Arial" w:cs="Arial"/>
+          <w:sz w:val="28"/>
+          <w:szCs w:val="28"/>
+        </w:rPr>
+      </w:pPr>
+      <w:r>
+        <w:rPr>
+          <w:rFonts w:ascii="Arial" w:hAnsi="Arial" w:cs="Arial"/>
+          <w:sz w:val="28"/>
+          <w:szCs w:val="28"/>
+        </w:rPr>
+        <w:t>Removes</w:t>
+      </w:r>
+      <w:r>
+        <w:rPr>
+          <w:rFonts w:ascii="Arial" w:hAnsi="Arial" w:cs="Arial"/>
+          <w:sz w:val="28"/>
+          <w:szCs w:val="28"/>
+        </w:rPr>
+        <w:t xml:space="preserve"> key</w:t>
+      </w:r>
+      <w:r>
+        <w:rPr>
+          <w:rFonts w:ascii="Arial" w:hAnsi="Arial" w:cs="Arial"/>
+          <w:sz w:val="28"/>
+          <w:szCs w:val="28"/>
+        </w:rPr>
+        <w:t>s from</w:t>
+      </w:r>
+      <w:r>
+        <w:rPr>
+          <w:rFonts w:ascii="Arial" w:hAnsi="Arial" w:cs="Arial"/>
+          <w:sz w:val="28"/>
+          <w:szCs w:val="28"/>
+        </w:rPr>
+        <w:t xml:space="preserve"> a client</w:t>
+      </w:r>
+      <w:r>
+        <w:rPr>
+          <w:rFonts w:ascii="Arial" w:hAnsi="Arial" w:cs="Arial"/>
+          <w:sz w:val="28"/>
+          <w:szCs w:val="28"/>
+        </w:rPr>
+        <w:t>s</w:t>
+      </w:r>
+      <w:r>
+        <w:rPr>
+          <w:rFonts w:ascii="Arial" w:hAnsi="Arial" w:cs="Arial"/>
+          <w:sz w:val="28"/>
+          <w:szCs w:val="28"/>
+        </w:rPr>
+        <w:t xml:space="preserve"> given the file id and </w:t>
+      </w:r>
+      <w:r>
+        <w:rPr>
+          <w:rFonts w:ascii="Arial" w:hAnsi="Arial" w:cs="Arial"/>
+          <w:sz w:val="28"/>
+          <w:szCs w:val="28"/>
+        </w:rPr>
+        <w:t>a list of client identifiers</w:t>
+      </w:r>
+    </w:p>
+    <w:p>
+      <w:pPr>
+        <w:spacing w:after="100" w:line="240" w:lineRule="auto"/>
+        <w:rPr>
+          <w:rFonts w:ascii="Arial" w:hAnsi="Arial" w:cs="Arial"/>
+          <w:b/>
+          <w:bCs/>
+          <w:sz w:val="28"/>
+          <w:szCs w:val="28"/>
+        </w:rPr>
+      </w:pPr>
+      <w:r>
+        <w:rPr>
+          <w:rFonts w:ascii="Arial" w:hAnsi="Arial" w:cs="Arial"/>
+          <w:b/>
+          <w:bCs/>
+          <w:sz w:val="28"/>
+          <w:szCs w:val="28"/>
+        </w:rPr>
+        <w:t>Requirements:</w:t>
+      </w:r>
+    </w:p>
+    <w:p>
+      <w:pPr>
+        <w:spacing w:after="100" w:line="240" w:lineRule="auto"/>
+        <w:rPr>
+          <w:rFonts w:ascii="Arial" w:hAnsi="Arial" w:cs="Arial"/>
+          <w:sz w:val="28"/>
+          <w:szCs w:val="28"/>
+        </w:rPr>
+      </w:pPr>
+      <w:r>
+        <w:rPr>
+          <w:rFonts w:ascii="Arial" w:hAnsi="Arial" w:cs="Arial"/>
+          <w:sz w:val="28"/>
+          <w:szCs w:val="28"/>
+        </w:rPr>
+        <w:t>You need to be authenticated and have administrative privileges over a project, otherwise your request will be denied.</w:t>
+      </w:r>
+    </w:p>
+    <w:p>
+      <w:pPr>
+        <w:spacing w:after="100" w:line="240" w:lineRule="auto"/>
+        <w:rPr>
+          <w:rFonts w:ascii="Arial" w:hAnsi="Arial" w:cs="Arial"/>
+          <w:sz w:val="28"/>
+          <w:szCs w:val="28"/>
+        </w:rPr>
+      </w:pPr>
+    </w:p>
+    <w:p>
+      <w:pPr>
+        <w:spacing w:after="100" w:line="240" w:lineRule="auto"/>
+        <w:rPr>
+          <w:rFonts w:ascii="Arial" w:hAnsi="Arial" w:cs="Arial"/>
+          <w:sz w:val="28"/>
+          <w:szCs w:val="28"/>
+        </w:rPr>
+      </w:pPr>
+      <w:r>
+        <w:rPr>
+          <w:rFonts w:ascii="Arial" w:hAnsi="Arial" w:cs="Arial"/>
+          <w:b/>
+          <w:bCs/>
+          <w:sz w:val="28"/>
+          <w:szCs w:val="28"/>
+        </w:rPr>
+        <w:t>Request URL</w:t>
+      </w:r>
+      <w:r>
+        <w:rPr>
+          <w:rFonts w:ascii="Arial" w:hAnsi="Arial" w:cs="Arial"/>
+          <w:sz w:val="28"/>
+          <w:szCs w:val="28"/>
+        </w:rPr>
+        <w:t>: https://cloudwinterstore.co.zw</w:t>
+      </w:r>
+      <w:r>
+        <w:rPr>
+          <w:rFonts w:ascii="Arial" w:hAnsi="Arial" w:cs="Arial"/>
+          <w:sz w:val="28"/>
+          <w:szCs w:val="28"/>
+        </w:rPr>
+        <w:t>/</w:t>
+      </w:r>
+      <w:r>
+        <w:rPr>
+          <w:rFonts w:ascii="Arial" w:hAnsi="Arial" w:cs="Arial"/>
+          <w:sz w:val="28"/>
+          <w:szCs w:val="28"/>
+        </w:rPr>
+        <w:t>api/</w:t>
+      </w:r>
+      <w:r>
+        <w:rPr>
+          <w:rFonts w:ascii="Arial" w:hAnsi="Arial" w:cs="Arial"/>
+          <w:sz w:val="28"/>
+          <w:szCs w:val="28"/>
+        </w:rPr>
+        <w:t>remove-keys/</w:t>
+      </w:r>
+    </w:p>
+    <w:p>
+      <w:pPr>
+        <w:spacing w:after="100" w:line="240" w:lineRule="auto"/>
+        <w:rPr>
+          <w:rFonts w:ascii="Arial" w:hAnsi="Arial" w:cs="Arial"/>
+          <w:sz w:val="28"/>
+          <w:szCs w:val="28"/>
+        </w:rPr>
+      </w:pPr>
+      <w:r>
+        <w:rPr>
+          <w:rFonts w:ascii="Arial" w:hAnsi="Arial" w:cs="Arial"/>
+          <w:b/>
+          <w:bCs/>
+          <w:sz w:val="28"/>
+          <w:szCs w:val="28"/>
+        </w:rPr>
+        <w:t xml:space="preserve">Request Type: </w:t>
+      </w:r>
+      <w:r>
+        <w:rPr>
+          <w:rFonts w:ascii="Arial" w:hAnsi="Arial" w:cs="Arial"/>
+          <w:sz w:val="28"/>
+          <w:szCs w:val="28"/>
+        </w:rPr>
+        <w:t>JSON Body (POST)</w:t>
+      </w:r>
+    </w:p>
+    <w:p>
+      <w:pPr>
+        <w:spacing w:after="100" w:line="240" w:lineRule="auto"/>
+        <w:rPr>
+          <w:rFonts w:ascii="Arial" w:hAnsi="Arial" w:cs="Arial"/>
+          <w:sz w:val="28"/>
+          <w:szCs w:val="28"/>
+        </w:rPr>
+      </w:pPr>
+    </w:p>
+    <w:tbl>
+      <w:tblPr>
+        <w:tblStyle w:val="TableGrid"/>
+        <w:tblW w:w="0" w:type="auto"/>
+        <w:tblLook w:val="04A0" w:firstRow="1" w:lastRow="0" w:firstColumn="1" w:lastColumn="0" w:noHBand="0" w:noVBand="1"/>
+      </w:tblPr>
+      <w:tblGrid>
+        <w:gridCol w:w="5382"/>
+      </w:tblGrid>
+      <w:tr>
+        <w:tc>
+          <w:tcPr>
+            <w:tcW w:w="5382" w:type="dxa"/>
+          </w:tcPr>
+          <w:p>
+            <w:pPr>
+              <w:spacing w:after="100"/>
+              <w:rPr>
+                <w:rFonts w:ascii="Arial" w:hAnsi="Arial" w:cs="Arial"/>
+                <w:b/>
+                <w:bCs/>
+                <w:sz w:val="28"/>
+                <w:szCs w:val="28"/>
+              </w:rPr>
+            </w:pPr>
+            <w:r>
+              <w:rPr>
+                <w:rFonts w:ascii="Arial" w:hAnsi="Arial" w:cs="Arial"/>
+                <w:b/>
+                <w:bCs/>
+                <w:sz w:val="28"/>
+                <w:szCs w:val="28"/>
+              </w:rPr>
+              <w:t>Headers</w:t>
+            </w:r>
+          </w:p>
+        </w:tc>
+      </w:tr>
+      <w:tr>
+        <w:tc>
+          <w:tcPr>
+            <w:tcW w:w="5382" w:type="dxa"/>
+          </w:tcPr>
+          <w:p>
+            <w:pPr>
+              <w:spacing w:after="100"/>
+              <w:rPr>
+                <w:rFonts w:ascii="Arial" w:hAnsi="Arial" w:cs="Arial"/>
+                <w:sz w:val="28"/>
+                <w:szCs w:val="28"/>
+              </w:rPr>
+            </w:pPr>
+            <w:r>
+              <w:rPr>
+                <w:rFonts w:ascii="Arial" w:hAnsi="Arial" w:cs="Arial"/>
+                <w:sz w:val="28"/>
+                <w:szCs w:val="28"/>
+              </w:rPr>
+              <w:t>None</w:t>
+            </w:r>
+          </w:p>
+        </w:tc>
+      </w:tr>
+      <w:tr>
+        <w:tc>
+          <w:tcPr>
+            <w:tcW w:w="5382" w:type="dxa"/>
+          </w:tcPr>
+          <w:p>
+            <w:pPr>
+              <w:spacing w:after="100"/>
+              <w:rPr>
+                <w:rFonts w:ascii="Arial" w:hAnsi="Arial" w:cs="Arial"/>
+                <w:b/>
+                <w:bCs/>
+                <w:sz w:val="28"/>
+                <w:szCs w:val="28"/>
+              </w:rPr>
+            </w:pPr>
+            <w:r>
+              <w:rPr>
+                <w:rFonts w:ascii="Arial" w:hAnsi="Arial" w:cs="Arial"/>
+                <w:b/>
+                <w:bCs/>
+                <w:sz w:val="28"/>
+                <w:szCs w:val="28"/>
+              </w:rPr>
+              <w:t>Body (JSON)</w:t>
+            </w:r>
+          </w:p>
+        </w:tc>
+      </w:tr>
+      <w:tr>
+        <w:tc>
+          <w:tcPr>
+            <w:tcW w:w="5382" w:type="dxa"/>
+          </w:tcPr>
+          <w:p>
+            <w:pPr>
+              <w:spacing w:after="100"/>
+              <w:rPr>
+                <w:rFonts w:ascii="Arial" w:hAnsi="Arial" w:cs="Arial"/>
+                <w:sz w:val="28"/>
+                <w:szCs w:val="28"/>
+              </w:rPr>
+            </w:pPr>
+            <w:r>
+              <w:rPr>
+                <w:rFonts w:ascii="Arial" w:hAnsi="Arial" w:cs="Arial"/>
+                <w:sz w:val="28"/>
+                <w:szCs w:val="28"/>
+              </w:rPr>
+              <w:t>{</w:t>
+            </w:r>
+          </w:p>
+          <w:p>
+            <w:pPr>
+              <w:spacing w:after="100"/>
+              <w:rPr>
+                <w:rFonts w:ascii="Arial" w:hAnsi="Arial" w:cs="Arial"/>
+                <w:sz w:val="28"/>
+                <w:szCs w:val="28"/>
+              </w:rPr>
+            </w:pPr>
+            <w:r>
+              <w:rPr>
+                <w:rFonts w:ascii="Arial" w:hAnsi="Arial" w:cs="Arial"/>
+                <w:sz w:val="28"/>
+                <w:szCs w:val="28"/>
+              </w:rPr>
+              <w:t xml:space="preserve"> </w:t>
+            </w:r>
+            <w:r>
+              <w:rPr>
+                <w:rFonts w:ascii="Arial" w:hAnsi="Arial" w:cs="Arial"/>
+                <w:sz w:val="28"/>
+                <w:szCs w:val="28"/>
+              </w:rPr>
+              <w:t xml:space="preserve">   </w:t>
+            </w:r>
+            <w:r>
+              <w:rPr>
+                <w:rFonts w:ascii="Arial" w:hAnsi="Arial" w:cs="Arial"/>
+                <w:sz w:val="28"/>
+                <w:szCs w:val="28"/>
+              </w:rPr>
+              <w:t xml:space="preserve"> "</w:t>
+            </w:r>
+            <w:r>
+              <w:rPr>
+                <w:rFonts w:ascii="Arial" w:hAnsi="Arial" w:cs="Arial"/>
+                <w:sz w:val="28"/>
+                <w:szCs w:val="28"/>
+              </w:rPr>
+              <w:t>account</w:t>
+            </w:r>
+            <w:proofErr w:type="gramStart"/>
+            <w:r>
+              <w:rPr>
+                <w:rFonts w:ascii="Arial" w:hAnsi="Arial" w:cs="Arial"/>
+                <w:sz w:val="28"/>
+                <w:szCs w:val="28"/>
+              </w:rPr>
+              <w:t>" :</w:t>
+            </w:r>
+            <w:proofErr w:type="gramEnd"/>
+            <w:r>
+              <w:rPr>
+                <w:rFonts w:ascii="Arial" w:hAnsi="Arial" w:cs="Arial"/>
+                <w:sz w:val="28"/>
+                <w:szCs w:val="28"/>
+              </w:rPr>
+              <w:t xml:space="preserve"> </w:t>
+            </w:r>
+            <w:r>
+              <w:rPr>
+                <w:rFonts w:ascii="Arial" w:hAnsi="Arial" w:cs="Arial"/>
+                <w:sz w:val="28"/>
+                <w:szCs w:val="28"/>
+              </w:rPr>
+              <w:t>&lt;account&gt;,</w:t>
+            </w:r>
+          </w:p>
+          <w:p>
+            <w:pPr>
+              <w:spacing w:after="100"/>
+              <w:rPr>
+                <w:rFonts w:ascii="Arial" w:hAnsi="Arial" w:cs="Arial"/>
+                <w:sz w:val="28"/>
+                <w:szCs w:val="28"/>
+              </w:rPr>
+            </w:pPr>
+            <w:r>
+              <w:rPr>
+                <w:rFonts w:ascii="Arial" w:hAnsi="Arial" w:cs="Arial"/>
+                <w:sz w:val="28"/>
+                <w:szCs w:val="28"/>
+              </w:rPr>
+              <w:t xml:space="preserve">     “file</w:t>
+            </w:r>
+            <w:proofErr w:type="gramStart"/>
+            <w:r>
+              <w:rPr>
+                <w:rFonts w:ascii="Arial" w:hAnsi="Arial" w:cs="Arial"/>
+                <w:sz w:val="28"/>
+                <w:szCs w:val="28"/>
+              </w:rPr>
+              <w:t>” :</w:t>
+            </w:r>
+            <w:proofErr w:type="gramEnd"/>
+            <w:r>
+              <w:rPr>
+                <w:rFonts w:ascii="Arial" w:hAnsi="Arial" w:cs="Arial"/>
+                <w:sz w:val="28"/>
+                <w:szCs w:val="28"/>
+              </w:rPr>
+              <w:t xml:space="preserve"> &lt;</w:t>
+            </w:r>
+            <w:proofErr w:type="spellStart"/>
+            <w:r>
+              <w:rPr>
+                <w:rFonts w:ascii="Arial" w:hAnsi="Arial" w:cs="Arial"/>
+                <w:sz w:val="28"/>
+                <w:szCs w:val="28"/>
+              </w:rPr>
+              <w:t>file_id</w:t>
+            </w:r>
+            <w:proofErr w:type="spellEnd"/>
+            <w:r>
+              <w:rPr>
+                <w:rFonts w:ascii="Arial" w:hAnsi="Arial" w:cs="Arial"/>
+                <w:sz w:val="28"/>
+                <w:szCs w:val="28"/>
+              </w:rPr>
+              <w:t xml:space="preserve"> &gt;</w:t>
+            </w:r>
+          </w:p>
+          <w:p>
+            <w:pPr>
+              <w:spacing w:after="100"/>
+              <w:rPr>
+                <w:rFonts w:ascii="Arial" w:hAnsi="Arial" w:cs="Arial"/>
+                <w:sz w:val="28"/>
+                <w:szCs w:val="28"/>
+              </w:rPr>
+            </w:pPr>
+            <w:r>
+              <w:rPr>
+                <w:rFonts w:ascii="Arial" w:hAnsi="Arial" w:cs="Arial"/>
+                <w:sz w:val="28"/>
+                <w:szCs w:val="28"/>
+              </w:rPr>
+              <w:t>}</w:t>
+            </w:r>
+          </w:p>
+        </w:tc>
+      </w:tr>
+    </w:tbl>
+    <w:p>
+      <w:pPr>
+        <w:spacing w:after="100" w:line="240" w:lineRule="auto"/>
+        <w:rPr>
+          <w:rFonts w:ascii="Arial" w:hAnsi="Arial" w:cs="Arial"/>
+          <w:sz w:val="28"/>
+          <w:szCs w:val="28"/>
+        </w:rPr>
+      </w:pPr>
+    </w:p>
+    <w:p>
+      <w:pPr>
+        <w:spacing w:after="100" w:line="240" w:lineRule="auto"/>
+        <w:rPr>
+          <w:rFonts w:ascii="Arial" w:hAnsi="Arial" w:cs="Arial"/>
+          <w:b/>
+          <w:bCs/>
+          <w:sz w:val="28"/>
+          <w:szCs w:val="28"/>
+        </w:rPr>
+      </w:pPr>
+      <w:r>
+        <w:rPr>
+          <w:rFonts w:ascii="Arial" w:hAnsi="Arial" w:cs="Arial"/>
+          <w:b/>
+          <w:bCs/>
+          <w:sz w:val="28"/>
+          <w:szCs w:val="28"/>
+        </w:rPr>
+        <w:t>Notes:</w:t>
+      </w:r>
+      <w:r>
+        <w:rPr>
+          <w:rFonts w:ascii="Arial" w:hAnsi="Arial" w:cs="Arial"/>
+          <w:b/>
+          <w:bCs/>
+          <w:sz w:val="28"/>
+          <w:szCs w:val="28"/>
+        </w:rPr>
+        <w:br/>
+      </w:r>
+    </w:p>
+    <w:p>
+      <w:pPr>
+        <w:shd w:val="clear" w:color="auto" w:fill="D9D9D9" w:themeFill="background1" w:themeFillShade="D9"/>
+        <w:spacing w:after="100" w:line="240" w:lineRule="auto"/>
+        <w:rPr>
+          <w:rFonts w:ascii="Arial" w:hAnsi="Arial" w:cs="Arial"/>
+          <w:sz w:val="28"/>
+          <w:szCs w:val="28"/>
+        </w:rPr>
+      </w:pPr>
+      <w:r>
+        <w:rPr>
+          <w:rFonts w:ascii="Arial" w:hAnsi="Arial" w:cs="Arial"/>
+          <w:sz w:val="28"/>
+          <w:szCs w:val="28"/>
+        </w:rPr>
+        <w:t>{</w:t>
+      </w:r>
+    </w:p>
+    <w:p>
+      <w:pPr>
+        <w:shd w:val="clear" w:color="auto" w:fill="D9D9D9" w:themeFill="background1" w:themeFillShade="D9"/>
+        <w:spacing w:after="100" w:line="240" w:lineRule="auto"/>
+        <w:rPr>
+          <w:rFonts w:ascii="Arial" w:hAnsi="Arial" w:cs="Arial"/>
+          <w:sz w:val="28"/>
+          <w:szCs w:val="28"/>
+        </w:rPr>
+      </w:pPr>
+      <w:r>
+        <w:rPr>
+          <w:rFonts w:ascii="Arial" w:hAnsi="Arial" w:cs="Arial"/>
+          <w:sz w:val="28"/>
+          <w:szCs w:val="28"/>
+        </w:rPr>
+        <w:t xml:space="preserve">  "</w:t>
+      </w:r>
+      <w:r>
+        <w:rPr>
+          <w:rFonts w:ascii="Arial" w:hAnsi="Arial" w:cs="Arial"/>
+          <w:sz w:val="28"/>
+          <w:szCs w:val="28"/>
+        </w:rPr>
+        <w:t>file</w:t>
+      </w:r>
+      <w:proofErr w:type="gramStart"/>
+      <w:r>
+        <w:rPr>
+          <w:rFonts w:ascii="Arial" w:hAnsi="Arial" w:cs="Arial"/>
+          <w:sz w:val="28"/>
+          <w:szCs w:val="28"/>
+        </w:rPr>
+        <w:t>" :</w:t>
+      </w:r>
+      <w:proofErr w:type="gramEnd"/>
+      <w:r>
+        <w:rPr>
+          <w:rFonts w:ascii="Arial" w:hAnsi="Arial" w:cs="Arial"/>
+          <w:sz w:val="28"/>
+          <w:szCs w:val="28"/>
+        </w:rPr>
+        <w:t xml:space="preserve"> "</w:t>
+      </w:r>
+      <w:r>
+        <w:rPr>
+          <w:rFonts w:ascii="Arial" w:hAnsi="Arial" w:cs="Arial"/>
+          <w:sz w:val="16"/>
+          <w:szCs w:val="16"/>
+        </w:rPr>
+        <w:t>22BH7LNQYODCASX53971J5HWDBAO4SVWDPRPMSCN550SUZD084BHF5JI5Z2IZCT9</w:t>
+      </w:r>
+      <w:r>
+        <w:rPr>
+          <w:rFonts w:ascii="Arial" w:hAnsi="Arial" w:cs="Arial"/>
+          <w:sz w:val="28"/>
+          <w:szCs w:val="28"/>
+        </w:rPr>
+        <w:t>"</w:t>
+      </w:r>
+      <w:r>
+        <w:rPr>
+          <w:rFonts w:ascii="Arial" w:hAnsi="Arial" w:cs="Arial"/>
+          <w:sz w:val="28"/>
+          <w:szCs w:val="28"/>
+        </w:rPr>
+        <w:t>,</w:t>
+      </w:r>
+    </w:p>
+    <w:p>
+      <w:pPr>
+        <w:shd w:val="clear" w:color="auto" w:fill="D9D9D9" w:themeFill="background1" w:themeFillShade="D9"/>
+        <w:spacing w:after="100" w:line="240" w:lineRule="auto"/>
+        <w:rPr>
+          <w:rFonts w:ascii="Arial" w:hAnsi="Arial" w:cs="Arial"/>
+          <w:sz w:val="28"/>
+          <w:szCs w:val="28"/>
+        </w:rPr>
+      </w:pPr>
+      <w:r>
+        <w:rPr>
+          <w:rFonts w:ascii="Arial" w:hAnsi="Arial" w:cs="Arial"/>
+          <w:sz w:val="28"/>
+          <w:szCs w:val="28"/>
+        </w:rPr>
+        <w:t xml:space="preserve">   “account</w:t>
+      </w:r>
+      <w:proofErr w:type="gramStart"/>
+      <w:r>
+        <w:rPr>
+          <w:rFonts w:ascii="Arial" w:hAnsi="Arial" w:cs="Arial"/>
+          <w:sz w:val="28"/>
+          <w:szCs w:val="28"/>
+        </w:rPr>
+        <w:t>” :</w:t>
+      </w:r>
+      <w:proofErr w:type="gramEnd"/>
+      <w:r>
+        <w:rPr>
+          <w:rFonts w:ascii="Arial" w:hAnsi="Arial" w:cs="Arial"/>
+          <w:sz w:val="28"/>
+          <w:szCs w:val="28"/>
+        </w:rPr>
+        <w:t xml:space="preserve"> “</w:t>
       </w:r>
       <w:r>
         <w:rPr>

</xml_diff>

<commit_message>
Python Library(Admin SDK): New Folder Method
</commit_message>
<xml_diff>
--- a/resources/Developer Docs/Developers Guide to Cloud Winterstore.docx
+++ b/resources/Developer Docs/Developers Guide to Cloud Winterstore.docx
@@ -5969,6 +5969,174 @@
         <w:shd w:val="clear" w:color="auto" w:fill="F2F2F2" w:themeFill="background1" w:themeFillShade="F2"/>
         <w:rPr>
           <w:rFonts w:ascii="Arial" w:hAnsi="Arial" w:cs="Arial"/>
+          <w:sz w:val="18"/>
+          <w:szCs w:val="18"/>
+        </w:rPr>
+      </w:pPr>
+      <w:r>
+        <w:rPr>
+          <w:rFonts w:ascii="Arial" w:hAnsi="Arial" w:cs="Arial"/>
+          <w:sz w:val="18"/>
+          <w:szCs w:val="18"/>
+        </w:rPr>
+        <w:t>{</w:t>
+      </w:r>
+    </w:p>
+    <w:p>
+      <w:pPr>
+        <w:shd w:val="clear" w:color="auto" w:fill="F2F2F2" w:themeFill="background1" w:themeFillShade="F2"/>
+        <w:rPr>
+          <w:rFonts w:ascii="Arial" w:hAnsi="Arial" w:cs="Arial"/>
+          <w:sz w:val="18"/>
+          <w:szCs w:val="18"/>
+        </w:rPr>
+      </w:pPr>
+      <w:r>
+        <w:rPr>
+          <w:rFonts w:ascii="Arial" w:hAnsi="Arial" w:cs="Arial"/>
+          <w:sz w:val="18"/>
+          <w:szCs w:val="18"/>
+        </w:rPr>
+        <w:t xml:space="preserve">  </w:t>
+      </w:r>
+      <w:r>
+        <w:rPr>
+          <w:rFonts w:ascii="Arial" w:hAnsi="Arial" w:cs="Arial"/>
+          <w:sz w:val="18"/>
+          <w:szCs w:val="18"/>
+        </w:rPr>
+        <w:t xml:space="preserve">    </w:t>
+      </w:r>
+      <w:r>
+        <w:rPr>
+          <w:rFonts w:ascii="Arial" w:hAnsi="Arial" w:cs="Arial"/>
+          <w:sz w:val="18"/>
+          <w:szCs w:val="18"/>
+        </w:rPr>
+        <w:t>"</w:t>
+      </w:r>
+      <w:proofErr w:type="spellStart"/>
+      <w:r>
+        <w:rPr>
+          <w:rFonts w:ascii="Arial" w:hAnsi="Arial" w:cs="Arial"/>
+          <w:sz w:val="18"/>
+          <w:szCs w:val="18"/>
+        </w:rPr>
+        <w:t>projectName</w:t>
+      </w:r>
+      <w:proofErr w:type="spellEnd"/>
+      <w:proofErr w:type="gramStart"/>
+      <w:r>
+        <w:rPr>
+          <w:rFonts w:ascii="Arial" w:hAnsi="Arial" w:cs="Arial"/>
+          <w:sz w:val="18"/>
+          <w:szCs w:val="18"/>
+        </w:rPr>
+        <w:t>" :</w:t>
+      </w:r>
+      <w:proofErr w:type="gramEnd"/>
+      <w:r>
+        <w:rPr>
+          <w:rFonts w:ascii="Arial" w:hAnsi="Arial" w:cs="Arial"/>
+          <w:sz w:val="18"/>
+          <w:szCs w:val="18"/>
+        </w:rPr>
+        <w:t xml:space="preserve"> "</w:t>
+      </w:r>
+      <w:proofErr w:type="spellStart"/>
+      <w:r>
+        <w:rPr>
+          <w:rFonts w:ascii="Arial" w:hAnsi="Arial" w:cs="Arial"/>
+          <w:sz w:val="18"/>
+          <w:szCs w:val="18"/>
+        </w:rPr>
+        <w:t>rbryanben.Demo</w:t>
+      </w:r>
+      <w:proofErr w:type="spellEnd"/>
+      <w:r>
+        <w:rPr>
+          <w:rFonts w:ascii="Arial" w:hAnsi="Arial" w:cs="Arial"/>
+          <w:sz w:val="18"/>
+          <w:szCs w:val="18"/>
+        </w:rPr>
+        <w:t>-Project",</w:t>
+      </w:r>
+    </w:p>
+    <w:p>
+      <w:pPr>
+        <w:shd w:val="clear" w:color="auto" w:fill="F2F2F2" w:themeFill="background1" w:themeFillShade="F2"/>
+        <w:rPr>
+          <w:rFonts w:ascii="Arial" w:hAnsi="Arial" w:cs="Arial"/>
+          <w:sz w:val="18"/>
+          <w:szCs w:val="18"/>
+        </w:rPr>
+      </w:pPr>
+      <w:r>
+        <w:rPr>
+          <w:rFonts w:ascii="Arial" w:hAnsi="Arial" w:cs="Arial"/>
+          <w:sz w:val="18"/>
+          <w:szCs w:val="18"/>
+        </w:rPr>
+        <w:t xml:space="preserve">  </w:t>
+      </w:r>
+      <w:r>
+        <w:rPr>
+          <w:rFonts w:ascii="Arial" w:hAnsi="Arial" w:cs="Arial"/>
+          <w:sz w:val="18"/>
+          <w:szCs w:val="18"/>
+        </w:rPr>
+        <w:tab/>
+      </w:r>
+      <w:r>
+        <w:rPr>
+          <w:rFonts w:ascii="Arial" w:hAnsi="Arial" w:cs="Arial"/>
+          <w:sz w:val="18"/>
+          <w:szCs w:val="18"/>
+        </w:rPr>
+        <w:t>"</w:t>
+      </w:r>
+      <w:proofErr w:type="spellStart"/>
+      <w:r>
+        <w:rPr>
+          <w:rFonts w:ascii="Arial" w:hAnsi="Arial" w:cs="Arial"/>
+          <w:sz w:val="18"/>
+          <w:szCs w:val="18"/>
+        </w:rPr>
+        <w:t>folderID</w:t>
+      </w:r>
+      <w:proofErr w:type="spellEnd"/>
+      <w:proofErr w:type="gramStart"/>
+      <w:r>
+        <w:rPr>
+          <w:rFonts w:ascii="Arial" w:hAnsi="Arial" w:cs="Arial"/>
+          <w:sz w:val="18"/>
+          <w:szCs w:val="18"/>
+        </w:rPr>
+        <w:t>" :</w:t>
+      </w:r>
+      <w:proofErr w:type="gramEnd"/>
+      <w:r>
+        <w:rPr>
+          <w:rFonts w:ascii="Arial" w:hAnsi="Arial" w:cs="Arial"/>
+          <w:sz w:val="18"/>
+          <w:szCs w:val="18"/>
+        </w:rPr>
+        <w:t xml:space="preserve"> "root"</w:t>
+      </w:r>
+      <w:r>
+        <w:rPr>
+          <w:rFonts w:ascii="Arial" w:hAnsi="Arial" w:cs="Arial"/>
+          <w:sz w:val="18"/>
+          <w:szCs w:val="18"/>
+        </w:rPr>
+        <w:t xml:space="preserve">    </w:t>
+      </w:r>
+    </w:p>
+    <w:p>
+      <w:pPr>
+        <w:shd w:val="clear" w:color="auto" w:fill="F2F2F2" w:themeFill="background1" w:themeFillShade="F2"/>
+        <w:rPr>
+          <w:rFonts w:ascii="Arial" w:hAnsi="Arial" w:cs="Arial"/>
           <w:sz w:val="24"/>
           <w:szCs w:val="24"/>
         </w:rPr>
@@ -5976,184 +6144,16 @@
       <w:r>
         <w:rPr>
           <w:rFonts w:ascii="Arial" w:hAnsi="Arial" w:cs="Arial"/>
-          <w:sz w:val="24"/>
-          <w:szCs w:val="24"/>
-        </w:rPr>
-        <w:t>{</w:t>
-      </w:r>
-    </w:p>
-    <w:p>
-      <w:pPr>
-        <w:shd w:val="clear" w:color="auto" w:fill="F2F2F2" w:themeFill="background1" w:themeFillShade="F2"/>
-        <w:rPr>
-          <w:rFonts w:ascii="Arial" w:hAnsi="Arial" w:cs="Arial"/>
-          <w:sz w:val="24"/>
-          <w:szCs w:val="24"/>
-        </w:rPr>
-      </w:pPr>
-      <w:r>
-        <w:rPr>
-          <w:rFonts w:ascii="Arial" w:hAnsi="Arial" w:cs="Arial"/>
-          <w:sz w:val="24"/>
-          <w:szCs w:val="24"/>
-        </w:rPr>
-        <w:t xml:space="preserve">  </w:t>
-      </w:r>
-      <w:r>
-        <w:rPr>
-          <w:rFonts w:ascii="Arial" w:hAnsi="Arial" w:cs="Arial"/>
-          <w:sz w:val="24"/>
-          <w:szCs w:val="24"/>
-        </w:rPr>
-        <w:t xml:space="preserve">    </w:t>
-      </w:r>
-      <w:r>
-        <w:rPr>
-          <w:rFonts w:ascii="Arial" w:hAnsi="Arial" w:cs="Arial"/>
-          <w:sz w:val="24"/>
-          <w:szCs w:val="24"/>
-        </w:rPr>
-        <w:t>"</w:t>
-      </w:r>
-      <w:proofErr w:type="spellStart"/>
-      <w:r>
-        <w:rPr>
-          <w:rFonts w:ascii="Arial" w:hAnsi="Arial" w:cs="Arial"/>
-          <w:sz w:val="24"/>
-          <w:szCs w:val="24"/>
-        </w:rPr>
-        <w:t>projectName</w:t>
-      </w:r>
-      <w:proofErr w:type="spellEnd"/>
-      <w:proofErr w:type="gramStart"/>
-      <w:r>
-        <w:rPr>
-          <w:rFonts w:ascii="Arial" w:hAnsi="Arial" w:cs="Arial"/>
-          <w:sz w:val="24"/>
-          <w:szCs w:val="24"/>
-        </w:rPr>
-        <w:t>" :</w:t>
-      </w:r>
-      <w:proofErr w:type="gramEnd"/>
-      <w:r>
-        <w:rPr>
-          <w:rFonts w:ascii="Arial" w:hAnsi="Arial" w:cs="Arial"/>
-          <w:sz w:val="24"/>
-          <w:szCs w:val="24"/>
-        </w:rPr>
-        <w:t xml:space="preserve"> "</w:t>
-      </w:r>
-      <w:proofErr w:type="spellStart"/>
-      <w:r>
-        <w:rPr>
-          <w:rFonts w:ascii="Arial" w:hAnsi="Arial" w:cs="Arial"/>
-          <w:sz w:val="24"/>
-          <w:szCs w:val="24"/>
-        </w:rPr>
-        <w:t>rbryanben.Demo</w:t>
-      </w:r>
-      <w:proofErr w:type="spellEnd"/>
-      <w:r>
-        <w:rPr>
-          <w:rFonts w:ascii="Arial" w:hAnsi="Arial" w:cs="Arial"/>
-          <w:sz w:val="24"/>
-          <w:szCs w:val="24"/>
-        </w:rPr>
-        <w:t>-Project",</w:t>
-      </w:r>
-    </w:p>
-    <w:p>
-      <w:pPr>
-        <w:shd w:val="clear" w:color="auto" w:fill="F2F2F2" w:themeFill="background1" w:themeFillShade="F2"/>
-        <w:rPr>
-          <w:rFonts w:ascii="Arial" w:hAnsi="Arial" w:cs="Arial"/>
-          <w:sz w:val="24"/>
-          <w:szCs w:val="24"/>
-        </w:rPr>
-      </w:pPr>
-      <w:r>
-        <w:rPr>
-          <w:rFonts w:ascii="Arial" w:hAnsi="Arial" w:cs="Arial"/>
-          <w:sz w:val="24"/>
-          <w:szCs w:val="24"/>
-        </w:rPr>
-        <w:t xml:space="preserve">  </w:t>
-      </w:r>
-      <w:r>
-        <w:rPr>
-          <w:rFonts w:ascii="Arial" w:hAnsi="Arial" w:cs="Arial"/>
-          <w:sz w:val="24"/>
-          <w:szCs w:val="24"/>
-        </w:rPr>
-        <w:tab/>
-      </w:r>
-      <w:r>
-        <w:rPr>
-          <w:rFonts w:ascii="Arial" w:hAnsi="Arial" w:cs="Arial"/>
-          <w:sz w:val="24"/>
-          <w:szCs w:val="24"/>
-        </w:rPr>
-        <w:t>"</w:t>
-      </w:r>
-      <w:proofErr w:type="spellStart"/>
-      <w:r>
-        <w:rPr>
-          <w:rFonts w:ascii="Arial" w:hAnsi="Arial" w:cs="Arial"/>
-          <w:sz w:val="24"/>
-          <w:szCs w:val="24"/>
-        </w:rPr>
-        <w:t>folderID</w:t>
-      </w:r>
-      <w:proofErr w:type="spellEnd"/>
-      <w:proofErr w:type="gramStart"/>
-      <w:r>
-        <w:rPr>
-          <w:rFonts w:ascii="Arial" w:hAnsi="Arial" w:cs="Arial"/>
-          <w:sz w:val="24"/>
-          <w:szCs w:val="24"/>
-        </w:rPr>
-        <w:t>" :</w:t>
-      </w:r>
-      <w:proofErr w:type="gramEnd"/>
-      <w:r>
-        <w:rPr>
-          <w:rFonts w:ascii="Arial" w:hAnsi="Arial" w:cs="Arial"/>
-          <w:sz w:val="24"/>
-          <w:szCs w:val="24"/>
-        </w:rPr>
-        <w:t xml:space="preserve"> "root"</w:t>
-      </w:r>
-      <w:r>
-        <w:rPr>
-          <w:rFonts w:ascii="Arial" w:hAnsi="Arial" w:cs="Arial"/>
-          <w:sz w:val="24"/>
-          <w:szCs w:val="24"/>
-        </w:rPr>
-        <w:t xml:space="preserve">    </w:t>
-      </w:r>
-    </w:p>
-    <w:p>
-      <w:pPr>
-        <w:shd w:val="clear" w:color="auto" w:fill="F2F2F2" w:themeFill="background1" w:themeFillShade="F2"/>
-        <w:rPr>
-          <w:rFonts w:ascii="Arial" w:hAnsi="Arial" w:cs="Arial"/>
-          <w:sz w:val="24"/>
-          <w:szCs w:val="24"/>
-        </w:rPr>
-      </w:pPr>
-      <w:r>
-        <w:rPr>
-          <w:rFonts w:ascii="Arial" w:hAnsi="Arial" w:cs="Arial"/>
-          <w:sz w:val="24"/>
-          <w:szCs w:val="24"/>
+          <w:sz w:val="18"/>
+          <w:szCs w:val="18"/>
         </w:rPr>
         <w:t xml:space="preserve"> </w:t>
       </w:r>
       <w:r>
         <w:rPr>
           <w:rFonts w:ascii="Arial" w:hAnsi="Arial" w:cs="Arial"/>
-          <w:sz w:val="24"/>
-          <w:szCs w:val="24"/>
+          <w:sz w:val="18"/>
+          <w:szCs w:val="18"/>
         </w:rPr>
         <w:t>}</w:t>
       </w:r>
@@ -6831,15 +6831,15 @@
         <w:spacing w:after="100" w:line="240" w:lineRule="auto"/>
         <w:rPr>
           <w:rFonts w:ascii="Arial" w:hAnsi="Arial" w:cs="Arial"/>
-          <w:sz w:val="28"/>
-          <w:szCs w:val="28"/>
-        </w:rPr>
-      </w:pPr>
-      <w:r>
-        <w:rPr>
-          <w:rFonts w:ascii="Arial" w:hAnsi="Arial" w:cs="Arial"/>
-          <w:sz w:val="28"/>
-          <w:szCs w:val="28"/>
+          <w:sz w:val="18"/>
+          <w:szCs w:val="18"/>
+        </w:rPr>
+      </w:pPr>
+      <w:r>
+        <w:rPr>
+          <w:rFonts w:ascii="Arial" w:hAnsi="Arial" w:cs="Arial"/>
+          <w:sz w:val="18"/>
+          <w:szCs w:val="18"/>
         </w:rPr>
         <w:t>{</w:t>
       </w:r>
@@ -6850,40 +6850,33 @@
         <w:spacing w:after="100" w:line="240" w:lineRule="auto"/>
         <w:rPr>
           <w:rFonts w:ascii="Arial" w:hAnsi="Arial" w:cs="Arial"/>
-          <w:sz w:val="28"/>
-          <w:szCs w:val="28"/>
-        </w:rPr>
-      </w:pPr>
-      <w:r>
-        <w:rPr>
-          <w:rFonts w:ascii="Arial" w:hAnsi="Arial" w:cs="Arial"/>
-          <w:sz w:val="28"/>
-          <w:szCs w:val="28"/>
+          <w:sz w:val="18"/>
+          <w:szCs w:val="18"/>
+        </w:rPr>
+      </w:pPr>
+      <w:r>
+        <w:rPr>
+          <w:rFonts w:ascii="Arial" w:hAnsi="Arial" w:cs="Arial"/>
+          <w:sz w:val="18"/>
+          <w:szCs w:val="18"/>
         </w:rPr>
         <w:t xml:space="preserve">  </w:t>
       </w:r>
       <w:r>
         <w:rPr>
           <w:rFonts w:ascii="Arial" w:hAnsi="Arial" w:cs="Arial"/>
-          <w:sz w:val="28"/>
-          <w:szCs w:val="28"/>
+          <w:sz w:val="18"/>
+          <w:szCs w:val="18"/>
         </w:rPr>
         <w:tab/>
-      </w:r>
-      <w:r>
-        <w:rPr>
-          <w:rFonts w:ascii="Arial" w:hAnsi="Arial" w:cs="Arial"/>
-          <w:sz w:val="28"/>
-          <w:szCs w:val="28"/>
-        </w:rPr>
         <w:t>"</w:t>
       </w:r>
       <w:proofErr w:type="spellStart"/>
       <w:r>
         <w:rPr>
           <w:rFonts w:ascii="Arial" w:hAnsi="Arial" w:cs="Arial"/>
-          <w:sz w:val="28"/>
-          <w:szCs w:val="28"/>
+          <w:sz w:val="18"/>
+          <w:szCs w:val="18"/>
         </w:rPr>
         <w:t>projectName</w:t>
       </w:r>
@@ -6892,8 +6885,8 @@
       <w:r>
         <w:rPr>
           <w:rFonts w:ascii="Arial" w:hAnsi="Arial" w:cs="Arial"/>
-          <w:sz w:val="28"/>
-          <w:szCs w:val="28"/>
+          <w:sz w:val="18"/>
+          <w:szCs w:val="18"/>
         </w:rPr>
         <w:t>" :</w:t>
       </w:r>
@@ -6901,8 +6894,8 @@
       <w:r>
         <w:rPr>
           <w:rFonts w:ascii="Arial" w:hAnsi="Arial" w:cs="Arial"/>
-          <w:sz w:val="28"/>
-          <w:szCs w:val="28"/>
+          <w:sz w:val="18"/>
+          <w:szCs w:val="18"/>
         </w:rPr>
         <w:t xml:space="preserve"> "</w:t>
       </w:r>
@@ -6910,8 +6903,8 @@
       <w:r>
         <w:rPr>
           <w:rFonts w:ascii="Arial" w:hAnsi="Arial" w:cs="Arial"/>
-          <w:sz w:val="28"/>
-          <w:szCs w:val="28"/>
+          <w:sz w:val="18"/>
+          <w:szCs w:val="18"/>
         </w:rPr>
         <w:t>rbryanben.Demo</w:t>
       </w:r>
@@ -6919,8 +6912,8 @@
       <w:r>
         <w:rPr>
           <w:rFonts w:ascii="Arial" w:hAnsi="Arial" w:cs="Arial"/>
-          <w:sz w:val="28"/>
-          <w:szCs w:val="28"/>
+          <w:sz w:val="18"/>
+          <w:szCs w:val="18"/>
         </w:rPr>
         <w:t>-Project",</w:t>
       </w:r>
@@ -6931,40 +6924,33 @@
         <w:spacing w:after="100" w:line="240" w:lineRule="auto"/>
         <w:rPr>
           <w:rFonts w:ascii="Arial" w:hAnsi="Arial" w:cs="Arial"/>
-          <w:sz w:val="28"/>
-          <w:szCs w:val="28"/>
-        </w:rPr>
-      </w:pPr>
-      <w:r>
-        <w:rPr>
-          <w:rFonts w:ascii="Arial" w:hAnsi="Arial" w:cs="Arial"/>
-          <w:sz w:val="28"/>
-          <w:szCs w:val="28"/>
+          <w:sz w:val="18"/>
+          <w:szCs w:val="18"/>
+        </w:rPr>
+      </w:pPr>
+      <w:r>
+        <w:rPr>
+          <w:rFonts w:ascii="Arial" w:hAnsi="Arial" w:cs="Arial"/>
+          <w:sz w:val="18"/>
+          <w:szCs w:val="18"/>
         </w:rPr>
         <w:t xml:space="preserve">  </w:t>
       </w:r>
       <w:r>
         <w:rPr>
           <w:rFonts w:ascii="Arial" w:hAnsi="Arial" w:cs="Arial"/>
-          <w:sz w:val="28"/>
-          <w:szCs w:val="28"/>
+          <w:sz w:val="18"/>
+          <w:szCs w:val="18"/>
         </w:rPr>
         <w:tab/>
-      </w:r>
-      <w:r>
-        <w:rPr>
-          <w:rFonts w:ascii="Arial" w:hAnsi="Arial" w:cs="Arial"/>
-          <w:sz w:val="28"/>
-          <w:szCs w:val="28"/>
-        </w:rPr>
         <w:t>"path</w:t>
       </w:r>
       <w:proofErr w:type="gramStart"/>
       <w:r>
         <w:rPr>
           <w:rFonts w:ascii="Arial" w:hAnsi="Arial" w:cs="Arial"/>
-          <w:sz w:val="28"/>
-          <w:szCs w:val="28"/>
+          <w:sz w:val="18"/>
+          <w:szCs w:val="18"/>
         </w:rPr>
         <w:t>" :</w:t>
       </w:r>
@@ -6972,26 +6958,10 @@
       <w:r>
         <w:rPr>
           <w:rFonts w:ascii="Arial" w:hAnsi="Arial" w:cs="Arial"/>
-          <w:sz w:val="28"/>
-          <w:szCs w:val="28"/>
-        </w:rPr>
-        <w:t xml:space="preserve"> </w:t>
-      </w:r>
-      <w:r>
-        <w:rPr>
-          <w:rFonts w:ascii="Arial" w:hAnsi="Arial" w:cs="Arial"/>
-          <w:sz w:val="28"/>
-          <w:szCs w:val="28"/>
-        </w:rPr>
-        <w:t xml:space="preserve"> </w:t>
-      </w:r>
-      <w:r>
-        <w:rPr>
-          <w:rFonts w:ascii="Arial" w:hAnsi="Arial" w:cs="Arial"/>
-          <w:sz w:val="28"/>
-          <w:szCs w:val="28"/>
-        </w:rPr>
-        <w:t>"root/Media/Drama/"</w:t>
+          <w:sz w:val="18"/>
+          <w:szCs w:val="18"/>
+        </w:rPr>
+        <w:t xml:space="preserve">  "root/Media/Drama/"</w:t>
       </w:r>
     </w:p>
     <w:p>
@@ -7000,18 +6970,29 @@
         <w:spacing w:after="100" w:line="240" w:lineRule="auto"/>
         <w:rPr>
           <w:rFonts w:ascii="Arial" w:hAnsi="Arial" w:cs="Arial"/>
-          <w:sz w:val="28"/>
-          <w:szCs w:val="28"/>
-        </w:rPr>
-      </w:pPr>
-      <w:r>
-        <w:rPr>
-          <w:rFonts w:ascii="Arial" w:hAnsi="Arial" w:cs="Arial"/>
-          <w:sz w:val="28"/>
-          <w:szCs w:val="28"/>
+          <w:sz w:val="18"/>
+          <w:szCs w:val="18"/>
+        </w:rPr>
+      </w:pPr>
+      <w:r>
+        <w:rPr>
+          <w:rFonts w:ascii="Arial" w:hAnsi="Arial" w:cs="Arial"/>
+          <w:sz w:val="18"/>
+          <w:szCs w:val="18"/>
         </w:rPr>
         <w:t>}</w:t>
       </w:r>
+    </w:p>
+    <w:p>
+      <w:pPr>
+        <w:shd w:val="clear" w:color="auto" w:fill="FFFFFF" w:themeFill="background1"/>
+        <w:spacing w:after="100" w:line="240" w:lineRule="auto"/>
+        <w:rPr>
+          <w:rFonts w:ascii="Arial" w:hAnsi="Arial" w:cs="Arial"/>
+          <w:sz w:val="28"/>
+          <w:szCs w:val="28"/>
+        </w:rPr>
+      </w:pPr>
     </w:p>
     <w:p>
       <w:pPr>
@@ -9319,15 +9300,15 @@
         <w:spacing w:after="100" w:line="240" w:lineRule="auto"/>
         <w:rPr>
           <w:rFonts w:ascii="Arial" w:hAnsi="Arial" w:cs="Arial"/>
-          <w:sz w:val="28"/>
-          <w:szCs w:val="28"/>
-        </w:rPr>
-      </w:pPr>
-      <w:r>
-        <w:rPr>
-          <w:rFonts w:ascii="Arial" w:hAnsi="Arial" w:cs="Arial"/>
-          <w:sz w:val="28"/>
-          <w:szCs w:val="28"/>
+          <w:sz w:val="18"/>
+          <w:szCs w:val="18"/>
+        </w:rPr>
+      </w:pPr>
+      <w:r>
+        <w:rPr>
+          <w:rFonts w:ascii="Arial" w:hAnsi="Arial" w:cs="Arial"/>
+          <w:sz w:val="18"/>
+          <w:szCs w:val="18"/>
         </w:rPr>
         <w:t>{</w:t>
       </w:r>
@@ -9338,40 +9319,33 @@
         <w:spacing w:after="100" w:line="240" w:lineRule="auto"/>
         <w:rPr>
           <w:rFonts w:ascii="Arial" w:hAnsi="Arial" w:cs="Arial"/>
-          <w:sz w:val="28"/>
-          <w:szCs w:val="28"/>
-        </w:rPr>
-      </w:pPr>
-      <w:r>
-        <w:rPr>
-          <w:rFonts w:ascii="Arial" w:hAnsi="Arial" w:cs="Arial"/>
-          <w:sz w:val="28"/>
-          <w:szCs w:val="28"/>
+          <w:sz w:val="18"/>
+          <w:szCs w:val="18"/>
+        </w:rPr>
+      </w:pPr>
+      <w:r>
+        <w:rPr>
+          <w:rFonts w:ascii="Arial" w:hAnsi="Arial" w:cs="Arial"/>
+          <w:sz w:val="18"/>
+          <w:szCs w:val="18"/>
         </w:rPr>
         <w:t xml:space="preserve">  </w:t>
       </w:r>
       <w:r>
         <w:rPr>
           <w:rFonts w:ascii="Arial" w:hAnsi="Arial" w:cs="Arial"/>
-          <w:sz w:val="28"/>
-          <w:szCs w:val="28"/>
+          <w:sz w:val="18"/>
+          <w:szCs w:val="18"/>
         </w:rPr>
         <w:tab/>
-      </w:r>
-      <w:r>
-        <w:rPr>
-          <w:rFonts w:ascii="Arial" w:hAnsi="Arial" w:cs="Arial"/>
-          <w:sz w:val="28"/>
-          <w:szCs w:val="28"/>
-        </w:rPr>
         <w:t>"</w:t>
       </w:r>
       <w:proofErr w:type="spellStart"/>
       <w:r>
         <w:rPr>
           <w:rFonts w:ascii="Arial" w:hAnsi="Arial" w:cs="Arial"/>
-          <w:sz w:val="28"/>
-          <w:szCs w:val="28"/>
+          <w:sz w:val="18"/>
+          <w:szCs w:val="18"/>
         </w:rPr>
         <w:t>projectName</w:t>
       </w:r>
@@ -9380,8 +9354,8 @@
       <w:r>
         <w:rPr>
           <w:rFonts w:ascii="Arial" w:hAnsi="Arial" w:cs="Arial"/>
-          <w:sz w:val="28"/>
-          <w:szCs w:val="28"/>
+          <w:sz w:val="18"/>
+          <w:szCs w:val="18"/>
         </w:rPr>
         <w:t>" :</w:t>
       </w:r>
@@ -9389,8 +9363,8 @@
       <w:r>
         <w:rPr>
           <w:rFonts w:ascii="Arial" w:hAnsi="Arial" w:cs="Arial"/>
-          <w:sz w:val="28"/>
-          <w:szCs w:val="28"/>
+          <w:sz w:val="18"/>
+          <w:szCs w:val="18"/>
         </w:rPr>
         <w:t xml:space="preserve"> "</w:t>
       </w:r>
@@ -9398,8 +9372,8 @@
       <w:r>
         <w:rPr>
           <w:rFonts w:ascii="Arial" w:hAnsi="Arial" w:cs="Arial"/>
-          <w:sz w:val="28"/>
-          <w:szCs w:val="28"/>
+          <w:sz w:val="18"/>
+          <w:szCs w:val="18"/>
         </w:rPr>
         <w:t>rbryanben.Demo</w:t>
       </w:r>
@@ -9407,8 +9381,8 @@
       <w:r>
         <w:rPr>
           <w:rFonts w:ascii="Arial" w:hAnsi="Arial" w:cs="Arial"/>
-          <w:sz w:val="28"/>
-          <w:szCs w:val="28"/>
+          <w:sz w:val="18"/>
+          <w:szCs w:val="18"/>
         </w:rPr>
         <w:t>-Project",</w:t>
       </w:r>
@@ -9419,40 +9393,33 @@
         <w:spacing w:after="100" w:line="240" w:lineRule="auto"/>
         <w:rPr>
           <w:rFonts w:ascii="Arial" w:hAnsi="Arial" w:cs="Arial"/>
-          <w:sz w:val="28"/>
-          <w:szCs w:val="28"/>
-        </w:rPr>
-      </w:pPr>
-      <w:r>
-        <w:rPr>
-          <w:rFonts w:ascii="Arial" w:hAnsi="Arial" w:cs="Arial"/>
-          <w:sz w:val="28"/>
-          <w:szCs w:val="28"/>
+          <w:sz w:val="18"/>
+          <w:szCs w:val="18"/>
+        </w:rPr>
+      </w:pPr>
+      <w:r>
+        <w:rPr>
+          <w:rFonts w:ascii="Arial" w:hAnsi="Arial" w:cs="Arial"/>
+          <w:sz w:val="18"/>
+          <w:szCs w:val="18"/>
         </w:rPr>
         <w:t xml:space="preserve">  </w:t>
       </w:r>
       <w:r>
         <w:rPr>
           <w:rFonts w:ascii="Arial" w:hAnsi="Arial" w:cs="Arial"/>
-          <w:sz w:val="28"/>
-          <w:szCs w:val="28"/>
+          <w:sz w:val="18"/>
+          <w:szCs w:val="18"/>
         </w:rPr>
         <w:tab/>
-      </w:r>
-      <w:r>
-        <w:rPr>
-          <w:rFonts w:ascii="Arial" w:hAnsi="Arial" w:cs="Arial"/>
-          <w:sz w:val="28"/>
-          <w:szCs w:val="28"/>
-        </w:rPr>
         <w:t>"path</w:t>
       </w:r>
       <w:proofErr w:type="gramStart"/>
       <w:r>
         <w:rPr>
           <w:rFonts w:ascii="Arial" w:hAnsi="Arial" w:cs="Arial"/>
-          <w:sz w:val="28"/>
-          <w:szCs w:val="28"/>
+          <w:sz w:val="18"/>
+          <w:szCs w:val="18"/>
         </w:rPr>
         <w:t>" :</w:t>
       </w:r>
@@ -9460,40 +9427,24 @@
       <w:r>
         <w:rPr>
           <w:rFonts w:ascii="Arial" w:hAnsi="Arial" w:cs="Arial"/>
-          <w:sz w:val="28"/>
-          <w:szCs w:val="28"/>
-        </w:rPr>
-        <w:t xml:space="preserve"> </w:t>
-      </w:r>
-      <w:r>
-        <w:rPr>
-          <w:rFonts w:ascii="Arial" w:hAnsi="Arial" w:cs="Arial"/>
-          <w:sz w:val="28"/>
-          <w:szCs w:val="28"/>
-        </w:rPr>
-        <w:t xml:space="preserve"> </w:t>
-      </w:r>
-      <w:r>
-        <w:rPr>
-          <w:rFonts w:ascii="Arial" w:hAnsi="Arial" w:cs="Arial"/>
-          <w:sz w:val="28"/>
-          <w:szCs w:val="28"/>
-        </w:rPr>
-        <w:t>"root/Media/Drama/</w:t>
-      </w:r>
-      <w:r>
-        <w:rPr>
-          <w:rFonts w:ascii="Arial" w:hAnsi="Arial" w:cs="Arial"/>
-          <w:sz w:val="28"/>
-          <w:szCs w:val="28"/>
+          <w:sz w:val="18"/>
+          <w:szCs w:val="18"/>
+        </w:rPr>
+        <w:t xml:space="preserve">  "root/Media/Drama/</w:t>
+      </w:r>
+      <w:r>
+        <w:rPr>
+          <w:rFonts w:ascii="Arial" w:hAnsi="Arial" w:cs="Arial"/>
+          <w:sz w:val="18"/>
+          <w:szCs w:val="18"/>
         </w:rPr>
         <w:t>video1.mp4</w:t>
       </w:r>
       <w:r>
         <w:rPr>
           <w:rFonts w:ascii="Arial" w:hAnsi="Arial" w:cs="Arial"/>
-          <w:sz w:val="28"/>
-          <w:szCs w:val="28"/>
+          <w:sz w:val="18"/>
+          <w:szCs w:val="18"/>
         </w:rPr>
         <w:t>"</w:t>
       </w:r>
@@ -9504,15 +9455,15 @@
         <w:spacing w:after="100" w:line="240" w:lineRule="auto"/>
         <w:rPr>
           <w:rFonts w:ascii="Arial" w:hAnsi="Arial" w:cs="Arial"/>
-          <w:sz w:val="28"/>
-          <w:szCs w:val="28"/>
-        </w:rPr>
-      </w:pPr>
-      <w:r>
-        <w:rPr>
-          <w:rFonts w:ascii="Arial" w:hAnsi="Arial" w:cs="Arial"/>
-          <w:sz w:val="28"/>
-          <w:szCs w:val="28"/>
+          <w:sz w:val="18"/>
+          <w:szCs w:val="18"/>
+        </w:rPr>
+      </w:pPr>
+      <w:r>
+        <w:rPr>
+          <w:rFonts w:ascii="Arial" w:hAnsi="Arial" w:cs="Arial"/>
+          <w:sz w:val="18"/>
+          <w:szCs w:val="18"/>
         </w:rPr>
         <w:t>}</w:t>
       </w:r>
@@ -9520,6 +9471,16 @@
     <w:p>
       <w:pPr>
         <w:shd w:val="clear" w:color="auto" w:fill="FFFFFF" w:themeFill="background1"/>
+        <w:spacing w:after="100" w:line="240" w:lineRule="auto"/>
+        <w:rPr>
+          <w:rFonts w:ascii="Arial" w:hAnsi="Arial" w:cs="Arial"/>
+          <w:sz w:val="28"/>
+          <w:szCs w:val="28"/>
+        </w:rPr>
+      </w:pPr>
+    </w:p>
+    <w:p>
+      <w:pPr>
         <w:spacing w:after="100" w:line="240" w:lineRule="auto"/>
         <w:rPr>
           <w:rFonts w:ascii="Arial" w:hAnsi="Arial" w:cs="Arial"/>
@@ -10025,15 +9986,15 @@
         <w:spacing w:after="100" w:line="240" w:lineRule="auto"/>
         <w:rPr>
           <w:rFonts w:ascii="Arial" w:hAnsi="Arial" w:cs="Arial"/>
-          <w:sz w:val="28"/>
-          <w:szCs w:val="28"/>
-        </w:rPr>
-      </w:pPr>
-      <w:r>
-        <w:rPr>
-          <w:rFonts w:ascii="Arial" w:hAnsi="Arial" w:cs="Arial"/>
-          <w:sz w:val="28"/>
-          <w:szCs w:val="28"/>
+          <w:sz w:val="18"/>
+          <w:szCs w:val="18"/>
+        </w:rPr>
+      </w:pPr>
+      <w:r>
+        <w:rPr>
+          <w:rFonts w:ascii="Arial" w:hAnsi="Arial" w:cs="Arial"/>
+          <w:sz w:val="18"/>
+          <w:szCs w:val="18"/>
         </w:rPr>
         <w:t>{</w:t>
       </w:r>
@@ -10044,15 +10005,15 @@
         <w:spacing w:after="100" w:line="240" w:lineRule="auto"/>
         <w:rPr>
           <w:rFonts w:ascii="Arial" w:hAnsi="Arial" w:cs="Arial"/>
-          <w:sz w:val="28"/>
-          <w:szCs w:val="28"/>
-        </w:rPr>
-      </w:pPr>
-      <w:r>
-        <w:rPr>
-          <w:rFonts w:ascii="Arial" w:hAnsi="Arial" w:cs="Arial"/>
-          <w:sz w:val="28"/>
-          <w:szCs w:val="28"/>
+          <w:sz w:val="18"/>
+          <w:szCs w:val="18"/>
+        </w:rPr>
+      </w:pPr>
+      <w:r>
+        <w:rPr>
+          <w:rFonts w:ascii="Arial" w:hAnsi="Arial" w:cs="Arial"/>
+          <w:sz w:val="18"/>
+          <w:szCs w:val="18"/>
         </w:rPr>
         <w:t xml:space="preserve">  "id</w:t>
       </w:r>
@@ -10060,8 +10021,8 @@
       <w:r>
         <w:rPr>
           <w:rFonts w:ascii="Arial" w:hAnsi="Arial" w:cs="Arial"/>
-          <w:sz w:val="28"/>
-          <w:szCs w:val="28"/>
+          <w:sz w:val="18"/>
+          <w:szCs w:val="18"/>
         </w:rPr>
         <w:t>" :</w:t>
       </w:r>
@@ -10069,26 +10030,10 @@
       <w:r>
         <w:rPr>
           <w:rFonts w:ascii="Arial" w:hAnsi="Arial" w:cs="Arial"/>
-          <w:sz w:val="28"/>
-          <w:szCs w:val="28"/>
-        </w:rPr>
-        <w:t xml:space="preserve"> "</w:t>
-      </w:r>
-      <w:r>
-        <w:rPr>
-          <w:rFonts w:ascii="Arial" w:hAnsi="Arial" w:cs="Arial"/>
-          <w:sz w:val="16"/>
-          <w:szCs w:val="16"/>
-        </w:rPr>
-        <w:t>22BH7LNQYODCASX53971J5HWDBAO4SVWDPRPMSCN550SUZD084BHF5JI5Z2IZCT9</w:t>
-      </w:r>
-      <w:r>
-        <w:rPr>
-          <w:rFonts w:ascii="Arial" w:hAnsi="Arial" w:cs="Arial"/>
-          <w:sz w:val="28"/>
-          <w:szCs w:val="28"/>
-        </w:rPr>
-        <w:t>"</w:t>
+          <w:sz w:val="18"/>
+          <w:szCs w:val="18"/>
+        </w:rPr>
+        <w:t xml:space="preserve"> "22BH7LNQYODCASX53971J5HWDBAO4SVWDPRPMSCN550SUZD084BHF5JI5Z2IZCT9"</w:t>
       </w:r>
     </w:p>
     <w:p>
@@ -10097,18 +10042,28 @@
         <w:spacing w:after="100" w:line="240" w:lineRule="auto"/>
         <w:rPr>
           <w:rFonts w:ascii="Arial" w:hAnsi="Arial" w:cs="Arial"/>
-          <w:sz w:val="28"/>
-          <w:szCs w:val="28"/>
-        </w:rPr>
-      </w:pPr>
-      <w:r>
-        <w:rPr>
-          <w:rFonts w:ascii="Arial" w:hAnsi="Arial" w:cs="Arial"/>
-          <w:sz w:val="28"/>
-          <w:szCs w:val="28"/>
+          <w:sz w:val="18"/>
+          <w:szCs w:val="18"/>
+        </w:rPr>
+      </w:pPr>
+      <w:r>
+        <w:rPr>
+          <w:rFonts w:ascii="Arial" w:hAnsi="Arial" w:cs="Arial"/>
+          <w:sz w:val="18"/>
+          <w:szCs w:val="18"/>
         </w:rPr>
         <w:t>}</w:t>
       </w:r>
+    </w:p>
+    <w:p>
+      <w:pPr>
+        <w:spacing w:after="100" w:line="240" w:lineRule="auto"/>
+        <w:rPr>
+          <w:rFonts w:ascii="Arial" w:hAnsi="Arial" w:cs="Arial"/>
+          <w:sz w:val="28"/>
+          <w:szCs w:val="28"/>
+        </w:rPr>
+      </w:pPr>
     </w:p>
     <w:p>
       <w:pPr>
@@ -10709,15 +10664,15 @@
         <w:spacing w:after="100" w:line="240" w:lineRule="auto"/>
         <w:rPr>
           <w:rFonts w:ascii="Arial" w:hAnsi="Arial" w:cs="Arial"/>
-          <w:sz w:val="28"/>
-          <w:szCs w:val="28"/>
-        </w:rPr>
-      </w:pPr>
-      <w:r>
-        <w:rPr>
-          <w:rFonts w:ascii="Arial" w:hAnsi="Arial" w:cs="Arial"/>
-          <w:sz w:val="28"/>
-          <w:szCs w:val="28"/>
+          <w:sz w:val="18"/>
+          <w:szCs w:val="18"/>
+        </w:rPr>
+      </w:pPr>
+      <w:r>
+        <w:rPr>
+          <w:rFonts w:ascii="Arial" w:hAnsi="Arial" w:cs="Arial"/>
+          <w:sz w:val="18"/>
+          <w:szCs w:val="18"/>
         </w:rPr>
         <w:t>{</w:t>
       </w:r>
@@ -10728,15 +10683,15 @@
         <w:spacing w:after="100" w:line="240" w:lineRule="auto"/>
         <w:rPr>
           <w:rFonts w:ascii="Arial" w:hAnsi="Arial" w:cs="Arial"/>
-          <w:sz w:val="28"/>
-          <w:szCs w:val="28"/>
-        </w:rPr>
-      </w:pPr>
-      <w:r>
-        <w:rPr>
-          <w:rFonts w:ascii="Arial" w:hAnsi="Arial" w:cs="Arial"/>
-          <w:sz w:val="28"/>
-          <w:szCs w:val="28"/>
+          <w:sz w:val="18"/>
+          <w:szCs w:val="18"/>
+        </w:rPr>
+      </w:pPr>
+      <w:r>
+        <w:rPr>
+          <w:rFonts w:ascii="Arial" w:hAnsi="Arial" w:cs="Arial"/>
+          <w:sz w:val="18"/>
+          <w:szCs w:val="18"/>
         </w:rPr>
         <w:t xml:space="preserve">  "id</w:t>
       </w:r>
@@ -10744,8 +10699,8 @@
       <w:r>
         <w:rPr>
           <w:rFonts w:ascii="Arial" w:hAnsi="Arial" w:cs="Arial"/>
-          <w:sz w:val="28"/>
-          <w:szCs w:val="28"/>
+          <w:sz w:val="18"/>
+          <w:szCs w:val="18"/>
         </w:rPr>
         <w:t>" :</w:t>
       </w:r>
@@ -10753,26 +10708,10 @@
       <w:r>
         <w:rPr>
           <w:rFonts w:ascii="Arial" w:hAnsi="Arial" w:cs="Arial"/>
-          <w:sz w:val="28"/>
-          <w:szCs w:val="28"/>
-        </w:rPr>
-        <w:t xml:space="preserve"> "</w:t>
-      </w:r>
-      <w:r>
-        <w:rPr>
-          <w:rFonts w:ascii="Arial" w:hAnsi="Arial" w:cs="Arial"/>
-          <w:sz w:val="16"/>
-          <w:szCs w:val="16"/>
-        </w:rPr>
-        <w:t>22BH7LNQYODCASX53971J5HWDBAO4SVWDPRPMSCN550SUZD084BHF5JI5Z2IZCT9</w:t>
-      </w:r>
-      <w:r>
-        <w:rPr>
-          <w:rFonts w:ascii="Arial" w:hAnsi="Arial" w:cs="Arial"/>
-          <w:sz w:val="28"/>
-          <w:szCs w:val="28"/>
-        </w:rPr>
-        <w:t>"</w:t>
+          <w:sz w:val="18"/>
+          <w:szCs w:val="18"/>
+        </w:rPr>
+        <w:t xml:space="preserve"> "22BH7LNQYODCASX53971J5HWDBAO4SVWDPRPMSCN550SUZD084BHF5JI5Z2IZCT9"</w:t>
       </w:r>
     </w:p>
     <w:p>
@@ -10781,18 +10720,28 @@
         <w:spacing w:after="100" w:line="240" w:lineRule="auto"/>
         <w:rPr>
           <w:rFonts w:ascii="Arial" w:hAnsi="Arial" w:cs="Arial"/>
-          <w:sz w:val="28"/>
-          <w:szCs w:val="28"/>
-        </w:rPr>
-      </w:pPr>
-      <w:r>
-        <w:rPr>
-          <w:rFonts w:ascii="Arial" w:hAnsi="Arial" w:cs="Arial"/>
-          <w:sz w:val="28"/>
-          <w:szCs w:val="28"/>
+          <w:sz w:val="18"/>
+          <w:szCs w:val="18"/>
+        </w:rPr>
+      </w:pPr>
+      <w:r>
+        <w:rPr>
+          <w:rFonts w:ascii="Arial" w:hAnsi="Arial" w:cs="Arial"/>
+          <w:sz w:val="18"/>
+          <w:szCs w:val="18"/>
         </w:rPr>
         <w:t>}</w:t>
       </w:r>
+    </w:p>
+    <w:p>
+      <w:pPr>
+        <w:spacing w:after="100" w:line="240" w:lineRule="auto"/>
+        <w:rPr>
+          <w:rFonts w:ascii="Arial" w:hAnsi="Arial" w:cs="Arial"/>
+          <w:sz w:val="28"/>
+          <w:szCs w:val="28"/>
+        </w:rPr>
+      </w:pPr>
     </w:p>
     <w:p>
       <w:pPr>
@@ -11487,15 +11436,15 @@
         <w:spacing w:after="100" w:line="240" w:lineRule="auto"/>
         <w:rPr>
           <w:rFonts w:ascii="Arial" w:hAnsi="Arial" w:cs="Arial"/>
-          <w:sz w:val="28"/>
-          <w:szCs w:val="28"/>
-        </w:rPr>
-      </w:pPr>
-      <w:r>
-        <w:rPr>
-          <w:rFonts w:ascii="Arial" w:hAnsi="Arial" w:cs="Arial"/>
-          <w:sz w:val="28"/>
-          <w:szCs w:val="28"/>
+          <w:sz w:val="18"/>
+          <w:szCs w:val="18"/>
+        </w:rPr>
+      </w:pPr>
+      <w:r>
+        <w:rPr>
+          <w:rFonts w:ascii="Arial" w:hAnsi="Arial" w:cs="Arial"/>
+          <w:sz w:val="18"/>
+          <w:szCs w:val="18"/>
         </w:rPr>
         <w:t>{</w:t>
       </w:r>
@@ -11506,15 +11455,15 @@
         <w:spacing w:after="100" w:line="240" w:lineRule="auto"/>
         <w:rPr>
           <w:rFonts w:ascii="Arial" w:hAnsi="Arial" w:cs="Arial"/>
-          <w:sz w:val="28"/>
-          <w:szCs w:val="28"/>
-        </w:rPr>
-      </w:pPr>
-      <w:r>
-        <w:rPr>
-          <w:rFonts w:ascii="Arial" w:hAnsi="Arial" w:cs="Arial"/>
-          <w:sz w:val="28"/>
-          <w:szCs w:val="28"/>
+          <w:sz w:val="18"/>
+          <w:szCs w:val="18"/>
+        </w:rPr>
+      </w:pPr>
+      <w:r>
+        <w:rPr>
+          <w:rFonts w:ascii="Arial" w:hAnsi="Arial" w:cs="Arial"/>
+          <w:sz w:val="18"/>
+          <w:szCs w:val="18"/>
         </w:rPr>
         <w:t xml:space="preserve">  "id</w:t>
       </w:r>
@@ -11522,8 +11471,8 @@
       <w:r>
         <w:rPr>
           <w:rFonts w:ascii="Arial" w:hAnsi="Arial" w:cs="Arial"/>
-          <w:sz w:val="28"/>
-          <w:szCs w:val="28"/>
+          <w:sz w:val="18"/>
+          <w:szCs w:val="18"/>
         </w:rPr>
         <w:t>" :</w:t>
       </w:r>
@@ -11531,32 +11480,16 @@
       <w:r>
         <w:rPr>
           <w:rFonts w:ascii="Arial" w:hAnsi="Arial" w:cs="Arial"/>
-          <w:sz w:val="28"/>
-          <w:szCs w:val="28"/>
-        </w:rPr>
-        <w:t xml:space="preserve"> "</w:t>
-      </w:r>
-      <w:r>
-        <w:rPr>
-          <w:rFonts w:ascii="Arial" w:hAnsi="Arial" w:cs="Arial"/>
-          <w:sz w:val="16"/>
-          <w:szCs w:val="16"/>
-        </w:rPr>
-        <w:t>22BH7LNQYODCASX53971J5HWDBAO4SVWDPRPMSCN550SUZD084BHF5JI5Z2IZCT9</w:t>
-      </w:r>
-      <w:r>
-        <w:rPr>
-          <w:rFonts w:ascii="Arial" w:hAnsi="Arial" w:cs="Arial"/>
-          <w:sz w:val="28"/>
-          <w:szCs w:val="28"/>
-        </w:rPr>
-        <w:t>"</w:t>
-      </w:r>
-      <w:r>
-        <w:rPr>
-          <w:rFonts w:ascii="Arial" w:hAnsi="Arial" w:cs="Arial"/>
-          <w:sz w:val="28"/>
-          <w:szCs w:val="28"/>
+          <w:sz w:val="18"/>
+          <w:szCs w:val="18"/>
+        </w:rPr>
+        <w:t xml:space="preserve"> "22BH7LNQYODCASX53971J5HWDBAO4SVWDPRPMSCN550SUZD084BHF5JI5Z2IZCT9"</w:t>
+      </w:r>
+      <w:r>
+        <w:rPr>
+          <w:rFonts w:ascii="Arial" w:hAnsi="Arial" w:cs="Arial"/>
+          <w:sz w:val="18"/>
+          <w:szCs w:val="18"/>
         </w:rPr>
         <w:t>,</w:t>
       </w:r>
@@ -11567,15 +11500,15 @@
         <w:spacing w:after="100" w:line="240" w:lineRule="auto"/>
         <w:rPr>
           <w:rFonts w:ascii="Arial" w:hAnsi="Arial" w:cs="Arial"/>
-          <w:sz w:val="28"/>
-          <w:szCs w:val="28"/>
-        </w:rPr>
-      </w:pPr>
-      <w:r>
-        <w:rPr>
-          <w:rFonts w:ascii="Arial" w:hAnsi="Arial" w:cs="Arial"/>
-          <w:sz w:val="28"/>
-          <w:szCs w:val="28"/>
+          <w:sz w:val="18"/>
+          <w:szCs w:val="18"/>
+        </w:rPr>
+      </w:pPr>
+      <w:r>
+        <w:rPr>
+          <w:rFonts w:ascii="Arial" w:hAnsi="Arial" w:cs="Arial"/>
+          <w:sz w:val="18"/>
+          <w:szCs w:val="18"/>
         </w:rPr>
         <w:t xml:space="preserve">   “name</w:t>
       </w:r>
@@ -11583,8 +11516,8 @@
       <w:r>
         <w:rPr>
           <w:rFonts w:ascii="Arial" w:hAnsi="Arial" w:cs="Arial"/>
-          <w:sz w:val="28"/>
-          <w:szCs w:val="28"/>
+          <w:sz w:val="18"/>
+          <w:szCs w:val="18"/>
         </w:rPr>
         <w:t>” :</w:t>
       </w:r>
@@ -11592,26 +11525,10 @@
       <w:r>
         <w:rPr>
           <w:rFonts w:ascii="Arial" w:hAnsi="Arial" w:cs="Arial"/>
-          <w:sz w:val="28"/>
-          <w:szCs w:val="28"/>
-        </w:rPr>
-        <w:t xml:space="preserve"> “</w:t>
-      </w:r>
-      <w:r>
-        <w:rPr>
-          <w:rFonts w:ascii="Arial" w:hAnsi="Arial" w:cs="Arial"/>
-          <w:sz w:val="24"/>
-          <w:szCs w:val="24"/>
-        </w:rPr>
-        <w:t>MyVideo.mp4</w:t>
-      </w:r>
-      <w:r>
-        <w:rPr>
-          <w:rFonts w:ascii="Arial" w:hAnsi="Arial" w:cs="Arial"/>
-          <w:sz w:val="28"/>
-          <w:szCs w:val="28"/>
-        </w:rPr>
-        <w:t>”</w:t>
+          <w:sz w:val="18"/>
+          <w:szCs w:val="18"/>
+        </w:rPr>
+        <w:t xml:space="preserve"> “MyVideo.mp4”</w:t>
       </w:r>
     </w:p>
     <w:p>
@@ -11620,18 +11537,28 @@
         <w:spacing w:after="100" w:line="240" w:lineRule="auto"/>
         <w:rPr>
           <w:rFonts w:ascii="Arial" w:hAnsi="Arial" w:cs="Arial"/>
-          <w:sz w:val="28"/>
-          <w:szCs w:val="28"/>
-        </w:rPr>
-      </w:pPr>
-      <w:r>
-        <w:rPr>
-          <w:rFonts w:ascii="Arial" w:hAnsi="Arial" w:cs="Arial"/>
-          <w:sz w:val="28"/>
-          <w:szCs w:val="28"/>
+          <w:sz w:val="18"/>
+          <w:szCs w:val="18"/>
+        </w:rPr>
+      </w:pPr>
+      <w:r>
+        <w:rPr>
+          <w:rFonts w:ascii="Arial" w:hAnsi="Arial" w:cs="Arial"/>
+          <w:sz w:val="18"/>
+          <w:szCs w:val="18"/>
         </w:rPr>
         <w:t>}</w:t>
       </w:r>
+    </w:p>
+    <w:p>
+      <w:pPr>
+        <w:spacing w:after="100" w:line="240" w:lineRule="auto"/>
+        <w:rPr>
+          <w:rFonts w:ascii="Arial" w:hAnsi="Arial" w:cs="Arial"/>
+          <w:sz w:val="28"/>
+          <w:szCs w:val="28"/>
+        </w:rPr>
+      </w:pPr>
     </w:p>
     <w:p>
       <w:pPr>
@@ -12320,15 +12247,15 @@
         <w:spacing w:after="100" w:line="240" w:lineRule="auto"/>
         <w:rPr>
           <w:rFonts w:ascii="Arial" w:hAnsi="Arial" w:cs="Arial"/>
-          <w:sz w:val="28"/>
-          <w:szCs w:val="28"/>
-        </w:rPr>
-      </w:pPr>
-      <w:r>
-        <w:rPr>
-          <w:rFonts w:ascii="Arial" w:hAnsi="Arial" w:cs="Arial"/>
-          <w:sz w:val="28"/>
-          <w:szCs w:val="28"/>
+          <w:sz w:val="18"/>
+          <w:szCs w:val="18"/>
+        </w:rPr>
+      </w:pPr>
+      <w:r>
+        <w:rPr>
+          <w:rFonts w:ascii="Arial" w:hAnsi="Arial" w:cs="Arial"/>
+          <w:sz w:val="18"/>
+          <w:szCs w:val="18"/>
         </w:rPr>
         <w:t>{</w:t>
       </w:r>
@@ -12339,23 +12266,23 @@
         <w:spacing w:after="100" w:line="240" w:lineRule="auto"/>
         <w:rPr>
           <w:rFonts w:ascii="Arial" w:hAnsi="Arial" w:cs="Arial"/>
-          <w:sz w:val="28"/>
-          <w:szCs w:val="28"/>
-        </w:rPr>
-      </w:pPr>
-      <w:r>
-        <w:rPr>
-          <w:rFonts w:ascii="Arial" w:hAnsi="Arial" w:cs="Arial"/>
-          <w:sz w:val="28"/>
-          <w:szCs w:val="28"/>
+          <w:sz w:val="18"/>
+          <w:szCs w:val="18"/>
+        </w:rPr>
+      </w:pPr>
+      <w:r>
+        <w:rPr>
+          <w:rFonts w:ascii="Arial" w:hAnsi="Arial" w:cs="Arial"/>
+          <w:sz w:val="18"/>
+          <w:szCs w:val="18"/>
         </w:rPr>
         <w:t xml:space="preserve">  "</w:t>
       </w:r>
       <w:r>
         <w:rPr>
           <w:rFonts w:ascii="Arial" w:hAnsi="Arial" w:cs="Arial"/>
-          <w:sz w:val="28"/>
-          <w:szCs w:val="28"/>
+          <w:sz w:val="18"/>
+          <w:szCs w:val="18"/>
         </w:rPr>
         <w:t>file</w:t>
       </w:r>
@@ -12363,8 +12290,8 @@
       <w:r>
         <w:rPr>
           <w:rFonts w:ascii="Arial" w:hAnsi="Arial" w:cs="Arial"/>
-          <w:sz w:val="28"/>
-          <w:szCs w:val="28"/>
+          <w:sz w:val="18"/>
+          <w:szCs w:val="18"/>
         </w:rPr>
         <w:t>" :</w:t>
       </w:r>
@@ -12372,34 +12299,10 @@
       <w:r>
         <w:rPr>
           <w:rFonts w:ascii="Arial" w:hAnsi="Arial" w:cs="Arial"/>
-          <w:sz w:val="28"/>
-          <w:szCs w:val="28"/>
-        </w:rPr>
-        <w:t xml:space="preserve"> "</w:t>
-      </w:r>
-      <w:r>
-        <w:rPr>
-          <w:rFonts w:ascii="Arial" w:hAnsi="Arial" w:cs="Arial"/>
-          <w:sz w:val="16"/>
-          <w:szCs w:val="16"/>
-        </w:rPr>
-        <w:t>22BH7LNQYODCASX53971J5HWDBAO4SVWDPRPMSCN550SUZD084BHF5JI5Z2IZCT9</w:t>
-      </w:r>
-      <w:r>
-        <w:rPr>
-          <w:rFonts w:ascii="Arial" w:hAnsi="Arial" w:cs="Arial"/>
-          <w:sz w:val="28"/>
-          <w:szCs w:val="28"/>
-        </w:rPr>
-        <w:t>"</w:t>
-      </w:r>
-      <w:r>
-        <w:rPr>
-          <w:rFonts w:ascii="Arial" w:hAnsi="Arial" w:cs="Arial"/>
-          <w:sz w:val="28"/>
-          <w:szCs w:val="28"/>
-        </w:rPr>
-        <w:t>,</w:t>
+          <w:sz w:val="18"/>
+          <w:szCs w:val="18"/>
+        </w:rPr>
+        <w:t xml:space="preserve"> "22BH7LNQYODCASX53971J5HWDBAO4SVWDPRPMSCN550SUZD084BHF5JI5Z2IZCT9",</w:t>
       </w:r>
     </w:p>
     <w:p>
@@ -12408,23 +12311,23 @@
         <w:spacing w:after="100" w:line="240" w:lineRule="auto"/>
         <w:rPr>
           <w:rFonts w:ascii="Arial" w:hAnsi="Arial" w:cs="Arial"/>
-          <w:sz w:val="28"/>
-          <w:szCs w:val="28"/>
-        </w:rPr>
-      </w:pPr>
-      <w:r>
-        <w:rPr>
-          <w:rFonts w:ascii="Arial" w:hAnsi="Arial" w:cs="Arial"/>
-          <w:sz w:val="28"/>
-          <w:szCs w:val="28"/>
+          <w:sz w:val="18"/>
+          <w:szCs w:val="18"/>
+        </w:rPr>
+      </w:pPr>
+      <w:r>
+        <w:rPr>
+          <w:rFonts w:ascii="Arial" w:hAnsi="Arial" w:cs="Arial"/>
+          <w:sz w:val="18"/>
+          <w:szCs w:val="18"/>
         </w:rPr>
         <w:t xml:space="preserve">   “</w:t>
       </w:r>
       <w:r>
         <w:rPr>
           <w:rFonts w:ascii="Arial" w:hAnsi="Arial" w:cs="Arial"/>
-          <w:sz w:val="28"/>
-          <w:szCs w:val="28"/>
+          <w:sz w:val="18"/>
+          <w:szCs w:val="18"/>
         </w:rPr>
         <w:t>account</w:t>
       </w:r>
@@ -12432,8 +12335,8 @@
       <w:r>
         <w:rPr>
           <w:rFonts w:ascii="Arial" w:hAnsi="Arial" w:cs="Arial"/>
-          <w:sz w:val="28"/>
-          <w:szCs w:val="28"/>
+          <w:sz w:val="18"/>
+          <w:szCs w:val="18"/>
         </w:rPr>
         <w:t>” :</w:t>
       </w:r>
@@ -12441,24 +12344,24 @@
       <w:r>
         <w:rPr>
           <w:rFonts w:ascii="Arial" w:hAnsi="Arial" w:cs="Arial"/>
-          <w:sz w:val="28"/>
-          <w:szCs w:val="28"/>
+          <w:sz w:val="18"/>
+          <w:szCs w:val="18"/>
         </w:rPr>
         <w:t xml:space="preserve"> “</w:t>
       </w:r>
       <w:r>
         <w:rPr>
           <w:rFonts w:ascii="Arial" w:hAnsi="Arial" w:cs="Arial"/>
-          <w:sz w:val="24"/>
-          <w:szCs w:val="24"/>
+          <w:sz w:val="18"/>
+          <w:szCs w:val="18"/>
         </w:rPr>
         <w:t>client@cloudwinterstore.co.zw</w:t>
       </w:r>
       <w:r>
         <w:rPr>
           <w:rFonts w:ascii="Arial" w:hAnsi="Arial" w:cs="Arial"/>
-          <w:sz w:val="28"/>
-          <w:szCs w:val="28"/>
+          <w:sz w:val="18"/>
+          <w:szCs w:val="18"/>
         </w:rPr>
         <w:t>”</w:t>
       </w:r>
@@ -12469,18 +12372,28 @@
         <w:spacing w:after="100" w:line="240" w:lineRule="auto"/>
         <w:rPr>
           <w:rFonts w:ascii="Arial" w:hAnsi="Arial" w:cs="Arial"/>
-          <w:sz w:val="28"/>
-          <w:szCs w:val="28"/>
-        </w:rPr>
-      </w:pPr>
-      <w:r>
-        <w:rPr>
-          <w:rFonts w:ascii="Arial" w:hAnsi="Arial" w:cs="Arial"/>
-          <w:sz w:val="28"/>
-          <w:szCs w:val="28"/>
+          <w:sz w:val="18"/>
+          <w:szCs w:val="18"/>
+        </w:rPr>
+      </w:pPr>
+      <w:r>
+        <w:rPr>
+          <w:rFonts w:ascii="Arial" w:hAnsi="Arial" w:cs="Arial"/>
+          <w:sz w:val="18"/>
+          <w:szCs w:val="18"/>
         </w:rPr>
         <w:t>}</w:t>
       </w:r>
+    </w:p>
+    <w:p>
+      <w:pPr>
+        <w:spacing w:after="100" w:line="240" w:lineRule="auto"/>
+        <w:rPr>
+          <w:rFonts w:ascii="Arial" w:hAnsi="Arial" w:cs="Arial"/>
+          <w:sz w:val="28"/>
+          <w:szCs w:val="28"/>
+        </w:rPr>
+      </w:pPr>
     </w:p>
     <w:p>
       <w:pPr>
@@ -13001,6 +12914,14 @@
               </w:rPr>
               <w:t>account</w:t>
             </w:r>
+            <w:r>
+              <w:rPr>
+                <w:rFonts w:ascii="Arial" w:hAnsi="Arial" w:cs="Arial"/>
+                <w:sz w:val="28"/>
+                <w:szCs w:val="28"/>
+              </w:rPr>
+              <w:t>s</w:t>
+            </w:r>
             <w:proofErr w:type="gramStart"/>
             <w:r>
               <w:rPr>
@@ -13025,7 +12946,33 @@
                 <w:sz w:val="28"/>
                 <w:szCs w:val="28"/>
               </w:rPr>
-              <w:t>&lt;account&gt;,</w:t>
+              <w:t>&lt;</w:t>
+            </w:r>
+            <w:proofErr w:type="spellStart"/>
+            <w:r>
+              <w:rPr>
+                <w:rFonts w:ascii="Arial" w:hAnsi="Arial" w:cs="Arial"/>
+                <w:sz w:val="28"/>
+                <w:szCs w:val="28"/>
+              </w:rPr>
+              <w:t>account</w:t>
+            </w:r>
+            <w:r>
+              <w:rPr>
+                <w:rFonts w:ascii="Arial" w:hAnsi="Arial" w:cs="Arial"/>
+                <w:sz w:val="28"/>
+                <w:szCs w:val="28"/>
+              </w:rPr>
+              <w:t>s_list</w:t>
+            </w:r>
+            <w:proofErr w:type="spellEnd"/>
+            <w:r>
+              <w:rPr>
+                <w:rFonts w:ascii="Arial" w:hAnsi="Arial" w:cs="Arial"/>
+                <w:sz w:val="28"/>
+                <w:szCs w:val="28"/>
+              </w:rPr>
+              <w:t>&gt;,</w:t>
             </w:r>
           </w:p>
           <w:p>
@@ -13151,15 +13098,15 @@
         <w:spacing w:after="100" w:line="240" w:lineRule="auto"/>
         <w:rPr>
           <w:rFonts w:ascii="Arial" w:hAnsi="Arial" w:cs="Arial"/>
-          <w:sz w:val="28"/>
-          <w:szCs w:val="28"/>
-        </w:rPr>
-      </w:pPr>
-      <w:r>
-        <w:rPr>
-          <w:rFonts w:ascii="Arial" w:hAnsi="Arial" w:cs="Arial"/>
-          <w:sz w:val="28"/>
-          <w:szCs w:val="28"/>
+          <w:sz w:val="18"/>
+          <w:szCs w:val="18"/>
+        </w:rPr>
+      </w:pPr>
+      <w:r>
+        <w:rPr>
+          <w:rFonts w:ascii="Arial" w:hAnsi="Arial" w:cs="Arial"/>
+          <w:sz w:val="18"/>
+          <w:szCs w:val="18"/>
         </w:rPr>
         <w:t>{</w:t>
       </w:r>
@@ -13170,32 +13117,77 @@
         <w:spacing w:after="100" w:line="240" w:lineRule="auto"/>
         <w:rPr>
           <w:rFonts w:ascii="Arial" w:hAnsi="Arial" w:cs="Arial"/>
-          <w:sz w:val="28"/>
-          <w:szCs w:val="28"/>
-        </w:rPr>
-      </w:pPr>
-      <w:r>
-        <w:rPr>
-          <w:rFonts w:ascii="Arial" w:hAnsi="Arial" w:cs="Arial"/>
-          <w:sz w:val="28"/>
-          <w:szCs w:val="28"/>
-        </w:rPr>
-        <w:t xml:space="preserve">  "</w:t>
-      </w:r>
-      <w:r>
-        <w:rPr>
-          <w:rFonts w:ascii="Arial" w:hAnsi="Arial" w:cs="Arial"/>
-          <w:sz w:val="28"/>
-          <w:szCs w:val="28"/>
-        </w:rPr>
-        <w:t>file</w:t>
+          <w:sz w:val="18"/>
+          <w:szCs w:val="18"/>
+        </w:rPr>
+      </w:pPr>
+      <w:r>
+        <w:rPr>
+          <w:rFonts w:ascii="Arial" w:hAnsi="Arial" w:cs="Arial"/>
+          <w:sz w:val="18"/>
+          <w:szCs w:val="18"/>
+        </w:rPr>
+        <w:t xml:space="preserve">  “accounts</w:t>
       </w:r>
       <w:proofErr w:type="gramStart"/>
       <w:r>
         <w:rPr>
           <w:rFonts w:ascii="Arial" w:hAnsi="Arial" w:cs="Arial"/>
-          <w:sz w:val="28"/>
-          <w:szCs w:val="28"/>
+          <w:sz w:val="18"/>
+          <w:szCs w:val="18"/>
+        </w:rPr>
+        <w:t>” :</w:t>
+      </w:r>
+      <w:proofErr w:type="gramEnd"/>
+      <w:r>
+        <w:rPr>
+          <w:rFonts w:ascii="Arial" w:hAnsi="Arial" w:cs="Arial"/>
+          <w:sz w:val="18"/>
+          <w:szCs w:val="18"/>
+        </w:rPr>
+        <w:t xml:space="preserve"> “</w:t>
+      </w:r>
+      <w:r>
+        <w:rPr>
+          <w:rFonts w:ascii="Arial" w:hAnsi="Arial" w:cs="Arial"/>
+          <w:sz w:val="18"/>
+          <w:szCs w:val="18"/>
+        </w:rPr>
+        <w:t>["client@cloudwinterstore.co.zw","clienttwo@cloudwinterstore.co.zw"]</w:t>
+      </w:r>
+      <w:r>
+        <w:rPr>
+          <w:rFonts w:ascii="Arial" w:hAnsi="Arial" w:cs="Arial"/>
+          <w:sz w:val="18"/>
+          <w:szCs w:val="18"/>
+        </w:rPr>
+        <w:t>”</w:t>
+      </w:r>
+    </w:p>
+    <w:p>
+      <w:pPr>
+        <w:shd w:val="clear" w:color="auto" w:fill="D9D9D9" w:themeFill="background1" w:themeFillShade="D9"/>
+        <w:spacing w:after="100" w:line="240" w:lineRule="auto"/>
+        <w:rPr>
+          <w:rFonts w:ascii="Arial" w:hAnsi="Arial" w:cs="Arial"/>
+          <w:sz w:val="18"/>
+          <w:szCs w:val="18"/>
+        </w:rPr>
+      </w:pPr>
+      <w:r>
+        <w:rPr>
+          <w:rFonts w:ascii="Arial" w:hAnsi="Arial" w:cs="Arial"/>
+          <w:sz w:val="18"/>
+          <w:szCs w:val="18"/>
+        </w:rPr>
+        <w:t xml:space="preserve">  "file</w:t>
+      </w:r>
+      <w:proofErr w:type="gramStart"/>
+      <w:r>
+        <w:rPr>
+          <w:rFonts w:ascii="Arial" w:hAnsi="Arial" w:cs="Arial"/>
+          <w:sz w:val="18"/>
+          <w:szCs w:val="18"/>
         </w:rPr>
         <w:t>" :</w:t>
       </w:r>
@@ -13203,34 +13195,10 @@
       <w:r>
         <w:rPr>
           <w:rFonts w:ascii="Arial" w:hAnsi="Arial" w:cs="Arial"/>
-          <w:sz w:val="28"/>
-          <w:szCs w:val="28"/>
-        </w:rPr>
-        <w:t xml:space="preserve"> "</w:t>
-      </w:r>
-      <w:r>
-        <w:rPr>
-          <w:rFonts w:ascii="Arial" w:hAnsi="Arial" w:cs="Arial"/>
-          <w:sz w:val="16"/>
-          <w:szCs w:val="16"/>
-        </w:rPr>
-        <w:t>22BH7LNQYODCASX53971J5HWDBAO4SVWDPRPMSCN550SUZD084BHF5JI5Z2IZCT9</w:t>
-      </w:r>
-      <w:r>
-        <w:rPr>
-          <w:rFonts w:ascii="Arial" w:hAnsi="Arial" w:cs="Arial"/>
-          <w:sz w:val="28"/>
-          <w:szCs w:val="28"/>
-        </w:rPr>
-        <w:t>"</w:t>
-      </w:r>
-      <w:r>
-        <w:rPr>
-          <w:rFonts w:ascii="Arial" w:hAnsi="Arial" w:cs="Arial"/>
-          <w:sz w:val="28"/>
-          <w:szCs w:val="28"/>
-        </w:rPr>
-        <w:t>,</w:t>
+          <w:sz w:val="18"/>
+          <w:szCs w:val="18"/>
+        </w:rPr>
+        <w:t xml:space="preserve"> "22BH7LNQYODCASX53971J5HWDBAO4SVWDPRPMSCN550SUZD084BHF5JI5Z2IZCT9",</w:t>
       </w:r>
     </w:p>
     <w:p>
@@ -13239,24 +13207,673 @@
         <w:spacing w:after="100" w:line="240" w:lineRule="auto"/>
         <w:rPr>
           <w:rFonts w:ascii="Arial" w:hAnsi="Arial" w:cs="Arial"/>
-          <w:sz w:val="28"/>
-          <w:szCs w:val="28"/>
-        </w:rPr>
-      </w:pPr>
-      <w:r>
-        <w:rPr>
-          <w:rFonts w:ascii="Arial" w:hAnsi="Arial" w:cs="Arial"/>
-          <w:sz w:val="28"/>
-          <w:szCs w:val="28"/>
-        </w:rPr>
-        <w:t xml:space="preserve">   “account</w:t>
+          <w:sz w:val="18"/>
+          <w:szCs w:val="18"/>
+        </w:rPr>
+      </w:pPr>
+      <w:r>
+        <w:rPr>
+          <w:rFonts w:ascii="Arial" w:hAnsi="Arial" w:cs="Arial"/>
+          <w:sz w:val="18"/>
+          <w:szCs w:val="18"/>
+        </w:rPr>
+        <w:t>}</w:t>
+      </w:r>
+    </w:p>
+    <w:p>
+      <w:pPr>
+        <w:spacing w:after="100" w:line="240" w:lineRule="auto"/>
+        <w:rPr>
+          <w:rFonts w:ascii="Arial" w:hAnsi="Arial" w:cs="Arial"/>
+          <w:sz w:val="28"/>
+          <w:szCs w:val="28"/>
+        </w:rPr>
+      </w:pPr>
+    </w:p>
+    <w:p>
+      <w:pPr>
+        <w:spacing w:after="100" w:line="240" w:lineRule="auto"/>
+        <w:rPr>
+          <w:rFonts w:ascii="Arial" w:hAnsi="Arial" w:cs="Arial"/>
+          <w:sz w:val="28"/>
+          <w:szCs w:val="28"/>
+        </w:rPr>
+      </w:pPr>
+    </w:p>
+    <w:p>
+      <w:pPr>
+        <w:spacing w:after="100" w:line="240" w:lineRule="auto"/>
+        <w:rPr>
+          <w:rFonts w:ascii="Arial" w:hAnsi="Arial" w:cs="Arial"/>
+          <w:sz w:val="28"/>
+          <w:szCs w:val="28"/>
+        </w:rPr>
+      </w:pPr>
+    </w:p>
+    <w:p>
+      <w:pPr>
+        <w:spacing w:after="100" w:line="240" w:lineRule="auto"/>
+        <w:rPr>
+          <w:rFonts w:ascii="Arial" w:hAnsi="Arial" w:cs="Arial"/>
+          <w:sz w:val="28"/>
+          <w:szCs w:val="28"/>
+        </w:rPr>
+      </w:pPr>
+    </w:p>
+    <w:p>
+      <w:pPr>
+        <w:spacing w:after="100" w:line="240" w:lineRule="auto"/>
+        <w:rPr>
+          <w:rFonts w:ascii="Arial" w:hAnsi="Arial" w:cs="Arial"/>
+          <w:sz w:val="28"/>
+          <w:szCs w:val="28"/>
+        </w:rPr>
+      </w:pPr>
+    </w:p>
+    <w:p>
+      <w:pPr>
+        <w:spacing w:after="100" w:line="240" w:lineRule="auto"/>
+        <w:rPr>
+          <w:rFonts w:ascii="Arial" w:hAnsi="Arial" w:cs="Arial"/>
+          <w:sz w:val="28"/>
+          <w:szCs w:val="28"/>
+        </w:rPr>
+      </w:pPr>
+    </w:p>
+    <w:p>
+      <w:pPr>
+        <w:spacing w:after="100" w:line="240" w:lineRule="auto"/>
+        <w:rPr>
+          <w:rFonts w:ascii="Arial" w:hAnsi="Arial" w:cs="Arial"/>
+          <w:sz w:val="28"/>
+          <w:szCs w:val="28"/>
+        </w:rPr>
+      </w:pPr>
+    </w:p>
+    <w:p>
+      <w:pPr>
+        <w:spacing w:after="100" w:line="240" w:lineRule="auto"/>
+        <w:rPr>
+          <w:rFonts w:ascii="Arial" w:hAnsi="Arial" w:cs="Arial"/>
+          <w:sz w:val="28"/>
+          <w:szCs w:val="28"/>
+        </w:rPr>
+      </w:pPr>
+    </w:p>
+    <w:p>
+      <w:pPr>
+        <w:shd w:val="clear" w:color="auto" w:fill="F2F2F2" w:themeFill="background1" w:themeFillShade="F2"/>
+        <w:spacing w:after="100" w:line="240" w:lineRule="auto"/>
+        <w:jc w:val="center"/>
+        <w:rPr>
+          <w:rFonts w:ascii="Arial" w:hAnsi="Arial" w:cs="Arial"/>
+          <w:sz w:val="28"/>
+          <w:szCs w:val="28"/>
+        </w:rPr>
+      </w:pPr>
+      <w:r>
+        <w:rPr>
+          <w:rFonts w:ascii="Arial" w:hAnsi="Arial" w:cs="Arial"/>
+          <w:sz w:val="28"/>
+          <w:szCs w:val="28"/>
+        </w:rPr>
+        <w:lastRenderedPageBreak/>
+        <w:t xml:space="preserve">Chapter 13 – Remove Key </w:t>
+      </w:r>
+    </w:p>
+    <w:p>
+      <w:pPr>
+        <w:spacing w:after="100" w:line="240" w:lineRule="auto"/>
+        <w:rPr>
+          <w:rFonts w:ascii="Arial" w:hAnsi="Arial" w:cs="Arial"/>
+          <w:b/>
+          <w:bCs/>
+          <w:sz w:val="28"/>
+          <w:szCs w:val="28"/>
+        </w:rPr>
+      </w:pPr>
+    </w:p>
+    <w:p>
+      <w:pPr>
+        <w:spacing w:after="100" w:line="240" w:lineRule="auto"/>
+        <w:rPr>
+          <w:rFonts w:ascii="Arial" w:hAnsi="Arial" w:cs="Arial"/>
+          <w:b/>
+          <w:bCs/>
+          <w:sz w:val="28"/>
+          <w:szCs w:val="28"/>
+        </w:rPr>
+      </w:pPr>
+      <w:r>
+        <w:rPr>
+          <w:rFonts w:ascii="Arial" w:hAnsi="Arial" w:cs="Arial"/>
+          <w:b/>
+          <w:bCs/>
+          <w:sz w:val="28"/>
+          <w:szCs w:val="28"/>
+        </w:rPr>
+        <w:t>Description:</w:t>
+      </w:r>
+    </w:p>
+    <w:p>
+      <w:pPr>
+        <w:spacing w:after="100" w:line="240" w:lineRule="auto"/>
+        <w:rPr>
+          <w:rFonts w:ascii="Arial" w:hAnsi="Arial" w:cs="Arial"/>
+          <w:sz w:val="28"/>
+          <w:szCs w:val="28"/>
+        </w:rPr>
+      </w:pPr>
+      <w:r>
+        <w:rPr>
+          <w:rFonts w:ascii="Arial" w:hAnsi="Arial" w:cs="Arial"/>
+          <w:sz w:val="28"/>
+          <w:szCs w:val="28"/>
+        </w:rPr>
+        <w:t>Removes keys from a clients given the file id and a list of client identifiers</w:t>
+      </w:r>
+    </w:p>
+    <w:p>
+      <w:pPr>
+        <w:spacing w:after="100" w:line="240" w:lineRule="auto"/>
+        <w:rPr>
+          <w:rFonts w:ascii="Arial" w:hAnsi="Arial" w:cs="Arial"/>
+          <w:b/>
+          <w:bCs/>
+          <w:sz w:val="28"/>
+          <w:szCs w:val="28"/>
+        </w:rPr>
+      </w:pPr>
+      <w:r>
+        <w:rPr>
+          <w:rFonts w:ascii="Arial" w:hAnsi="Arial" w:cs="Arial"/>
+          <w:b/>
+          <w:bCs/>
+          <w:sz w:val="28"/>
+          <w:szCs w:val="28"/>
+        </w:rPr>
+        <w:t>Requirements:</w:t>
+      </w:r>
+    </w:p>
+    <w:p>
+      <w:pPr>
+        <w:spacing w:after="100" w:line="240" w:lineRule="auto"/>
+        <w:rPr>
+          <w:rFonts w:ascii="Arial" w:hAnsi="Arial" w:cs="Arial"/>
+          <w:sz w:val="28"/>
+          <w:szCs w:val="28"/>
+        </w:rPr>
+      </w:pPr>
+      <w:r>
+        <w:rPr>
+          <w:rFonts w:ascii="Arial" w:hAnsi="Arial" w:cs="Arial"/>
+          <w:sz w:val="28"/>
+          <w:szCs w:val="28"/>
+        </w:rPr>
+        <w:t>You need to be authenticated and have administrative privileges over a project, otherwise your request will be denied.</w:t>
+      </w:r>
+    </w:p>
+    <w:p>
+      <w:pPr>
+        <w:spacing w:after="100" w:line="240" w:lineRule="auto"/>
+        <w:rPr>
+          <w:rFonts w:ascii="Arial" w:hAnsi="Arial" w:cs="Arial"/>
+          <w:sz w:val="28"/>
+          <w:szCs w:val="28"/>
+        </w:rPr>
+      </w:pPr>
+    </w:p>
+    <w:p>
+      <w:pPr>
+        <w:spacing w:after="100" w:line="240" w:lineRule="auto"/>
+        <w:rPr>
+          <w:rFonts w:ascii="Arial" w:hAnsi="Arial" w:cs="Arial"/>
+          <w:sz w:val="28"/>
+          <w:szCs w:val="28"/>
+        </w:rPr>
+      </w:pPr>
+      <w:r>
+        <w:rPr>
+          <w:rFonts w:ascii="Arial" w:hAnsi="Arial" w:cs="Arial"/>
+          <w:b/>
+          <w:bCs/>
+          <w:sz w:val="28"/>
+          <w:szCs w:val="28"/>
+        </w:rPr>
+        <w:t>Request URL</w:t>
+      </w:r>
+      <w:r>
+        <w:rPr>
+          <w:rFonts w:ascii="Arial" w:hAnsi="Arial" w:cs="Arial"/>
+          <w:sz w:val="28"/>
+          <w:szCs w:val="28"/>
+        </w:rPr>
+        <w:t>: https://cloudwinterstore.co.zw</w:t>
+      </w:r>
+      <w:r>
+        <w:rPr>
+          <w:rFonts w:ascii="Arial" w:hAnsi="Arial" w:cs="Arial"/>
+          <w:sz w:val="28"/>
+          <w:szCs w:val="28"/>
+        </w:rPr>
+        <w:t>/</w:t>
+      </w:r>
+      <w:r>
+        <w:rPr>
+          <w:rFonts w:ascii="Arial" w:hAnsi="Arial" w:cs="Arial"/>
+          <w:sz w:val="28"/>
+          <w:szCs w:val="28"/>
+        </w:rPr>
+        <w:t>api/</w:t>
+      </w:r>
+      <w:r>
+        <w:rPr>
+          <w:rFonts w:ascii="Arial" w:hAnsi="Arial" w:cs="Arial"/>
+          <w:sz w:val="28"/>
+          <w:szCs w:val="28"/>
+        </w:rPr>
+        <w:t>remove-keys/</w:t>
+      </w:r>
+    </w:p>
+    <w:p>
+      <w:pPr>
+        <w:spacing w:after="100" w:line="240" w:lineRule="auto"/>
+        <w:rPr>
+          <w:rFonts w:ascii="Arial" w:hAnsi="Arial" w:cs="Arial"/>
+          <w:sz w:val="28"/>
+          <w:szCs w:val="28"/>
+        </w:rPr>
+      </w:pPr>
+      <w:r>
+        <w:rPr>
+          <w:rFonts w:ascii="Arial" w:hAnsi="Arial" w:cs="Arial"/>
+          <w:b/>
+          <w:bCs/>
+          <w:sz w:val="28"/>
+          <w:szCs w:val="28"/>
+        </w:rPr>
+        <w:t xml:space="preserve">Request Type: </w:t>
+      </w:r>
+      <w:r>
+        <w:rPr>
+          <w:rFonts w:ascii="Arial" w:hAnsi="Arial" w:cs="Arial"/>
+          <w:sz w:val="28"/>
+          <w:szCs w:val="28"/>
+        </w:rPr>
+        <w:t>JSON Body (POST)</w:t>
+      </w:r>
+    </w:p>
+    <w:p>
+      <w:pPr>
+        <w:spacing w:after="100" w:line="240" w:lineRule="auto"/>
+        <w:rPr>
+          <w:rFonts w:ascii="Arial" w:hAnsi="Arial" w:cs="Arial"/>
+          <w:sz w:val="28"/>
+          <w:szCs w:val="28"/>
+        </w:rPr>
+      </w:pPr>
+    </w:p>
+    <w:tbl>
+      <w:tblPr>
+        <w:tblStyle w:val="TableGrid"/>
+        <w:tblW w:w="0" w:type="auto"/>
+        <w:tblLook w:val="04A0" w:firstRow="1" w:lastRow="0" w:firstColumn="1" w:lastColumn="0" w:noHBand="0" w:noVBand="1"/>
+      </w:tblPr>
+      <w:tblGrid>
+        <w:gridCol w:w="5382"/>
+      </w:tblGrid>
+      <w:tr>
+        <w:tc>
+          <w:tcPr>
+            <w:tcW w:w="5382" w:type="dxa"/>
+          </w:tcPr>
+          <w:p>
+            <w:pPr>
+              <w:spacing w:after="100"/>
+              <w:rPr>
+                <w:rFonts w:ascii="Arial" w:hAnsi="Arial" w:cs="Arial"/>
+                <w:b/>
+                <w:bCs/>
+                <w:sz w:val="28"/>
+                <w:szCs w:val="28"/>
+              </w:rPr>
+            </w:pPr>
+            <w:r>
+              <w:rPr>
+                <w:rFonts w:ascii="Arial" w:hAnsi="Arial" w:cs="Arial"/>
+                <w:b/>
+                <w:bCs/>
+                <w:sz w:val="28"/>
+                <w:szCs w:val="28"/>
+              </w:rPr>
+              <w:t>Headers</w:t>
+            </w:r>
+          </w:p>
+        </w:tc>
+      </w:tr>
+      <w:tr>
+        <w:tc>
+          <w:tcPr>
+            <w:tcW w:w="5382" w:type="dxa"/>
+          </w:tcPr>
+          <w:p>
+            <w:pPr>
+              <w:spacing w:after="100"/>
+              <w:rPr>
+                <w:rFonts w:ascii="Arial" w:hAnsi="Arial" w:cs="Arial"/>
+                <w:sz w:val="28"/>
+                <w:szCs w:val="28"/>
+              </w:rPr>
+            </w:pPr>
+            <w:r>
+              <w:rPr>
+                <w:rFonts w:ascii="Arial" w:hAnsi="Arial" w:cs="Arial"/>
+                <w:sz w:val="28"/>
+                <w:szCs w:val="28"/>
+              </w:rPr>
+              <w:t>None</w:t>
+            </w:r>
+          </w:p>
+        </w:tc>
+      </w:tr>
+      <w:tr>
+        <w:tc>
+          <w:tcPr>
+            <w:tcW w:w="5382" w:type="dxa"/>
+          </w:tcPr>
+          <w:p>
+            <w:pPr>
+              <w:spacing w:after="100"/>
+              <w:rPr>
+                <w:rFonts w:ascii="Arial" w:hAnsi="Arial" w:cs="Arial"/>
+                <w:b/>
+                <w:bCs/>
+                <w:sz w:val="28"/>
+                <w:szCs w:val="28"/>
+              </w:rPr>
+            </w:pPr>
+            <w:r>
+              <w:rPr>
+                <w:rFonts w:ascii="Arial" w:hAnsi="Arial" w:cs="Arial"/>
+                <w:b/>
+                <w:bCs/>
+                <w:sz w:val="28"/>
+                <w:szCs w:val="28"/>
+              </w:rPr>
+              <w:t>Body (JSON)</w:t>
+            </w:r>
+          </w:p>
+        </w:tc>
+      </w:tr>
+      <w:tr>
+        <w:tc>
+          <w:tcPr>
+            <w:tcW w:w="5382" w:type="dxa"/>
+          </w:tcPr>
+          <w:p>
+            <w:pPr>
+              <w:spacing w:after="100"/>
+              <w:rPr>
+                <w:rFonts w:ascii="Arial" w:hAnsi="Arial" w:cs="Arial"/>
+                <w:sz w:val="28"/>
+                <w:szCs w:val="28"/>
+              </w:rPr>
+            </w:pPr>
+            <w:r>
+              <w:rPr>
+                <w:rFonts w:ascii="Arial" w:hAnsi="Arial" w:cs="Arial"/>
+                <w:sz w:val="28"/>
+                <w:szCs w:val="28"/>
+              </w:rPr>
+              <w:t>{</w:t>
+            </w:r>
+          </w:p>
+          <w:p>
+            <w:pPr>
+              <w:spacing w:after="100"/>
+              <w:rPr>
+                <w:rFonts w:ascii="Arial" w:hAnsi="Arial" w:cs="Arial"/>
+                <w:sz w:val="28"/>
+                <w:szCs w:val="28"/>
+              </w:rPr>
+            </w:pPr>
+            <w:r>
+              <w:rPr>
+                <w:rFonts w:ascii="Arial" w:hAnsi="Arial" w:cs="Arial"/>
+                <w:sz w:val="28"/>
+                <w:szCs w:val="28"/>
+              </w:rPr>
+              <w:t xml:space="preserve"> </w:t>
+            </w:r>
+            <w:r>
+              <w:rPr>
+                <w:rFonts w:ascii="Arial" w:hAnsi="Arial" w:cs="Arial"/>
+                <w:sz w:val="28"/>
+                <w:szCs w:val="28"/>
+              </w:rPr>
+              <w:t xml:space="preserve">   </w:t>
+            </w:r>
+            <w:r>
+              <w:rPr>
+                <w:rFonts w:ascii="Arial" w:hAnsi="Arial" w:cs="Arial"/>
+                <w:sz w:val="28"/>
+                <w:szCs w:val="28"/>
+              </w:rPr>
+              <w:t xml:space="preserve"> "</w:t>
+            </w:r>
+            <w:r>
+              <w:rPr>
+                <w:rFonts w:ascii="Arial" w:hAnsi="Arial" w:cs="Arial"/>
+                <w:sz w:val="28"/>
+                <w:szCs w:val="28"/>
+              </w:rPr>
+              <w:t>accounts</w:t>
+            </w:r>
+            <w:proofErr w:type="gramStart"/>
+            <w:r>
+              <w:rPr>
+                <w:rFonts w:ascii="Arial" w:hAnsi="Arial" w:cs="Arial"/>
+                <w:sz w:val="28"/>
+                <w:szCs w:val="28"/>
+              </w:rPr>
+              <w:t>" :</w:t>
+            </w:r>
+            <w:proofErr w:type="gramEnd"/>
+            <w:r>
+              <w:rPr>
+                <w:rFonts w:ascii="Arial" w:hAnsi="Arial" w:cs="Arial"/>
+                <w:sz w:val="28"/>
+                <w:szCs w:val="28"/>
+              </w:rPr>
+              <w:t xml:space="preserve"> </w:t>
+            </w:r>
+            <w:r>
+              <w:rPr>
+                <w:rFonts w:ascii="Arial" w:hAnsi="Arial" w:cs="Arial"/>
+                <w:sz w:val="28"/>
+                <w:szCs w:val="28"/>
+              </w:rPr>
+              <w:t>&lt;</w:t>
+            </w:r>
+            <w:proofErr w:type="spellStart"/>
+            <w:r>
+              <w:rPr>
+                <w:rFonts w:ascii="Arial" w:hAnsi="Arial" w:cs="Arial"/>
+                <w:sz w:val="28"/>
+                <w:szCs w:val="28"/>
+              </w:rPr>
+              <w:t>accounts_list</w:t>
+            </w:r>
+            <w:proofErr w:type="spellEnd"/>
+            <w:r>
+              <w:rPr>
+                <w:rFonts w:ascii="Arial" w:hAnsi="Arial" w:cs="Arial"/>
+                <w:sz w:val="28"/>
+                <w:szCs w:val="28"/>
+              </w:rPr>
+              <w:t>&gt;,</w:t>
+            </w:r>
+          </w:p>
+          <w:p>
+            <w:pPr>
+              <w:spacing w:after="100"/>
+              <w:rPr>
+                <w:rFonts w:ascii="Arial" w:hAnsi="Arial" w:cs="Arial"/>
+                <w:sz w:val="28"/>
+                <w:szCs w:val="28"/>
+              </w:rPr>
+            </w:pPr>
+            <w:r>
+              <w:rPr>
+                <w:rFonts w:ascii="Arial" w:hAnsi="Arial" w:cs="Arial"/>
+                <w:sz w:val="28"/>
+                <w:szCs w:val="28"/>
+              </w:rPr>
+              <w:t xml:space="preserve">     “file</w:t>
+            </w:r>
+            <w:proofErr w:type="gramStart"/>
+            <w:r>
+              <w:rPr>
+                <w:rFonts w:ascii="Arial" w:hAnsi="Arial" w:cs="Arial"/>
+                <w:sz w:val="28"/>
+                <w:szCs w:val="28"/>
+              </w:rPr>
+              <w:t>” :</w:t>
+            </w:r>
+            <w:proofErr w:type="gramEnd"/>
+            <w:r>
+              <w:rPr>
+                <w:rFonts w:ascii="Arial" w:hAnsi="Arial" w:cs="Arial"/>
+                <w:sz w:val="28"/>
+                <w:szCs w:val="28"/>
+              </w:rPr>
+              <w:t xml:space="preserve"> &lt;</w:t>
+            </w:r>
+            <w:proofErr w:type="spellStart"/>
+            <w:r>
+              <w:rPr>
+                <w:rFonts w:ascii="Arial" w:hAnsi="Arial" w:cs="Arial"/>
+                <w:sz w:val="28"/>
+                <w:szCs w:val="28"/>
+              </w:rPr>
+              <w:t>file_id</w:t>
+            </w:r>
+            <w:proofErr w:type="spellEnd"/>
+            <w:r>
+              <w:rPr>
+                <w:rFonts w:ascii="Arial" w:hAnsi="Arial" w:cs="Arial"/>
+                <w:sz w:val="28"/>
+                <w:szCs w:val="28"/>
+              </w:rPr>
+              <w:t xml:space="preserve"> &gt;</w:t>
+            </w:r>
+          </w:p>
+          <w:p>
+            <w:pPr>
+              <w:spacing w:after="100"/>
+              <w:rPr>
+                <w:rFonts w:ascii="Arial" w:hAnsi="Arial" w:cs="Arial"/>
+                <w:sz w:val="28"/>
+                <w:szCs w:val="28"/>
+              </w:rPr>
+            </w:pPr>
+            <w:r>
+              <w:rPr>
+                <w:rFonts w:ascii="Arial" w:hAnsi="Arial" w:cs="Arial"/>
+                <w:sz w:val="28"/>
+                <w:szCs w:val="28"/>
+              </w:rPr>
+              <w:t>}</w:t>
+            </w:r>
+          </w:p>
+        </w:tc>
+      </w:tr>
+    </w:tbl>
+    <w:p>
+      <w:pPr>
+        <w:spacing w:after="100" w:line="240" w:lineRule="auto"/>
+        <w:rPr>
+          <w:rFonts w:ascii="Arial" w:hAnsi="Arial" w:cs="Arial"/>
+          <w:sz w:val="28"/>
+          <w:szCs w:val="28"/>
+        </w:rPr>
+      </w:pPr>
+    </w:p>
+    <w:p>
+      <w:pPr>
+        <w:spacing w:after="100" w:line="240" w:lineRule="auto"/>
+        <w:rPr>
+          <w:rFonts w:ascii="Arial" w:hAnsi="Arial" w:cs="Arial"/>
+          <w:b/>
+          <w:bCs/>
+          <w:sz w:val="28"/>
+          <w:szCs w:val="28"/>
+        </w:rPr>
+      </w:pPr>
+      <w:r>
+        <w:rPr>
+          <w:rFonts w:ascii="Arial" w:hAnsi="Arial" w:cs="Arial"/>
+          <w:b/>
+          <w:bCs/>
+          <w:sz w:val="28"/>
+          <w:szCs w:val="28"/>
+        </w:rPr>
+        <w:t>Notes:</w:t>
+      </w:r>
+      <w:r>
+        <w:rPr>
+          <w:rFonts w:ascii="Arial" w:hAnsi="Arial" w:cs="Arial"/>
+          <w:b/>
+          <w:bCs/>
+          <w:sz w:val="28"/>
+          <w:szCs w:val="28"/>
+        </w:rPr>
+        <w:br/>
+      </w:r>
+    </w:p>
+    <w:p>
+      <w:pPr>
+        <w:shd w:val="clear" w:color="auto" w:fill="D9D9D9" w:themeFill="background1" w:themeFillShade="D9"/>
+        <w:spacing w:after="100" w:line="240" w:lineRule="auto"/>
+        <w:rPr>
+          <w:rFonts w:ascii="Arial" w:hAnsi="Arial" w:cs="Arial"/>
+          <w:sz w:val="18"/>
+          <w:szCs w:val="18"/>
+        </w:rPr>
+      </w:pPr>
+      <w:r>
+        <w:rPr>
+          <w:rFonts w:ascii="Arial" w:hAnsi="Arial" w:cs="Arial"/>
+          <w:sz w:val="18"/>
+          <w:szCs w:val="18"/>
+        </w:rPr>
+        <w:t>{</w:t>
+      </w:r>
+    </w:p>
+    <w:p>
+      <w:pPr>
+        <w:shd w:val="clear" w:color="auto" w:fill="D9D9D9" w:themeFill="background1" w:themeFillShade="D9"/>
+        <w:spacing w:after="100" w:line="240" w:lineRule="auto"/>
+        <w:rPr>
+          <w:rFonts w:ascii="Arial" w:hAnsi="Arial" w:cs="Arial"/>
+          <w:sz w:val="18"/>
+          <w:szCs w:val="18"/>
+        </w:rPr>
+      </w:pPr>
+      <w:r>
+        <w:rPr>
+          <w:rFonts w:ascii="Arial" w:hAnsi="Arial" w:cs="Arial"/>
+          <w:sz w:val="18"/>
+          <w:szCs w:val="18"/>
+        </w:rPr>
+        <w:t xml:space="preserve">  “accounts</w:t>
       </w:r>
       <w:proofErr w:type="gramStart"/>
       <w:r>
         <w:rPr>
           <w:rFonts w:ascii="Arial" w:hAnsi="Arial" w:cs="Arial"/>
-          <w:sz w:val="28"/>
-          <w:szCs w:val="28"/>
+          <w:sz w:val="18"/>
+          <w:szCs w:val="18"/>
         </w:rPr>
         <w:t>” :</w:t>
       </w:r>
@@ -13264,26 +13881,10 @@
       <w:r>
         <w:rPr>
           <w:rFonts w:ascii="Arial" w:hAnsi="Arial" w:cs="Arial"/>
-          <w:sz w:val="28"/>
-          <w:szCs w:val="28"/>
-        </w:rPr>
-        <w:t xml:space="preserve"> “</w:t>
-      </w:r>
-      <w:r>
-        <w:rPr>
-          <w:rFonts w:ascii="Arial" w:hAnsi="Arial" w:cs="Arial"/>
-          <w:sz w:val="24"/>
-          <w:szCs w:val="24"/>
-        </w:rPr>
-        <w:t>client@cloudwinterstore.co.zw</w:t>
-      </w:r>
-      <w:r>
-        <w:rPr>
-          <w:rFonts w:ascii="Arial" w:hAnsi="Arial" w:cs="Arial"/>
-          <w:sz w:val="28"/>
-          <w:szCs w:val="28"/>
-        </w:rPr>
-        <w:t>”</w:t>
+          <w:sz w:val="18"/>
+          <w:szCs w:val="18"/>
+        </w:rPr>
+        <w:t xml:space="preserve"> “["client@cloudwinterstore.co.zw","clienttwo@cloudwinterstore.co.zw"]”</w:t>
       </w:r>
     </w:p>
     <w:p>
@@ -13292,18 +13893,1011 @@
         <w:spacing w:after="100" w:line="240" w:lineRule="auto"/>
         <w:rPr>
           <w:rFonts w:ascii="Arial" w:hAnsi="Arial" w:cs="Arial"/>
-          <w:sz w:val="28"/>
-          <w:szCs w:val="28"/>
-        </w:rPr>
-      </w:pPr>
-      <w:r>
-        <w:rPr>
-          <w:rFonts w:ascii="Arial" w:hAnsi="Arial" w:cs="Arial"/>
-          <w:sz w:val="28"/>
-          <w:szCs w:val="28"/>
+          <w:sz w:val="18"/>
+          <w:szCs w:val="18"/>
+        </w:rPr>
+      </w:pPr>
+      <w:r>
+        <w:rPr>
+          <w:rFonts w:ascii="Arial" w:hAnsi="Arial" w:cs="Arial"/>
+          <w:sz w:val="18"/>
+          <w:szCs w:val="18"/>
+        </w:rPr>
+        <w:t xml:space="preserve">  "file</w:t>
+      </w:r>
+      <w:proofErr w:type="gramStart"/>
+      <w:r>
+        <w:rPr>
+          <w:rFonts w:ascii="Arial" w:hAnsi="Arial" w:cs="Arial"/>
+          <w:sz w:val="18"/>
+          <w:szCs w:val="18"/>
+        </w:rPr>
+        <w:t>" :</w:t>
+      </w:r>
+      <w:proofErr w:type="gramEnd"/>
+      <w:r>
+        <w:rPr>
+          <w:rFonts w:ascii="Arial" w:hAnsi="Arial" w:cs="Arial"/>
+          <w:sz w:val="18"/>
+          <w:szCs w:val="18"/>
+        </w:rPr>
+        <w:t xml:space="preserve"> "22BH7LNQYODCASX53971J5HWDBAO4SVWDPRPMSCN550SUZD084BHF5JI5Z2IZCT9",</w:t>
+      </w:r>
+    </w:p>
+    <w:p>
+      <w:pPr>
+        <w:shd w:val="clear" w:color="auto" w:fill="D9D9D9" w:themeFill="background1" w:themeFillShade="D9"/>
+        <w:spacing w:after="100" w:line="240" w:lineRule="auto"/>
+        <w:rPr>
+          <w:rFonts w:ascii="Arial" w:hAnsi="Arial" w:cs="Arial"/>
+          <w:sz w:val="18"/>
+          <w:szCs w:val="18"/>
+        </w:rPr>
+      </w:pPr>
+      <w:r>
+        <w:rPr>
+          <w:rFonts w:ascii="Arial" w:hAnsi="Arial" w:cs="Arial"/>
+          <w:sz w:val="18"/>
+          <w:szCs w:val="18"/>
         </w:rPr>
         <w:t>}</w:t>
       </w:r>
+    </w:p>
+    <w:p>
+      <w:pPr>
+        <w:spacing w:after="100" w:line="240" w:lineRule="auto"/>
+        <w:rPr>
+          <w:rFonts w:ascii="Arial" w:hAnsi="Arial" w:cs="Arial"/>
+          <w:sz w:val="28"/>
+          <w:szCs w:val="28"/>
+        </w:rPr>
+      </w:pPr>
+    </w:p>
+    <w:p>
+      <w:pPr>
+        <w:spacing w:after="100" w:line="240" w:lineRule="auto"/>
+        <w:rPr>
+          <w:rFonts w:ascii="Arial" w:hAnsi="Arial" w:cs="Arial"/>
+          <w:sz w:val="28"/>
+          <w:szCs w:val="28"/>
+        </w:rPr>
+      </w:pPr>
+    </w:p>
+    <w:p>
+      <w:pPr>
+        <w:spacing w:after="100" w:line="240" w:lineRule="auto"/>
+        <w:rPr>
+          <w:rFonts w:ascii="Arial" w:hAnsi="Arial" w:cs="Arial"/>
+          <w:sz w:val="28"/>
+          <w:szCs w:val="28"/>
+        </w:rPr>
+      </w:pPr>
+    </w:p>
+    <w:p>
+      <w:pPr>
+        <w:spacing w:after="100" w:line="240" w:lineRule="auto"/>
+        <w:rPr>
+          <w:rFonts w:ascii="Arial" w:hAnsi="Arial" w:cs="Arial"/>
+          <w:sz w:val="28"/>
+          <w:szCs w:val="28"/>
+        </w:rPr>
+      </w:pPr>
+    </w:p>
+    <w:p>
+      <w:pPr>
+        <w:spacing w:after="100" w:line="240" w:lineRule="auto"/>
+        <w:rPr>
+          <w:rFonts w:ascii="Arial" w:hAnsi="Arial" w:cs="Arial"/>
+          <w:sz w:val="28"/>
+          <w:szCs w:val="28"/>
+        </w:rPr>
+      </w:pPr>
+    </w:p>
+    <w:p>
+      <w:pPr>
+        <w:spacing w:after="100" w:line="240" w:lineRule="auto"/>
+        <w:rPr>
+          <w:rFonts w:ascii="Arial" w:hAnsi="Arial" w:cs="Arial"/>
+          <w:sz w:val="28"/>
+          <w:szCs w:val="28"/>
+        </w:rPr>
+      </w:pPr>
+    </w:p>
+    <w:p>
+      <w:pPr>
+        <w:spacing w:after="100" w:line="240" w:lineRule="auto"/>
+        <w:rPr>
+          <w:rFonts w:ascii="Arial" w:hAnsi="Arial" w:cs="Arial"/>
+          <w:sz w:val="28"/>
+          <w:szCs w:val="28"/>
+        </w:rPr>
+      </w:pPr>
+    </w:p>
+    <w:p>
+      <w:pPr>
+        <w:spacing w:after="100" w:line="240" w:lineRule="auto"/>
+        <w:rPr>
+          <w:rFonts w:ascii="Arial" w:hAnsi="Arial" w:cs="Arial"/>
+          <w:sz w:val="28"/>
+          <w:szCs w:val="28"/>
+        </w:rPr>
+      </w:pPr>
+    </w:p>
+    <w:p>
+      <w:pPr>
+        <w:shd w:val="clear" w:color="auto" w:fill="F2F2F2" w:themeFill="background1" w:themeFillShade="F2"/>
+        <w:spacing w:after="100" w:line="240" w:lineRule="auto"/>
+        <w:jc w:val="center"/>
+        <w:rPr>
+          <w:rFonts w:ascii="Arial" w:hAnsi="Arial" w:cs="Arial"/>
+          <w:sz w:val="28"/>
+          <w:szCs w:val="28"/>
+        </w:rPr>
+      </w:pPr>
+      <w:r>
+        <w:rPr>
+          <w:rFonts w:ascii="Arial" w:hAnsi="Arial" w:cs="Arial"/>
+          <w:sz w:val="28"/>
+          <w:szCs w:val="28"/>
+        </w:rPr>
+        <w:lastRenderedPageBreak/>
+        <w:t xml:space="preserve">Chapter </w:t>
+      </w:r>
+      <w:r>
+        <w:rPr>
+          <w:rFonts w:ascii="Arial" w:hAnsi="Arial" w:cs="Arial"/>
+          <w:sz w:val="28"/>
+          <w:szCs w:val="28"/>
+        </w:rPr>
+        <w:t>14</w:t>
+      </w:r>
+      <w:r>
+        <w:rPr>
+          <w:rFonts w:ascii="Arial" w:hAnsi="Arial" w:cs="Arial"/>
+          <w:sz w:val="28"/>
+          <w:szCs w:val="28"/>
+        </w:rPr>
+        <w:t xml:space="preserve"> – </w:t>
+      </w:r>
+      <w:r>
+        <w:rPr>
+          <w:rFonts w:ascii="Arial" w:hAnsi="Arial" w:cs="Arial"/>
+          <w:sz w:val="28"/>
+          <w:szCs w:val="28"/>
+        </w:rPr>
+        <w:t>Create Folder</w:t>
+      </w:r>
+      <w:r>
+        <w:rPr>
+          <w:rFonts w:ascii="Arial" w:hAnsi="Arial" w:cs="Arial"/>
+          <w:sz w:val="28"/>
+          <w:szCs w:val="28"/>
+        </w:rPr>
+        <w:t xml:space="preserve"> </w:t>
+      </w:r>
+    </w:p>
+    <w:p>
+      <w:pPr>
+        <w:spacing w:after="100" w:line="240" w:lineRule="auto"/>
+        <w:rPr>
+          <w:rFonts w:ascii="Arial" w:hAnsi="Arial" w:cs="Arial"/>
+          <w:b/>
+          <w:bCs/>
+          <w:sz w:val="28"/>
+          <w:szCs w:val="28"/>
+        </w:rPr>
+      </w:pPr>
+    </w:p>
+    <w:p>
+      <w:pPr>
+        <w:spacing w:after="100" w:line="240" w:lineRule="auto"/>
+        <w:rPr>
+          <w:rFonts w:ascii="Arial" w:hAnsi="Arial" w:cs="Arial"/>
+          <w:b/>
+          <w:bCs/>
+          <w:sz w:val="28"/>
+          <w:szCs w:val="28"/>
+        </w:rPr>
+      </w:pPr>
+      <w:r>
+        <w:rPr>
+          <w:rFonts w:ascii="Arial" w:hAnsi="Arial" w:cs="Arial"/>
+          <w:b/>
+          <w:bCs/>
+          <w:sz w:val="28"/>
+          <w:szCs w:val="28"/>
+        </w:rPr>
+        <w:t>Description:</w:t>
+      </w:r>
+    </w:p>
+    <w:p>
+      <w:pPr>
+        <w:spacing w:after="100" w:line="240" w:lineRule="auto"/>
+        <w:rPr>
+          <w:rFonts w:ascii="Arial" w:hAnsi="Arial" w:cs="Arial"/>
+          <w:sz w:val="28"/>
+          <w:szCs w:val="28"/>
+        </w:rPr>
+      </w:pPr>
+      <w:r>
+        <w:rPr>
+          <w:rFonts w:ascii="Arial" w:hAnsi="Arial" w:cs="Arial"/>
+          <w:sz w:val="28"/>
+          <w:szCs w:val="28"/>
+        </w:rPr>
+        <w:t xml:space="preserve">Creates a folder </w:t>
+      </w:r>
+      <w:r>
+        <w:rPr>
+          <w:rFonts w:ascii="Arial" w:hAnsi="Arial" w:cs="Arial"/>
+          <w:sz w:val="28"/>
+          <w:szCs w:val="28"/>
+        </w:rPr>
+        <w:t xml:space="preserve">given the </w:t>
+      </w:r>
+      <w:proofErr w:type="spellStart"/>
+      <w:r>
+        <w:rPr>
+          <w:rFonts w:ascii="Arial" w:hAnsi="Arial" w:cs="Arial"/>
+          <w:sz w:val="28"/>
+          <w:szCs w:val="28"/>
+        </w:rPr>
+        <w:t>projectName</w:t>
+      </w:r>
+      <w:proofErr w:type="spellEnd"/>
+      <w:r>
+        <w:rPr>
+          <w:rFonts w:ascii="Arial" w:hAnsi="Arial" w:cs="Arial"/>
+          <w:sz w:val="28"/>
+          <w:szCs w:val="28"/>
+        </w:rPr>
+        <w:t xml:space="preserve">, </w:t>
+      </w:r>
+      <w:proofErr w:type="spellStart"/>
+      <w:r>
+        <w:rPr>
+          <w:rFonts w:ascii="Arial" w:hAnsi="Arial" w:cs="Arial"/>
+          <w:sz w:val="28"/>
+          <w:szCs w:val="28"/>
+        </w:rPr>
+        <w:t>folderName</w:t>
+      </w:r>
+      <w:proofErr w:type="spellEnd"/>
+      <w:r>
+        <w:rPr>
+          <w:rFonts w:ascii="Arial" w:hAnsi="Arial" w:cs="Arial"/>
+          <w:sz w:val="28"/>
+          <w:szCs w:val="28"/>
+        </w:rPr>
+        <w:t xml:space="preserve"> and </w:t>
+      </w:r>
+      <w:proofErr w:type="spellStart"/>
+      <w:r>
+        <w:rPr>
+          <w:rFonts w:ascii="Arial" w:hAnsi="Arial" w:cs="Arial"/>
+          <w:sz w:val="28"/>
+          <w:szCs w:val="28"/>
+        </w:rPr>
+        <w:t>parentID</w:t>
+      </w:r>
+      <w:proofErr w:type="spellEnd"/>
+    </w:p>
+    <w:p>
+      <w:pPr>
+        <w:spacing w:after="100" w:line="240" w:lineRule="auto"/>
+        <w:rPr>
+          <w:rFonts w:ascii="Arial" w:hAnsi="Arial" w:cs="Arial"/>
+          <w:b/>
+          <w:bCs/>
+          <w:sz w:val="28"/>
+          <w:szCs w:val="28"/>
+        </w:rPr>
+      </w:pPr>
+      <w:r>
+        <w:rPr>
+          <w:rFonts w:ascii="Arial" w:hAnsi="Arial" w:cs="Arial"/>
+          <w:b/>
+          <w:bCs/>
+          <w:sz w:val="28"/>
+          <w:szCs w:val="28"/>
+        </w:rPr>
+        <w:t>Requirements:</w:t>
+      </w:r>
+    </w:p>
+    <w:p>
+      <w:pPr>
+        <w:spacing w:after="100" w:line="240" w:lineRule="auto"/>
+        <w:rPr>
+          <w:rFonts w:ascii="Arial" w:hAnsi="Arial" w:cs="Arial"/>
+          <w:sz w:val="28"/>
+          <w:szCs w:val="28"/>
+        </w:rPr>
+      </w:pPr>
+      <w:r>
+        <w:rPr>
+          <w:rFonts w:ascii="Arial" w:hAnsi="Arial" w:cs="Arial"/>
+          <w:sz w:val="28"/>
+          <w:szCs w:val="28"/>
+        </w:rPr>
+        <w:t>You need to be authenticated and have administrative privileges over a project, otherwise your request will be denied.</w:t>
+      </w:r>
+    </w:p>
+    <w:p>
+      <w:pPr>
+        <w:spacing w:after="100" w:line="240" w:lineRule="auto"/>
+        <w:rPr>
+          <w:rFonts w:ascii="Arial" w:hAnsi="Arial" w:cs="Arial"/>
+          <w:sz w:val="28"/>
+          <w:szCs w:val="28"/>
+        </w:rPr>
+      </w:pPr>
+    </w:p>
+    <w:p>
+      <w:pPr>
+        <w:spacing w:after="100" w:line="240" w:lineRule="auto"/>
+        <w:rPr>
+          <w:rFonts w:ascii="Arial" w:hAnsi="Arial" w:cs="Arial"/>
+          <w:sz w:val="28"/>
+          <w:szCs w:val="28"/>
+        </w:rPr>
+      </w:pPr>
+      <w:r>
+        <w:rPr>
+          <w:rFonts w:ascii="Arial" w:hAnsi="Arial" w:cs="Arial"/>
+          <w:b/>
+          <w:bCs/>
+          <w:sz w:val="28"/>
+          <w:szCs w:val="28"/>
+        </w:rPr>
+        <w:t>Request URL</w:t>
+      </w:r>
+      <w:r>
+        <w:rPr>
+          <w:rFonts w:ascii="Arial" w:hAnsi="Arial" w:cs="Arial"/>
+          <w:sz w:val="28"/>
+          <w:szCs w:val="28"/>
+        </w:rPr>
+        <w:t>: https://cloudwinterstore.co.zw</w:t>
+      </w:r>
+      <w:r>
+        <w:rPr>
+          <w:rFonts w:ascii="Arial" w:hAnsi="Arial" w:cs="Arial"/>
+          <w:sz w:val="28"/>
+          <w:szCs w:val="28"/>
+        </w:rPr>
+        <w:t>/</w:t>
+      </w:r>
+      <w:r>
+        <w:rPr>
+          <w:rFonts w:ascii="Arial" w:hAnsi="Arial" w:cs="Arial"/>
+          <w:sz w:val="28"/>
+          <w:szCs w:val="28"/>
+        </w:rPr>
+        <w:t>api</w:t>
+      </w:r>
+      <w:r>
+        <w:t>/</w:t>
+      </w:r>
+      <w:r>
+        <w:rPr>
+          <w:rFonts w:ascii="Arial" w:hAnsi="Arial" w:cs="Arial"/>
+          <w:sz w:val="28"/>
+          <w:szCs w:val="28"/>
+        </w:rPr>
+        <w:t>new-folder/</w:t>
+      </w:r>
+    </w:p>
+    <w:p>
+      <w:pPr>
+        <w:spacing w:after="100" w:line="240" w:lineRule="auto"/>
+        <w:rPr>
+          <w:rFonts w:ascii="Arial" w:hAnsi="Arial" w:cs="Arial"/>
+          <w:sz w:val="28"/>
+          <w:szCs w:val="28"/>
+        </w:rPr>
+      </w:pPr>
+      <w:r>
+        <w:rPr>
+          <w:rFonts w:ascii="Arial" w:hAnsi="Arial" w:cs="Arial"/>
+          <w:b/>
+          <w:bCs/>
+          <w:sz w:val="28"/>
+          <w:szCs w:val="28"/>
+        </w:rPr>
+        <w:t xml:space="preserve">Request Type: </w:t>
+      </w:r>
+      <w:r>
+        <w:rPr>
+          <w:rFonts w:ascii="Arial" w:hAnsi="Arial" w:cs="Arial"/>
+          <w:sz w:val="28"/>
+          <w:szCs w:val="28"/>
+        </w:rPr>
+        <w:t>JSON Body (POST)</w:t>
+      </w:r>
+    </w:p>
+    <w:p>
+      <w:pPr>
+        <w:spacing w:after="100" w:line="240" w:lineRule="auto"/>
+        <w:rPr>
+          <w:rFonts w:ascii="Arial" w:hAnsi="Arial" w:cs="Arial"/>
+          <w:sz w:val="28"/>
+          <w:szCs w:val="28"/>
+        </w:rPr>
+      </w:pPr>
+    </w:p>
+    <w:tbl>
+      <w:tblPr>
+        <w:tblStyle w:val="TableGrid"/>
+        <w:tblW w:w="0" w:type="auto"/>
+        <w:tblLook w:val="04A0" w:firstRow="1" w:lastRow="0" w:firstColumn="1" w:lastColumn="0" w:noHBand="0" w:noVBand="1"/>
+      </w:tblPr>
+      <w:tblGrid>
+        <w:gridCol w:w="5382"/>
+      </w:tblGrid>
+      <w:tr>
+        <w:tc>
+          <w:tcPr>
+            <w:tcW w:w="5382" w:type="dxa"/>
+          </w:tcPr>
+          <w:p>
+            <w:pPr>
+              <w:spacing w:after="100"/>
+              <w:rPr>
+                <w:rFonts w:ascii="Arial" w:hAnsi="Arial" w:cs="Arial"/>
+                <w:b/>
+                <w:bCs/>
+                <w:sz w:val="28"/>
+                <w:szCs w:val="28"/>
+              </w:rPr>
+            </w:pPr>
+            <w:r>
+              <w:rPr>
+                <w:rFonts w:ascii="Arial" w:hAnsi="Arial" w:cs="Arial"/>
+                <w:b/>
+                <w:bCs/>
+                <w:sz w:val="28"/>
+                <w:szCs w:val="28"/>
+              </w:rPr>
+              <w:t>Headers</w:t>
+            </w:r>
+          </w:p>
+        </w:tc>
+      </w:tr>
+      <w:tr>
+        <w:tc>
+          <w:tcPr>
+            <w:tcW w:w="5382" w:type="dxa"/>
+          </w:tcPr>
+          <w:p>
+            <w:pPr>
+              <w:spacing w:after="100"/>
+              <w:rPr>
+                <w:rFonts w:ascii="Arial" w:hAnsi="Arial" w:cs="Arial"/>
+                <w:sz w:val="28"/>
+                <w:szCs w:val="28"/>
+              </w:rPr>
+            </w:pPr>
+            <w:r>
+              <w:rPr>
+                <w:rFonts w:ascii="Arial" w:hAnsi="Arial" w:cs="Arial"/>
+                <w:sz w:val="28"/>
+                <w:szCs w:val="28"/>
+              </w:rPr>
+              <w:t>None</w:t>
+            </w:r>
+          </w:p>
+        </w:tc>
+      </w:tr>
+      <w:tr>
+        <w:tc>
+          <w:tcPr>
+            <w:tcW w:w="5382" w:type="dxa"/>
+          </w:tcPr>
+          <w:p>
+            <w:pPr>
+              <w:spacing w:after="100"/>
+              <w:rPr>
+                <w:rFonts w:ascii="Arial" w:hAnsi="Arial" w:cs="Arial"/>
+                <w:b/>
+                <w:bCs/>
+                <w:sz w:val="28"/>
+                <w:szCs w:val="28"/>
+              </w:rPr>
+            </w:pPr>
+            <w:r>
+              <w:rPr>
+                <w:rFonts w:ascii="Arial" w:hAnsi="Arial" w:cs="Arial"/>
+                <w:b/>
+                <w:bCs/>
+                <w:sz w:val="28"/>
+                <w:szCs w:val="28"/>
+              </w:rPr>
+              <w:t>Body (JSON)</w:t>
+            </w:r>
+          </w:p>
+        </w:tc>
+      </w:tr>
+      <w:tr>
+        <w:tc>
+          <w:tcPr>
+            <w:tcW w:w="5382" w:type="dxa"/>
+          </w:tcPr>
+          <w:p>
+            <w:pPr>
+              <w:spacing w:after="100"/>
+              <w:rPr>
+                <w:rFonts w:ascii="Arial" w:hAnsi="Arial" w:cs="Arial"/>
+                <w:sz w:val="28"/>
+                <w:szCs w:val="28"/>
+              </w:rPr>
+            </w:pPr>
+            <w:r>
+              <w:rPr>
+                <w:rFonts w:ascii="Arial" w:hAnsi="Arial" w:cs="Arial"/>
+                <w:sz w:val="28"/>
+                <w:szCs w:val="28"/>
+              </w:rPr>
+              <w:t>{</w:t>
+            </w:r>
+          </w:p>
+          <w:p>
+            <w:pPr>
+              <w:spacing w:after="100"/>
+              <w:rPr>
+                <w:rFonts w:ascii="Arial" w:hAnsi="Arial" w:cs="Arial"/>
+                <w:sz w:val="28"/>
+                <w:szCs w:val="28"/>
+              </w:rPr>
+            </w:pPr>
+            <w:r>
+              <w:rPr>
+                <w:rFonts w:ascii="Arial" w:hAnsi="Arial" w:cs="Arial"/>
+                <w:sz w:val="28"/>
+                <w:szCs w:val="28"/>
+              </w:rPr>
+              <w:t xml:space="preserve"> </w:t>
+            </w:r>
+            <w:r>
+              <w:rPr>
+                <w:rFonts w:ascii="Arial" w:hAnsi="Arial" w:cs="Arial"/>
+                <w:sz w:val="28"/>
+                <w:szCs w:val="28"/>
+              </w:rPr>
+              <w:t xml:space="preserve">   </w:t>
+            </w:r>
+            <w:r>
+              <w:rPr>
+                <w:rFonts w:ascii="Arial" w:hAnsi="Arial" w:cs="Arial"/>
+                <w:sz w:val="28"/>
+                <w:szCs w:val="28"/>
+              </w:rPr>
+              <w:t xml:space="preserve"> "</w:t>
+            </w:r>
+            <w:proofErr w:type="spellStart"/>
+            <w:r>
+              <w:rPr>
+                <w:rFonts w:ascii="Arial" w:hAnsi="Arial" w:cs="Arial"/>
+                <w:sz w:val="28"/>
+                <w:szCs w:val="28"/>
+              </w:rPr>
+              <w:t>projectName</w:t>
+            </w:r>
+            <w:proofErr w:type="spellEnd"/>
+            <w:proofErr w:type="gramStart"/>
+            <w:r>
+              <w:rPr>
+                <w:rFonts w:ascii="Arial" w:hAnsi="Arial" w:cs="Arial"/>
+                <w:sz w:val="28"/>
+                <w:szCs w:val="28"/>
+              </w:rPr>
+              <w:t>" :</w:t>
+            </w:r>
+            <w:proofErr w:type="gramEnd"/>
+            <w:r>
+              <w:rPr>
+                <w:rFonts w:ascii="Arial" w:hAnsi="Arial" w:cs="Arial"/>
+                <w:sz w:val="28"/>
+                <w:szCs w:val="28"/>
+              </w:rPr>
+              <w:t xml:space="preserve"> </w:t>
+            </w:r>
+            <w:r>
+              <w:rPr>
+                <w:rFonts w:ascii="Arial" w:hAnsi="Arial" w:cs="Arial"/>
+                <w:sz w:val="28"/>
+                <w:szCs w:val="28"/>
+              </w:rPr>
+              <w:t>&lt;</w:t>
+            </w:r>
+            <w:proofErr w:type="spellStart"/>
+            <w:r>
+              <w:rPr>
+                <w:rFonts w:ascii="Arial" w:hAnsi="Arial" w:cs="Arial"/>
+                <w:sz w:val="28"/>
+                <w:szCs w:val="28"/>
+              </w:rPr>
+              <w:t>project</w:t>
+            </w:r>
+            <w:r>
+              <w:rPr>
+                <w:rFonts w:ascii="Arial" w:hAnsi="Arial" w:cs="Arial"/>
+                <w:sz w:val="28"/>
+                <w:szCs w:val="28"/>
+              </w:rPr>
+              <w:t>_</w:t>
+            </w:r>
+            <w:r>
+              <w:rPr>
+                <w:rFonts w:ascii="Arial" w:hAnsi="Arial" w:cs="Arial"/>
+                <w:sz w:val="28"/>
+                <w:szCs w:val="28"/>
+              </w:rPr>
+              <w:t>name</w:t>
+            </w:r>
+            <w:proofErr w:type="spellEnd"/>
+            <w:r>
+              <w:rPr>
+                <w:rFonts w:ascii="Arial" w:hAnsi="Arial" w:cs="Arial"/>
+                <w:sz w:val="28"/>
+                <w:szCs w:val="28"/>
+              </w:rPr>
+              <w:t>&gt;,</w:t>
+            </w:r>
+          </w:p>
+          <w:p>
+            <w:pPr>
+              <w:spacing w:after="100"/>
+              <w:rPr>
+                <w:rFonts w:ascii="Arial" w:hAnsi="Arial" w:cs="Arial"/>
+                <w:sz w:val="28"/>
+                <w:szCs w:val="28"/>
+              </w:rPr>
+            </w:pPr>
+            <w:r>
+              <w:rPr>
+                <w:rFonts w:ascii="Arial" w:hAnsi="Arial" w:cs="Arial"/>
+                <w:sz w:val="28"/>
+                <w:szCs w:val="28"/>
+              </w:rPr>
+              <w:t xml:space="preserve">     “</w:t>
+            </w:r>
+            <w:proofErr w:type="spellStart"/>
+            <w:r>
+              <w:rPr>
+                <w:rFonts w:ascii="Arial" w:hAnsi="Arial" w:cs="Arial"/>
+                <w:sz w:val="28"/>
+                <w:szCs w:val="28"/>
+              </w:rPr>
+              <w:t>folderName</w:t>
+            </w:r>
+            <w:proofErr w:type="spellEnd"/>
+            <w:proofErr w:type="gramStart"/>
+            <w:r>
+              <w:rPr>
+                <w:rFonts w:ascii="Arial" w:hAnsi="Arial" w:cs="Arial"/>
+                <w:sz w:val="28"/>
+                <w:szCs w:val="28"/>
+              </w:rPr>
+              <w:t>” :</w:t>
+            </w:r>
+            <w:proofErr w:type="gramEnd"/>
+            <w:r>
+              <w:rPr>
+                <w:rFonts w:ascii="Arial" w:hAnsi="Arial" w:cs="Arial"/>
+                <w:sz w:val="28"/>
+                <w:szCs w:val="28"/>
+              </w:rPr>
+              <w:t xml:space="preserve"> &lt;</w:t>
+            </w:r>
+            <w:proofErr w:type="spellStart"/>
+            <w:r>
+              <w:rPr>
+                <w:rFonts w:ascii="Arial" w:hAnsi="Arial" w:cs="Arial"/>
+                <w:sz w:val="28"/>
+                <w:szCs w:val="28"/>
+              </w:rPr>
+              <w:t>f</w:t>
+            </w:r>
+            <w:r>
+              <w:rPr>
+                <w:rFonts w:ascii="Arial" w:hAnsi="Arial" w:cs="Arial"/>
+                <w:sz w:val="28"/>
+                <w:szCs w:val="28"/>
+              </w:rPr>
+              <w:t>older</w:t>
+            </w:r>
+            <w:r>
+              <w:rPr>
+                <w:rFonts w:ascii="Arial" w:hAnsi="Arial" w:cs="Arial"/>
+                <w:sz w:val="28"/>
+                <w:szCs w:val="28"/>
+              </w:rPr>
+              <w:t>_</w:t>
+            </w:r>
+            <w:r>
+              <w:rPr>
+                <w:rFonts w:ascii="Arial" w:hAnsi="Arial" w:cs="Arial"/>
+                <w:sz w:val="28"/>
+                <w:szCs w:val="28"/>
+              </w:rPr>
+              <w:t>name</w:t>
+            </w:r>
+            <w:proofErr w:type="spellEnd"/>
+            <w:r>
+              <w:rPr>
+                <w:rFonts w:ascii="Arial" w:hAnsi="Arial" w:cs="Arial"/>
+                <w:sz w:val="28"/>
+                <w:szCs w:val="28"/>
+              </w:rPr>
+              <w:t>&gt;</w:t>
+            </w:r>
+            <w:r>
+              <w:rPr>
+                <w:rFonts w:ascii="Arial" w:hAnsi="Arial" w:cs="Arial"/>
+                <w:sz w:val="28"/>
+                <w:szCs w:val="28"/>
+              </w:rPr>
+              <w:t>,</w:t>
+            </w:r>
+          </w:p>
+          <w:p>
+            <w:pPr>
+              <w:spacing w:after="100"/>
+              <w:rPr>
+                <w:rFonts w:ascii="Arial" w:hAnsi="Arial" w:cs="Arial"/>
+                <w:sz w:val="28"/>
+                <w:szCs w:val="28"/>
+              </w:rPr>
+            </w:pPr>
+            <w:r>
+              <w:rPr>
+                <w:rFonts w:ascii="Arial" w:hAnsi="Arial" w:cs="Arial"/>
+                <w:sz w:val="28"/>
+                <w:szCs w:val="28"/>
+              </w:rPr>
+              <w:t xml:space="preserve">     “</w:t>
+            </w:r>
+            <w:proofErr w:type="spellStart"/>
+            <w:r>
+              <w:rPr>
+                <w:rFonts w:ascii="Arial" w:hAnsi="Arial" w:cs="Arial"/>
+                <w:sz w:val="28"/>
+                <w:szCs w:val="28"/>
+              </w:rPr>
+              <w:t>parentID</w:t>
+            </w:r>
+            <w:proofErr w:type="spellEnd"/>
+            <w:proofErr w:type="gramStart"/>
+            <w:r>
+              <w:rPr>
+                <w:rFonts w:ascii="Arial" w:hAnsi="Arial" w:cs="Arial"/>
+                <w:sz w:val="28"/>
+                <w:szCs w:val="28"/>
+              </w:rPr>
+              <w:t>” :</w:t>
+            </w:r>
+            <w:proofErr w:type="gramEnd"/>
+            <w:r>
+              <w:rPr>
+                <w:rFonts w:ascii="Arial" w:hAnsi="Arial" w:cs="Arial"/>
+                <w:sz w:val="28"/>
+                <w:szCs w:val="28"/>
+              </w:rPr>
+              <w:t xml:space="preserve"> &lt;</w:t>
+            </w:r>
+            <w:proofErr w:type="spellStart"/>
+            <w:r>
+              <w:rPr>
+                <w:rFonts w:ascii="Arial" w:hAnsi="Arial" w:cs="Arial"/>
+                <w:sz w:val="28"/>
+                <w:szCs w:val="28"/>
+              </w:rPr>
+              <w:t>parent_id</w:t>
+            </w:r>
+            <w:proofErr w:type="spellEnd"/>
+            <w:r>
+              <w:rPr>
+                <w:rFonts w:ascii="Arial" w:hAnsi="Arial" w:cs="Arial"/>
+                <w:sz w:val="28"/>
+                <w:szCs w:val="28"/>
+              </w:rPr>
+              <w:t>&gt;</w:t>
+            </w:r>
+          </w:p>
+          <w:p>
+            <w:pPr>
+              <w:spacing w:after="100"/>
+              <w:rPr>
+                <w:rFonts w:ascii="Arial" w:hAnsi="Arial" w:cs="Arial"/>
+                <w:sz w:val="28"/>
+                <w:szCs w:val="28"/>
+              </w:rPr>
+            </w:pPr>
+            <w:r>
+              <w:rPr>
+                <w:rFonts w:ascii="Arial" w:hAnsi="Arial" w:cs="Arial"/>
+                <w:sz w:val="28"/>
+                <w:szCs w:val="28"/>
+              </w:rPr>
+              <w:t>}</w:t>
+            </w:r>
+          </w:p>
+        </w:tc>
+      </w:tr>
+    </w:tbl>
+    <w:p>
+      <w:pPr>
+        <w:spacing w:after="100" w:line="240" w:lineRule="auto"/>
+        <w:rPr>
+          <w:rFonts w:ascii="Arial" w:hAnsi="Arial" w:cs="Arial"/>
+          <w:sz w:val="28"/>
+          <w:szCs w:val="28"/>
+        </w:rPr>
+      </w:pPr>
+    </w:p>
+    <w:p>
+      <w:pPr>
+        <w:spacing w:after="100" w:line="240" w:lineRule="auto"/>
+        <w:rPr>
+          <w:rFonts w:ascii="Arial" w:hAnsi="Arial" w:cs="Arial"/>
+          <w:b/>
+          <w:bCs/>
+          <w:sz w:val="28"/>
+          <w:szCs w:val="28"/>
+        </w:rPr>
+      </w:pPr>
+      <w:r>
+        <w:rPr>
+          <w:rFonts w:ascii="Arial" w:hAnsi="Arial" w:cs="Arial"/>
+          <w:b/>
+          <w:bCs/>
+          <w:sz w:val="28"/>
+          <w:szCs w:val="28"/>
+        </w:rPr>
+        <w:t>Notes:</w:t>
+      </w:r>
+      <w:r>
+        <w:rPr>
+          <w:rFonts w:ascii="Arial" w:hAnsi="Arial" w:cs="Arial"/>
+          <w:b/>
+          <w:bCs/>
+          <w:sz w:val="28"/>
+          <w:szCs w:val="28"/>
+        </w:rPr>
+        <w:br/>
+      </w:r>
+    </w:p>
+    <w:p>
+      <w:pPr>
+        <w:shd w:val="clear" w:color="auto" w:fill="D9D9D9" w:themeFill="background1" w:themeFillShade="D9"/>
+        <w:spacing w:after="100" w:line="240" w:lineRule="auto"/>
+        <w:rPr>
+          <w:rFonts w:ascii="Arial" w:hAnsi="Arial" w:cs="Arial"/>
+          <w:sz w:val="18"/>
+          <w:szCs w:val="18"/>
+        </w:rPr>
+      </w:pPr>
+      <w:r>
+        <w:rPr>
+          <w:rFonts w:ascii="Arial" w:hAnsi="Arial" w:cs="Arial"/>
+          <w:sz w:val="18"/>
+          <w:szCs w:val="18"/>
+        </w:rPr>
+        <w:t>{</w:t>
+      </w:r>
+    </w:p>
+    <w:p>
+      <w:pPr>
+        <w:shd w:val="clear" w:color="auto" w:fill="D9D9D9" w:themeFill="background1" w:themeFillShade="D9"/>
+        <w:spacing w:after="100" w:line="240" w:lineRule="auto"/>
+        <w:rPr>
+          <w:rFonts w:ascii="Arial" w:hAnsi="Arial" w:cs="Arial"/>
+          <w:sz w:val="18"/>
+          <w:szCs w:val="18"/>
+        </w:rPr>
+      </w:pPr>
+      <w:r>
+        <w:rPr>
+          <w:rFonts w:ascii="Arial" w:hAnsi="Arial" w:cs="Arial"/>
+          <w:sz w:val="18"/>
+          <w:szCs w:val="18"/>
+        </w:rPr>
+        <w:t xml:space="preserve">  “accounts</w:t>
+      </w:r>
+      <w:proofErr w:type="gramStart"/>
+      <w:r>
+        <w:rPr>
+          <w:rFonts w:ascii="Arial" w:hAnsi="Arial" w:cs="Arial"/>
+          <w:sz w:val="18"/>
+          <w:szCs w:val="18"/>
+        </w:rPr>
+        <w:t>” :</w:t>
+      </w:r>
+      <w:proofErr w:type="gramEnd"/>
+      <w:r>
+        <w:rPr>
+          <w:rFonts w:ascii="Arial" w:hAnsi="Arial" w:cs="Arial"/>
+          <w:sz w:val="18"/>
+          <w:szCs w:val="18"/>
+        </w:rPr>
+        <w:t xml:space="preserve"> “["client@cloudwinterstore.co.zw","clienttwo@cloudwinterstore.co.zw"]”</w:t>
+      </w:r>
+    </w:p>
+    <w:p>
+      <w:pPr>
+        <w:shd w:val="clear" w:color="auto" w:fill="D9D9D9" w:themeFill="background1" w:themeFillShade="D9"/>
+        <w:spacing w:after="100" w:line="240" w:lineRule="auto"/>
+        <w:rPr>
+          <w:rFonts w:ascii="Arial" w:hAnsi="Arial" w:cs="Arial"/>
+          <w:sz w:val="18"/>
+          <w:szCs w:val="18"/>
+        </w:rPr>
+      </w:pPr>
+      <w:r>
+        <w:rPr>
+          <w:rFonts w:ascii="Arial" w:hAnsi="Arial" w:cs="Arial"/>
+          <w:sz w:val="18"/>
+          <w:szCs w:val="18"/>
+        </w:rPr>
+        <w:t xml:space="preserve">  "file</w:t>
+      </w:r>
+      <w:proofErr w:type="gramStart"/>
+      <w:r>
+        <w:rPr>
+          <w:rFonts w:ascii="Arial" w:hAnsi="Arial" w:cs="Arial"/>
+          <w:sz w:val="18"/>
+          <w:szCs w:val="18"/>
+        </w:rPr>
+        <w:t>" :</w:t>
+      </w:r>
+      <w:proofErr w:type="gramEnd"/>
+      <w:r>
+        <w:rPr>
+          <w:rFonts w:ascii="Arial" w:hAnsi="Arial" w:cs="Arial"/>
+          <w:sz w:val="18"/>
+          <w:szCs w:val="18"/>
+        </w:rPr>
+        <w:t xml:space="preserve"> "22BH7LNQYODCASX53971J5HWDBAO4SVWDPRPMSCN550SUZD084BHF5JI5Z2IZCT9",</w:t>
+      </w:r>
+    </w:p>
+    <w:p>
+      <w:pPr>
+        <w:shd w:val="clear" w:color="auto" w:fill="D9D9D9" w:themeFill="background1" w:themeFillShade="D9"/>
+        <w:spacing w:after="100" w:line="240" w:lineRule="auto"/>
+        <w:rPr>
+          <w:rFonts w:ascii="Arial" w:hAnsi="Arial" w:cs="Arial"/>
+          <w:sz w:val="18"/>
+          <w:szCs w:val="18"/>
+        </w:rPr>
+      </w:pPr>
+      <w:r>
+        <w:rPr>
+          <w:rFonts w:ascii="Arial" w:hAnsi="Arial" w:cs="Arial"/>
+          <w:sz w:val="18"/>
+          <w:szCs w:val="18"/>
+        </w:rPr>
+        <w:t>}</w:t>
+      </w:r>
+    </w:p>
+    <w:p>
+      <w:pPr>
+        <w:spacing w:after="100" w:line="240" w:lineRule="auto"/>
+        <w:rPr>
+          <w:rFonts w:ascii="Arial" w:hAnsi="Arial" w:cs="Arial"/>
+          <w:sz w:val="28"/>
+          <w:szCs w:val="28"/>
+        </w:rPr>
+      </w:pPr>
+    </w:p>
+    <w:p>
+      <w:pPr>
+        <w:spacing w:after="100" w:line="240" w:lineRule="auto"/>
+        <w:rPr>
+          <w:rFonts w:ascii="Arial" w:hAnsi="Arial" w:cs="Arial"/>
+          <w:sz w:val="28"/>
+          <w:szCs w:val="28"/>
+        </w:rPr>
+      </w:pPr>
     </w:p>
     <w:p>
       <w:pPr>

</xml_diff>

<commit_message>
PythonLibrary(Admin SDK): Get people with keys method
</commit_message>
<xml_diff>
--- a/resources/Developer Docs/Developers Guide to Cloud Winterstore.docx
+++ b/resources/Developer Docs/Developers Guide to Cloud Winterstore.docx
@@ -3326,7 +3326,7 @@
             <w:r>
               <w:rPr>
                 <w:rFonts w:ascii="Arial" w:eastAsia="Times New Roman" w:hAnsi="Arial" w:cs="Arial"/>
-                <w:color w:val="000000"/>
+                <w:color w:val="1F3864" w:themeColor="accent1" w:themeShade="80"/>
                 <w:lang w:eastAsia="en-ZW"/>
               </w:rPr>
               <w:t>Get clients with keys to a file</w:t>
@@ -3947,7 +3947,7 @@
             <w:r>
               <w:rPr>
                 <w:rFonts w:ascii="Arial" w:eastAsia="Times New Roman" w:hAnsi="Arial" w:cs="Arial"/>
-                <w:color w:val="000000"/>
+                <w:color w:val="1F3864" w:themeColor="accent1" w:themeShade="80"/>
                 <w:lang w:eastAsia="en-ZW"/>
               </w:rPr>
               <w:t>Add a client account</w:t>
@@ -3998,7 +3998,7 @@
             <w:r>
               <w:rPr>
                 <w:rFonts w:ascii="Arial" w:eastAsia="Times New Roman" w:hAnsi="Arial" w:cs="Arial"/>
-                <w:color w:val="000000"/>
+                <w:color w:val="1F3864" w:themeColor="accent1" w:themeShade="80"/>
                 <w:lang w:eastAsia="en-ZW"/>
               </w:rPr>
               <w:t>Delete a client account</w:t>
@@ -4049,7 +4049,7 @@
             <w:r>
               <w:rPr>
                 <w:rFonts w:ascii="Arial" w:eastAsia="Times New Roman" w:hAnsi="Arial" w:cs="Arial"/>
-                <w:color w:val="000000"/>
+                <w:color w:val="1F3864" w:themeColor="accent1" w:themeShade="80"/>
                 <w:lang w:eastAsia="en-ZW"/>
               </w:rPr>
               <w:t>Search for a client account</w:t>
@@ -4100,7 +4100,7 @@
             <w:r>
               <w:rPr>
                 <w:rFonts w:ascii="Arial" w:eastAsia="Times New Roman" w:hAnsi="Arial" w:cs="Arial"/>
-                <w:color w:val="000000"/>
+                <w:color w:val="1F3864" w:themeColor="accent1" w:themeShade="80"/>
                 <w:lang w:eastAsia="en-ZW"/>
               </w:rPr>
               <w:t>Barn a client account</w:t>
@@ -4148,23 +4148,29 @@
                 <w:lang w:eastAsia="en-ZW"/>
               </w:rPr>
             </w:pPr>
-            <w:proofErr w:type="spellStart"/>
             <w:r>
               <w:rPr>
                 <w:rFonts w:ascii="Arial" w:eastAsia="Times New Roman" w:hAnsi="Arial" w:cs="Arial"/>
-                <w:color w:val="000000"/>
+                <w:color w:val="1F3864" w:themeColor="accent1" w:themeShade="80"/>
                 <w:lang w:eastAsia="en-ZW"/>
               </w:rPr>
-              <w:t>Unbarn</w:t>
-            </w:r>
-            <w:proofErr w:type="spellEnd"/>
+              <w:t>Un</w:t>
+            </w:r>
             <w:r>
               <w:rPr>
                 <w:rFonts w:ascii="Arial" w:eastAsia="Times New Roman" w:hAnsi="Arial" w:cs="Arial"/>
-                <w:color w:val="000000"/>
+                <w:color w:val="1F3864" w:themeColor="accent1" w:themeShade="80"/>
                 <w:lang w:eastAsia="en-ZW"/>
               </w:rPr>
-              <w:t xml:space="preserve"> a client account</w:t>
+              <w:t>-</w:t>
+            </w:r>
+            <w:r>
+              <w:rPr>
+                <w:rFonts w:ascii="Arial" w:eastAsia="Times New Roman" w:hAnsi="Arial" w:cs="Arial"/>
+                <w:color w:val="1F3864" w:themeColor="accent1" w:themeShade="80"/>
+                <w:lang w:eastAsia="en-ZW"/>
+              </w:rPr>
+              <w:t>barn a client account</w:t>
             </w:r>
           </w:p>
         </w:tc>
@@ -4263,7 +4269,7 @@
             <w:r>
               <w:rPr>
                 <w:rFonts w:ascii="Arial" w:eastAsia="Times New Roman" w:hAnsi="Arial" w:cs="Arial"/>
-                <w:color w:val="000000"/>
+                <w:color w:val="1F3864" w:themeColor="accent1" w:themeShade="80"/>
                 <w:lang w:eastAsia="en-ZW"/>
               </w:rPr>
               <w:t>Get client account's Access Token</w:t>
@@ -10189,15 +10195,7 @@
           <w:sz w:val="28"/>
           <w:szCs w:val="28"/>
         </w:rPr>
-        <w:t xml:space="preserve"> – </w:t>
-      </w:r>
-      <w:r>
-        <w:rPr>
-          <w:rFonts w:ascii="Arial" w:hAnsi="Arial" w:cs="Arial"/>
-          <w:sz w:val="28"/>
-          <w:szCs w:val="28"/>
-        </w:rPr>
-        <w:t>Delete File</w:t>
+        <w:t xml:space="preserve"> – Delete File</w:t>
       </w:r>
     </w:p>
     <w:p>
@@ -10867,31 +10865,7 @@
           <w:sz w:val="28"/>
           <w:szCs w:val="28"/>
         </w:rPr>
-        <w:t xml:space="preserve"> –</w:t>
-      </w:r>
-      <w:r>
-        <w:rPr>
-          <w:rFonts w:ascii="Arial" w:hAnsi="Arial" w:cs="Arial"/>
-          <w:sz w:val="28"/>
-          <w:szCs w:val="28"/>
-        </w:rPr>
-        <w:t xml:space="preserve"> Rename</w:t>
-      </w:r>
-      <w:r>
-        <w:rPr>
-          <w:rFonts w:ascii="Arial" w:hAnsi="Arial" w:cs="Arial"/>
-          <w:sz w:val="28"/>
-          <w:szCs w:val="28"/>
-        </w:rPr>
-        <w:t xml:space="preserve"> </w:t>
-      </w:r>
-      <w:r>
-        <w:rPr>
-          <w:rFonts w:ascii="Arial" w:hAnsi="Arial" w:cs="Arial"/>
-          <w:sz w:val="28"/>
-          <w:szCs w:val="28"/>
-        </w:rPr>
-        <w:t>Index Object</w:t>
+        <w:t xml:space="preserve"> – Rename Index Object</w:t>
       </w:r>
     </w:p>
     <w:p>
@@ -11648,31 +11622,7 @@
           <w:szCs w:val="28"/>
         </w:rPr>
         <w:lastRenderedPageBreak/>
-        <w:t>Chapter 1</w:t>
-      </w:r>
-      <w:r>
-        <w:rPr>
-          <w:rFonts w:ascii="Arial" w:hAnsi="Arial" w:cs="Arial"/>
-          <w:sz w:val="28"/>
-          <w:szCs w:val="28"/>
-        </w:rPr>
-        <w:t>2</w:t>
-      </w:r>
-      <w:r>
-        <w:rPr>
-          <w:rFonts w:ascii="Arial" w:hAnsi="Arial" w:cs="Arial"/>
-          <w:sz w:val="28"/>
-          <w:szCs w:val="28"/>
-        </w:rPr>
-        <w:t xml:space="preserve"> – </w:t>
-      </w:r>
-      <w:r>
-        <w:rPr>
-          <w:rFonts w:ascii="Arial" w:hAnsi="Arial" w:cs="Arial"/>
-          <w:sz w:val="28"/>
-          <w:szCs w:val="28"/>
-        </w:rPr>
-        <w:t xml:space="preserve">Give Key </w:t>
+        <w:t xml:space="preserve">Chapter 12 – Give Key </w:t>
       </w:r>
     </w:p>
     <w:p>
@@ -12065,23 +12015,7 @@
                 <w:sz w:val="28"/>
                 <w:szCs w:val="28"/>
               </w:rPr>
-              <w:t>&lt;</w:t>
-            </w:r>
-            <w:r>
-              <w:rPr>
-                <w:rFonts w:ascii="Arial" w:hAnsi="Arial" w:cs="Arial"/>
-                <w:sz w:val="28"/>
-                <w:szCs w:val="28"/>
-              </w:rPr>
-              <w:t>account</w:t>
-            </w:r>
-            <w:r>
-              <w:rPr>
-                <w:rFonts w:ascii="Arial" w:hAnsi="Arial" w:cs="Arial"/>
-                <w:sz w:val="28"/>
-                <w:szCs w:val="28"/>
-              </w:rPr>
-              <w:t>&gt;,</w:t>
+              <w:t>&lt;account&gt;,</w:t>
             </w:r>
           </w:p>
           <w:p>
@@ -12099,15 +12033,7 @@
                 <w:sz w:val="28"/>
                 <w:szCs w:val="28"/>
               </w:rPr>
-              <w:t xml:space="preserve">     “</w:t>
-            </w:r>
-            <w:r>
-              <w:rPr>
-                <w:rFonts w:ascii="Arial" w:hAnsi="Arial" w:cs="Arial"/>
-                <w:sz w:val="28"/>
-                <w:szCs w:val="28"/>
-              </w:rPr>
-              <w:t>file</w:t>
+              <w:t xml:space="preserve">     “file</w:t>
             </w:r>
             <w:proofErr w:type="gramStart"/>
             <w:r>
@@ -12116,15 +12042,7 @@
                 <w:sz w:val="28"/>
                 <w:szCs w:val="28"/>
               </w:rPr>
-              <w:t>”</w:t>
-            </w:r>
-            <w:r>
-              <w:rPr>
-                <w:rFonts w:ascii="Arial" w:hAnsi="Arial" w:cs="Arial"/>
-                <w:sz w:val="28"/>
-                <w:szCs w:val="28"/>
-              </w:rPr>
-              <w:t xml:space="preserve"> :</w:t>
+              <w:t>” :</w:t>
             </w:r>
             <w:proofErr w:type="gramEnd"/>
             <w:r>
@@ -12142,23 +12060,7 @@
                 <w:sz w:val="28"/>
                 <w:szCs w:val="28"/>
               </w:rPr>
-              <w:t>file</w:t>
-            </w:r>
-            <w:r>
-              <w:rPr>
-                <w:rFonts w:ascii="Arial" w:hAnsi="Arial" w:cs="Arial"/>
-                <w:sz w:val="28"/>
-                <w:szCs w:val="28"/>
-              </w:rPr>
-              <w:t>_</w:t>
-            </w:r>
-            <w:r>
-              <w:rPr>
-                <w:rFonts w:ascii="Arial" w:hAnsi="Arial" w:cs="Arial"/>
-                <w:sz w:val="28"/>
-                <w:szCs w:val="28"/>
-              </w:rPr>
-              <w:t>id</w:t>
+              <w:t>file_id</w:t>
             </w:r>
             <w:proofErr w:type="spellEnd"/>
             <w:r>
@@ -12167,15 +12069,7 @@
                 <w:sz w:val="28"/>
                 <w:szCs w:val="28"/>
               </w:rPr>
-              <w:t xml:space="preserve"> </w:t>
-            </w:r>
-            <w:r>
-              <w:rPr>
-                <w:rFonts w:ascii="Arial" w:hAnsi="Arial" w:cs="Arial"/>
-                <w:sz w:val="28"/>
-                <w:szCs w:val="28"/>
-              </w:rPr>
-              <w:t>&gt;</w:t>
+              <w:t xml:space="preserve"> &gt;</w:t>
             </w:r>
           </w:p>
           <w:p>
@@ -12276,112 +12170,80 @@
           <w:sz w:val="18"/>
           <w:szCs w:val="18"/>
         </w:rPr>
-        <w:t xml:space="preserve">  "</w:t>
-      </w:r>
+        <w:t xml:space="preserve">  "file</w:t>
+      </w:r>
+      <w:proofErr w:type="gramStart"/>
       <w:r>
         <w:rPr>
           <w:rFonts w:ascii="Arial" w:hAnsi="Arial" w:cs="Arial"/>
           <w:sz w:val="18"/>
           <w:szCs w:val="18"/>
         </w:rPr>
-        <w:t>file</w:t>
-      </w:r>
-      <w:proofErr w:type="gramStart"/>
+        <w:t>" :</w:t>
+      </w:r>
+      <w:proofErr w:type="gramEnd"/>
       <w:r>
         <w:rPr>
           <w:rFonts w:ascii="Arial" w:hAnsi="Arial" w:cs="Arial"/>
           <w:sz w:val="18"/>
           <w:szCs w:val="18"/>
         </w:rPr>
-        <w:t>" :</w:t>
-      </w:r>
-      <w:proofErr w:type="gramEnd"/>
-      <w:r>
+        <w:t xml:space="preserve"> "22BH7LNQYODCASX53971J5HWDBAO4SVWDPRPMSCN550SUZD084BHF5JI5Z2IZCT9",</w:t>
+      </w:r>
+    </w:p>
+    <w:p>
+      <w:pPr>
+        <w:shd w:val="clear" w:color="auto" w:fill="D9D9D9" w:themeFill="background1" w:themeFillShade="D9"/>
+        <w:spacing w:after="100" w:line="240" w:lineRule="auto"/>
         <w:rPr>
           <w:rFonts w:ascii="Arial" w:hAnsi="Arial" w:cs="Arial"/>
           <w:sz w:val="18"/>
           <w:szCs w:val="18"/>
         </w:rPr>
-        <w:t xml:space="preserve"> "22BH7LNQYODCASX53971J5HWDBAO4SVWDPRPMSCN550SUZD084BHF5JI5Z2IZCT9",</w:t>
-      </w:r>
-    </w:p>
-    <w:p>
-      <w:pPr>
-        <w:shd w:val="clear" w:color="auto" w:fill="D9D9D9" w:themeFill="background1" w:themeFillShade="D9"/>
-        <w:spacing w:after="100" w:line="240" w:lineRule="auto"/>
+      </w:pPr>
+      <w:r>
         <w:rPr>
           <w:rFonts w:ascii="Arial" w:hAnsi="Arial" w:cs="Arial"/>
           <w:sz w:val="18"/>
           <w:szCs w:val="18"/>
         </w:rPr>
-      </w:pPr>
+        <w:t xml:space="preserve">   “account</w:t>
+      </w:r>
+      <w:proofErr w:type="gramStart"/>
       <w:r>
         <w:rPr>
           <w:rFonts w:ascii="Arial" w:hAnsi="Arial" w:cs="Arial"/>
           <w:sz w:val="18"/>
           <w:szCs w:val="18"/>
         </w:rPr>
-        <w:t xml:space="preserve">   “</w:t>
-      </w:r>
+        <w:t>” :</w:t>
+      </w:r>
+      <w:proofErr w:type="gramEnd"/>
       <w:r>
         <w:rPr>
           <w:rFonts w:ascii="Arial" w:hAnsi="Arial" w:cs="Arial"/>
           <w:sz w:val="18"/>
           <w:szCs w:val="18"/>
         </w:rPr>
-        <w:t>account</w:t>
-      </w:r>
-      <w:proofErr w:type="gramStart"/>
-      <w:r>
+        <w:t xml:space="preserve"> “client@cloudwinterstore.co.zw”</w:t>
+      </w:r>
+    </w:p>
+    <w:p>
+      <w:pPr>
+        <w:shd w:val="clear" w:color="auto" w:fill="D9D9D9" w:themeFill="background1" w:themeFillShade="D9"/>
+        <w:spacing w:after="100" w:line="240" w:lineRule="auto"/>
         <w:rPr>
           <w:rFonts w:ascii="Arial" w:hAnsi="Arial" w:cs="Arial"/>
           <w:sz w:val="18"/>
           <w:szCs w:val="18"/>
         </w:rPr>
-        <w:t>” :</w:t>
-      </w:r>
-      <w:proofErr w:type="gramEnd"/>
+      </w:pPr>
       <w:r>
         <w:rPr>
           <w:rFonts w:ascii="Arial" w:hAnsi="Arial" w:cs="Arial"/>
           <w:sz w:val="18"/>
           <w:szCs w:val="18"/>
         </w:rPr>
-        <w:t xml:space="preserve"> “</w:t>
-      </w:r>
-      <w:r>
-        <w:rPr>
-          <w:rFonts w:ascii="Arial" w:hAnsi="Arial" w:cs="Arial"/>
-          <w:sz w:val="18"/>
-          <w:szCs w:val="18"/>
-        </w:rPr>
-        <w:t>client@cloudwinterstore.co.zw</w:t>
-      </w:r>
-      <w:r>
-        <w:rPr>
-          <w:rFonts w:ascii="Arial" w:hAnsi="Arial" w:cs="Arial"/>
-          <w:sz w:val="18"/>
-          <w:szCs w:val="18"/>
-        </w:rPr>
-        <w:t>”</w:t>
-      </w:r>
-    </w:p>
-    <w:p>
-      <w:pPr>
-        <w:shd w:val="clear" w:color="auto" w:fill="D9D9D9" w:themeFill="background1" w:themeFillShade="D9"/>
-        <w:spacing w:after="100" w:line="240" w:lineRule="auto"/>
-        <w:rPr>
-          <w:rFonts w:ascii="Arial" w:hAnsi="Arial" w:cs="Arial"/>
-          <w:sz w:val="18"/>
-          <w:szCs w:val="18"/>
-        </w:rPr>
-      </w:pPr>
-      <w:r>
-        <w:rPr>
-          <w:rFonts w:ascii="Arial" w:hAnsi="Arial" w:cs="Arial"/>
-          <w:sz w:val="18"/>
-          <w:szCs w:val="18"/>
-        </w:rPr>
         <w:t>}</w:t>
       </w:r>
     </w:p>
@@ -12499,23 +12361,7 @@
           <w:sz w:val="28"/>
           <w:szCs w:val="28"/>
         </w:rPr>
-        <w:t xml:space="preserve"> – </w:t>
-      </w:r>
-      <w:r>
-        <w:rPr>
-          <w:rFonts w:ascii="Arial" w:hAnsi="Arial" w:cs="Arial"/>
-          <w:sz w:val="28"/>
-          <w:szCs w:val="28"/>
-        </w:rPr>
-        <w:t>Remove Key</w:t>
-      </w:r>
-      <w:r>
-        <w:rPr>
-          <w:rFonts w:ascii="Arial" w:hAnsi="Arial" w:cs="Arial"/>
-          <w:sz w:val="28"/>
-          <w:szCs w:val="28"/>
-        </w:rPr>
-        <w:t xml:space="preserve"> </w:t>
+        <w:t xml:space="preserve"> – Remove Key </w:t>
       </w:r>
     </w:p>
     <w:p>
@@ -12567,55 +12413,7 @@
           <w:sz w:val="28"/>
           <w:szCs w:val="28"/>
         </w:rPr>
-        <w:t>Removes</w:t>
-      </w:r>
-      <w:r>
-        <w:rPr>
-          <w:rFonts w:ascii="Arial" w:hAnsi="Arial" w:cs="Arial"/>
-          <w:sz w:val="28"/>
-          <w:szCs w:val="28"/>
-        </w:rPr>
-        <w:t xml:space="preserve"> key</w:t>
-      </w:r>
-      <w:r>
-        <w:rPr>
-          <w:rFonts w:ascii="Arial" w:hAnsi="Arial" w:cs="Arial"/>
-          <w:sz w:val="28"/>
-          <w:szCs w:val="28"/>
-        </w:rPr>
-        <w:t>s from</w:t>
-      </w:r>
-      <w:r>
-        <w:rPr>
-          <w:rFonts w:ascii="Arial" w:hAnsi="Arial" w:cs="Arial"/>
-          <w:sz w:val="28"/>
-          <w:szCs w:val="28"/>
-        </w:rPr>
-        <w:t xml:space="preserve"> a client</w:t>
-      </w:r>
-      <w:r>
-        <w:rPr>
-          <w:rFonts w:ascii="Arial" w:hAnsi="Arial" w:cs="Arial"/>
-          <w:sz w:val="28"/>
-          <w:szCs w:val="28"/>
-        </w:rPr>
-        <w:t>s</w:t>
-      </w:r>
-      <w:r>
-        <w:rPr>
-          <w:rFonts w:ascii="Arial" w:hAnsi="Arial" w:cs="Arial"/>
-          <w:sz w:val="28"/>
-          <w:szCs w:val="28"/>
-        </w:rPr>
-        <w:t xml:space="preserve"> given the file id and </w:t>
-      </w:r>
-      <w:r>
-        <w:rPr>
-          <w:rFonts w:ascii="Arial" w:hAnsi="Arial" w:cs="Arial"/>
-          <w:sz w:val="28"/>
-          <w:szCs w:val="28"/>
-        </w:rPr>
-        <w:t>a list of client identifiers</w:t>
+        <w:t>Removes keys from a clients given the file id and a list of client identifiers</w:t>
       </w:r>
     </w:p>
     <w:p>
@@ -13145,23 +12943,7 @@
           <w:sz w:val="18"/>
           <w:szCs w:val="18"/>
         </w:rPr>
-        <w:t xml:space="preserve"> “</w:t>
-      </w:r>
-      <w:r>
-        <w:rPr>
-          <w:rFonts w:ascii="Arial" w:hAnsi="Arial" w:cs="Arial"/>
-          <w:sz w:val="18"/>
-          <w:szCs w:val="18"/>
-        </w:rPr>
-        <w:t>["client@cloudwinterstore.co.zw","clienttwo@cloudwinterstore.co.zw"]</w:t>
-      </w:r>
-      <w:r>
-        <w:rPr>
-          <w:rFonts w:ascii="Arial" w:hAnsi="Arial" w:cs="Arial"/>
-          <w:sz w:val="18"/>
-          <w:szCs w:val="18"/>
-        </w:rPr>
-        <w:t>”</w:t>
+        <w:t xml:space="preserve"> “["client@cloudwinterstore.co.zw","clienttwo@cloudwinterstore.co.zw"]”</w:t>
       </w:r>
     </w:p>
     <w:p>
@@ -14041,39 +13823,7 @@
           <w:szCs w:val="28"/>
         </w:rPr>
         <w:lastRenderedPageBreak/>
-        <w:t xml:space="preserve">Chapter </w:t>
-      </w:r>
-      <w:r>
-        <w:rPr>
-          <w:rFonts w:ascii="Arial" w:hAnsi="Arial" w:cs="Arial"/>
-          <w:sz w:val="28"/>
-          <w:szCs w:val="28"/>
-        </w:rPr>
-        <w:t>14</w:t>
-      </w:r>
-      <w:r>
-        <w:rPr>
-          <w:rFonts w:ascii="Arial" w:hAnsi="Arial" w:cs="Arial"/>
-          <w:sz w:val="28"/>
-          <w:szCs w:val="28"/>
-        </w:rPr>
-        <w:t xml:space="preserve"> – </w:t>
-      </w:r>
-      <w:r>
-        <w:rPr>
-          <w:rFonts w:ascii="Arial" w:hAnsi="Arial" w:cs="Arial"/>
-          <w:sz w:val="28"/>
-          <w:szCs w:val="28"/>
-        </w:rPr>
-        <w:t>Create Folder</w:t>
-      </w:r>
-      <w:r>
-        <w:rPr>
-          <w:rFonts w:ascii="Arial" w:hAnsi="Arial" w:cs="Arial"/>
-          <w:sz w:val="28"/>
-          <w:szCs w:val="28"/>
-        </w:rPr>
-        <w:t xml:space="preserve"> </w:t>
+        <w:t xml:space="preserve">Chapter 14 – Create Folder </w:t>
       </w:r>
     </w:p>
     <w:p>
@@ -14802,80 +14552,189 @@
           <w:sz w:val="18"/>
           <w:szCs w:val="18"/>
         </w:rPr>
-        <w:t xml:space="preserve">  “accounts</w:t>
-      </w:r>
-      <w:proofErr w:type="gramStart"/>
+        <w:t xml:space="preserve">  “</w:t>
+      </w:r>
+      <w:proofErr w:type="spellStart"/>
       <w:r>
         <w:rPr>
           <w:rFonts w:ascii="Arial" w:hAnsi="Arial" w:cs="Arial"/>
           <w:sz w:val="18"/>
           <w:szCs w:val="18"/>
         </w:rPr>
-        <w:t>” :</w:t>
-      </w:r>
-      <w:proofErr w:type="gramEnd"/>
+        <w:t>projectName</w:t>
+      </w:r>
+      <w:proofErr w:type="spellEnd"/>
+      <w:proofErr w:type="gramStart"/>
       <w:r>
         <w:rPr>
           <w:rFonts w:ascii="Arial" w:hAnsi="Arial" w:cs="Arial"/>
           <w:sz w:val="18"/>
           <w:szCs w:val="18"/>
         </w:rPr>
-        <w:t xml:space="preserve"> “["client@cloudwinterstore.co.zw","clienttwo@cloudwinterstore.co.zw"]”</w:t>
-      </w:r>
-    </w:p>
-    <w:p>
-      <w:pPr>
-        <w:shd w:val="clear" w:color="auto" w:fill="D9D9D9" w:themeFill="background1" w:themeFillShade="D9"/>
-        <w:spacing w:after="100" w:line="240" w:lineRule="auto"/>
+        <w:t>” :</w:t>
+      </w:r>
+      <w:proofErr w:type="gramEnd"/>
+      <w:r>
         <w:rPr>
           <w:rFonts w:ascii="Arial" w:hAnsi="Arial" w:cs="Arial"/>
           <w:sz w:val="18"/>
           <w:szCs w:val="18"/>
         </w:rPr>
-      </w:pPr>
+        <w:t xml:space="preserve"> </w:t>
+      </w:r>
       <w:r>
         <w:rPr>
           <w:rFonts w:ascii="Arial" w:hAnsi="Arial" w:cs="Arial"/>
           <w:sz w:val="18"/>
           <w:szCs w:val="18"/>
         </w:rPr>
-        <w:t xml:space="preserve">  "file</w:t>
-      </w:r>
-      <w:proofErr w:type="gramStart"/>
+        <w:t>“</w:t>
+      </w:r>
+      <w:proofErr w:type="spellStart"/>
       <w:r>
         <w:rPr>
           <w:rFonts w:ascii="Arial" w:hAnsi="Arial" w:cs="Arial"/>
           <w:sz w:val="18"/>
           <w:szCs w:val="18"/>
         </w:rPr>
-        <w:t>" :</w:t>
-      </w:r>
-      <w:proofErr w:type="gramEnd"/>
+        <w:t>test.Demo</w:t>
+      </w:r>
+      <w:proofErr w:type="spellEnd"/>
       <w:r>
         <w:rPr>
           <w:rFonts w:ascii="Arial" w:hAnsi="Arial" w:cs="Arial"/>
           <w:sz w:val="18"/>
           <w:szCs w:val="18"/>
         </w:rPr>
-        <w:t xml:space="preserve"> "22BH7LNQYODCASX53971J5HWDBAO4SVWDPRPMSCN550SUZD084BHF5JI5Z2IZCT9",</w:t>
-      </w:r>
-    </w:p>
-    <w:p>
-      <w:pPr>
-        <w:shd w:val="clear" w:color="auto" w:fill="D9D9D9" w:themeFill="background1" w:themeFillShade="D9"/>
-        <w:spacing w:after="100" w:line="240" w:lineRule="auto"/>
+        <w:t>-Project</w:t>
+      </w:r>
+      <w:r>
         <w:rPr>
           <w:rFonts w:ascii="Arial" w:hAnsi="Arial" w:cs="Arial"/>
           <w:sz w:val="18"/>
           <w:szCs w:val="18"/>
         </w:rPr>
-      </w:pPr>
+        <w:t>”</w:t>
+      </w:r>
       <w:r>
         <w:rPr>
           <w:rFonts w:ascii="Arial" w:hAnsi="Arial" w:cs="Arial"/>
           <w:sz w:val="18"/>
           <w:szCs w:val="18"/>
         </w:rPr>
+        <w:t>,</w:t>
+      </w:r>
+    </w:p>
+    <w:p>
+      <w:pPr>
+        <w:shd w:val="clear" w:color="auto" w:fill="D9D9D9" w:themeFill="background1" w:themeFillShade="D9"/>
+        <w:spacing w:after="100" w:line="240" w:lineRule="auto"/>
+        <w:rPr>
+          <w:rFonts w:ascii="Arial" w:hAnsi="Arial" w:cs="Arial"/>
+          <w:sz w:val="18"/>
+          <w:szCs w:val="18"/>
+        </w:rPr>
+      </w:pPr>
+      <w:r>
+        <w:rPr>
+          <w:rFonts w:ascii="Arial" w:hAnsi="Arial" w:cs="Arial"/>
+          <w:sz w:val="18"/>
+          <w:szCs w:val="18"/>
+        </w:rPr>
+        <w:t xml:space="preserve">  “</w:t>
+      </w:r>
+      <w:proofErr w:type="spellStart"/>
+      <w:r>
+        <w:rPr>
+          <w:rFonts w:ascii="Arial" w:hAnsi="Arial" w:cs="Arial"/>
+          <w:sz w:val="18"/>
+          <w:szCs w:val="18"/>
+        </w:rPr>
+        <w:t>folderName</w:t>
+      </w:r>
+      <w:proofErr w:type="spellEnd"/>
+      <w:proofErr w:type="gramStart"/>
+      <w:r>
+        <w:rPr>
+          <w:rFonts w:ascii="Arial" w:hAnsi="Arial" w:cs="Arial"/>
+          <w:sz w:val="18"/>
+          <w:szCs w:val="18"/>
+        </w:rPr>
+        <w:t>” :</w:t>
+      </w:r>
+      <w:proofErr w:type="gramEnd"/>
+      <w:r>
+        <w:rPr>
+          <w:rFonts w:ascii="Arial" w:hAnsi="Arial" w:cs="Arial"/>
+          <w:sz w:val="18"/>
+          <w:szCs w:val="18"/>
+        </w:rPr>
+        <w:t xml:space="preserve"> “Pop Music”</w:t>
+      </w:r>
+    </w:p>
+    <w:p>
+      <w:pPr>
+        <w:shd w:val="clear" w:color="auto" w:fill="D9D9D9" w:themeFill="background1" w:themeFillShade="D9"/>
+        <w:spacing w:after="100" w:line="240" w:lineRule="auto"/>
+        <w:rPr>
+          <w:rFonts w:ascii="Arial" w:hAnsi="Arial" w:cs="Arial"/>
+          <w:sz w:val="18"/>
+          <w:szCs w:val="18"/>
+        </w:rPr>
+      </w:pPr>
+      <w:r>
+        <w:rPr>
+          <w:rFonts w:ascii="Arial" w:hAnsi="Arial" w:cs="Arial"/>
+          <w:sz w:val="18"/>
+          <w:szCs w:val="18"/>
+        </w:rPr>
+        <w:t xml:space="preserve">  "</w:t>
+      </w:r>
+      <w:proofErr w:type="spellStart"/>
+      <w:r>
+        <w:rPr>
+          <w:rFonts w:ascii="Arial" w:hAnsi="Arial" w:cs="Arial"/>
+          <w:sz w:val="18"/>
+          <w:szCs w:val="18"/>
+        </w:rPr>
+        <w:t>parentID</w:t>
+      </w:r>
+      <w:proofErr w:type="spellEnd"/>
+      <w:proofErr w:type="gramStart"/>
+      <w:r>
+        <w:rPr>
+          <w:rFonts w:ascii="Arial" w:hAnsi="Arial" w:cs="Arial"/>
+          <w:sz w:val="18"/>
+          <w:szCs w:val="18"/>
+        </w:rPr>
+        <w:t>" :</w:t>
+      </w:r>
+      <w:proofErr w:type="gramEnd"/>
+      <w:r>
+        <w:rPr>
+          <w:rFonts w:ascii="Arial" w:hAnsi="Arial" w:cs="Arial"/>
+          <w:sz w:val="18"/>
+          <w:szCs w:val="18"/>
+        </w:rPr>
+        <w:t xml:space="preserve"> "22BH7LNQYODCASX53971J5HWDBAO4SVWDPRPMSCN550SUZD084BHF5JI5Z2IZCT9",</w:t>
+      </w:r>
+    </w:p>
+    <w:p>
+      <w:pPr>
+        <w:shd w:val="clear" w:color="auto" w:fill="D9D9D9" w:themeFill="background1" w:themeFillShade="D9"/>
+        <w:spacing w:after="100" w:line="240" w:lineRule="auto"/>
+        <w:rPr>
+          <w:rFonts w:ascii="Arial" w:hAnsi="Arial" w:cs="Arial"/>
+          <w:sz w:val="18"/>
+          <w:szCs w:val="18"/>
+        </w:rPr>
+      </w:pPr>
+      <w:r>
+        <w:rPr>
+          <w:rFonts w:ascii="Arial" w:hAnsi="Arial" w:cs="Arial"/>
+          <w:sz w:val="18"/>
+          <w:szCs w:val="18"/>
+        </w:rPr>
         <w:t>}</w:t>
       </w:r>
     </w:p>
@@ -14898,6 +14757,666 @@
           <w:szCs w:val="28"/>
         </w:rPr>
       </w:pPr>
+    </w:p>
+    <w:p>
+      <w:pPr>
+        <w:spacing w:after="100" w:line="240" w:lineRule="auto"/>
+        <w:rPr>
+          <w:rFonts w:ascii="Arial" w:hAnsi="Arial" w:cs="Arial"/>
+          <w:sz w:val="28"/>
+          <w:szCs w:val="28"/>
+        </w:rPr>
+      </w:pPr>
+    </w:p>
+    <w:p>
+      <w:pPr>
+        <w:spacing w:after="100" w:line="240" w:lineRule="auto"/>
+        <w:rPr>
+          <w:rFonts w:ascii="Arial" w:hAnsi="Arial" w:cs="Arial"/>
+          <w:sz w:val="28"/>
+          <w:szCs w:val="28"/>
+        </w:rPr>
+      </w:pPr>
+    </w:p>
+    <w:p>
+      <w:pPr>
+        <w:spacing w:after="100" w:line="240" w:lineRule="auto"/>
+        <w:rPr>
+          <w:rFonts w:ascii="Arial" w:hAnsi="Arial" w:cs="Arial"/>
+          <w:sz w:val="28"/>
+          <w:szCs w:val="28"/>
+        </w:rPr>
+      </w:pPr>
+    </w:p>
+    <w:p>
+      <w:pPr>
+        <w:spacing w:after="100" w:line="240" w:lineRule="auto"/>
+        <w:rPr>
+          <w:rFonts w:ascii="Arial" w:hAnsi="Arial" w:cs="Arial"/>
+          <w:sz w:val="28"/>
+          <w:szCs w:val="28"/>
+        </w:rPr>
+      </w:pPr>
+    </w:p>
+    <w:p>
+      <w:pPr>
+        <w:spacing w:after="100" w:line="240" w:lineRule="auto"/>
+        <w:rPr>
+          <w:rFonts w:ascii="Arial" w:hAnsi="Arial" w:cs="Arial"/>
+          <w:sz w:val="28"/>
+          <w:szCs w:val="28"/>
+        </w:rPr>
+      </w:pPr>
+    </w:p>
+    <w:p>
+      <w:pPr>
+        <w:spacing w:after="100" w:line="240" w:lineRule="auto"/>
+        <w:rPr>
+          <w:rFonts w:ascii="Arial" w:hAnsi="Arial" w:cs="Arial"/>
+          <w:sz w:val="28"/>
+          <w:szCs w:val="28"/>
+        </w:rPr>
+      </w:pPr>
+    </w:p>
+    <w:p>
+      <w:pPr>
+        <w:shd w:val="clear" w:color="auto" w:fill="F2F2F2" w:themeFill="background1" w:themeFillShade="F2"/>
+        <w:spacing w:after="100" w:line="240" w:lineRule="auto"/>
+        <w:jc w:val="center"/>
+        <w:rPr>
+          <w:rFonts w:ascii="Arial" w:hAnsi="Arial" w:cs="Arial"/>
+          <w:sz w:val="28"/>
+          <w:szCs w:val="28"/>
+        </w:rPr>
+      </w:pPr>
+      <w:r>
+        <w:rPr>
+          <w:rFonts w:ascii="Arial" w:hAnsi="Arial" w:cs="Arial"/>
+          <w:sz w:val="28"/>
+          <w:szCs w:val="28"/>
+        </w:rPr>
+        <w:lastRenderedPageBreak/>
+        <w:t>Chapter 1</w:t>
+      </w:r>
+      <w:r>
+        <w:rPr>
+          <w:rFonts w:ascii="Arial" w:hAnsi="Arial" w:cs="Arial"/>
+          <w:sz w:val="28"/>
+          <w:szCs w:val="28"/>
+        </w:rPr>
+        <w:t>5</w:t>
+      </w:r>
+      <w:r>
+        <w:rPr>
+          <w:rFonts w:ascii="Arial" w:hAnsi="Arial" w:cs="Arial"/>
+          <w:sz w:val="28"/>
+          <w:szCs w:val="28"/>
+        </w:rPr>
+        <w:t xml:space="preserve"> – </w:t>
+      </w:r>
+      <w:r>
+        <w:rPr>
+          <w:rFonts w:ascii="Arial" w:hAnsi="Arial" w:cs="Arial"/>
+          <w:sz w:val="28"/>
+          <w:szCs w:val="28"/>
+        </w:rPr>
+        <w:t>Get People with Key</w:t>
+      </w:r>
+    </w:p>
+    <w:p>
+      <w:pPr>
+        <w:spacing w:after="100" w:line="240" w:lineRule="auto"/>
+        <w:rPr>
+          <w:rFonts w:ascii="Arial" w:hAnsi="Arial" w:cs="Arial"/>
+          <w:b/>
+          <w:bCs/>
+          <w:sz w:val="28"/>
+          <w:szCs w:val="28"/>
+        </w:rPr>
+      </w:pPr>
+    </w:p>
+    <w:p>
+      <w:pPr>
+        <w:spacing w:after="100" w:line="240" w:lineRule="auto"/>
+        <w:rPr>
+          <w:rFonts w:ascii="Arial" w:hAnsi="Arial" w:cs="Arial"/>
+          <w:b/>
+          <w:bCs/>
+          <w:sz w:val="28"/>
+          <w:szCs w:val="28"/>
+        </w:rPr>
+      </w:pPr>
+      <w:r>
+        <w:rPr>
+          <w:rFonts w:ascii="Arial" w:hAnsi="Arial" w:cs="Arial"/>
+          <w:b/>
+          <w:bCs/>
+          <w:sz w:val="28"/>
+          <w:szCs w:val="28"/>
+        </w:rPr>
+        <w:t>Description:</w:t>
+      </w:r>
+    </w:p>
+    <w:p>
+      <w:pPr>
+        <w:spacing w:after="100" w:line="240" w:lineRule="auto"/>
+        <w:rPr>
+          <w:rFonts w:ascii="Arial" w:hAnsi="Arial" w:cs="Arial"/>
+          <w:sz w:val="28"/>
+          <w:szCs w:val="28"/>
+        </w:rPr>
+      </w:pPr>
+      <w:r>
+        <w:rPr>
+          <w:rFonts w:ascii="Arial" w:hAnsi="Arial" w:cs="Arial"/>
+          <w:sz w:val="28"/>
+          <w:szCs w:val="28"/>
+        </w:rPr>
+        <w:t>Gets people with keys to the file given the file id</w:t>
+      </w:r>
+    </w:p>
+    <w:p>
+      <w:pPr>
+        <w:spacing w:after="100" w:line="240" w:lineRule="auto"/>
+        <w:rPr>
+          <w:rFonts w:ascii="Arial" w:hAnsi="Arial" w:cs="Arial"/>
+          <w:b/>
+          <w:bCs/>
+          <w:sz w:val="28"/>
+          <w:szCs w:val="28"/>
+        </w:rPr>
+      </w:pPr>
+      <w:r>
+        <w:rPr>
+          <w:rFonts w:ascii="Arial" w:hAnsi="Arial" w:cs="Arial"/>
+          <w:b/>
+          <w:bCs/>
+          <w:sz w:val="28"/>
+          <w:szCs w:val="28"/>
+        </w:rPr>
+        <w:t>Requirements:</w:t>
+      </w:r>
+    </w:p>
+    <w:p>
+      <w:pPr>
+        <w:spacing w:after="100" w:line="240" w:lineRule="auto"/>
+        <w:rPr>
+          <w:rFonts w:ascii="Arial" w:hAnsi="Arial" w:cs="Arial"/>
+          <w:sz w:val="28"/>
+          <w:szCs w:val="28"/>
+        </w:rPr>
+      </w:pPr>
+      <w:r>
+        <w:rPr>
+          <w:rFonts w:ascii="Arial" w:hAnsi="Arial" w:cs="Arial"/>
+          <w:sz w:val="28"/>
+          <w:szCs w:val="28"/>
+        </w:rPr>
+        <w:t>You need to be authenticated and have administrative privileges over a project, otherwise your request will be denied.</w:t>
+      </w:r>
+    </w:p>
+    <w:p>
+      <w:pPr>
+        <w:spacing w:after="100" w:line="240" w:lineRule="auto"/>
+        <w:rPr>
+          <w:rFonts w:ascii="Arial" w:hAnsi="Arial" w:cs="Arial"/>
+          <w:sz w:val="28"/>
+          <w:szCs w:val="28"/>
+        </w:rPr>
+      </w:pPr>
+    </w:p>
+    <w:p>
+      <w:pPr>
+        <w:spacing w:after="100" w:line="240" w:lineRule="auto"/>
+        <w:rPr>
+          <w:rFonts w:ascii="Arial" w:hAnsi="Arial" w:cs="Arial"/>
+          <w:sz w:val="28"/>
+          <w:szCs w:val="28"/>
+        </w:rPr>
+      </w:pPr>
+      <w:r>
+        <w:rPr>
+          <w:rFonts w:ascii="Arial" w:hAnsi="Arial" w:cs="Arial"/>
+          <w:b/>
+          <w:bCs/>
+          <w:sz w:val="28"/>
+          <w:szCs w:val="28"/>
+        </w:rPr>
+        <w:t>Request URL</w:t>
+      </w:r>
+      <w:r>
+        <w:rPr>
+          <w:rFonts w:ascii="Arial" w:hAnsi="Arial" w:cs="Arial"/>
+          <w:sz w:val="28"/>
+          <w:szCs w:val="28"/>
+        </w:rPr>
+        <w:t>: https://cloudwinterstore.co.zw</w:t>
+      </w:r>
+      <w:r>
+        <w:rPr>
+          <w:rFonts w:ascii="Arial" w:hAnsi="Arial" w:cs="Arial"/>
+          <w:sz w:val="28"/>
+          <w:szCs w:val="28"/>
+        </w:rPr>
+        <w:t>/</w:t>
+      </w:r>
+      <w:r>
+        <w:rPr>
+          <w:rFonts w:ascii="Arial" w:hAnsi="Arial" w:cs="Arial"/>
+          <w:sz w:val="28"/>
+          <w:szCs w:val="28"/>
+        </w:rPr>
+        <w:t>ap</w:t>
+      </w:r>
+      <w:r>
+        <w:rPr>
+          <w:rFonts w:ascii="Arial" w:hAnsi="Arial" w:cs="Arial"/>
+          <w:sz w:val="28"/>
+          <w:szCs w:val="28"/>
+        </w:rPr>
+        <w:t>i/</w:t>
+      </w:r>
+      <w:r>
+        <w:rPr>
+          <w:rFonts w:ascii="Arial" w:hAnsi="Arial" w:cs="Arial"/>
+          <w:sz w:val="28"/>
+          <w:szCs w:val="28"/>
+        </w:rPr>
+        <w:t>get-people-with-key/</w:t>
+      </w:r>
+    </w:p>
+    <w:p>
+      <w:pPr>
+        <w:spacing w:after="100" w:line="240" w:lineRule="auto"/>
+        <w:rPr>
+          <w:rFonts w:ascii="Arial" w:hAnsi="Arial" w:cs="Arial"/>
+          <w:sz w:val="28"/>
+          <w:szCs w:val="28"/>
+        </w:rPr>
+      </w:pPr>
+      <w:r>
+        <w:rPr>
+          <w:rFonts w:ascii="Arial" w:hAnsi="Arial" w:cs="Arial"/>
+          <w:b/>
+          <w:bCs/>
+          <w:sz w:val="28"/>
+          <w:szCs w:val="28"/>
+        </w:rPr>
+        <w:t xml:space="preserve">Request Type: </w:t>
+      </w:r>
+      <w:r>
+        <w:rPr>
+          <w:rFonts w:ascii="Arial" w:hAnsi="Arial" w:cs="Arial"/>
+          <w:sz w:val="28"/>
+          <w:szCs w:val="28"/>
+        </w:rPr>
+        <w:t>JSON Body (POST)</w:t>
+      </w:r>
+    </w:p>
+    <w:p>
+      <w:pPr>
+        <w:spacing w:after="100" w:line="240" w:lineRule="auto"/>
+        <w:rPr>
+          <w:rFonts w:ascii="Arial" w:hAnsi="Arial" w:cs="Arial"/>
+          <w:sz w:val="28"/>
+          <w:szCs w:val="28"/>
+        </w:rPr>
+      </w:pPr>
+    </w:p>
+    <w:tbl>
+      <w:tblPr>
+        <w:tblStyle w:val="TableGrid"/>
+        <w:tblW w:w="0" w:type="auto"/>
+        <w:tblLook w:val="04A0" w:firstRow="1" w:lastRow="0" w:firstColumn="1" w:lastColumn="0" w:noHBand="0" w:noVBand="1"/>
+      </w:tblPr>
+      <w:tblGrid>
+        <w:gridCol w:w="5382"/>
+      </w:tblGrid>
+      <w:tr>
+        <w:tc>
+          <w:tcPr>
+            <w:tcW w:w="5382" w:type="dxa"/>
+          </w:tcPr>
+          <w:p>
+            <w:pPr>
+              <w:spacing w:after="100"/>
+              <w:rPr>
+                <w:rFonts w:ascii="Arial" w:hAnsi="Arial" w:cs="Arial"/>
+                <w:b/>
+                <w:bCs/>
+                <w:sz w:val="28"/>
+                <w:szCs w:val="28"/>
+              </w:rPr>
+            </w:pPr>
+            <w:r>
+              <w:rPr>
+                <w:rFonts w:ascii="Arial" w:hAnsi="Arial" w:cs="Arial"/>
+                <w:b/>
+                <w:bCs/>
+                <w:sz w:val="28"/>
+                <w:szCs w:val="28"/>
+              </w:rPr>
+              <w:t>Headers</w:t>
+            </w:r>
+          </w:p>
+        </w:tc>
+      </w:tr>
+      <w:tr>
+        <w:tc>
+          <w:tcPr>
+            <w:tcW w:w="5382" w:type="dxa"/>
+          </w:tcPr>
+          <w:p>
+            <w:pPr>
+              <w:spacing w:after="100"/>
+              <w:rPr>
+                <w:rFonts w:ascii="Arial" w:hAnsi="Arial" w:cs="Arial"/>
+                <w:sz w:val="28"/>
+                <w:szCs w:val="28"/>
+              </w:rPr>
+            </w:pPr>
+            <w:r>
+              <w:rPr>
+                <w:rFonts w:ascii="Arial" w:hAnsi="Arial" w:cs="Arial"/>
+                <w:sz w:val="28"/>
+                <w:szCs w:val="28"/>
+              </w:rPr>
+              <w:t>None</w:t>
+            </w:r>
+          </w:p>
+        </w:tc>
+      </w:tr>
+      <w:tr>
+        <w:tc>
+          <w:tcPr>
+            <w:tcW w:w="5382" w:type="dxa"/>
+          </w:tcPr>
+          <w:p>
+            <w:pPr>
+              <w:spacing w:after="100"/>
+              <w:rPr>
+                <w:rFonts w:ascii="Arial" w:hAnsi="Arial" w:cs="Arial"/>
+                <w:b/>
+                <w:bCs/>
+                <w:sz w:val="28"/>
+                <w:szCs w:val="28"/>
+              </w:rPr>
+            </w:pPr>
+            <w:r>
+              <w:rPr>
+                <w:rFonts w:ascii="Arial" w:hAnsi="Arial" w:cs="Arial"/>
+                <w:b/>
+                <w:bCs/>
+                <w:sz w:val="28"/>
+                <w:szCs w:val="28"/>
+              </w:rPr>
+              <w:t>Body (JSON)</w:t>
+            </w:r>
+          </w:p>
+        </w:tc>
+      </w:tr>
+      <w:tr>
+        <w:tc>
+          <w:tcPr>
+            <w:tcW w:w="5382" w:type="dxa"/>
+          </w:tcPr>
+          <w:p>
+            <w:pPr>
+              <w:spacing w:after="100"/>
+              <w:rPr>
+                <w:rFonts w:ascii="Arial" w:hAnsi="Arial" w:cs="Arial"/>
+                <w:sz w:val="28"/>
+                <w:szCs w:val="28"/>
+              </w:rPr>
+            </w:pPr>
+            <w:r>
+              <w:rPr>
+                <w:rFonts w:ascii="Arial" w:hAnsi="Arial" w:cs="Arial"/>
+                <w:sz w:val="28"/>
+                <w:szCs w:val="28"/>
+              </w:rPr>
+              <w:t>{</w:t>
+            </w:r>
+          </w:p>
+          <w:p>
+            <w:pPr>
+              <w:spacing w:after="100"/>
+              <w:rPr>
+                <w:rFonts w:ascii="Arial" w:hAnsi="Arial" w:cs="Arial"/>
+                <w:sz w:val="28"/>
+                <w:szCs w:val="28"/>
+              </w:rPr>
+            </w:pPr>
+            <w:r>
+              <w:rPr>
+                <w:rFonts w:ascii="Arial" w:hAnsi="Arial" w:cs="Arial"/>
+                <w:sz w:val="28"/>
+                <w:szCs w:val="28"/>
+              </w:rPr>
+              <w:t xml:space="preserve"> </w:t>
+            </w:r>
+            <w:r>
+              <w:rPr>
+                <w:rFonts w:ascii="Arial" w:hAnsi="Arial" w:cs="Arial"/>
+                <w:sz w:val="28"/>
+                <w:szCs w:val="28"/>
+              </w:rPr>
+              <w:t xml:space="preserve">   </w:t>
+            </w:r>
+            <w:r>
+              <w:rPr>
+                <w:rFonts w:ascii="Arial" w:hAnsi="Arial" w:cs="Arial"/>
+                <w:sz w:val="28"/>
+                <w:szCs w:val="28"/>
+              </w:rPr>
+              <w:t xml:space="preserve"> "</w:t>
+            </w:r>
+            <w:r>
+              <w:rPr>
+                <w:rFonts w:ascii="Arial" w:hAnsi="Arial" w:cs="Arial"/>
+                <w:sz w:val="28"/>
+                <w:szCs w:val="28"/>
+              </w:rPr>
+              <w:t>id</w:t>
+            </w:r>
+            <w:proofErr w:type="gramStart"/>
+            <w:r>
+              <w:rPr>
+                <w:rFonts w:ascii="Arial" w:hAnsi="Arial" w:cs="Arial"/>
+                <w:sz w:val="28"/>
+                <w:szCs w:val="28"/>
+              </w:rPr>
+              <w:t>" :</w:t>
+            </w:r>
+            <w:proofErr w:type="gramEnd"/>
+            <w:r>
+              <w:rPr>
+                <w:rFonts w:ascii="Arial" w:hAnsi="Arial" w:cs="Arial"/>
+                <w:sz w:val="28"/>
+                <w:szCs w:val="28"/>
+              </w:rPr>
+              <w:t xml:space="preserve"> </w:t>
+            </w:r>
+            <w:r>
+              <w:rPr>
+                <w:rFonts w:ascii="Arial" w:hAnsi="Arial" w:cs="Arial"/>
+                <w:sz w:val="28"/>
+                <w:szCs w:val="28"/>
+              </w:rPr>
+              <w:t>&lt;</w:t>
+            </w:r>
+            <w:proofErr w:type="spellStart"/>
+            <w:r>
+              <w:rPr>
+                <w:rFonts w:ascii="Arial" w:hAnsi="Arial" w:cs="Arial"/>
+                <w:sz w:val="28"/>
+                <w:szCs w:val="28"/>
+              </w:rPr>
+              <w:t>file_id</w:t>
+            </w:r>
+            <w:proofErr w:type="spellEnd"/>
+            <w:r>
+              <w:rPr>
+                <w:rFonts w:ascii="Arial" w:hAnsi="Arial" w:cs="Arial"/>
+                <w:sz w:val="28"/>
+                <w:szCs w:val="28"/>
+              </w:rPr>
+              <w:t>&gt;</w:t>
+            </w:r>
+          </w:p>
+          <w:p>
+            <w:pPr>
+              <w:spacing w:after="100"/>
+              <w:rPr>
+                <w:rFonts w:ascii="Arial" w:hAnsi="Arial" w:cs="Arial"/>
+                <w:sz w:val="28"/>
+                <w:szCs w:val="28"/>
+              </w:rPr>
+            </w:pPr>
+            <w:r>
+              <w:rPr>
+                <w:rFonts w:ascii="Arial" w:hAnsi="Arial" w:cs="Arial"/>
+                <w:sz w:val="28"/>
+                <w:szCs w:val="28"/>
+              </w:rPr>
+              <w:t>}</w:t>
+            </w:r>
+          </w:p>
+        </w:tc>
+      </w:tr>
+    </w:tbl>
+    <w:p>
+      <w:pPr>
+        <w:spacing w:after="100" w:line="240" w:lineRule="auto"/>
+        <w:rPr>
+          <w:rFonts w:ascii="Arial" w:hAnsi="Arial" w:cs="Arial"/>
+          <w:sz w:val="28"/>
+          <w:szCs w:val="28"/>
+        </w:rPr>
+      </w:pPr>
+    </w:p>
+    <w:p>
+      <w:pPr>
+        <w:spacing w:after="100" w:line="240" w:lineRule="auto"/>
+        <w:rPr>
+          <w:rFonts w:ascii="Arial" w:hAnsi="Arial" w:cs="Arial"/>
+          <w:b/>
+          <w:bCs/>
+          <w:sz w:val="28"/>
+          <w:szCs w:val="28"/>
+        </w:rPr>
+      </w:pPr>
+      <w:r>
+        <w:rPr>
+          <w:rFonts w:ascii="Arial" w:hAnsi="Arial" w:cs="Arial"/>
+          <w:b/>
+          <w:bCs/>
+          <w:sz w:val="28"/>
+          <w:szCs w:val="28"/>
+        </w:rPr>
+        <w:t>Notes:</w:t>
+      </w:r>
+      <w:r>
+        <w:rPr>
+          <w:rFonts w:ascii="Arial" w:hAnsi="Arial" w:cs="Arial"/>
+          <w:b/>
+          <w:bCs/>
+          <w:sz w:val="28"/>
+          <w:szCs w:val="28"/>
+        </w:rPr>
+        <w:br/>
+      </w:r>
+    </w:p>
+    <w:p>
+      <w:pPr>
+        <w:shd w:val="clear" w:color="auto" w:fill="D9D9D9" w:themeFill="background1" w:themeFillShade="D9"/>
+        <w:spacing w:after="100" w:line="240" w:lineRule="auto"/>
+        <w:rPr>
+          <w:rFonts w:ascii="Arial" w:hAnsi="Arial" w:cs="Arial"/>
+          <w:sz w:val="18"/>
+          <w:szCs w:val="18"/>
+        </w:rPr>
+      </w:pPr>
+      <w:r>
+        <w:rPr>
+          <w:rFonts w:ascii="Arial" w:hAnsi="Arial" w:cs="Arial"/>
+          <w:sz w:val="18"/>
+          <w:szCs w:val="18"/>
+        </w:rPr>
+        <w:t>{</w:t>
+      </w:r>
+    </w:p>
+    <w:p>
+      <w:pPr>
+        <w:shd w:val="clear" w:color="auto" w:fill="D9D9D9" w:themeFill="background1" w:themeFillShade="D9"/>
+        <w:spacing w:after="100" w:line="240" w:lineRule="auto"/>
+        <w:rPr>
+          <w:rFonts w:ascii="Arial" w:hAnsi="Arial" w:cs="Arial"/>
+          <w:sz w:val="18"/>
+          <w:szCs w:val="18"/>
+        </w:rPr>
+      </w:pPr>
+      <w:r>
+        <w:rPr>
+          <w:rFonts w:ascii="Arial" w:hAnsi="Arial" w:cs="Arial"/>
+          <w:sz w:val="18"/>
+          <w:szCs w:val="18"/>
+        </w:rPr>
+        <w:t xml:space="preserve">   </w:t>
+      </w:r>
+      <w:r>
+        <w:rPr>
+          <w:rFonts w:ascii="Arial" w:hAnsi="Arial" w:cs="Arial"/>
+          <w:sz w:val="18"/>
+          <w:szCs w:val="18"/>
+        </w:rPr>
+        <w:t xml:space="preserve">  "</w:t>
+      </w:r>
+      <w:r>
+        <w:rPr>
+          <w:rFonts w:ascii="Arial" w:hAnsi="Arial" w:cs="Arial"/>
+          <w:sz w:val="18"/>
+          <w:szCs w:val="18"/>
+        </w:rPr>
+        <w:t>id</w:t>
+      </w:r>
+      <w:proofErr w:type="gramStart"/>
+      <w:r>
+        <w:rPr>
+          <w:rFonts w:ascii="Arial" w:hAnsi="Arial" w:cs="Arial"/>
+          <w:sz w:val="18"/>
+          <w:szCs w:val="18"/>
+        </w:rPr>
+        <w:t>" :</w:t>
+      </w:r>
+      <w:proofErr w:type="gramEnd"/>
+      <w:r>
+        <w:rPr>
+          <w:rFonts w:ascii="Arial" w:hAnsi="Arial" w:cs="Arial"/>
+          <w:sz w:val="18"/>
+          <w:szCs w:val="18"/>
+        </w:rPr>
+        <w:t xml:space="preserve"> "22BH7LNQYODCASX53971J5HWDBAO4SVWDPRPMSCN550SUZD084BHF5JI5Z2IZCT9",</w:t>
+      </w:r>
+    </w:p>
+    <w:p>
+      <w:pPr>
+        <w:shd w:val="clear" w:color="auto" w:fill="D9D9D9" w:themeFill="background1" w:themeFillShade="D9"/>
+        <w:spacing w:after="100" w:line="240" w:lineRule="auto"/>
+        <w:rPr>
+          <w:rFonts w:ascii="Arial" w:hAnsi="Arial" w:cs="Arial"/>
+          <w:sz w:val="18"/>
+          <w:szCs w:val="18"/>
+        </w:rPr>
+      </w:pPr>
+      <w:r>
+        <w:rPr>
+          <w:rFonts w:ascii="Arial" w:hAnsi="Arial" w:cs="Arial"/>
+          <w:sz w:val="18"/>
+          <w:szCs w:val="18"/>
+        </w:rPr>
+        <w:t>}</w:t>
+      </w:r>
     </w:p>
     <w:p>
       <w:pPr>

</xml_diff>

<commit_message>
PythonLibrary(Admin SDK): Add client account method
</commit_message>
<xml_diff>
--- a/resources/Developer Docs/Developers Guide to Cloud Winterstore.docx
+++ b/resources/Developer Docs/Developers Guide to Cloud Winterstore.docx
@@ -15417,6 +15417,943 @@
         </w:rPr>
         <w:t>}</w:t>
       </w:r>
+    </w:p>
+    <w:p>
+      <w:pPr>
+        <w:spacing w:after="100" w:line="240" w:lineRule="auto"/>
+        <w:rPr>
+          <w:rFonts w:ascii="Arial" w:hAnsi="Arial" w:cs="Arial"/>
+          <w:sz w:val="28"/>
+          <w:szCs w:val="28"/>
+        </w:rPr>
+      </w:pPr>
+    </w:p>
+    <w:p>
+      <w:pPr>
+        <w:spacing w:after="100" w:line="240" w:lineRule="auto"/>
+        <w:rPr>
+          <w:rFonts w:ascii="Arial" w:hAnsi="Arial" w:cs="Arial"/>
+          <w:sz w:val="28"/>
+          <w:szCs w:val="28"/>
+        </w:rPr>
+      </w:pPr>
+    </w:p>
+    <w:p>
+      <w:pPr>
+        <w:spacing w:after="100" w:line="240" w:lineRule="auto"/>
+        <w:rPr>
+          <w:rFonts w:ascii="Arial" w:hAnsi="Arial" w:cs="Arial"/>
+          <w:sz w:val="28"/>
+          <w:szCs w:val="28"/>
+        </w:rPr>
+      </w:pPr>
+    </w:p>
+    <w:p>
+      <w:pPr>
+        <w:spacing w:after="100" w:line="240" w:lineRule="auto"/>
+        <w:rPr>
+          <w:rFonts w:ascii="Arial" w:hAnsi="Arial" w:cs="Arial"/>
+          <w:sz w:val="28"/>
+          <w:szCs w:val="28"/>
+        </w:rPr>
+      </w:pPr>
+    </w:p>
+    <w:p>
+      <w:pPr>
+        <w:spacing w:after="100" w:line="240" w:lineRule="auto"/>
+        <w:rPr>
+          <w:rFonts w:ascii="Arial" w:hAnsi="Arial" w:cs="Arial"/>
+          <w:sz w:val="28"/>
+          <w:szCs w:val="28"/>
+        </w:rPr>
+      </w:pPr>
+    </w:p>
+    <w:p>
+      <w:pPr>
+        <w:spacing w:after="100" w:line="240" w:lineRule="auto"/>
+        <w:rPr>
+          <w:rFonts w:ascii="Arial" w:hAnsi="Arial" w:cs="Arial"/>
+          <w:sz w:val="28"/>
+          <w:szCs w:val="28"/>
+        </w:rPr>
+      </w:pPr>
+    </w:p>
+    <w:p>
+      <w:pPr>
+        <w:spacing w:after="100" w:line="240" w:lineRule="auto"/>
+        <w:rPr>
+          <w:rFonts w:ascii="Arial" w:hAnsi="Arial" w:cs="Arial"/>
+          <w:sz w:val="28"/>
+          <w:szCs w:val="28"/>
+        </w:rPr>
+      </w:pPr>
+    </w:p>
+    <w:p>
+      <w:pPr>
+        <w:spacing w:after="100" w:line="240" w:lineRule="auto"/>
+        <w:rPr>
+          <w:rFonts w:ascii="Arial" w:hAnsi="Arial" w:cs="Arial"/>
+          <w:sz w:val="28"/>
+          <w:szCs w:val="28"/>
+        </w:rPr>
+      </w:pPr>
+    </w:p>
+    <w:p>
+      <w:pPr>
+        <w:spacing w:after="100" w:line="240" w:lineRule="auto"/>
+        <w:rPr>
+          <w:rFonts w:ascii="Arial" w:hAnsi="Arial" w:cs="Arial"/>
+          <w:sz w:val="28"/>
+          <w:szCs w:val="28"/>
+        </w:rPr>
+      </w:pPr>
+    </w:p>
+    <w:p>
+      <w:pPr>
+        <w:spacing w:after="100" w:line="240" w:lineRule="auto"/>
+        <w:rPr>
+          <w:rFonts w:ascii="Arial" w:hAnsi="Arial" w:cs="Arial"/>
+          <w:sz w:val="28"/>
+          <w:szCs w:val="28"/>
+        </w:rPr>
+      </w:pPr>
+    </w:p>
+    <w:p>
+      <w:pPr>
+        <w:spacing w:after="100" w:line="240" w:lineRule="auto"/>
+        <w:rPr>
+          <w:rFonts w:ascii="Arial" w:hAnsi="Arial" w:cs="Arial"/>
+          <w:sz w:val="28"/>
+          <w:szCs w:val="28"/>
+        </w:rPr>
+      </w:pPr>
+    </w:p>
+    <w:p>
+      <w:pPr>
+        <w:shd w:val="clear" w:color="auto" w:fill="F2F2F2" w:themeFill="background1" w:themeFillShade="F2"/>
+        <w:spacing w:after="100" w:line="240" w:lineRule="auto"/>
+        <w:jc w:val="center"/>
+        <w:rPr>
+          <w:rFonts w:ascii="Arial" w:hAnsi="Arial" w:cs="Arial"/>
+          <w:sz w:val="28"/>
+          <w:szCs w:val="28"/>
+        </w:rPr>
+      </w:pPr>
+      <w:r>
+        <w:rPr>
+          <w:rFonts w:ascii="Arial" w:hAnsi="Arial" w:cs="Arial"/>
+          <w:sz w:val="28"/>
+          <w:szCs w:val="28"/>
+        </w:rPr>
+        <w:lastRenderedPageBreak/>
+        <w:t xml:space="preserve">Chapter 15 – </w:t>
+      </w:r>
+      <w:r>
+        <w:rPr>
+          <w:rFonts w:ascii="Arial" w:hAnsi="Arial" w:cs="Arial"/>
+          <w:sz w:val="28"/>
+          <w:szCs w:val="28"/>
+        </w:rPr>
+        <w:t>Add Developer Client</w:t>
+      </w:r>
+    </w:p>
+    <w:p>
+      <w:pPr>
+        <w:spacing w:after="100" w:line="240" w:lineRule="auto"/>
+        <w:rPr>
+          <w:rFonts w:ascii="Arial" w:hAnsi="Arial" w:cs="Arial"/>
+          <w:b/>
+          <w:bCs/>
+          <w:sz w:val="28"/>
+          <w:szCs w:val="28"/>
+        </w:rPr>
+      </w:pPr>
+    </w:p>
+    <w:p>
+      <w:pPr>
+        <w:spacing w:after="100" w:line="240" w:lineRule="auto"/>
+        <w:rPr>
+          <w:rFonts w:ascii="Arial" w:hAnsi="Arial" w:cs="Arial"/>
+          <w:b/>
+          <w:bCs/>
+          <w:sz w:val="28"/>
+          <w:szCs w:val="28"/>
+        </w:rPr>
+      </w:pPr>
+      <w:r>
+        <w:rPr>
+          <w:rFonts w:ascii="Arial" w:hAnsi="Arial" w:cs="Arial"/>
+          <w:b/>
+          <w:bCs/>
+          <w:sz w:val="28"/>
+          <w:szCs w:val="28"/>
+        </w:rPr>
+        <w:t>Description:</w:t>
+      </w:r>
+    </w:p>
+    <w:p>
+      <w:pPr>
+        <w:spacing w:after="100" w:line="240" w:lineRule="auto"/>
+        <w:rPr>
+          <w:rFonts w:ascii="Arial" w:hAnsi="Arial" w:cs="Arial"/>
+          <w:sz w:val="28"/>
+          <w:szCs w:val="28"/>
+        </w:rPr>
+      </w:pPr>
+      <w:r>
+        <w:rPr>
+          <w:rFonts w:ascii="Arial" w:hAnsi="Arial" w:cs="Arial"/>
+          <w:sz w:val="28"/>
+          <w:szCs w:val="28"/>
+        </w:rPr>
+        <w:t>Adds a developer client to an integration, given the identification, project and password.</w:t>
+      </w:r>
+    </w:p>
+    <w:p>
+      <w:pPr>
+        <w:spacing w:after="100" w:line="240" w:lineRule="auto"/>
+        <w:rPr>
+          <w:rFonts w:ascii="Arial" w:hAnsi="Arial" w:cs="Arial"/>
+          <w:b/>
+          <w:bCs/>
+          <w:sz w:val="28"/>
+          <w:szCs w:val="28"/>
+        </w:rPr>
+      </w:pPr>
+      <w:r>
+        <w:rPr>
+          <w:rFonts w:ascii="Arial" w:hAnsi="Arial" w:cs="Arial"/>
+          <w:b/>
+          <w:bCs/>
+          <w:sz w:val="28"/>
+          <w:szCs w:val="28"/>
+        </w:rPr>
+        <w:t>Requirements:</w:t>
+      </w:r>
+    </w:p>
+    <w:p>
+      <w:pPr>
+        <w:spacing w:after="100" w:line="240" w:lineRule="auto"/>
+        <w:rPr>
+          <w:rFonts w:ascii="Arial" w:hAnsi="Arial" w:cs="Arial"/>
+          <w:sz w:val="28"/>
+          <w:szCs w:val="28"/>
+        </w:rPr>
+      </w:pPr>
+      <w:r>
+        <w:rPr>
+          <w:rFonts w:ascii="Arial" w:hAnsi="Arial" w:cs="Arial"/>
+          <w:sz w:val="28"/>
+          <w:szCs w:val="28"/>
+        </w:rPr>
+        <w:t>You need to be authenticated and have administrative privileges over a project, otherwise your request will be denied.</w:t>
+      </w:r>
+    </w:p>
+    <w:p>
+      <w:pPr>
+        <w:spacing w:after="100" w:line="240" w:lineRule="auto"/>
+        <w:rPr>
+          <w:rFonts w:ascii="Arial" w:hAnsi="Arial" w:cs="Arial"/>
+          <w:sz w:val="28"/>
+          <w:szCs w:val="28"/>
+        </w:rPr>
+      </w:pPr>
+    </w:p>
+    <w:p>
+      <w:pPr>
+        <w:spacing w:after="100" w:line="240" w:lineRule="auto"/>
+        <w:rPr>
+          <w:rFonts w:ascii="Arial" w:hAnsi="Arial" w:cs="Arial"/>
+          <w:sz w:val="28"/>
+          <w:szCs w:val="28"/>
+        </w:rPr>
+      </w:pPr>
+      <w:r>
+        <w:rPr>
+          <w:rFonts w:ascii="Arial" w:hAnsi="Arial" w:cs="Arial"/>
+          <w:b/>
+          <w:bCs/>
+          <w:sz w:val="28"/>
+          <w:szCs w:val="28"/>
+        </w:rPr>
+        <w:t>Request URL</w:t>
+      </w:r>
+      <w:r>
+        <w:rPr>
+          <w:rFonts w:ascii="Arial" w:hAnsi="Arial" w:cs="Arial"/>
+          <w:sz w:val="28"/>
+          <w:szCs w:val="28"/>
+        </w:rPr>
+        <w:t>: https://cloudwinterstore.co.zw/</w:t>
+      </w:r>
+      <w:r>
+        <w:rPr>
+          <w:rFonts w:ascii="Arial" w:hAnsi="Arial" w:cs="Arial"/>
+          <w:sz w:val="28"/>
+          <w:szCs w:val="28"/>
+        </w:rPr>
+        <w:t>console</w:t>
+      </w:r>
+      <w:r>
+        <w:rPr>
+          <w:rFonts w:ascii="Arial" w:hAnsi="Arial" w:cs="Arial"/>
+          <w:sz w:val="28"/>
+          <w:szCs w:val="28"/>
+        </w:rPr>
+        <w:t>/</w:t>
+      </w:r>
+      <w:r>
+        <w:t xml:space="preserve"> </w:t>
+      </w:r>
+      <w:r>
+        <w:rPr>
+          <w:rFonts w:ascii="Arial" w:hAnsi="Arial" w:cs="Arial"/>
+          <w:sz w:val="28"/>
+          <w:szCs w:val="28"/>
+        </w:rPr>
+        <w:t>add-developer-client</w:t>
+      </w:r>
+      <w:r>
+        <w:rPr>
+          <w:rFonts w:ascii="Arial" w:hAnsi="Arial" w:cs="Arial"/>
+          <w:sz w:val="28"/>
+          <w:szCs w:val="28"/>
+        </w:rPr>
+        <w:t>/</w:t>
+      </w:r>
+    </w:p>
+    <w:p>
+      <w:pPr>
+        <w:spacing w:after="100" w:line="240" w:lineRule="auto"/>
+        <w:rPr>
+          <w:rFonts w:ascii="Arial" w:hAnsi="Arial" w:cs="Arial"/>
+          <w:sz w:val="28"/>
+          <w:szCs w:val="28"/>
+        </w:rPr>
+      </w:pPr>
+      <w:r>
+        <w:rPr>
+          <w:rFonts w:ascii="Arial" w:hAnsi="Arial" w:cs="Arial"/>
+          <w:b/>
+          <w:bCs/>
+          <w:sz w:val="28"/>
+          <w:szCs w:val="28"/>
+        </w:rPr>
+        <w:t xml:space="preserve">Request Type: </w:t>
+      </w:r>
+      <w:r>
+        <w:rPr>
+          <w:rFonts w:ascii="Arial" w:hAnsi="Arial" w:cs="Arial"/>
+          <w:sz w:val="28"/>
+          <w:szCs w:val="28"/>
+        </w:rPr>
+        <w:t>JSON Body (POST)</w:t>
+      </w:r>
+    </w:p>
+    <w:p>
+      <w:pPr>
+        <w:spacing w:after="100" w:line="240" w:lineRule="auto"/>
+        <w:rPr>
+          <w:rFonts w:ascii="Arial" w:hAnsi="Arial" w:cs="Arial"/>
+          <w:sz w:val="28"/>
+          <w:szCs w:val="28"/>
+        </w:rPr>
+      </w:pPr>
+    </w:p>
+    <w:tbl>
+      <w:tblPr>
+        <w:tblStyle w:val="TableGrid"/>
+        <w:tblW w:w="0" w:type="auto"/>
+        <w:tblLook w:val="04A0" w:firstRow="1" w:lastRow="0" w:firstColumn="1" w:lastColumn="0" w:noHBand="0" w:noVBand="1"/>
+      </w:tblPr>
+      <w:tblGrid>
+        <w:gridCol w:w="6516"/>
+      </w:tblGrid>
+      <w:tr>
+        <w:tc>
+          <w:tcPr>
+            <w:tcW w:w="6516" w:type="dxa"/>
+          </w:tcPr>
+          <w:p>
+            <w:pPr>
+              <w:spacing w:after="100"/>
+              <w:rPr>
+                <w:rFonts w:ascii="Arial" w:hAnsi="Arial" w:cs="Arial"/>
+                <w:b/>
+                <w:bCs/>
+                <w:sz w:val="28"/>
+                <w:szCs w:val="28"/>
+              </w:rPr>
+            </w:pPr>
+            <w:r>
+              <w:rPr>
+                <w:rFonts w:ascii="Arial" w:hAnsi="Arial" w:cs="Arial"/>
+                <w:b/>
+                <w:bCs/>
+                <w:sz w:val="28"/>
+                <w:szCs w:val="28"/>
+              </w:rPr>
+              <w:t>Headers</w:t>
+            </w:r>
+          </w:p>
+        </w:tc>
+      </w:tr>
+      <w:tr>
+        <w:tc>
+          <w:tcPr>
+            <w:tcW w:w="6516" w:type="dxa"/>
+          </w:tcPr>
+          <w:p>
+            <w:pPr>
+              <w:spacing w:after="100"/>
+              <w:rPr>
+                <w:rFonts w:ascii="Arial" w:hAnsi="Arial" w:cs="Arial"/>
+                <w:sz w:val="28"/>
+                <w:szCs w:val="28"/>
+              </w:rPr>
+            </w:pPr>
+            <w:r>
+              <w:rPr>
+                <w:rFonts w:ascii="Arial" w:hAnsi="Arial" w:cs="Arial"/>
+                <w:sz w:val="28"/>
+                <w:szCs w:val="28"/>
+              </w:rPr>
+              <w:t>None</w:t>
+            </w:r>
+          </w:p>
+        </w:tc>
+      </w:tr>
+      <w:tr>
+        <w:tc>
+          <w:tcPr>
+            <w:tcW w:w="6516" w:type="dxa"/>
+          </w:tcPr>
+          <w:p>
+            <w:pPr>
+              <w:spacing w:after="100"/>
+              <w:rPr>
+                <w:rFonts w:ascii="Arial" w:hAnsi="Arial" w:cs="Arial"/>
+                <w:b/>
+                <w:bCs/>
+                <w:sz w:val="28"/>
+                <w:szCs w:val="28"/>
+              </w:rPr>
+            </w:pPr>
+            <w:r>
+              <w:rPr>
+                <w:rFonts w:ascii="Arial" w:hAnsi="Arial" w:cs="Arial"/>
+                <w:b/>
+                <w:bCs/>
+                <w:sz w:val="28"/>
+                <w:szCs w:val="28"/>
+              </w:rPr>
+              <w:t>Body (JSON)</w:t>
+            </w:r>
+          </w:p>
+        </w:tc>
+      </w:tr>
+      <w:tr>
+        <w:tc>
+          <w:tcPr>
+            <w:tcW w:w="6516" w:type="dxa"/>
+          </w:tcPr>
+          <w:p>
+            <w:pPr>
+              <w:spacing w:after="100"/>
+              <w:rPr>
+                <w:rFonts w:ascii="Arial" w:hAnsi="Arial" w:cs="Arial"/>
+                <w:sz w:val="28"/>
+                <w:szCs w:val="28"/>
+              </w:rPr>
+            </w:pPr>
+            <w:r>
+              <w:rPr>
+                <w:rFonts w:ascii="Arial" w:hAnsi="Arial" w:cs="Arial"/>
+                <w:sz w:val="28"/>
+                <w:szCs w:val="28"/>
+              </w:rPr>
+              <w:t>{</w:t>
+            </w:r>
+          </w:p>
+          <w:p>
+            <w:pPr>
+              <w:spacing w:after="100"/>
+              <w:rPr>
+                <w:rFonts w:ascii="Arial" w:hAnsi="Arial" w:cs="Arial"/>
+                <w:sz w:val="28"/>
+                <w:szCs w:val="28"/>
+              </w:rPr>
+            </w:pPr>
+            <w:r>
+              <w:rPr>
+                <w:rFonts w:ascii="Arial" w:hAnsi="Arial" w:cs="Arial"/>
+                <w:sz w:val="28"/>
+                <w:szCs w:val="28"/>
+              </w:rPr>
+              <w:t xml:space="preserve"> </w:t>
+            </w:r>
+            <w:r>
+              <w:rPr>
+                <w:rFonts w:ascii="Arial" w:hAnsi="Arial" w:cs="Arial"/>
+                <w:sz w:val="28"/>
+                <w:szCs w:val="28"/>
+              </w:rPr>
+              <w:t xml:space="preserve">   </w:t>
+            </w:r>
+            <w:r>
+              <w:rPr>
+                <w:rFonts w:ascii="Arial" w:hAnsi="Arial" w:cs="Arial"/>
+                <w:sz w:val="28"/>
+                <w:szCs w:val="28"/>
+              </w:rPr>
+              <w:t xml:space="preserve"> "</w:t>
+            </w:r>
+            <w:r>
+              <w:rPr>
+                <w:rFonts w:ascii="Arial" w:hAnsi="Arial" w:cs="Arial"/>
+                <w:sz w:val="28"/>
+                <w:szCs w:val="28"/>
+              </w:rPr>
+              <w:t>id</w:t>
+            </w:r>
+            <w:r>
+              <w:rPr>
+                <w:rFonts w:ascii="Arial" w:hAnsi="Arial" w:cs="Arial"/>
+                <w:sz w:val="28"/>
+                <w:szCs w:val="28"/>
+              </w:rPr>
+              <w:t>entification</w:t>
+            </w:r>
+            <w:proofErr w:type="gramStart"/>
+            <w:r>
+              <w:rPr>
+                <w:rFonts w:ascii="Arial" w:hAnsi="Arial" w:cs="Arial"/>
+                <w:sz w:val="28"/>
+                <w:szCs w:val="28"/>
+              </w:rPr>
+              <w:t>" :</w:t>
+            </w:r>
+            <w:proofErr w:type="gramEnd"/>
+            <w:r>
+              <w:rPr>
+                <w:rFonts w:ascii="Arial" w:hAnsi="Arial" w:cs="Arial"/>
+                <w:sz w:val="28"/>
+                <w:szCs w:val="28"/>
+              </w:rPr>
+              <w:t xml:space="preserve"> </w:t>
+            </w:r>
+            <w:r>
+              <w:rPr>
+                <w:rFonts w:ascii="Arial" w:hAnsi="Arial" w:cs="Arial"/>
+                <w:sz w:val="28"/>
+                <w:szCs w:val="28"/>
+              </w:rPr>
+              <w:t>&lt;</w:t>
+            </w:r>
+            <w:proofErr w:type="spellStart"/>
+            <w:r>
+              <w:rPr>
+                <w:rFonts w:ascii="Arial" w:hAnsi="Arial" w:cs="Arial"/>
+                <w:sz w:val="28"/>
+                <w:szCs w:val="28"/>
+              </w:rPr>
+              <w:t>client’s</w:t>
+            </w:r>
+            <w:r>
+              <w:rPr>
+                <w:rFonts w:ascii="Arial" w:hAnsi="Arial" w:cs="Arial"/>
+                <w:sz w:val="28"/>
+                <w:szCs w:val="28"/>
+              </w:rPr>
+              <w:t>_id</w:t>
+            </w:r>
+            <w:r>
+              <w:rPr>
+                <w:rFonts w:ascii="Arial" w:hAnsi="Arial" w:cs="Arial"/>
+                <w:sz w:val="28"/>
+                <w:szCs w:val="28"/>
+              </w:rPr>
+              <w:t>entification</w:t>
+            </w:r>
+            <w:proofErr w:type="spellEnd"/>
+            <w:r>
+              <w:rPr>
+                <w:rFonts w:ascii="Arial" w:hAnsi="Arial" w:cs="Arial"/>
+                <w:sz w:val="28"/>
+                <w:szCs w:val="28"/>
+              </w:rPr>
+              <w:t>&gt;</w:t>
+            </w:r>
+            <w:r>
+              <w:rPr>
+                <w:rFonts w:ascii="Arial" w:hAnsi="Arial" w:cs="Arial"/>
+                <w:sz w:val="28"/>
+                <w:szCs w:val="28"/>
+              </w:rPr>
+              <w:t>,</w:t>
+            </w:r>
+          </w:p>
+          <w:p>
+            <w:pPr>
+              <w:spacing w:after="100"/>
+              <w:rPr>
+                <w:rFonts w:ascii="Arial" w:hAnsi="Arial" w:cs="Arial"/>
+                <w:sz w:val="28"/>
+                <w:szCs w:val="28"/>
+              </w:rPr>
+            </w:pPr>
+            <w:r>
+              <w:rPr>
+                <w:rFonts w:ascii="Arial" w:hAnsi="Arial" w:cs="Arial"/>
+                <w:sz w:val="28"/>
+                <w:szCs w:val="28"/>
+              </w:rPr>
+              <w:t xml:space="preserve">     “project</w:t>
+            </w:r>
+            <w:proofErr w:type="gramStart"/>
+            <w:r>
+              <w:rPr>
+                <w:rFonts w:ascii="Arial" w:hAnsi="Arial" w:cs="Arial"/>
+                <w:sz w:val="28"/>
+                <w:szCs w:val="28"/>
+              </w:rPr>
+              <w:t>” :</w:t>
+            </w:r>
+            <w:proofErr w:type="gramEnd"/>
+            <w:r>
+              <w:rPr>
+                <w:rFonts w:ascii="Arial" w:hAnsi="Arial" w:cs="Arial"/>
+                <w:sz w:val="28"/>
+                <w:szCs w:val="28"/>
+              </w:rPr>
+              <w:t xml:space="preserve"> &lt;project&gt;,</w:t>
+            </w:r>
+          </w:p>
+          <w:p>
+            <w:pPr>
+              <w:spacing w:after="100"/>
+              <w:rPr>
+                <w:rFonts w:ascii="Arial" w:hAnsi="Arial" w:cs="Arial"/>
+                <w:sz w:val="28"/>
+                <w:szCs w:val="28"/>
+              </w:rPr>
+            </w:pPr>
+            <w:r>
+              <w:rPr>
+                <w:rFonts w:ascii="Arial" w:hAnsi="Arial" w:cs="Arial"/>
+                <w:sz w:val="28"/>
+                <w:szCs w:val="28"/>
+              </w:rPr>
+              <w:t xml:space="preserve">     “password</w:t>
+            </w:r>
+            <w:proofErr w:type="gramStart"/>
+            <w:r>
+              <w:rPr>
+                <w:rFonts w:ascii="Arial" w:hAnsi="Arial" w:cs="Arial"/>
+                <w:sz w:val="28"/>
+                <w:szCs w:val="28"/>
+              </w:rPr>
+              <w:t>” :</w:t>
+            </w:r>
+            <w:proofErr w:type="gramEnd"/>
+            <w:r>
+              <w:rPr>
+                <w:rFonts w:ascii="Arial" w:hAnsi="Arial" w:cs="Arial"/>
+                <w:sz w:val="28"/>
+                <w:szCs w:val="28"/>
+              </w:rPr>
+              <w:t xml:space="preserve"> &lt;password&gt;</w:t>
+            </w:r>
+          </w:p>
+          <w:p>
+            <w:pPr>
+              <w:spacing w:after="100"/>
+              <w:rPr>
+                <w:rFonts w:ascii="Arial" w:hAnsi="Arial" w:cs="Arial"/>
+                <w:sz w:val="28"/>
+                <w:szCs w:val="28"/>
+              </w:rPr>
+            </w:pPr>
+            <w:r>
+              <w:rPr>
+                <w:rFonts w:ascii="Arial" w:hAnsi="Arial" w:cs="Arial"/>
+                <w:sz w:val="28"/>
+                <w:szCs w:val="28"/>
+              </w:rPr>
+              <w:t>}</w:t>
+            </w:r>
+          </w:p>
+        </w:tc>
+      </w:tr>
+    </w:tbl>
+    <w:p>
+      <w:pPr>
+        <w:spacing w:after="100" w:line="240" w:lineRule="auto"/>
+        <w:rPr>
+          <w:rFonts w:ascii="Arial" w:hAnsi="Arial" w:cs="Arial"/>
+          <w:sz w:val="28"/>
+          <w:szCs w:val="28"/>
+        </w:rPr>
+      </w:pPr>
+    </w:p>
+    <w:p>
+      <w:pPr>
+        <w:spacing w:after="100" w:line="240" w:lineRule="auto"/>
+        <w:rPr>
+          <w:rFonts w:ascii="Arial" w:hAnsi="Arial" w:cs="Arial"/>
+          <w:b/>
+          <w:bCs/>
+          <w:sz w:val="28"/>
+          <w:szCs w:val="28"/>
+        </w:rPr>
+      </w:pPr>
+      <w:r>
+        <w:rPr>
+          <w:rFonts w:ascii="Arial" w:hAnsi="Arial" w:cs="Arial"/>
+          <w:b/>
+          <w:bCs/>
+          <w:sz w:val="28"/>
+          <w:szCs w:val="28"/>
+        </w:rPr>
+        <w:t>Notes:</w:t>
+      </w:r>
+      <w:r>
+        <w:rPr>
+          <w:rFonts w:ascii="Arial" w:hAnsi="Arial" w:cs="Arial"/>
+          <w:b/>
+          <w:bCs/>
+          <w:sz w:val="28"/>
+          <w:szCs w:val="28"/>
+        </w:rPr>
+        <w:br/>
+      </w:r>
+    </w:p>
+    <w:p>
+      <w:pPr>
+        <w:shd w:val="clear" w:color="auto" w:fill="D9D9D9" w:themeFill="background1" w:themeFillShade="D9"/>
+        <w:spacing w:after="100" w:line="240" w:lineRule="auto"/>
+        <w:rPr>
+          <w:rFonts w:ascii="Arial" w:hAnsi="Arial" w:cs="Arial"/>
+          <w:sz w:val="18"/>
+          <w:szCs w:val="18"/>
+        </w:rPr>
+      </w:pPr>
+      <w:r>
+        <w:rPr>
+          <w:rFonts w:ascii="Arial" w:hAnsi="Arial" w:cs="Arial"/>
+          <w:sz w:val="18"/>
+          <w:szCs w:val="18"/>
+        </w:rPr>
+        <w:t>{</w:t>
+      </w:r>
+    </w:p>
+    <w:p>
+      <w:pPr>
+        <w:shd w:val="clear" w:color="auto" w:fill="D9D9D9" w:themeFill="background1" w:themeFillShade="D9"/>
+        <w:spacing w:after="100" w:line="240" w:lineRule="auto"/>
+        <w:rPr>
+          <w:rFonts w:ascii="Arial" w:hAnsi="Arial" w:cs="Arial"/>
+          <w:sz w:val="18"/>
+          <w:szCs w:val="18"/>
+        </w:rPr>
+      </w:pPr>
+      <w:r>
+        <w:rPr>
+          <w:rFonts w:ascii="Arial" w:hAnsi="Arial" w:cs="Arial"/>
+          <w:sz w:val="18"/>
+          <w:szCs w:val="18"/>
+        </w:rPr>
+        <w:t xml:space="preserve">   </w:t>
+      </w:r>
+      <w:r>
+        <w:rPr>
+          <w:rFonts w:ascii="Arial" w:hAnsi="Arial" w:cs="Arial"/>
+          <w:sz w:val="18"/>
+          <w:szCs w:val="18"/>
+        </w:rPr>
+        <w:t xml:space="preserve">  "</w:t>
+      </w:r>
+      <w:r>
+        <w:rPr>
+          <w:rFonts w:ascii="Arial" w:hAnsi="Arial" w:cs="Arial"/>
+          <w:sz w:val="18"/>
+          <w:szCs w:val="18"/>
+        </w:rPr>
+        <w:t>identification</w:t>
+      </w:r>
+      <w:proofErr w:type="gramStart"/>
+      <w:r>
+        <w:rPr>
+          <w:rFonts w:ascii="Arial" w:hAnsi="Arial" w:cs="Arial"/>
+          <w:sz w:val="18"/>
+          <w:szCs w:val="18"/>
+        </w:rPr>
+        <w:t>" :</w:t>
+      </w:r>
+      <w:proofErr w:type="gramEnd"/>
+      <w:r>
+        <w:rPr>
+          <w:rFonts w:ascii="Arial" w:hAnsi="Arial" w:cs="Arial"/>
+          <w:sz w:val="18"/>
+          <w:szCs w:val="18"/>
+        </w:rPr>
+        <w:t xml:space="preserve"> "</w:t>
+      </w:r>
+      <w:r>
+        <w:rPr>
+          <w:rFonts w:ascii="Arial" w:hAnsi="Arial" w:cs="Arial"/>
+          <w:sz w:val="18"/>
+          <w:szCs w:val="18"/>
+        </w:rPr>
+        <w:t>clientfour@cloudwinterstore.co.zw</w:t>
+      </w:r>
+      <w:r>
+        <w:rPr>
+          <w:rFonts w:ascii="Arial" w:hAnsi="Arial" w:cs="Arial"/>
+          <w:sz w:val="18"/>
+          <w:szCs w:val="18"/>
+        </w:rPr>
+        <w:t>",</w:t>
+      </w:r>
+    </w:p>
+    <w:p>
+      <w:pPr>
+        <w:shd w:val="clear" w:color="auto" w:fill="D9D9D9" w:themeFill="background1" w:themeFillShade="D9"/>
+        <w:spacing w:after="100" w:line="240" w:lineRule="auto"/>
+        <w:rPr>
+          <w:rFonts w:ascii="Arial" w:hAnsi="Arial" w:cs="Arial"/>
+          <w:sz w:val="18"/>
+          <w:szCs w:val="18"/>
+        </w:rPr>
+      </w:pPr>
+      <w:r>
+        <w:rPr>
+          <w:rFonts w:ascii="Arial" w:hAnsi="Arial" w:cs="Arial"/>
+          <w:sz w:val="18"/>
+          <w:szCs w:val="18"/>
+        </w:rPr>
+        <w:t xml:space="preserve">     “project</w:t>
+      </w:r>
+      <w:proofErr w:type="gramStart"/>
+      <w:r>
+        <w:rPr>
+          <w:rFonts w:ascii="Arial" w:hAnsi="Arial" w:cs="Arial"/>
+          <w:sz w:val="18"/>
+          <w:szCs w:val="18"/>
+        </w:rPr>
+        <w:t>” :</w:t>
+      </w:r>
+      <w:proofErr w:type="gramEnd"/>
+      <w:r>
+        <w:rPr>
+          <w:rFonts w:ascii="Arial" w:hAnsi="Arial" w:cs="Arial"/>
+          <w:sz w:val="18"/>
+          <w:szCs w:val="18"/>
+        </w:rPr>
+        <w:t xml:space="preserve"> “</w:t>
+      </w:r>
+      <w:proofErr w:type="spellStart"/>
+      <w:r>
+        <w:rPr>
+          <w:rFonts w:ascii="Arial" w:hAnsi="Arial" w:cs="Arial"/>
+          <w:sz w:val="18"/>
+          <w:szCs w:val="18"/>
+        </w:rPr>
+        <w:t>rbryanben.Cloud</w:t>
+      </w:r>
+      <w:proofErr w:type="spellEnd"/>
+      <w:r>
+        <w:rPr>
+          <w:rFonts w:ascii="Arial" w:hAnsi="Arial" w:cs="Arial"/>
+          <w:sz w:val="18"/>
+          <w:szCs w:val="18"/>
+        </w:rPr>
+        <w:t>-Winterstore”,</w:t>
+      </w:r>
+    </w:p>
+    <w:p>
+      <w:pPr>
+        <w:shd w:val="clear" w:color="auto" w:fill="D9D9D9" w:themeFill="background1" w:themeFillShade="D9"/>
+        <w:spacing w:after="100" w:line="240" w:lineRule="auto"/>
+        <w:rPr>
+          <w:rFonts w:ascii="Arial" w:hAnsi="Arial" w:cs="Arial"/>
+          <w:sz w:val="18"/>
+          <w:szCs w:val="18"/>
+        </w:rPr>
+      </w:pPr>
+      <w:r>
+        <w:rPr>
+          <w:rFonts w:ascii="Arial" w:hAnsi="Arial" w:cs="Arial"/>
+          <w:sz w:val="18"/>
+          <w:szCs w:val="18"/>
+        </w:rPr>
+        <w:t xml:space="preserve">     “password</w:t>
+      </w:r>
+      <w:proofErr w:type="gramStart"/>
+      <w:r>
+        <w:rPr>
+          <w:rFonts w:ascii="Arial" w:hAnsi="Arial" w:cs="Arial"/>
+          <w:sz w:val="18"/>
+          <w:szCs w:val="18"/>
+        </w:rPr>
+        <w:t>” :</w:t>
+      </w:r>
+      <w:proofErr w:type="gramEnd"/>
+      <w:r>
+        <w:rPr>
+          <w:rFonts w:ascii="Arial" w:hAnsi="Arial" w:cs="Arial"/>
+          <w:sz w:val="18"/>
+          <w:szCs w:val="18"/>
+        </w:rPr>
+        <w:t xml:space="preserve"> “</w:t>
+      </w:r>
+      <w:proofErr w:type="spellStart"/>
+      <w:r>
+        <w:rPr>
+          <w:rFonts w:ascii="Arial" w:hAnsi="Arial" w:cs="Arial"/>
+          <w:sz w:val="18"/>
+          <w:szCs w:val="18"/>
+        </w:rPr>
+        <w:t>strongpassword</w:t>
+      </w:r>
+      <w:proofErr w:type="spellEnd"/>
+      <w:r>
+        <w:rPr>
+          <w:rFonts w:ascii="Arial" w:hAnsi="Arial" w:cs="Arial"/>
+          <w:sz w:val="18"/>
+          <w:szCs w:val="18"/>
+        </w:rPr>
+        <w:t>”</w:t>
+      </w:r>
+    </w:p>
+    <w:p>
+      <w:pPr>
+        <w:shd w:val="clear" w:color="auto" w:fill="D9D9D9" w:themeFill="background1" w:themeFillShade="D9"/>
+        <w:spacing w:after="100" w:line="240" w:lineRule="auto"/>
+        <w:rPr>
+          <w:rFonts w:ascii="Arial" w:hAnsi="Arial" w:cs="Arial"/>
+          <w:sz w:val="18"/>
+          <w:szCs w:val="18"/>
+        </w:rPr>
+      </w:pPr>
+      <w:r>
+        <w:rPr>
+          <w:rFonts w:ascii="Arial" w:hAnsi="Arial" w:cs="Arial"/>
+          <w:sz w:val="18"/>
+          <w:szCs w:val="18"/>
+        </w:rPr>
+        <w:t>}</w:t>
+      </w:r>
+    </w:p>
+    <w:p>
+      <w:pPr>
+        <w:spacing w:after="100" w:line="240" w:lineRule="auto"/>
+        <w:rPr>
+          <w:rFonts w:ascii="Arial" w:hAnsi="Arial" w:cs="Arial"/>
+          <w:sz w:val="28"/>
+          <w:szCs w:val="28"/>
+        </w:rPr>
+      </w:pPr>
     </w:p>
     <w:p>
       <w:pPr>

</xml_diff>

<commit_message>
PythonLibrary(Admin SDK): Search client account method
</commit_message>
<xml_diff>
--- a/resources/Developer Docs/Developers Guide to Cloud Winterstore.docx
+++ b/resources/Developer Docs/Developers Guide to Cloud Winterstore.docx
@@ -15546,7 +15546,23 @@
           <w:szCs w:val="28"/>
         </w:rPr>
         <w:lastRenderedPageBreak/>
-        <w:t xml:space="preserve">Chapter 15 – </w:t>
+        <w:t>Chapter 1</w:t>
+      </w:r>
+      <w:r>
+        <w:rPr>
+          <w:rFonts w:ascii="Arial" w:hAnsi="Arial" w:cs="Arial"/>
+          <w:sz w:val="28"/>
+          <w:szCs w:val="28"/>
+        </w:rPr>
+        <w:t>6</w:t>
+      </w:r>
+      <w:r>
+        <w:rPr>
+          <w:rFonts w:ascii="Arial" w:hAnsi="Arial" w:cs="Arial"/>
+          <w:sz w:val="28"/>
+          <w:szCs w:val="28"/>
+        </w:rPr>
+        <w:t xml:space="preserve"> – </w:t>
       </w:r>
       <w:r>
         <w:rPr>
@@ -15701,9 +15717,6 @@
           <w:szCs w:val="28"/>
         </w:rPr>
         <w:t>/</w:t>
-      </w:r>
-      <w:r>
-        <w:t xml:space="preserve"> </w:t>
       </w:r>
       <w:r>
         <w:rPr>
@@ -16064,6 +16077,50 @@
               </w:rPr>
               <w:t xml:space="preserve"> &lt;password&gt;</w:t>
             </w:r>
+            <w:r>
+              <w:rPr>
+                <w:rFonts w:ascii="Arial" w:hAnsi="Arial" w:cs="Arial"/>
+                <w:sz w:val="28"/>
+                <w:szCs w:val="28"/>
+              </w:rPr>
+              <w:t>,</w:t>
+            </w:r>
+          </w:p>
+          <w:p>
+            <w:pPr>
+              <w:spacing w:after="100"/>
+              <w:rPr>
+                <w:rFonts w:ascii="Arial" w:hAnsi="Arial" w:cs="Arial"/>
+                <w:sz w:val="28"/>
+                <w:szCs w:val="28"/>
+              </w:rPr>
+            </w:pPr>
+            <w:r>
+              <w:rPr>
+                <w:rFonts w:ascii="Arial" w:hAnsi="Arial" w:cs="Arial"/>
+                <w:sz w:val="28"/>
+                <w:szCs w:val="28"/>
+              </w:rPr>
+              <w:t xml:space="preserve">     “integration</w:t>
+            </w:r>
+            <w:proofErr w:type="gramStart"/>
+            <w:r>
+              <w:rPr>
+                <w:rFonts w:ascii="Arial" w:hAnsi="Arial" w:cs="Arial"/>
+                <w:sz w:val="28"/>
+                <w:szCs w:val="28"/>
+              </w:rPr>
+              <w:t>” :</w:t>
+            </w:r>
+            <w:proofErr w:type="gramEnd"/>
+            <w:r>
+              <w:rPr>
+                <w:rFonts w:ascii="Arial" w:hAnsi="Arial" w:cs="Arial"/>
+                <w:sz w:val="28"/>
+                <w:szCs w:val="28"/>
+              </w:rPr>
+              <w:t xml:space="preserve"> &lt;integration&gt;</w:t>
+            </w:r>
           </w:p>
           <w:p>
             <w:pPr>
@@ -16324,6 +16381,2631 @@
           <w:szCs w:val="18"/>
         </w:rPr>
         <w:t>”</w:t>
+      </w:r>
+      <w:r>
+        <w:rPr>
+          <w:rFonts w:ascii="Arial" w:hAnsi="Arial" w:cs="Arial"/>
+          <w:sz w:val="18"/>
+          <w:szCs w:val="18"/>
+        </w:rPr>
+        <w:t>,</w:t>
+      </w:r>
+    </w:p>
+    <w:p>
+      <w:pPr>
+        <w:shd w:val="clear" w:color="auto" w:fill="D9D9D9" w:themeFill="background1" w:themeFillShade="D9"/>
+        <w:spacing w:after="100" w:line="240" w:lineRule="auto"/>
+        <w:rPr>
+          <w:rFonts w:ascii="Arial" w:hAnsi="Arial" w:cs="Arial"/>
+          <w:sz w:val="18"/>
+          <w:szCs w:val="18"/>
+        </w:rPr>
+      </w:pPr>
+      <w:r>
+        <w:rPr>
+          <w:rFonts w:ascii="Arial" w:hAnsi="Arial" w:cs="Arial"/>
+          <w:sz w:val="18"/>
+          <w:szCs w:val="18"/>
+        </w:rPr>
+        <w:t xml:space="preserve">     “integration</w:t>
+      </w:r>
+      <w:proofErr w:type="gramStart"/>
+      <w:r>
+        <w:rPr>
+          <w:rFonts w:ascii="Arial" w:hAnsi="Arial" w:cs="Arial"/>
+          <w:sz w:val="18"/>
+          <w:szCs w:val="18"/>
+        </w:rPr>
+        <w:t>” :</w:t>
+      </w:r>
+      <w:proofErr w:type="gramEnd"/>
+      <w:r>
+        <w:rPr>
+          <w:rFonts w:ascii="Arial" w:hAnsi="Arial" w:cs="Arial"/>
+          <w:sz w:val="18"/>
+          <w:szCs w:val="18"/>
+        </w:rPr>
+        <w:t xml:space="preserve"> “Winterstore”</w:t>
+      </w:r>
+    </w:p>
+    <w:p>
+      <w:pPr>
+        <w:shd w:val="clear" w:color="auto" w:fill="D9D9D9" w:themeFill="background1" w:themeFillShade="D9"/>
+        <w:spacing w:after="100" w:line="240" w:lineRule="auto"/>
+        <w:rPr>
+          <w:rFonts w:ascii="Arial" w:hAnsi="Arial" w:cs="Arial"/>
+          <w:sz w:val="18"/>
+          <w:szCs w:val="18"/>
+        </w:rPr>
+      </w:pPr>
+      <w:r>
+        <w:rPr>
+          <w:rFonts w:ascii="Arial" w:hAnsi="Arial" w:cs="Arial"/>
+          <w:sz w:val="18"/>
+          <w:szCs w:val="18"/>
+        </w:rPr>
+        <w:t>}</w:t>
+      </w:r>
+    </w:p>
+    <w:p>
+      <w:pPr>
+        <w:spacing w:after="100" w:line="240" w:lineRule="auto"/>
+        <w:rPr>
+          <w:rFonts w:ascii="Arial" w:hAnsi="Arial" w:cs="Arial"/>
+          <w:sz w:val="28"/>
+          <w:szCs w:val="28"/>
+        </w:rPr>
+      </w:pPr>
+    </w:p>
+    <w:p>
+      <w:pPr>
+        <w:spacing w:after="100" w:line="240" w:lineRule="auto"/>
+        <w:rPr>
+          <w:rFonts w:ascii="Arial" w:hAnsi="Arial" w:cs="Arial"/>
+          <w:sz w:val="28"/>
+          <w:szCs w:val="28"/>
+        </w:rPr>
+      </w:pPr>
+    </w:p>
+    <w:p>
+      <w:pPr>
+        <w:spacing w:after="100" w:line="240" w:lineRule="auto"/>
+        <w:rPr>
+          <w:rFonts w:ascii="Arial" w:hAnsi="Arial" w:cs="Arial"/>
+          <w:sz w:val="28"/>
+          <w:szCs w:val="28"/>
+        </w:rPr>
+      </w:pPr>
+    </w:p>
+    <w:p>
+      <w:pPr>
+        <w:spacing w:after="100" w:line="240" w:lineRule="auto"/>
+        <w:rPr>
+          <w:rFonts w:ascii="Arial" w:hAnsi="Arial" w:cs="Arial"/>
+          <w:sz w:val="28"/>
+          <w:szCs w:val="28"/>
+        </w:rPr>
+      </w:pPr>
+    </w:p>
+    <w:p>
+      <w:pPr>
+        <w:shd w:val="clear" w:color="auto" w:fill="F2F2F2" w:themeFill="background1" w:themeFillShade="F2"/>
+        <w:spacing w:after="100" w:line="240" w:lineRule="auto"/>
+        <w:jc w:val="center"/>
+        <w:rPr>
+          <w:rFonts w:ascii="Arial" w:hAnsi="Arial" w:cs="Arial"/>
+          <w:sz w:val="28"/>
+          <w:szCs w:val="28"/>
+        </w:rPr>
+      </w:pPr>
+      <w:r>
+        <w:rPr>
+          <w:rFonts w:ascii="Arial" w:hAnsi="Arial" w:cs="Arial"/>
+          <w:sz w:val="28"/>
+          <w:szCs w:val="28"/>
+        </w:rPr>
+        <w:lastRenderedPageBreak/>
+        <w:t xml:space="preserve">Chapter 16 – </w:t>
+      </w:r>
+      <w:r>
+        <w:rPr>
+          <w:rFonts w:ascii="Arial" w:hAnsi="Arial" w:cs="Arial"/>
+          <w:sz w:val="28"/>
+          <w:szCs w:val="28"/>
+        </w:rPr>
+        <w:t>Delete</w:t>
+      </w:r>
+      <w:r>
+        <w:rPr>
+          <w:rFonts w:ascii="Arial" w:hAnsi="Arial" w:cs="Arial"/>
+          <w:sz w:val="28"/>
+          <w:szCs w:val="28"/>
+        </w:rPr>
+        <w:t xml:space="preserve"> Developer Client</w:t>
+      </w:r>
+    </w:p>
+    <w:p>
+      <w:pPr>
+        <w:spacing w:after="100" w:line="240" w:lineRule="auto"/>
+        <w:rPr>
+          <w:rFonts w:ascii="Arial" w:hAnsi="Arial" w:cs="Arial"/>
+          <w:b/>
+          <w:bCs/>
+          <w:sz w:val="28"/>
+          <w:szCs w:val="28"/>
+        </w:rPr>
+      </w:pPr>
+    </w:p>
+    <w:p>
+      <w:pPr>
+        <w:spacing w:after="100" w:line="240" w:lineRule="auto"/>
+        <w:rPr>
+          <w:rFonts w:ascii="Arial" w:hAnsi="Arial" w:cs="Arial"/>
+          <w:b/>
+          <w:bCs/>
+          <w:sz w:val="28"/>
+          <w:szCs w:val="28"/>
+        </w:rPr>
+      </w:pPr>
+      <w:r>
+        <w:rPr>
+          <w:rFonts w:ascii="Arial" w:hAnsi="Arial" w:cs="Arial"/>
+          <w:b/>
+          <w:bCs/>
+          <w:sz w:val="28"/>
+          <w:szCs w:val="28"/>
+        </w:rPr>
+        <w:t>Description:</w:t>
+      </w:r>
+    </w:p>
+    <w:p>
+      <w:pPr>
+        <w:spacing w:after="100" w:line="240" w:lineRule="auto"/>
+        <w:rPr>
+          <w:rFonts w:ascii="Arial" w:hAnsi="Arial" w:cs="Arial"/>
+          <w:sz w:val="28"/>
+          <w:szCs w:val="28"/>
+        </w:rPr>
+      </w:pPr>
+      <w:r>
+        <w:rPr>
+          <w:rFonts w:ascii="Arial" w:hAnsi="Arial" w:cs="Arial"/>
+          <w:sz w:val="28"/>
+          <w:szCs w:val="28"/>
+        </w:rPr>
+        <w:t>Deletes</w:t>
+      </w:r>
+      <w:r>
+        <w:rPr>
+          <w:rFonts w:ascii="Arial" w:hAnsi="Arial" w:cs="Arial"/>
+          <w:sz w:val="28"/>
+          <w:szCs w:val="28"/>
+        </w:rPr>
+        <w:t xml:space="preserve"> a developer client to an integration, given the identification, project and password.</w:t>
+      </w:r>
+    </w:p>
+    <w:p>
+      <w:pPr>
+        <w:spacing w:after="100" w:line="240" w:lineRule="auto"/>
+        <w:rPr>
+          <w:rFonts w:ascii="Arial" w:hAnsi="Arial" w:cs="Arial"/>
+          <w:b/>
+          <w:bCs/>
+          <w:sz w:val="28"/>
+          <w:szCs w:val="28"/>
+        </w:rPr>
+      </w:pPr>
+      <w:r>
+        <w:rPr>
+          <w:rFonts w:ascii="Arial" w:hAnsi="Arial" w:cs="Arial"/>
+          <w:b/>
+          <w:bCs/>
+          <w:sz w:val="28"/>
+          <w:szCs w:val="28"/>
+        </w:rPr>
+        <w:t>Requirements:</w:t>
+      </w:r>
+    </w:p>
+    <w:p>
+      <w:pPr>
+        <w:spacing w:after="100" w:line="240" w:lineRule="auto"/>
+        <w:rPr>
+          <w:rFonts w:ascii="Arial" w:hAnsi="Arial" w:cs="Arial"/>
+          <w:sz w:val="28"/>
+          <w:szCs w:val="28"/>
+        </w:rPr>
+      </w:pPr>
+      <w:r>
+        <w:rPr>
+          <w:rFonts w:ascii="Arial" w:hAnsi="Arial" w:cs="Arial"/>
+          <w:sz w:val="28"/>
+          <w:szCs w:val="28"/>
+        </w:rPr>
+        <w:t>You need to be authenticated and have administrative privileges over a project, otherwise your request will be denied.</w:t>
+      </w:r>
+    </w:p>
+    <w:p>
+      <w:pPr>
+        <w:spacing w:after="100" w:line="240" w:lineRule="auto"/>
+        <w:rPr>
+          <w:rFonts w:ascii="Arial" w:hAnsi="Arial" w:cs="Arial"/>
+          <w:sz w:val="28"/>
+          <w:szCs w:val="28"/>
+        </w:rPr>
+      </w:pPr>
+    </w:p>
+    <w:p>
+      <w:pPr>
+        <w:spacing w:after="100" w:line="240" w:lineRule="auto"/>
+        <w:rPr>
+          <w:rFonts w:ascii="Arial" w:hAnsi="Arial" w:cs="Arial"/>
+          <w:sz w:val="28"/>
+          <w:szCs w:val="28"/>
+        </w:rPr>
+      </w:pPr>
+      <w:r>
+        <w:rPr>
+          <w:rFonts w:ascii="Arial" w:hAnsi="Arial" w:cs="Arial"/>
+          <w:b/>
+          <w:bCs/>
+          <w:sz w:val="28"/>
+          <w:szCs w:val="28"/>
+        </w:rPr>
+        <w:t>Request URL</w:t>
+      </w:r>
+      <w:r>
+        <w:rPr>
+          <w:rFonts w:ascii="Arial" w:hAnsi="Arial" w:cs="Arial"/>
+          <w:sz w:val="28"/>
+          <w:szCs w:val="28"/>
+        </w:rPr>
+        <w:t>: https://cloudwinterstore.co.zw/console/</w:t>
+      </w:r>
+      <w:r>
+        <w:rPr>
+          <w:rFonts w:ascii="Arial" w:hAnsi="Arial" w:cs="Arial"/>
+          <w:sz w:val="28"/>
+          <w:szCs w:val="28"/>
+        </w:rPr>
+        <w:t>add-developer-client</w:t>
+      </w:r>
+      <w:r>
+        <w:rPr>
+          <w:rFonts w:ascii="Arial" w:hAnsi="Arial" w:cs="Arial"/>
+          <w:sz w:val="28"/>
+          <w:szCs w:val="28"/>
+        </w:rPr>
+        <w:t>/</w:t>
+      </w:r>
+    </w:p>
+    <w:p>
+      <w:pPr>
+        <w:spacing w:after="100" w:line="240" w:lineRule="auto"/>
+        <w:rPr>
+          <w:rFonts w:ascii="Arial" w:hAnsi="Arial" w:cs="Arial"/>
+          <w:sz w:val="28"/>
+          <w:szCs w:val="28"/>
+        </w:rPr>
+      </w:pPr>
+      <w:r>
+        <w:rPr>
+          <w:rFonts w:ascii="Arial" w:hAnsi="Arial" w:cs="Arial"/>
+          <w:b/>
+          <w:bCs/>
+          <w:sz w:val="28"/>
+          <w:szCs w:val="28"/>
+        </w:rPr>
+        <w:t xml:space="preserve">Request Type: </w:t>
+      </w:r>
+      <w:r>
+        <w:rPr>
+          <w:rFonts w:ascii="Arial" w:hAnsi="Arial" w:cs="Arial"/>
+          <w:sz w:val="28"/>
+          <w:szCs w:val="28"/>
+        </w:rPr>
+        <w:t xml:space="preserve">JSON Body </w:t>
+      </w:r>
+      <w:r>
+        <w:rPr>
+          <w:rFonts w:ascii="Arial" w:hAnsi="Arial" w:cs="Arial"/>
+          <w:sz w:val="28"/>
+          <w:szCs w:val="28"/>
+        </w:rPr>
+        <w:t>(Delete</w:t>
+      </w:r>
+      <w:r>
+        <w:rPr>
+          <w:rFonts w:ascii="Arial" w:hAnsi="Arial" w:cs="Arial"/>
+          <w:sz w:val="28"/>
+          <w:szCs w:val="28"/>
+        </w:rPr>
+        <w:t>)</w:t>
+      </w:r>
+    </w:p>
+    <w:p>
+      <w:pPr>
+        <w:spacing w:after="100" w:line="240" w:lineRule="auto"/>
+        <w:rPr>
+          <w:rFonts w:ascii="Arial" w:hAnsi="Arial" w:cs="Arial"/>
+          <w:sz w:val="28"/>
+          <w:szCs w:val="28"/>
+        </w:rPr>
+      </w:pPr>
+    </w:p>
+    <w:tbl>
+      <w:tblPr>
+        <w:tblStyle w:val="TableGrid"/>
+        <w:tblW w:w="0" w:type="auto"/>
+        <w:tblLook w:val="04A0" w:firstRow="1" w:lastRow="0" w:firstColumn="1" w:lastColumn="0" w:noHBand="0" w:noVBand="1"/>
+      </w:tblPr>
+      <w:tblGrid>
+        <w:gridCol w:w="6516"/>
+      </w:tblGrid>
+      <w:tr>
+        <w:tc>
+          <w:tcPr>
+            <w:tcW w:w="6516" w:type="dxa"/>
+          </w:tcPr>
+          <w:p>
+            <w:pPr>
+              <w:spacing w:after="100"/>
+              <w:rPr>
+                <w:rFonts w:ascii="Arial" w:hAnsi="Arial" w:cs="Arial"/>
+                <w:b/>
+                <w:bCs/>
+                <w:sz w:val="28"/>
+                <w:szCs w:val="28"/>
+              </w:rPr>
+            </w:pPr>
+            <w:r>
+              <w:rPr>
+                <w:rFonts w:ascii="Arial" w:hAnsi="Arial" w:cs="Arial"/>
+                <w:b/>
+                <w:bCs/>
+                <w:sz w:val="28"/>
+                <w:szCs w:val="28"/>
+              </w:rPr>
+              <w:t>Headers</w:t>
+            </w:r>
+          </w:p>
+        </w:tc>
+      </w:tr>
+      <w:tr>
+        <w:tc>
+          <w:tcPr>
+            <w:tcW w:w="6516" w:type="dxa"/>
+          </w:tcPr>
+          <w:p>
+            <w:pPr>
+              <w:spacing w:after="100"/>
+              <w:rPr>
+                <w:rFonts w:ascii="Arial" w:hAnsi="Arial" w:cs="Arial"/>
+                <w:sz w:val="28"/>
+                <w:szCs w:val="28"/>
+              </w:rPr>
+            </w:pPr>
+            <w:r>
+              <w:rPr>
+                <w:rFonts w:ascii="Arial" w:hAnsi="Arial" w:cs="Arial"/>
+                <w:sz w:val="28"/>
+                <w:szCs w:val="28"/>
+              </w:rPr>
+              <w:t>None</w:t>
+            </w:r>
+          </w:p>
+        </w:tc>
+      </w:tr>
+      <w:tr>
+        <w:tc>
+          <w:tcPr>
+            <w:tcW w:w="6516" w:type="dxa"/>
+          </w:tcPr>
+          <w:p>
+            <w:pPr>
+              <w:spacing w:after="100"/>
+              <w:rPr>
+                <w:rFonts w:ascii="Arial" w:hAnsi="Arial" w:cs="Arial"/>
+                <w:b/>
+                <w:bCs/>
+                <w:sz w:val="28"/>
+                <w:szCs w:val="28"/>
+              </w:rPr>
+            </w:pPr>
+            <w:r>
+              <w:rPr>
+                <w:rFonts w:ascii="Arial" w:hAnsi="Arial" w:cs="Arial"/>
+                <w:b/>
+                <w:bCs/>
+                <w:sz w:val="28"/>
+                <w:szCs w:val="28"/>
+              </w:rPr>
+              <w:t>Body (JSON)</w:t>
+            </w:r>
+          </w:p>
+        </w:tc>
+      </w:tr>
+      <w:tr>
+        <w:tc>
+          <w:tcPr>
+            <w:tcW w:w="6516" w:type="dxa"/>
+          </w:tcPr>
+          <w:p>
+            <w:pPr>
+              <w:spacing w:after="100"/>
+              <w:rPr>
+                <w:rFonts w:ascii="Arial" w:hAnsi="Arial" w:cs="Arial"/>
+                <w:sz w:val="28"/>
+                <w:szCs w:val="28"/>
+              </w:rPr>
+            </w:pPr>
+            <w:r>
+              <w:rPr>
+                <w:rFonts w:ascii="Arial" w:hAnsi="Arial" w:cs="Arial"/>
+                <w:sz w:val="28"/>
+                <w:szCs w:val="28"/>
+              </w:rPr>
+              <w:t>{</w:t>
+            </w:r>
+          </w:p>
+          <w:p>
+            <w:pPr>
+              <w:spacing w:after="100"/>
+              <w:rPr>
+                <w:rFonts w:ascii="Arial" w:hAnsi="Arial" w:cs="Arial"/>
+                <w:sz w:val="28"/>
+                <w:szCs w:val="28"/>
+              </w:rPr>
+            </w:pPr>
+            <w:r>
+              <w:rPr>
+                <w:rFonts w:ascii="Arial" w:hAnsi="Arial" w:cs="Arial"/>
+                <w:sz w:val="28"/>
+                <w:szCs w:val="28"/>
+              </w:rPr>
+              <w:t xml:space="preserve"> </w:t>
+            </w:r>
+            <w:r>
+              <w:rPr>
+                <w:rFonts w:ascii="Arial" w:hAnsi="Arial" w:cs="Arial"/>
+                <w:sz w:val="28"/>
+                <w:szCs w:val="28"/>
+              </w:rPr>
+              <w:t xml:space="preserve">   </w:t>
+            </w:r>
+            <w:r>
+              <w:rPr>
+                <w:rFonts w:ascii="Arial" w:hAnsi="Arial" w:cs="Arial"/>
+                <w:sz w:val="28"/>
+                <w:szCs w:val="28"/>
+              </w:rPr>
+              <w:t xml:space="preserve"> "</w:t>
+            </w:r>
+            <w:r>
+              <w:rPr>
+                <w:rFonts w:ascii="Arial" w:hAnsi="Arial" w:cs="Arial"/>
+                <w:sz w:val="28"/>
+                <w:szCs w:val="28"/>
+              </w:rPr>
+              <w:t>identification</w:t>
+            </w:r>
+            <w:proofErr w:type="gramStart"/>
+            <w:r>
+              <w:rPr>
+                <w:rFonts w:ascii="Arial" w:hAnsi="Arial" w:cs="Arial"/>
+                <w:sz w:val="28"/>
+                <w:szCs w:val="28"/>
+              </w:rPr>
+              <w:t>" :</w:t>
+            </w:r>
+            <w:proofErr w:type="gramEnd"/>
+            <w:r>
+              <w:rPr>
+                <w:rFonts w:ascii="Arial" w:hAnsi="Arial" w:cs="Arial"/>
+                <w:sz w:val="28"/>
+                <w:szCs w:val="28"/>
+              </w:rPr>
+              <w:t xml:space="preserve"> </w:t>
+            </w:r>
+            <w:r>
+              <w:rPr>
+                <w:rFonts w:ascii="Arial" w:hAnsi="Arial" w:cs="Arial"/>
+                <w:sz w:val="28"/>
+                <w:szCs w:val="28"/>
+              </w:rPr>
+              <w:t>&lt;</w:t>
+            </w:r>
+            <w:proofErr w:type="spellStart"/>
+            <w:r>
+              <w:rPr>
+                <w:rFonts w:ascii="Arial" w:hAnsi="Arial" w:cs="Arial"/>
+                <w:sz w:val="28"/>
+                <w:szCs w:val="28"/>
+              </w:rPr>
+              <w:t>client’s_identification</w:t>
+            </w:r>
+            <w:proofErr w:type="spellEnd"/>
+            <w:r>
+              <w:rPr>
+                <w:rFonts w:ascii="Arial" w:hAnsi="Arial" w:cs="Arial"/>
+                <w:sz w:val="28"/>
+                <w:szCs w:val="28"/>
+              </w:rPr>
+              <w:t>&gt;,</w:t>
+            </w:r>
+          </w:p>
+          <w:p>
+            <w:pPr>
+              <w:spacing w:after="100"/>
+              <w:rPr>
+                <w:rFonts w:ascii="Arial" w:hAnsi="Arial" w:cs="Arial"/>
+                <w:sz w:val="28"/>
+                <w:szCs w:val="28"/>
+              </w:rPr>
+            </w:pPr>
+            <w:r>
+              <w:rPr>
+                <w:rFonts w:ascii="Arial" w:hAnsi="Arial" w:cs="Arial"/>
+                <w:sz w:val="28"/>
+                <w:szCs w:val="28"/>
+              </w:rPr>
+              <w:t xml:space="preserve">     “project</w:t>
+            </w:r>
+            <w:proofErr w:type="gramStart"/>
+            <w:r>
+              <w:rPr>
+                <w:rFonts w:ascii="Arial" w:hAnsi="Arial" w:cs="Arial"/>
+                <w:sz w:val="28"/>
+                <w:szCs w:val="28"/>
+              </w:rPr>
+              <w:t>” :</w:t>
+            </w:r>
+            <w:proofErr w:type="gramEnd"/>
+            <w:r>
+              <w:rPr>
+                <w:rFonts w:ascii="Arial" w:hAnsi="Arial" w:cs="Arial"/>
+                <w:sz w:val="28"/>
+                <w:szCs w:val="28"/>
+              </w:rPr>
+              <w:t xml:space="preserve"> &lt;project&gt;,</w:t>
+            </w:r>
+          </w:p>
+          <w:p>
+            <w:pPr>
+              <w:spacing w:after="100"/>
+              <w:rPr>
+                <w:rFonts w:ascii="Arial" w:hAnsi="Arial" w:cs="Arial"/>
+                <w:sz w:val="28"/>
+                <w:szCs w:val="28"/>
+              </w:rPr>
+            </w:pPr>
+            <w:r>
+              <w:rPr>
+                <w:rFonts w:ascii="Arial" w:hAnsi="Arial" w:cs="Arial"/>
+                <w:sz w:val="28"/>
+                <w:szCs w:val="28"/>
+              </w:rPr>
+              <w:t xml:space="preserve">     “password</w:t>
+            </w:r>
+            <w:proofErr w:type="gramStart"/>
+            <w:r>
+              <w:rPr>
+                <w:rFonts w:ascii="Arial" w:hAnsi="Arial" w:cs="Arial"/>
+                <w:sz w:val="28"/>
+                <w:szCs w:val="28"/>
+              </w:rPr>
+              <w:t>” :</w:t>
+            </w:r>
+            <w:proofErr w:type="gramEnd"/>
+            <w:r>
+              <w:rPr>
+                <w:rFonts w:ascii="Arial" w:hAnsi="Arial" w:cs="Arial"/>
+                <w:sz w:val="28"/>
+                <w:szCs w:val="28"/>
+              </w:rPr>
+              <w:t xml:space="preserve"> &lt;password&gt;,</w:t>
+            </w:r>
+          </w:p>
+          <w:p>
+            <w:pPr>
+              <w:spacing w:after="100"/>
+              <w:rPr>
+                <w:rFonts w:ascii="Arial" w:hAnsi="Arial" w:cs="Arial"/>
+                <w:sz w:val="28"/>
+                <w:szCs w:val="28"/>
+              </w:rPr>
+            </w:pPr>
+            <w:r>
+              <w:rPr>
+                <w:rFonts w:ascii="Arial" w:hAnsi="Arial" w:cs="Arial"/>
+                <w:sz w:val="28"/>
+                <w:szCs w:val="28"/>
+              </w:rPr>
+              <w:t xml:space="preserve">     “integration</w:t>
+            </w:r>
+            <w:proofErr w:type="gramStart"/>
+            <w:r>
+              <w:rPr>
+                <w:rFonts w:ascii="Arial" w:hAnsi="Arial" w:cs="Arial"/>
+                <w:sz w:val="28"/>
+                <w:szCs w:val="28"/>
+              </w:rPr>
+              <w:t>” :</w:t>
+            </w:r>
+            <w:proofErr w:type="gramEnd"/>
+            <w:r>
+              <w:rPr>
+                <w:rFonts w:ascii="Arial" w:hAnsi="Arial" w:cs="Arial"/>
+                <w:sz w:val="28"/>
+                <w:szCs w:val="28"/>
+              </w:rPr>
+              <w:t xml:space="preserve"> &lt;integration&gt;</w:t>
+            </w:r>
+          </w:p>
+          <w:p>
+            <w:pPr>
+              <w:spacing w:after="100"/>
+              <w:rPr>
+                <w:rFonts w:ascii="Arial" w:hAnsi="Arial" w:cs="Arial"/>
+                <w:sz w:val="28"/>
+                <w:szCs w:val="28"/>
+              </w:rPr>
+            </w:pPr>
+            <w:r>
+              <w:rPr>
+                <w:rFonts w:ascii="Arial" w:hAnsi="Arial" w:cs="Arial"/>
+                <w:sz w:val="28"/>
+                <w:szCs w:val="28"/>
+              </w:rPr>
+              <w:t>}</w:t>
+            </w:r>
+          </w:p>
+        </w:tc>
+      </w:tr>
+    </w:tbl>
+    <w:p>
+      <w:pPr>
+        <w:spacing w:after="100" w:line="240" w:lineRule="auto"/>
+        <w:rPr>
+          <w:rFonts w:ascii="Arial" w:hAnsi="Arial" w:cs="Arial"/>
+          <w:sz w:val="28"/>
+          <w:szCs w:val="28"/>
+        </w:rPr>
+      </w:pPr>
+    </w:p>
+    <w:p>
+      <w:pPr>
+        <w:spacing w:after="100" w:line="240" w:lineRule="auto"/>
+        <w:rPr>
+          <w:rFonts w:ascii="Arial" w:hAnsi="Arial" w:cs="Arial"/>
+          <w:b/>
+          <w:bCs/>
+          <w:sz w:val="28"/>
+          <w:szCs w:val="28"/>
+        </w:rPr>
+      </w:pPr>
+      <w:r>
+        <w:rPr>
+          <w:rFonts w:ascii="Arial" w:hAnsi="Arial" w:cs="Arial"/>
+          <w:b/>
+          <w:bCs/>
+          <w:sz w:val="28"/>
+          <w:szCs w:val="28"/>
+        </w:rPr>
+        <w:t>Notes:</w:t>
+      </w:r>
+      <w:r>
+        <w:rPr>
+          <w:rFonts w:ascii="Arial" w:hAnsi="Arial" w:cs="Arial"/>
+          <w:b/>
+          <w:bCs/>
+          <w:sz w:val="28"/>
+          <w:szCs w:val="28"/>
+        </w:rPr>
+        <w:br/>
+      </w:r>
+    </w:p>
+    <w:p>
+      <w:pPr>
+        <w:shd w:val="clear" w:color="auto" w:fill="D9D9D9" w:themeFill="background1" w:themeFillShade="D9"/>
+        <w:spacing w:after="100" w:line="240" w:lineRule="auto"/>
+        <w:rPr>
+          <w:rFonts w:ascii="Arial" w:hAnsi="Arial" w:cs="Arial"/>
+          <w:sz w:val="18"/>
+          <w:szCs w:val="18"/>
+        </w:rPr>
+      </w:pPr>
+      <w:r>
+        <w:rPr>
+          <w:rFonts w:ascii="Arial" w:hAnsi="Arial" w:cs="Arial"/>
+          <w:sz w:val="18"/>
+          <w:szCs w:val="18"/>
+        </w:rPr>
+        <w:t>{</w:t>
+      </w:r>
+    </w:p>
+    <w:p>
+      <w:pPr>
+        <w:shd w:val="clear" w:color="auto" w:fill="D9D9D9" w:themeFill="background1" w:themeFillShade="D9"/>
+        <w:spacing w:after="100" w:line="240" w:lineRule="auto"/>
+        <w:rPr>
+          <w:rFonts w:ascii="Arial" w:hAnsi="Arial" w:cs="Arial"/>
+          <w:sz w:val="18"/>
+          <w:szCs w:val="18"/>
+        </w:rPr>
+      </w:pPr>
+      <w:r>
+        <w:rPr>
+          <w:rFonts w:ascii="Arial" w:hAnsi="Arial" w:cs="Arial"/>
+          <w:sz w:val="18"/>
+          <w:szCs w:val="18"/>
+        </w:rPr>
+        <w:t xml:space="preserve">   </w:t>
+      </w:r>
+      <w:r>
+        <w:rPr>
+          <w:rFonts w:ascii="Arial" w:hAnsi="Arial" w:cs="Arial"/>
+          <w:sz w:val="18"/>
+          <w:szCs w:val="18"/>
+        </w:rPr>
+        <w:t xml:space="preserve">  "</w:t>
+      </w:r>
+      <w:r>
+        <w:rPr>
+          <w:rFonts w:ascii="Arial" w:hAnsi="Arial" w:cs="Arial"/>
+          <w:sz w:val="18"/>
+          <w:szCs w:val="18"/>
+        </w:rPr>
+        <w:t>identification</w:t>
+      </w:r>
+      <w:proofErr w:type="gramStart"/>
+      <w:r>
+        <w:rPr>
+          <w:rFonts w:ascii="Arial" w:hAnsi="Arial" w:cs="Arial"/>
+          <w:sz w:val="18"/>
+          <w:szCs w:val="18"/>
+        </w:rPr>
+        <w:t>" :</w:t>
+      </w:r>
+      <w:proofErr w:type="gramEnd"/>
+      <w:r>
+        <w:rPr>
+          <w:rFonts w:ascii="Arial" w:hAnsi="Arial" w:cs="Arial"/>
+          <w:sz w:val="18"/>
+          <w:szCs w:val="18"/>
+        </w:rPr>
+        <w:t xml:space="preserve"> "</w:t>
+      </w:r>
+      <w:r>
+        <w:rPr>
+          <w:rFonts w:ascii="Arial" w:hAnsi="Arial" w:cs="Arial"/>
+          <w:sz w:val="18"/>
+          <w:szCs w:val="18"/>
+        </w:rPr>
+        <w:t>clientfour@cloudwinterstore.co.zw</w:t>
+      </w:r>
+      <w:r>
+        <w:rPr>
+          <w:rFonts w:ascii="Arial" w:hAnsi="Arial" w:cs="Arial"/>
+          <w:sz w:val="18"/>
+          <w:szCs w:val="18"/>
+        </w:rPr>
+        <w:t>",</w:t>
+      </w:r>
+    </w:p>
+    <w:p>
+      <w:pPr>
+        <w:shd w:val="clear" w:color="auto" w:fill="D9D9D9" w:themeFill="background1" w:themeFillShade="D9"/>
+        <w:spacing w:after="100" w:line="240" w:lineRule="auto"/>
+        <w:rPr>
+          <w:rFonts w:ascii="Arial" w:hAnsi="Arial" w:cs="Arial"/>
+          <w:sz w:val="18"/>
+          <w:szCs w:val="18"/>
+        </w:rPr>
+      </w:pPr>
+      <w:r>
+        <w:rPr>
+          <w:rFonts w:ascii="Arial" w:hAnsi="Arial" w:cs="Arial"/>
+          <w:sz w:val="18"/>
+          <w:szCs w:val="18"/>
+        </w:rPr>
+        <w:t xml:space="preserve">     “project</w:t>
+      </w:r>
+      <w:proofErr w:type="gramStart"/>
+      <w:r>
+        <w:rPr>
+          <w:rFonts w:ascii="Arial" w:hAnsi="Arial" w:cs="Arial"/>
+          <w:sz w:val="18"/>
+          <w:szCs w:val="18"/>
+        </w:rPr>
+        <w:t>” :</w:t>
+      </w:r>
+      <w:proofErr w:type="gramEnd"/>
+      <w:r>
+        <w:rPr>
+          <w:rFonts w:ascii="Arial" w:hAnsi="Arial" w:cs="Arial"/>
+          <w:sz w:val="18"/>
+          <w:szCs w:val="18"/>
+        </w:rPr>
+        <w:t xml:space="preserve"> “</w:t>
+      </w:r>
+      <w:proofErr w:type="spellStart"/>
+      <w:r>
+        <w:rPr>
+          <w:rFonts w:ascii="Arial" w:hAnsi="Arial" w:cs="Arial"/>
+          <w:sz w:val="18"/>
+          <w:szCs w:val="18"/>
+        </w:rPr>
+        <w:t>rbryanben.Cloud</w:t>
+      </w:r>
+      <w:proofErr w:type="spellEnd"/>
+      <w:r>
+        <w:rPr>
+          <w:rFonts w:ascii="Arial" w:hAnsi="Arial" w:cs="Arial"/>
+          <w:sz w:val="18"/>
+          <w:szCs w:val="18"/>
+        </w:rPr>
+        <w:t>-Winterstore”,</w:t>
+      </w:r>
+    </w:p>
+    <w:p>
+      <w:pPr>
+        <w:shd w:val="clear" w:color="auto" w:fill="D9D9D9" w:themeFill="background1" w:themeFillShade="D9"/>
+        <w:spacing w:after="100" w:line="240" w:lineRule="auto"/>
+        <w:rPr>
+          <w:rFonts w:ascii="Arial" w:hAnsi="Arial" w:cs="Arial"/>
+          <w:sz w:val="18"/>
+          <w:szCs w:val="18"/>
+        </w:rPr>
+      </w:pPr>
+      <w:r>
+        <w:rPr>
+          <w:rFonts w:ascii="Arial" w:hAnsi="Arial" w:cs="Arial"/>
+          <w:sz w:val="18"/>
+          <w:szCs w:val="18"/>
+        </w:rPr>
+        <w:t xml:space="preserve">     “password</w:t>
+      </w:r>
+      <w:proofErr w:type="gramStart"/>
+      <w:r>
+        <w:rPr>
+          <w:rFonts w:ascii="Arial" w:hAnsi="Arial" w:cs="Arial"/>
+          <w:sz w:val="18"/>
+          <w:szCs w:val="18"/>
+        </w:rPr>
+        <w:t>” :</w:t>
+      </w:r>
+      <w:proofErr w:type="gramEnd"/>
+      <w:r>
+        <w:rPr>
+          <w:rFonts w:ascii="Arial" w:hAnsi="Arial" w:cs="Arial"/>
+          <w:sz w:val="18"/>
+          <w:szCs w:val="18"/>
+        </w:rPr>
+        <w:t xml:space="preserve"> “</w:t>
+      </w:r>
+      <w:proofErr w:type="spellStart"/>
+      <w:r>
+        <w:rPr>
+          <w:rFonts w:ascii="Arial" w:hAnsi="Arial" w:cs="Arial"/>
+          <w:sz w:val="18"/>
+          <w:szCs w:val="18"/>
+        </w:rPr>
+        <w:t>strongpassword</w:t>
+      </w:r>
+      <w:proofErr w:type="spellEnd"/>
+      <w:r>
+        <w:rPr>
+          <w:rFonts w:ascii="Arial" w:hAnsi="Arial" w:cs="Arial"/>
+          <w:sz w:val="18"/>
+          <w:szCs w:val="18"/>
+        </w:rPr>
+        <w:t>”,</w:t>
+      </w:r>
+    </w:p>
+    <w:p>
+      <w:pPr>
+        <w:shd w:val="clear" w:color="auto" w:fill="D9D9D9" w:themeFill="background1" w:themeFillShade="D9"/>
+        <w:spacing w:after="100" w:line="240" w:lineRule="auto"/>
+        <w:rPr>
+          <w:rFonts w:ascii="Arial" w:hAnsi="Arial" w:cs="Arial"/>
+          <w:sz w:val="18"/>
+          <w:szCs w:val="18"/>
+        </w:rPr>
+      </w:pPr>
+      <w:r>
+        <w:rPr>
+          <w:rFonts w:ascii="Arial" w:hAnsi="Arial" w:cs="Arial"/>
+          <w:sz w:val="18"/>
+          <w:szCs w:val="18"/>
+        </w:rPr>
+        <w:t xml:space="preserve">     “integration</w:t>
+      </w:r>
+      <w:proofErr w:type="gramStart"/>
+      <w:r>
+        <w:rPr>
+          <w:rFonts w:ascii="Arial" w:hAnsi="Arial" w:cs="Arial"/>
+          <w:sz w:val="18"/>
+          <w:szCs w:val="18"/>
+        </w:rPr>
+        <w:t>” :</w:t>
+      </w:r>
+      <w:proofErr w:type="gramEnd"/>
+      <w:r>
+        <w:rPr>
+          <w:rFonts w:ascii="Arial" w:hAnsi="Arial" w:cs="Arial"/>
+          <w:sz w:val="18"/>
+          <w:szCs w:val="18"/>
+        </w:rPr>
+        <w:t xml:space="preserve"> “Winterstore”</w:t>
+      </w:r>
+    </w:p>
+    <w:p>
+      <w:pPr>
+        <w:shd w:val="clear" w:color="auto" w:fill="D9D9D9" w:themeFill="background1" w:themeFillShade="D9"/>
+        <w:spacing w:after="100" w:line="240" w:lineRule="auto"/>
+        <w:rPr>
+          <w:rFonts w:ascii="Arial" w:hAnsi="Arial" w:cs="Arial"/>
+          <w:sz w:val="18"/>
+          <w:szCs w:val="18"/>
+        </w:rPr>
+      </w:pPr>
+      <w:r>
+        <w:rPr>
+          <w:rFonts w:ascii="Arial" w:hAnsi="Arial" w:cs="Arial"/>
+          <w:sz w:val="18"/>
+          <w:szCs w:val="18"/>
+        </w:rPr>
+        <w:t>}</w:t>
+      </w:r>
+    </w:p>
+    <w:p>
+      <w:pPr>
+        <w:spacing w:after="100" w:line="240" w:lineRule="auto"/>
+        <w:rPr>
+          <w:rFonts w:ascii="Arial" w:hAnsi="Arial" w:cs="Arial"/>
+          <w:sz w:val="28"/>
+          <w:szCs w:val="28"/>
+        </w:rPr>
+      </w:pPr>
+    </w:p>
+    <w:p>
+      <w:pPr>
+        <w:spacing w:after="100" w:line="240" w:lineRule="auto"/>
+        <w:rPr>
+          <w:rFonts w:ascii="Arial" w:hAnsi="Arial" w:cs="Arial"/>
+          <w:sz w:val="28"/>
+          <w:szCs w:val="28"/>
+        </w:rPr>
+      </w:pPr>
+    </w:p>
+    <w:p>
+      <w:pPr>
+        <w:spacing w:after="100" w:line="240" w:lineRule="auto"/>
+        <w:rPr>
+          <w:rFonts w:ascii="Arial" w:hAnsi="Arial" w:cs="Arial"/>
+          <w:sz w:val="28"/>
+          <w:szCs w:val="28"/>
+        </w:rPr>
+      </w:pPr>
+    </w:p>
+    <w:p>
+      <w:pPr>
+        <w:spacing w:after="100" w:line="240" w:lineRule="auto"/>
+        <w:rPr>
+          <w:rFonts w:ascii="Arial" w:hAnsi="Arial" w:cs="Arial"/>
+          <w:sz w:val="28"/>
+          <w:szCs w:val="28"/>
+        </w:rPr>
+      </w:pPr>
+    </w:p>
+    <w:p>
+      <w:pPr>
+        <w:shd w:val="clear" w:color="auto" w:fill="F2F2F2" w:themeFill="background1" w:themeFillShade="F2"/>
+        <w:spacing w:after="100" w:line="240" w:lineRule="auto"/>
+        <w:jc w:val="center"/>
+        <w:rPr>
+          <w:rFonts w:ascii="Arial" w:hAnsi="Arial" w:cs="Arial"/>
+          <w:sz w:val="28"/>
+          <w:szCs w:val="28"/>
+        </w:rPr>
+      </w:pPr>
+      <w:r>
+        <w:rPr>
+          <w:rFonts w:ascii="Arial" w:hAnsi="Arial" w:cs="Arial"/>
+          <w:sz w:val="28"/>
+          <w:szCs w:val="28"/>
+        </w:rPr>
+        <w:lastRenderedPageBreak/>
+        <w:t>Chapter 16 – Delete Developer Client</w:t>
+      </w:r>
+    </w:p>
+    <w:p>
+      <w:pPr>
+        <w:spacing w:after="100" w:line="240" w:lineRule="auto"/>
+        <w:rPr>
+          <w:rFonts w:ascii="Arial" w:hAnsi="Arial" w:cs="Arial"/>
+          <w:b/>
+          <w:bCs/>
+          <w:sz w:val="28"/>
+          <w:szCs w:val="28"/>
+        </w:rPr>
+      </w:pPr>
+    </w:p>
+    <w:p>
+      <w:pPr>
+        <w:spacing w:after="100" w:line="240" w:lineRule="auto"/>
+        <w:rPr>
+          <w:rFonts w:ascii="Arial" w:hAnsi="Arial" w:cs="Arial"/>
+          <w:b/>
+          <w:bCs/>
+          <w:sz w:val="28"/>
+          <w:szCs w:val="28"/>
+        </w:rPr>
+      </w:pPr>
+      <w:r>
+        <w:rPr>
+          <w:rFonts w:ascii="Arial" w:hAnsi="Arial" w:cs="Arial"/>
+          <w:b/>
+          <w:bCs/>
+          <w:sz w:val="28"/>
+          <w:szCs w:val="28"/>
+        </w:rPr>
+        <w:t>Description:</w:t>
+      </w:r>
+    </w:p>
+    <w:p>
+      <w:pPr>
+        <w:spacing w:after="100" w:line="240" w:lineRule="auto"/>
+        <w:rPr>
+          <w:rFonts w:ascii="Arial" w:hAnsi="Arial" w:cs="Arial"/>
+          <w:sz w:val="28"/>
+          <w:szCs w:val="28"/>
+        </w:rPr>
+      </w:pPr>
+      <w:r>
+        <w:rPr>
+          <w:rFonts w:ascii="Arial" w:hAnsi="Arial" w:cs="Arial"/>
+          <w:sz w:val="28"/>
+          <w:szCs w:val="28"/>
+        </w:rPr>
+        <w:t>Deletes a developer client to an integration, given the identification, project and password.</w:t>
+      </w:r>
+    </w:p>
+    <w:p>
+      <w:pPr>
+        <w:spacing w:after="100" w:line="240" w:lineRule="auto"/>
+        <w:rPr>
+          <w:rFonts w:ascii="Arial" w:hAnsi="Arial" w:cs="Arial"/>
+          <w:b/>
+          <w:bCs/>
+          <w:sz w:val="28"/>
+          <w:szCs w:val="28"/>
+        </w:rPr>
+      </w:pPr>
+      <w:r>
+        <w:rPr>
+          <w:rFonts w:ascii="Arial" w:hAnsi="Arial" w:cs="Arial"/>
+          <w:b/>
+          <w:bCs/>
+          <w:sz w:val="28"/>
+          <w:szCs w:val="28"/>
+        </w:rPr>
+        <w:t>Requirements:</w:t>
+      </w:r>
+    </w:p>
+    <w:p>
+      <w:pPr>
+        <w:spacing w:after="100" w:line="240" w:lineRule="auto"/>
+        <w:rPr>
+          <w:rFonts w:ascii="Arial" w:hAnsi="Arial" w:cs="Arial"/>
+          <w:sz w:val="28"/>
+          <w:szCs w:val="28"/>
+        </w:rPr>
+      </w:pPr>
+      <w:r>
+        <w:rPr>
+          <w:rFonts w:ascii="Arial" w:hAnsi="Arial" w:cs="Arial"/>
+          <w:sz w:val="28"/>
+          <w:szCs w:val="28"/>
+        </w:rPr>
+        <w:t>You need to be authenticated and have administrative privileges over a project, otherwise your request will be denied.</w:t>
+      </w:r>
+    </w:p>
+    <w:p>
+      <w:pPr>
+        <w:spacing w:after="100" w:line="240" w:lineRule="auto"/>
+        <w:rPr>
+          <w:rFonts w:ascii="Arial" w:hAnsi="Arial" w:cs="Arial"/>
+          <w:sz w:val="28"/>
+          <w:szCs w:val="28"/>
+        </w:rPr>
+      </w:pPr>
+    </w:p>
+    <w:p>
+      <w:pPr>
+        <w:spacing w:after="100" w:line="240" w:lineRule="auto"/>
+        <w:rPr>
+          <w:rFonts w:ascii="Arial" w:hAnsi="Arial" w:cs="Arial"/>
+          <w:sz w:val="28"/>
+          <w:szCs w:val="28"/>
+        </w:rPr>
+      </w:pPr>
+      <w:r>
+        <w:rPr>
+          <w:rFonts w:ascii="Arial" w:hAnsi="Arial" w:cs="Arial"/>
+          <w:b/>
+          <w:bCs/>
+          <w:sz w:val="28"/>
+          <w:szCs w:val="28"/>
+        </w:rPr>
+        <w:t>Request URL</w:t>
+      </w:r>
+      <w:r>
+        <w:rPr>
+          <w:rFonts w:ascii="Arial" w:hAnsi="Arial" w:cs="Arial"/>
+          <w:sz w:val="28"/>
+          <w:szCs w:val="28"/>
+        </w:rPr>
+        <w:t>: https://cloudwinterstore.co.zw/console/</w:t>
+      </w:r>
+      <w:r>
+        <w:rPr>
+          <w:rFonts w:ascii="Arial" w:hAnsi="Arial" w:cs="Arial"/>
+          <w:sz w:val="28"/>
+          <w:szCs w:val="28"/>
+        </w:rPr>
+        <w:t>add-developer-client</w:t>
+      </w:r>
+      <w:r>
+        <w:rPr>
+          <w:rFonts w:ascii="Arial" w:hAnsi="Arial" w:cs="Arial"/>
+          <w:sz w:val="28"/>
+          <w:szCs w:val="28"/>
+        </w:rPr>
+        <w:t>/</w:t>
+      </w:r>
+    </w:p>
+    <w:p>
+      <w:pPr>
+        <w:spacing w:after="100" w:line="240" w:lineRule="auto"/>
+        <w:rPr>
+          <w:rFonts w:ascii="Arial" w:hAnsi="Arial" w:cs="Arial"/>
+          <w:sz w:val="28"/>
+          <w:szCs w:val="28"/>
+        </w:rPr>
+      </w:pPr>
+      <w:r>
+        <w:rPr>
+          <w:rFonts w:ascii="Arial" w:hAnsi="Arial" w:cs="Arial"/>
+          <w:b/>
+          <w:bCs/>
+          <w:sz w:val="28"/>
+          <w:szCs w:val="28"/>
+        </w:rPr>
+        <w:t xml:space="preserve">Request Type: </w:t>
+      </w:r>
+      <w:r>
+        <w:rPr>
+          <w:rFonts w:ascii="Arial" w:hAnsi="Arial" w:cs="Arial"/>
+          <w:sz w:val="28"/>
+          <w:szCs w:val="28"/>
+        </w:rPr>
+        <w:t>JSON Body (Delete)</w:t>
+      </w:r>
+    </w:p>
+    <w:p>
+      <w:pPr>
+        <w:spacing w:after="100" w:line="240" w:lineRule="auto"/>
+        <w:rPr>
+          <w:rFonts w:ascii="Arial" w:hAnsi="Arial" w:cs="Arial"/>
+          <w:sz w:val="28"/>
+          <w:szCs w:val="28"/>
+        </w:rPr>
+      </w:pPr>
+    </w:p>
+    <w:tbl>
+      <w:tblPr>
+        <w:tblStyle w:val="TableGrid"/>
+        <w:tblW w:w="0" w:type="auto"/>
+        <w:tblLook w:val="04A0" w:firstRow="1" w:lastRow="0" w:firstColumn="1" w:lastColumn="0" w:noHBand="0" w:noVBand="1"/>
+      </w:tblPr>
+      <w:tblGrid>
+        <w:gridCol w:w="6516"/>
+      </w:tblGrid>
+      <w:tr>
+        <w:tc>
+          <w:tcPr>
+            <w:tcW w:w="6516" w:type="dxa"/>
+          </w:tcPr>
+          <w:p>
+            <w:pPr>
+              <w:spacing w:after="100"/>
+              <w:rPr>
+                <w:rFonts w:ascii="Arial" w:hAnsi="Arial" w:cs="Arial"/>
+                <w:b/>
+                <w:bCs/>
+                <w:sz w:val="28"/>
+                <w:szCs w:val="28"/>
+              </w:rPr>
+            </w:pPr>
+            <w:r>
+              <w:rPr>
+                <w:rFonts w:ascii="Arial" w:hAnsi="Arial" w:cs="Arial"/>
+                <w:b/>
+                <w:bCs/>
+                <w:sz w:val="28"/>
+                <w:szCs w:val="28"/>
+              </w:rPr>
+              <w:t>Headers</w:t>
+            </w:r>
+          </w:p>
+        </w:tc>
+      </w:tr>
+      <w:tr>
+        <w:tc>
+          <w:tcPr>
+            <w:tcW w:w="6516" w:type="dxa"/>
+          </w:tcPr>
+          <w:p>
+            <w:pPr>
+              <w:spacing w:after="100"/>
+              <w:rPr>
+                <w:rFonts w:ascii="Arial" w:hAnsi="Arial" w:cs="Arial"/>
+                <w:sz w:val="28"/>
+                <w:szCs w:val="28"/>
+              </w:rPr>
+            </w:pPr>
+            <w:r>
+              <w:rPr>
+                <w:rFonts w:ascii="Arial" w:hAnsi="Arial" w:cs="Arial"/>
+                <w:sz w:val="28"/>
+                <w:szCs w:val="28"/>
+              </w:rPr>
+              <w:t>None</w:t>
+            </w:r>
+          </w:p>
+        </w:tc>
+      </w:tr>
+      <w:tr>
+        <w:tc>
+          <w:tcPr>
+            <w:tcW w:w="6516" w:type="dxa"/>
+          </w:tcPr>
+          <w:p>
+            <w:pPr>
+              <w:spacing w:after="100"/>
+              <w:rPr>
+                <w:rFonts w:ascii="Arial" w:hAnsi="Arial" w:cs="Arial"/>
+                <w:b/>
+                <w:bCs/>
+                <w:sz w:val="28"/>
+                <w:szCs w:val="28"/>
+              </w:rPr>
+            </w:pPr>
+            <w:r>
+              <w:rPr>
+                <w:rFonts w:ascii="Arial" w:hAnsi="Arial" w:cs="Arial"/>
+                <w:b/>
+                <w:bCs/>
+                <w:sz w:val="28"/>
+                <w:szCs w:val="28"/>
+              </w:rPr>
+              <w:t>Body (JSON)</w:t>
+            </w:r>
+          </w:p>
+        </w:tc>
+      </w:tr>
+      <w:tr>
+        <w:tc>
+          <w:tcPr>
+            <w:tcW w:w="6516" w:type="dxa"/>
+          </w:tcPr>
+          <w:p>
+            <w:pPr>
+              <w:spacing w:after="100"/>
+              <w:rPr>
+                <w:rFonts w:ascii="Arial" w:hAnsi="Arial" w:cs="Arial"/>
+                <w:sz w:val="28"/>
+                <w:szCs w:val="28"/>
+              </w:rPr>
+            </w:pPr>
+            <w:r>
+              <w:rPr>
+                <w:rFonts w:ascii="Arial" w:hAnsi="Arial" w:cs="Arial"/>
+                <w:sz w:val="28"/>
+                <w:szCs w:val="28"/>
+              </w:rPr>
+              <w:t>{</w:t>
+            </w:r>
+          </w:p>
+          <w:p>
+            <w:pPr>
+              <w:spacing w:after="100"/>
+              <w:rPr>
+                <w:rFonts w:ascii="Arial" w:hAnsi="Arial" w:cs="Arial"/>
+                <w:sz w:val="28"/>
+                <w:szCs w:val="28"/>
+              </w:rPr>
+            </w:pPr>
+            <w:r>
+              <w:rPr>
+                <w:rFonts w:ascii="Arial" w:hAnsi="Arial" w:cs="Arial"/>
+                <w:sz w:val="28"/>
+                <w:szCs w:val="28"/>
+              </w:rPr>
+              <w:t xml:space="preserve"> </w:t>
+            </w:r>
+            <w:r>
+              <w:rPr>
+                <w:rFonts w:ascii="Arial" w:hAnsi="Arial" w:cs="Arial"/>
+                <w:sz w:val="28"/>
+                <w:szCs w:val="28"/>
+              </w:rPr>
+              <w:t xml:space="preserve">   </w:t>
+            </w:r>
+            <w:r>
+              <w:rPr>
+                <w:rFonts w:ascii="Arial" w:hAnsi="Arial" w:cs="Arial"/>
+                <w:sz w:val="28"/>
+                <w:szCs w:val="28"/>
+              </w:rPr>
+              <w:t xml:space="preserve"> "</w:t>
+            </w:r>
+            <w:r>
+              <w:rPr>
+                <w:rFonts w:ascii="Arial" w:hAnsi="Arial" w:cs="Arial"/>
+                <w:sz w:val="28"/>
+                <w:szCs w:val="28"/>
+              </w:rPr>
+              <w:t>identification</w:t>
+            </w:r>
+            <w:proofErr w:type="gramStart"/>
+            <w:r>
+              <w:rPr>
+                <w:rFonts w:ascii="Arial" w:hAnsi="Arial" w:cs="Arial"/>
+                <w:sz w:val="28"/>
+                <w:szCs w:val="28"/>
+              </w:rPr>
+              <w:t>" :</w:t>
+            </w:r>
+            <w:proofErr w:type="gramEnd"/>
+            <w:r>
+              <w:rPr>
+                <w:rFonts w:ascii="Arial" w:hAnsi="Arial" w:cs="Arial"/>
+                <w:sz w:val="28"/>
+                <w:szCs w:val="28"/>
+              </w:rPr>
+              <w:t xml:space="preserve"> </w:t>
+            </w:r>
+            <w:r>
+              <w:rPr>
+                <w:rFonts w:ascii="Arial" w:hAnsi="Arial" w:cs="Arial"/>
+                <w:sz w:val="28"/>
+                <w:szCs w:val="28"/>
+              </w:rPr>
+              <w:t>&lt;</w:t>
+            </w:r>
+            <w:proofErr w:type="spellStart"/>
+            <w:r>
+              <w:rPr>
+                <w:rFonts w:ascii="Arial" w:hAnsi="Arial" w:cs="Arial"/>
+                <w:sz w:val="28"/>
+                <w:szCs w:val="28"/>
+              </w:rPr>
+              <w:t>client’s_identification</w:t>
+            </w:r>
+            <w:proofErr w:type="spellEnd"/>
+            <w:r>
+              <w:rPr>
+                <w:rFonts w:ascii="Arial" w:hAnsi="Arial" w:cs="Arial"/>
+                <w:sz w:val="28"/>
+                <w:szCs w:val="28"/>
+              </w:rPr>
+              <w:t>&gt;,</w:t>
+            </w:r>
+          </w:p>
+          <w:p>
+            <w:pPr>
+              <w:spacing w:after="100"/>
+              <w:rPr>
+                <w:rFonts w:ascii="Arial" w:hAnsi="Arial" w:cs="Arial"/>
+                <w:sz w:val="28"/>
+                <w:szCs w:val="28"/>
+              </w:rPr>
+            </w:pPr>
+            <w:r>
+              <w:rPr>
+                <w:rFonts w:ascii="Arial" w:hAnsi="Arial" w:cs="Arial"/>
+                <w:sz w:val="28"/>
+                <w:szCs w:val="28"/>
+              </w:rPr>
+              <w:t xml:space="preserve">     “project</w:t>
+            </w:r>
+            <w:proofErr w:type="gramStart"/>
+            <w:r>
+              <w:rPr>
+                <w:rFonts w:ascii="Arial" w:hAnsi="Arial" w:cs="Arial"/>
+                <w:sz w:val="28"/>
+                <w:szCs w:val="28"/>
+              </w:rPr>
+              <w:t>” :</w:t>
+            </w:r>
+            <w:proofErr w:type="gramEnd"/>
+            <w:r>
+              <w:rPr>
+                <w:rFonts w:ascii="Arial" w:hAnsi="Arial" w:cs="Arial"/>
+                <w:sz w:val="28"/>
+                <w:szCs w:val="28"/>
+              </w:rPr>
+              <w:t xml:space="preserve"> &lt;project&gt;,</w:t>
+            </w:r>
+          </w:p>
+          <w:p>
+            <w:pPr>
+              <w:spacing w:after="100"/>
+              <w:rPr>
+                <w:rFonts w:ascii="Arial" w:hAnsi="Arial" w:cs="Arial"/>
+                <w:sz w:val="28"/>
+                <w:szCs w:val="28"/>
+              </w:rPr>
+            </w:pPr>
+            <w:r>
+              <w:rPr>
+                <w:rFonts w:ascii="Arial" w:hAnsi="Arial" w:cs="Arial"/>
+                <w:sz w:val="28"/>
+                <w:szCs w:val="28"/>
+              </w:rPr>
+              <w:t xml:space="preserve">     “password</w:t>
+            </w:r>
+            <w:proofErr w:type="gramStart"/>
+            <w:r>
+              <w:rPr>
+                <w:rFonts w:ascii="Arial" w:hAnsi="Arial" w:cs="Arial"/>
+                <w:sz w:val="28"/>
+                <w:szCs w:val="28"/>
+              </w:rPr>
+              <w:t>” :</w:t>
+            </w:r>
+            <w:proofErr w:type="gramEnd"/>
+            <w:r>
+              <w:rPr>
+                <w:rFonts w:ascii="Arial" w:hAnsi="Arial" w:cs="Arial"/>
+                <w:sz w:val="28"/>
+                <w:szCs w:val="28"/>
+              </w:rPr>
+              <w:t xml:space="preserve"> &lt;password&gt;,</w:t>
+            </w:r>
+          </w:p>
+          <w:p>
+            <w:pPr>
+              <w:spacing w:after="100"/>
+              <w:rPr>
+                <w:rFonts w:ascii="Arial" w:hAnsi="Arial" w:cs="Arial"/>
+                <w:sz w:val="28"/>
+                <w:szCs w:val="28"/>
+              </w:rPr>
+            </w:pPr>
+            <w:r>
+              <w:rPr>
+                <w:rFonts w:ascii="Arial" w:hAnsi="Arial" w:cs="Arial"/>
+                <w:sz w:val="28"/>
+                <w:szCs w:val="28"/>
+              </w:rPr>
+              <w:t xml:space="preserve">     “integration</w:t>
+            </w:r>
+            <w:proofErr w:type="gramStart"/>
+            <w:r>
+              <w:rPr>
+                <w:rFonts w:ascii="Arial" w:hAnsi="Arial" w:cs="Arial"/>
+                <w:sz w:val="28"/>
+                <w:szCs w:val="28"/>
+              </w:rPr>
+              <w:t>” :</w:t>
+            </w:r>
+            <w:proofErr w:type="gramEnd"/>
+            <w:r>
+              <w:rPr>
+                <w:rFonts w:ascii="Arial" w:hAnsi="Arial" w:cs="Arial"/>
+                <w:sz w:val="28"/>
+                <w:szCs w:val="28"/>
+              </w:rPr>
+              <w:t xml:space="preserve"> &lt;integration&gt;</w:t>
+            </w:r>
+          </w:p>
+          <w:p>
+            <w:pPr>
+              <w:spacing w:after="100"/>
+              <w:rPr>
+                <w:rFonts w:ascii="Arial" w:hAnsi="Arial" w:cs="Arial"/>
+                <w:sz w:val="28"/>
+                <w:szCs w:val="28"/>
+              </w:rPr>
+            </w:pPr>
+            <w:r>
+              <w:rPr>
+                <w:rFonts w:ascii="Arial" w:hAnsi="Arial" w:cs="Arial"/>
+                <w:sz w:val="28"/>
+                <w:szCs w:val="28"/>
+              </w:rPr>
+              <w:t>}</w:t>
+            </w:r>
+          </w:p>
+        </w:tc>
+      </w:tr>
+    </w:tbl>
+    <w:p>
+      <w:pPr>
+        <w:spacing w:after="100" w:line="240" w:lineRule="auto"/>
+        <w:rPr>
+          <w:rFonts w:ascii="Arial" w:hAnsi="Arial" w:cs="Arial"/>
+          <w:sz w:val="28"/>
+          <w:szCs w:val="28"/>
+        </w:rPr>
+      </w:pPr>
+    </w:p>
+    <w:p>
+      <w:pPr>
+        <w:spacing w:after="100" w:line="240" w:lineRule="auto"/>
+        <w:rPr>
+          <w:rFonts w:ascii="Arial" w:hAnsi="Arial" w:cs="Arial"/>
+          <w:b/>
+          <w:bCs/>
+          <w:sz w:val="28"/>
+          <w:szCs w:val="28"/>
+        </w:rPr>
+      </w:pPr>
+      <w:r>
+        <w:rPr>
+          <w:rFonts w:ascii="Arial" w:hAnsi="Arial" w:cs="Arial"/>
+          <w:b/>
+          <w:bCs/>
+          <w:sz w:val="28"/>
+          <w:szCs w:val="28"/>
+        </w:rPr>
+        <w:t>Notes:</w:t>
+      </w:r>
+      <w:r>
+        <w:rPr>
+          <w:rFonts w:ascii="Arial" w:hAnsi="Arial" w:cs="Arial"/>
+          <w:b/>
+          <w:bCs/>
+          <w:sz w:val="28"/>
+          <w:szCs w:val="28"/>
+        </w:rPr>
+        <w:br/>
+      </w:r>
+    </w:p>
+    <w:p>
+      <w:pPr>
+        <w:shd w:val="clear" w:color="auto" w:fill="D9D9D9" w:themeFill="background1" w:themeFillShade="D9"/>
+        <w:spacing w:after="100" w:line="240" w:lineRule="auto"/>
+        <w:rPr>
+          <w:rFonts w:ascii="Arial" w:hAnsi="Arial" w:cs="Arial"/>
+          <w:sz w:val="18"/>
+          <w:szCs w:val="18"/>
+        </w:rPr>
+      </w:pPr>
+      <w:r>
+        <w:rPr>
+          <w:rFonts w:ascii="Arial" w:hAnsi="Arial" w:cs="Arial"/>
+          <w:sz w:val="18"/>
+          <w:szCs w:val="18"/>
+        </w:rPr>
+        <w:t>{</w:t>
+      </w:r>
+    </w:p>
+    <w:p>
+      <w:pPr>
+        <w:shd w:val="clear" w:color="auto" w:fill="D9D9D9" w:themeFill="background1" w:themeFillShade="D9"/>
+        <w:spacing w:after="100" w:line="240" w:lineRule="auto"/>
+        <w:rPr>
+          <w:rFonts w:ascii="Arial" w:hAnsi="Arial" w:cs="Arial"/>
+          <w:sz w:val="18"/>
+          <w:szCs w:val="18"/>
+        </w:rPr>
+      </w:pPr>
+      <w:r>
+        <w:rPr>
+          <w:rFonts w:ascii="Arial" w:hAnsi="Arial" w:cs="Arial"/>
+          <w:sz w:val="18"/>
+          <w:szCs w:val="18"/>
+        </w:rPr>
+        <w:t xml:space="preserve">   </w:t>
+      </w:r>
+      <w:r>
+        <w:rPr>
+          <w:rFonts w:ascii="Arial" w:hAnsi="Arial" w:cs="Arial"/>
+          <w:sz w:val="18"/>
+          <w:szCs w:val="18"/>
+        </w:rPr>
+        <w:t xml:space="preserve">  "</w:t>
+      </w:r>
+      <w:r>
+        <w:rPr>
+          <w:rFonts w:ascii="Arial" w:hAnsi="Arial" w:cs="Arial"/>
+          <w:sz w:val="18"/>
+          <w:szCs w:val="18"/>
+        </w:rPr>
+        <w:t>identification</w:t>
+      </w:r>
+      <w:proofErr w:type="gramStart"/>
+      <w:r>
+        <w:rPr>
+          <w:rFonts w:ascii="Arial" w:hAnsi="Arial" w:cs="Arial"/>
+          <w:sz w:val="18"/>
+          <w:szCs w:val="18"/>
+        </w:rPr>
+        <w:t>" :</w:t>
+      </w:r>
+      <w:proofErr w:type="gramEnd"/>
+      <w:r>
+        <w:rPr>
+          <w:rFonts w:ascii="Arial" w:hAnsi="Arial" w:cs="Arial"/>
+          <w:sz w:val="18"/>
+          <w:szCs w:val="18"/>
+        </w:rPr>
+        <w:t xml:space="preserve"> "</w:t>
+      </w:r>
+      <w:r>
+        <w:rPr>
+          <w:rFonts w:ascii="Arial" w:hAnsi="Arial" w:cs="Arial"/>
+          <w:sz w:val="18"/>
+          <w:szCs w:val="18"/>
+        </w:rPr>
+        <w:t>clientfour@cloudwinterstore.co.zw</w:t>
+      </w:r>
+      <w:r>
+        <w:rPr>
+          <w:rFonts w:ascii="Arial" w:hAnsi="Arial" w:cs="Arial"/>
+          <w:sz w:val="18"/>
+          <w:szCs w:val="18"/>
+        </w:rPr>
+        <w:t>",</w:t>
+      </w:r>
+    </w:p>
+    <w:p>
+      <w:pPr>
+        <w:shd w:val="clear" w:color="auto" w:fill="D9D9D9" w:themeFill="background1" w:themeFillShade="D9"/>
+        <w:spacing w:after="100" w:line="240" w:lineRule="auto"/>
+        <w:rPr>
+          <w:rFonts w:ascii="Arial" w:hAnsi="Arial" w:cs="Arial"/>
+          <w:sz w:val="18"/>
+          <w:szCs w:val="18"/>
+        </w:rPr>
+      </w:pPr>
+      <w:r>
+        <w:rPr>
+          <w:rFonts w:ascii="Arial" w:hAnsi="Arial" w:cs="Arial"/>
+          <w:sz w:val="18"/>
+          <w:szCs w:val="18"/>
+        </w:rPr>
+        <w:t xml:space="preserve">     “project</w:t>
+      </w:r>
+      <w:proofErr w:type="gramStart"/>
+      <w:r>
+        <w:rPr>
+          <w:rFonts w:ascii="Arial" w:hAnsi="Arial" w:cs="Arial"/>
+          <w:sz w:val="18"/>
+          <w:szCs w:val="18"/>
+        </w:rPr>
+        <w:t>” :</w:t>
+      </w:r>
+      <w:proofErr w:type="gramEnd"/>
+      <w:r>
+        <w:rPr>
+          <w:rFonts w:ascii="Arial" w:hAnsi="Arial" w:cs="Arial"/>
+          <w:sz w:val="18"/>
+          <w:szCs w:val="18"/>
+        </w:rPr>
+        <w:t xml:space="preserve"> “</w:t>
+      </w:r>
+      <w:proofErr w:type="spellStart"/>
+      <w:r>
+        <w:rPr>
+          <w:rFonts w:ascii="Arial" w:hAnsi="Arial" w:cs="Arial"/>
+          <w:sz w:val="18"/>
+          <w:szCs w:val="18"/>
+        </w:rPr>
+        <w:t>rbryanben.Cloud</w:t>
+      </w:r>
+      <w:proofErr w:type="spellEnd"/>
+      <w:r>
+        <w:rPr>
+          <w:rFonts w:ascii="Arial" w:hAnsi="Arial" w:cs="Arial"/>
+          <w:sz w:val="18"/>
+          <w:szCs w:val="18"/>
+        </w:rPr>
+        <w:t>-Winterstore”,</w:t>
+      </w:r>
+    </w:p>
+    <w:p>
+      <w:pPr>
+        <w:shd w:val="clear" w:color="auto" w:fill="D9D9D9" w:themeFill="background1" w:themeFillShade="D9"/>
+        <w:spacing w:after="100" w:line="240" w:lineRule="auto"/>
+        <w:rPr>
+          <w:rFonts w:ascii="Arial" w:hAnsi="Arial" w:cs="Arial"/>
+          <w:sz w:val="18"/>
+          <w:szCs w:val="18"/>
+        </w:rPr>
+      </w:pPr>
+      <w:r>
+        <w:rPr>
+          <w:rFonts w:ascii="Arial" w:hAnsi="Arial" w:cs="Arial"/>
+          <w:sz w:val="18"/>
+          <w:szCs w:val="18"/>
+        </w:rPr>
+        <w:t xml:space="preserve">     “password</w:t>
+      </w:r>
+      <w:proofErr w:type="gramStart"/>
+      <w:r>
+        <w:rPr>
+          <w:rFonts w:ascii="Arial" w:hAnsi="Arial" w:cs="Arial"/>
+          <w:sz w:val="18"/>
+          <w:szCs w:val="18"/>
+        </w:rPr>
+        <w:t>” :</w:t>
+      </w:r>
+      <w:proofErr w:type="gramEnd"/>
+      <w:r>
+        <w:rPr>
+          <w:rFonts w:ascii="Arial" w:hAnsi="Arial" w:cs="Arial"/>
+          <w:sz w:val="18"/>
+          <w:szCs w:val="18"/>
+        </w:rPr>
+        <w:t xml:space="preserve"> “</w:t>
+      </w:r>
+      <w:proofErr w:type="spellStart"/>
+      <w:r>
+        <w:rPr>
+          <w:rFonts w:ascii="Arial" w:hAnsi="Arial" w:cs="Arial"/>
+          <w:sz w:val="18"/>
+          <w:szCs w:val="18"/>
+        </w:rPr>
+        <w:t>strongpassword</w:t>
+      </w:r>
+      <w:proofErr w:type="spellEnd"/>
+      <w:r>
+        <w:rPr>
+          <w:rFonts w:ascii="Arial" w:hAnsi="Arial" w:cs="Arial"/>
+          <w:sz w:val="18"/>
+          <w:szCs w:val="18"/>
+        </w:rPr>
+        <w:t>”,</w:t>
+      </w:r>
+    </w:p>
+    <w:p>
+      <w:pPr>
+        <w:shd w:val="clear" w:color="auto" w:fill="D9D9D9" w:themeFill="background1" w:themeFillShade="D9"/>
+        <w:spacing w:after="100" w:line="240" w:lineRule="auto"/>
+        <w:rPr>
+          <w:rFonts w:ascii="Arial" w:hAnsi="Arial" w:cs="Arial"/>
+          <w:sz w:val="18"/>
+          <w:szCs w:val="18"/>
+        </w:rPr>
+      </w:pPr>
+      <w:r>
+        <w:rPr>
+          <w:rFonts w:ascii="Arial" w:hAnsi="Arial" w:cs="Arial"/>
+          <w:sz w:val="18"/>
+          <w:szCs w:val="18"/>
+        </w:rPr>
+        <w:t xml:space="preserve">     “integration</w:t>
+      </w:r>
+      <w:proofErr w:type="gramStart"/>
+      <w:r>
+        <w:rPr>
+          <w:rFonts w:ascii="Arial" w:hAnsi="Arial" w:cs="Arial"/>
+          <w:sz w:val="18"/>
+          <w:szCs w:val="18"/>
+        </w:rPr>
+        <w:t>” :</w:t>
+      </w:r>
+      <w:proofErr w:type="gramEnd"/>
+      <w:r>
+        <w:rPr>
+          <w:rFonts w:ascii="Arial" w:hAnsi="Arial" w:cs="Arial"/>
+          <w:sz w:val="18"/>
+          <w:szCs w:val="18"/>
+        </w:rPr>
+        <w:t xml:space="preserve"> “Winterstore”</w:t>
+      </w:r>
+    </w:p>
+    <w:p>
+      <w:pPr>
+        <w:shd w:val="clear" w:color="auto" w:fill="D9D9D9" w:themeFill="background1" w:themeFillShade="D9"/>
+        <w:spacing w:after="100" w:line="240" w:lineRule="auto"/>
+        <w:rPr>
+          <w:rFonts w:ascii="Arial" w:hAnsi="Arial" w:cs="Arial"/>
+          <w:sz w:val="18"/>
+          <w:szCs w:val="18"/>
+        </w:rPr>
+      </w:pPr>
+      <w:r>
+        <w:rPr>
+          <w:rFonts w:ascii="Arial" w:hAnsi="Arial" w:cs="Arial"/>
+          <w:sz w:val="18"/>
+          <w:szCs w:val="18"/>
+        </w:rPr>
+        <w:t>}</w:t>
+      </w:r>
+    </w:p>
+    <w:p>
+      <w:pPr>
+        <w:spacing w:after="100" w:line="240" w:lineRule="auto"/>
+        <w:rPr>
+          <w:rFonts w:ascii="Arial" w:hAnsi="Arial" w:cs="Arial"/>
+          <w:sz w:val="28"/>
+          <w:szCs w:val="28"/>
+        </w:rPr>
+      </w:pPr>
+    </w:p>
+    <w:p>
+      <w:pPr>
+        <w:spacing w:after="100" w:line="240" w:lineRule="auto"/>
+        <w:rPr>
+          <w:rFonts w:ascii="Arial" w:hAnsi="Arial" w:cs="Arial"/>
+          <w:sz w:val="28"/>
+          <w:szCs w:val="28"/>
+        </w:rPr>
+      </w:pPr>
+    </w:p>
+    <w:p>
+      <w:pPr>
+        <w:spacing w:after="100" w:line="240" w:lineRule="auto"/>
+        <w:rPr>
+          <w:rFonts w:ascii="Arial" w:hAnsi="Arial" w:cs="Arial"/>
+          <w:sz w:val="28"/>
+          <w:szCs w:val="28"/>
+        </w:rPr>
+      </w:pPr>
+    </w:p>
+    <w:p>
+      <w:pPr>
+        <w:spacing w:after="100" w:line="240" w:lineRule="auto"/>
+        <w:rPr>
+          <w:rFonts w:ascii="Arial" w:hAnsi="Arial" w:cs="Arial"/>
+          <w:sz w:val="28"/>
+          <w:szCs w:val="28"/>
+        </w:rPr>
+      </w:pPr>
+    </w:p>
+    <w:p>
+      <w:pPr>
+        <w:shd w:val="clear" w:color="auto" w:fill="F2F2F2" w:themeFill="background1" w:themeFillShade="F2"/>
+        <w:spacing w:after="100" w:line="240" w:lineRule="auto"/>
+        <w:jc w:val="center"/>
+        <w:rPr>
+          <w:rFonts w:ascii="Arial" w:hAnsi="Arial" w:cs="Arial"/>
+          <w:sz w:val="28"/>
+          <w:szCs w:val="28"/>
+        </w:rPr>
+      </w:pPr>
+      <w:r>
+        <w:rPr>
+          <w:rFonts w:ascii="Arial" w:hAnsi="Arial" w:cs="Arial"/>
+          <w:sz w:val="28"/>
+          <w:szCs w:val="28"/>
+        </w:rPr>
+        <w:lastRenderedPageBreak/>
+        <w:t>Chapter 1</w:t>
+      </w:r>
+      <w:r>
+        <w:rPr>
+          <w:rFonts w:ascii="Arial" w:hAnsi="Arial" w:cs="Arial"/>
+          <w:sz w:val="28"/>
+          <w:szCs w:val="28"/>
+        </w:rPr>
+        <w:t>7</w:t>
+      </w:r>
+      <w:r>
+        <w:rPr>
+          <w:rFonts w:ascii="Arial" w:hAnsi="Arial" w:cs="Arial"/>
+          <w:sz w:val="28"/>
+          <w:szCs w:val="28"/>
+        </w:rPr>
+        <w:t xml:space="preserve"> – </w:t>
+      </w:r>
+      <w:r>
+        <w:rPr>
+          <w:rFonts w:ascii="Arial" w:hAnsi="Arial" w:cs="Arial"/>
+          <w:sz w:val="28"/>
+          <w:szCs w:val="28"/>
+        </w:rPr>
+        <w:t>Search</w:t>
+      </w:r>
+      <w:r>
+        <w:rPr>
+          <w:rFonts w:ascii="Arial" w:hAnsi="Arial" w:cs="Arial"/>
+          <w:sz w:val="28"/>
+          <w:szCs w:val="28"/>
+        </w:rPr>
+        <w:t xml:space="preserve"> Developer Client</w:t>
+      </w:r>
+    </w:p>
+    <w:p>
+      <w:pPr>
+        <w:spacing w:after="100" w:line="240" w:lineRule="auto"/>
+        <w:rPr>
+          <w:rFonts w:ascii="Arial" w:hAnsi="Arial" w:cs="Arial"/>
+          <w:b/>
+          <w:bCs/>
+          <w:sz w:val="28"/>
+          <w:szCs w:val="28"/>
+        </w:rPr>
+      </w:pPr>
+    </w:p>
+    <w:p>
+      <w:pPr>
+        <w:spacing w:after="100" w:line="240" w:lineRule="auto"/>
+        <w:rPr>
+          <w:rFonts w:ascii="Arial" w:hAnsi="Arial" w:cs="Arial"/>
+          <w:b/>
+          <w:bCs/>
+          <w:sz w:val="28"/>
+          <w:szCs w:val="28"/>
+        </w:rPr>
+      </w:pPr>
+      <w:r>
+        <w:rPr>
+          <w:rFonts w:ascii="Arial" w:hAnsi="Arial" w:cs="Arial"/>
+          <w:b/>
+          <w:bCs/>
+          <w:sz w:val="28"/>
+          <w:szCs w:val="28"/>
+        </w:rPr>
+        <w:t>Description:</w:t>
+      </w:r>
+    </w:p>
+    <w:p>
+      <w:pPr>
+        <w:spacing w:after="100" w:line="240" w:lineRule="auto"/>
+        <w:rPr>
+          <w:rFonts w:ascii="Arial" w:hAnsi="Arial" w:cs="Arial"/>
+          <w:sz w:val="28"/>
+          <w:szCs w:val="28"/>
+        </w:rPr>
+      </w:pPr>
+      <w:r>
+        <w:rPr>
+          <w:rFonts w:ascii="Arial" w:hAnsi="Arial" w:cs="Arial"/>
+          <w:sz w:val="28"/>
+          <w:szCs w:val="28"/>
+        </w:rPr>
+        <w:t>Searches for</w:t>
+      </w:r>
+      <w:r>
+        <w:rPr>
+          <w:rFonts w:ascii="Arial" w:hAnsi="Arial" w:cs="Arial"/>
+          <w:sz w:val="28"/>
+          <w:szCs w:val="28"/>
+        </w:rPr>
+        <w:t xml:space="preserve"> a developer client, given the </w:t>
+      </w:r>
+      <w:r>
+        <w:rPr>
+          <w:rFonts w:ascii="Arial" w:hAnsi="Arial" w:cs="Arial"/>
+          <w:sz w:val="28"/>
+          <w:szCs w:val="28"/>
+        </w:rPr>
+        <w:t>criteria</w:t>
+      </w:r>
+      <w:r>
+        <w:rPr>
+          <w:rFonts w:ascii="Arial" w:hAnsi="Arial" w:cs="Arial"/>
+          <w:sz w:val="28"/>
+          <w:szCs w:val="28"/>
+        </w:rPr>
+        <w:t xml:space="preserve"> and </w:t>
+      </w:r>
+      <w:r>
+        <w:rPr>
+          <w:rFonts w:ascii="Arial" w:hAnsi="Arial" w:cs="Arial"/>
+          <w:sz w:val="28"/>
+          <w:szCs w:val="28"/>
+        </w:rPr>
+        <w:t xml:space="preserve">project </w:t>
+      </w:r>
+    </w:p>
+    <w:p>
+      <w:pPr>
+        <w:spacing w:after="100" w:line="240" w:lineRule="auto"/>
+        <w:rPr>
+          <w:rFonts w:ascii="Arial" w:hAnsi="Arial" w:cs="Arial"/>
+          <w:b/>
+          <w:bCs/>
+          <w:sz w:val="28"/>
+          <w:szCs w:val="28"/>
+        </w:rPr>
+      </w:pPr>
+      <w:r>
+        <w:rPr>
+          <w:rFonts w:ascii="Arial" w:hAnsi="Arial" w:cs="Arial"/>
+          <w:b/>
+          <w:bCs/>
+          <w:sz w:val="28"/>
+          <w:szCs w:val="28"/>
+        </w:rPr>
+        <w:t>Requirements:</w:t>
+      </w:r>
+    </w:p>
+    <w:p>
+      <w:pPr>
+        <w:spacing w:after="100" w:line="240" w:lineRule="auto"/>
+        <w:rPr>
+          <w:rFonts w:ascii="Arial" w:hAnsi="Arial" w:cs="Arial"/>
+          <w:sz w:val="28"/>
+          <w:szCs w:val="28"/>
+        </w:rPr>
+      </w:pPr>
+      <w:r>
+        <w:rPr>
+          <w:rFonts w:ascii="Arial" w:hAnsi="Arial" w:cs="Arial"/>
+          <w:sz w:val="28"/>
+          <w:szCs w:val="28"/>
+        </w:rPr>
+        <w:t>You need to be authenticated and have administrative privileges over a project, otherwise your request will be denied.</w:t>
+      </w:r>
+    </w:p>
+    <w:p>
+      <w:pPr>
+        <w:spacing w:after="100" w:line="240" w:lineRule="auto"/>
+        <w:rPr>
+          <w:rFonts w:ascii="Arial" w:hAnsi="Arial" w:cs="Arial"/>
+          <w:sz w:val="28"/>
+          <w:szCs w:val="28"/>
+        </w:rPr>
+      </w:pPr>
+    </w:p>
+    <w:p>
+      <w:pPr>
+        <w:spacing w:after="100" w:line="240" w:lineRule="auto"/>
+        <w:rPr>
+          <w:rFonts w:ascii="Arial" w:hAnsi="Arial" w:cs="Arial"/>
+          <w:sz w:val="28"/>
+          <w:szCs w:val="28"/>
+        </w:rPr>
+      </w:pPr>
+      <w:r>
+        <w:rPr>
+          <w:rFonts w:ascii="Arial" w:hAnsi="Arial" w:cs="Arial"/>
+          <w:b/>
+          <w:bCs/>
+          <w:sz w:val="28"/>
+          <w:szCs w:val="28"/>
+        </w:rPr>
+        <w:t>Request URL</w:t>
+      </w:r>
+      <w:r>
+        <w:rPr>
+          <w:rFonts w:ascii="Arial" w:hAnsi="Arial" w:cs="Arial"/>
+          <w:sz w:val="28"/>
+          <w:szCs w:val="28"/>
+        </w:rPr>
+        <w:t xml:space="preserve">: </w:t>
+      </w:r>
+      <w:hyperlink r:id="rId7" w:history="1">
+        <w:r>
+          <w:rPr>
+            <w:rStyle w:val="Hyperlink"/>
+            <w:rFonts w:ascii="Arial" w:hAnsi="Arial" w:cs="Arial"/>
+            <w:sz w:val="28"/>
+            <w:szCs w:val="28"/>
+          </w:rPr>
+          <w:t>https://cloudwinterstore</w:t>
+        </w:r>
+        <w:r>
+          <w:rPr>
+            <w:rStyle w:val="Hyperlink"/>
+            <w:rFonts w:ascii="Arial" w:hAnsi="Arial" w:cs="Arial"/>
+            <w:sz w:val="28"/>
+            <w:szCs w:val="28"/>
+          </w:rPr>
+          <w:t>.</w:t>
+        </w:r>
+        <w:r>
+          <w:rPr>
+            <w:rStyle w:val="Hyperlink"/>
+            <w:rFonts w:ascii="Arial" w:hAnsi="Arial" w:cs="Arial"/>
+            <w:sz w:val="28"/>
+            <w:szCs w:val="28"/>
+          </w:rPr>
+          <w:t>co.zw/console/search-developer-clients</w:t>
+        </w:r>
+      </w:hyperlink>
+    </w:p>
+    <w:p>
+      <w:pPr>
+        <w:spacing w:after="100" w:line="240" w:lineRule="auto"/>
+        <w:rPr>
+          <w:rFonts w:ascii="Arial" w:hAnsi="Arial" w:cs="Arial"/>
+          <w:sz w:val="28"/>
+          <w:szCs w:val="28"/>
+        </w:rPr>
+      </w:pPr>
+      <w:r>
+        <w:rPr>
+          <w:rFonts w:ascii="Arial" w:hAnsi="Arial" w:cs="Arial"/>
+          <w:b/>
+          <w:bCs/>
+          <w:sz w:val="28"/>
+          <w:szCs w:val="28"/>
+        </w:rPr>
+        <w:t xml:space="preserve">Request Type: </w:t>
+      </w:r>
+      <w:r>
+        <w:rPr>
+          <w:rFonts w:ascii="Arial" w:hAnsi="Arial" w:cs="Arial"/>
+          <w:sz w:val="28"/>
+          <w:szCs w:val="28"/>
+        </w:rPr>
+        <w:t>JSON Body (</w:t>
+      </w:r>
+      <w:r>
+        <w:rPr>
+          <w:rFonts w:ascii="Arial" w:hAnsi="Arial" w:cs="Arial"/>
+          <w:sz w:val="28"/>
+          <w:szCs w:val="28"/>
+        </w:rPr>
+        <w:t>Post</w:t>
+      </w:r>
+      <w:r>
+        <w:rPr>
+          <w:rFonts w:ascii="Arial" w:hAnsi="Arial" w:cs="Arial"/>
+          <w:sz w:val="28"/>
+          <w:szCs w:val="28"/>
+        </w:rPr>
+        <w:t>)</w:t>
+      </w:r>
+    </w:p>
+    <w:p>
+      <w:pPr>
+        <w:spacing w:after="100" w:line="240" w:lineRule="auto"/>
+        <w:rPr>
+          <w:rFonts w:ascii="Arial" w:hAnsi="Arial" w:cs="Arial"/>
+          <w:sz w:val="28"/>
+          <w:szCs w:val="28"/>
+        </w:rPr>
+      </w:pPr>
+    </w:p>
+    <w:tbl>
+      <w:tblPr>
+        <w:tblStyle w:val="TableGrid"/>
+        <w:tblW w:w="0" w:type="auto"/>
+        <w:tblLook w:val="04A0" w:firstRow="1" w:lastRow="0" w:firstColumn="1" w:lastColumn="0" w:noHBand="0" w:noVBand="1"/>
+      </w:tblPr>
+      <w:tblGrid>
+        <w:gridCol w:w="6516"/>
+      </w:tblGrid>
+      <w:tr>
+        <w:tc>
+          <w:tcPr>
+            <w:tcW w:w="6516" w:type="dxa"/>
+          </w:tcPr>
+          <w:p>
+            <w:pPr>
+              <w:spacing w:after="100"/>
+              <w:rPr>
+                <w:rFonts w:ascii="Arial" w:hAnsi="Arial" w:cs="Arial"/>
+                <w:b/>
+                <w:bCs/>
+                <w:sz w:val="28"/>
+                <w:szCs w:val="28"/>
+              </w:rPr>
+            </w:pPr>
+            <w:r>
+              <w:rPr>
+                <w:rFonts w:ascii="Arial" w:hAnsi="Arial" w:cs="Arial"/>
+                <w:b/>
+                <w:bCs/>
+                <w:sz w:val="28"/>
+                <w:szCs w:val="28"/>
+              </w:rPr>
+              <w:t>Headers</w:t>
+            </w:r>
+          </w:p>
+        </w:tc>
+      </w:tr>
+      <w:tr>
+        <w:tc>
+          <w:tcPr>
+            <w:tcW w:w="6516" w:type="dxa"/>
+          </w:tcPr>
+          <w:p>
+            <w:pPr>
+              <w:spacing w:after="100"/>
+              <w:rPr>
+                <w:rFonts w:ascii="Arial" w:hAnsi="Arial" w:cs="Arial"/>
+                <w:sz w:val="28"/>
+                <w:szCs w:val="28"/>
+              </w:rPr>
+            </w:pPr>
+            <w:r>
+              <w:rPr>
+                <w:rFonts w:ascii="Arial" w:hAnsi="Arial" w:cs="Arial"/>
+                <w:sz w:val="28"/>
+                <w:szCs w:val="28"/>
+              </w:rPr>
+              <w:t>None</w:t>
+            </w:r>
+          </w:p>
+        </w:tc>
+      </w:tr>
+      <w:tr>
+        <w:tc>
+          <w:tcPr>
+            <w:tcW w:w="6516" w:type="dxa"/>
+          </w:tcPr>
+          <w:p>
+            <w:pPr>
+              <w:spacing w:after="100"/>
+              <w:rPr>
+                <w:rFonts w:ascii="Arial" w:hAnsi="Arial" w:cs="Arial"/>
+                <w:b/>
+                <w:bCs/>
+                <w:sz w:val="28"/>
+                <w:szCs w:val="28"/>
+              </w:rPr>
+            </w:pPr>
+            <w:r>
+              <w:rPr>
+                <w:rFonts w:ascii="Arial" w:hAnsi="Arial" w:cs="Arial"/>
+                <w:b/>
+                <w:bCs/>
+                <w:sz w:val="28"/>
+                <w:szCs w:val="28"/>
+              </w:rPr>
+              <w:t>Body (JSON)</w:t>
+            </w:r>
+          </w:p>
+        </w:tc>
+      </w:tr>
+      <w:tr>
+        <w:tc>
+          <w:tcPr>
+            <w:tcW w:w="6516" w:type="dxa"/>
+          </w:tcPr>
+          <w:p>
+            <w:pPr>
+              <w:spacing w:after="100"/>
+              <w:rPr>
+                <w:rFonts w:ascii="Arial" w:hAnsi="Arial" w:cs="Arial"/>
+                <w:sz w:val="28"/>
+                <w:szCs w:val="28"/>
+              </w:rPr>
+            </w:pPr>
+            <w:r>
+              <w:rPr>
+                <w:rFonts w:ascii="Arial" w:hAnsi="Arial" w:cs="Arial"/>
+                <w:sz w:val="28"/>
+                <w:szCs w:val="28"/>
+              </w:rPr>
+              <w:t>{</w:t>
+            </w:r>
+          </w:p>
+          <w:p>
+            <w:pPr>
+              <w:spacing w:after="100"/>
+              <w:rPr>
+                <w:rFonts w:ascii="Arial" w:hAnsi="Arial" w:cs="Arial"/>
+                <w:sz w:val="28"/>
+                <w:szCs w:val="28"/>
+              </w:rPr>
+            </w:pPr>
+            <w:r>
+              <w:rPr>
+                <w:rFonts w:ascii="Arial" w:hAnsi="Arial" w:cs="Arial"/>
+                <w:sz w:val="28"/>
+                <w:szCs w:val="28"/>
+              </w:rPr>
+              <w:t xml:space="preserve"> </w:t>
+            </w:r>
+            <w:r>
+              <w:rPr>
+                <w:rFonts w:ascii="Arial" w:hAnsi="Arial" w:cs="Arial"/>
+                <w:sz w:val="28"/>
+                <w:szCs w:val="28"/>
+              </w:rPr>
+              <w:t xml:space="preserve">   </w:t>
+            </w:r>
+            <w:r>
+              <w:rPr>
+                <w:rFonts w:ascii="Arial" w:hAnsi="Arial" w:cs="Arial"/>
+                <w:sz w:val="28"/>
+                <w:szCs w:val="28"/>
+              </w:rPr>
+              <w:t xml:space="preserve"> "</w:t>
+            </w:r>
+            <w:r>
+              <w:rPr>
+                <w:rFonts w:ascii="Arial" w:hAnsi="Arial" w:cs="Arial"/>
+                <w:sz w:val="28"/>
+                <w:szCs w:val="28"/>
+              </w:rPr>
+              <w:t>criteria</w:t>
+            </w:r>
+            <w:proofErr w:type="gramStart"/>
+            <w:r>
+              <w:rPr>
+                <w:rFonts w:ascii="Arial" w:hAnsi="Arial" w:cs="Arial"/>
+                <w:sz w:val="28"/>
+                <w:szCs w:val="28"/>
+              </w:rPr>
+              <w:t>" :</w:t>
+            </w:r>
+            <w:proofErr w:type="gramEnd"/>
+            <w:r>
+              <w:rPr>
+                <w:rFonts w:ascii="Arial" w:hAnsi="Arial" w:cs="Arial"/>
+                <w:sz w:val="28"/>
+                <w:szCs w:val="28"/>
+              </w:rPr>
+              <w:t xml:space="preserve"> </w:t>
+            </w:r>
+            <w:r>
+              <w:rPr>
+                <w:rFonts w:ascii="Arial" w:hAnsi="Arial" w:cs="Arial"/>
+                <w:sz w:val="28"/>
+                <w:szCs w:val="28"/>
+              </w:rPr>
+              <w:t>&lt;</w:t>
+            </w:r>
+            <w:r>
+              <w:rPr>
+                <w:rFonts w:ascii="Arial" w:hAnsi="Arial" w:cs="Arial"/>
+                <w:sz w:val="28"/>
+                <w:szCs w:val="28"/>
+              </w:rPr>
+              <w:t>criteria</w:t>
+            </w:r>
+            <w:r>
+              <w:rPr>
+                <w:rFonts w:ascii="Arial" w:hAnsi="Arial" w:cs="Arial"/>
+                <w:sz w:val="28"/>
+                <w:szCs w:val="28"/>
+              </w:rPr>
+              <w:t>&gt;,</w:t>
+            </w:r>
+          </w:p>
+          <w:p>
+            <w:pPr>
+              <w:spacing w:after="100"/>
+              <w:rPr>
+                <w:rFonts w:ascii="Arial" w:hAnsi="Arial" w:cs="Arial"/>
+                <w:sz w:val="28"/>
+                <w:szCs w:val="28"/>
+              </w:rPr>
+            </w:pPr>
+            <w:r>
+              <w:rPr>
+                <w:rFonts w:ascii="Arial" w:hAnsi="Arial" w:cs="Arial"/>
+                <w:sz w:val="28"/>
+                <w:szCs w:val="28"/>
+              </w:rPr>
+              <w:t xml:space="preserve">     “project</w:t>
+            </w:r>
+            <w:proofErr w:type="gramStart"/>
+            <w:r>
+              <w:rPr>
+                <w:rFonts w:ascii="Arial" w:hAnsi="Arial" w:cs="Arial"/>
+                <w:sz w:val="28"/>
+                <w:szCs w:val="28"/>
+              </w:rPr>
+              <w:t>” :</w:t>
+            </w:r>
+            <w:proofErr w:type="gramEnd"/>
+            <w:r>
+              <w:rPr>
+                <w:rFonts w:ascii="Arial" w:hAnsi="Arial" w:cs="Arial"/>
+                <w:sz w:val="28"/>
+                <w:szCs w:val="28"/>
+              </w:rPr>
+              <w:t xml:space="preserve"> &lt;project&gt;</w:t>
+            </w:r>
+          </w:p>
+          <w:p>
+            <w:pPr>
+              <w:spacing w:after="100"/>
+              <w:rPr>
+                <w:rFonts w:ascii="Arial" w:hAnsi="Arial" w:cs="Arial"/>
+                <w:sz w:val="28"/>
+                <w:szCs w:val="28"/>
+              </w:rPr>
+            </w:pPr>
+            <w:r>
+              <w:rPr>
+                <w:rFonts w:ascii="Arial" w:hAnsi="Arial" w:cs="Arial"/>
+                <w:sz w:val="28"/>
+                <w:szCs w:val="28"/>
+              </w:rPr>
+              <w:t>}</w:t>
+            </w:r>
+          </w:p>
+        </w:tc>
+      </w:tr>
+    </w:tbl>
+    <w:p>
+      <w:pPr>
+        <w:spacing w:after="100" w:line="240" w:lineRule="auto"/>
+        <w:rPr>
+          <w:rFonts w:ascii="Arial" w:hAnsi="Arial" w:cs="Arial"/>
+          <w:sz w:val="28"/>
+          <w:szCs w:val="28"/>
+        </w:rPr>
+      </w:pPr>
+    </w:p>
+    <w:p>
+      <w:pPr>
+        <w:spacing w:after="100" w:line="240" w:lineRule="auto"/>
+        <w:rPr>
+          <w:rFonts w:ascii="Arial" w:hAnsi="Arial" w:cs="Arial"/>
+          <w:b/>
+          <w:bCs/>
+          <w:sz w:val="28"/>
+          <w:szCs w:val="28"/>
+        </w:rPr>
+      </w:pPr>
+      <w:r>
+        <w:rPr>
+          <w:rFonts w:ascii="Arial" w:hAnsi="Arial" w:cs="Arial"/>
+          <w:b/>
+          <w:bCs/>
+          <w:sz w:val="28"/>
+          <w:szCs w:val="28"/>
+        </w:rPr>
+        <w:t>Notes:</w:t>
+      </w:r>
+      <w:r>
+        <w:rPr>
+          <w:rFonts w:ascii="Arial" w:hAnsi="Arial" w:cs="Arial"/>
+          <w:b/>
+          <w:bCs/>
+          <w:sz w:val="28"/>
+          <w:szCs w:val="28"/>
+        </w:rPr>
+        <w:br/>
+      </w:r>
+    </w:p>
+    <w:p>
+      <w:pPr>
+        <w:shd w:val="clear" w:color="auto" w:fill="D9D9D9" w:themeFill="background1" w:themeFillShade="D9"/>
+        <w:spacing w:after="100" w:line="240" w:lineRule="auto"/>
+        <w:rPr>
+          <w:rFonts w:ascii="Arial" w:hAnsi="Arial" w:cs="Arial"/>
+          <w:sz w:val="18"/>
+          <w:szCs w:val="18"/>
+        </w:rPr>
+      </w:pPr>
+      <w:r>
+        <w:rPr>
+          <w:rFonts w:ascii="Arial" w:hAnsi="Arial" w:cs="Arial"/>
+          <w:sz w:val="18"/>
+          <w:szCs w:val="18"/>
+        </w:rPr>
+        <w:t>{</w:t>
+      </w:r>
+    </w:p>
+    <w:p>
+      <w:pPr>
+        <w:shd w:val="clear" w:color="auto" w:fill="D9D9D9" w:themeFill="background1" w:themeFillShade="D9"/>
+        <w:spacing w:after="100" w:line="240" w:lineRule="auto"/>
+        <w:rPr>
+          <w:rFonts w:ascii="Arial" w:hAnsi="Arial" w:cs="Arial"/>
+          <w:sz w:val="18"/>
+          <w:szCs w:val="18"/>
+        </w:rPr>
+      </w:pPr>
+      <w:r>
+        <w:rPr>
+          <w:rFonts w:ascii="Arial" w:hAnsi="Arial" w:cs="Arial"/>
+          <w:sz w:val="18"/>
+          <w:szCs w:val="18"/>
+        </w:rPr>
+        <w:t xml:space="preserve">   </w:t>
+      </w:r>
+      <w:r>
+        <w:rPr>
+          <w:rFonts w:ascii="Arial" w:hAnsi="Arial" w:cs="Arial"/>
+          <w:sz w:val="18"/>
+          <w:szCs w:val="18"/>
+        </w:rPr>
+        <w:t xml:space="preserve">  "</w:t>
+      </w:r>
+      <w:r>
+        <w:rPr>
+          <w:rFonts w:ascii="Arial" w:hAnsi="Arial" w:cs="Arial"/>
+          <w:sz w:val="18"/>
+          <w:szCs w:val="18"/>
+        </w:rPr>
+        <w:t>criteria</w:t>
+      </w:r>
+      <w:proofErr w:type="gramStart"/>
+      <w:r>
+        <w:rPr>
+          <w:rFonts w:ascii="Arial" w:hAnsi="Arial" w:cs="Arial"/>
+          <w:sz w:val="18"/>
+          <w:szCs w:val="18"/>
+        </w:rPr>
+        <w:t>" :</w:t>
+      </w:r>
+      <w:proofErr w:type="gramEnd"/>
+      <w:r>
+        <w:rPr>
+          <w:rFonts w:ascii="Arial" w:hAnsi="Arial" w:cs="Arial"/>
+          <w:sz w:val="18"/>
+          <w:szCs w:val="18"/>
+        </w:rPr>
+        <w:t xml:space="preserve"> "</w:t>
+      </w:r>
+      <w:r>
+        <w:rPr>
+          <w:rFonts w:ascii="Arial" w:hAnsi="Arial" w:cs="Arial"/>
+          <w:sz w:val="18"/>
+          <w:szCs w:val="18"/>
+        </w:rPr>
+        <w:t>clientfour@cloudwinterstore.co.zw</w:t>
+      </w:r>
+      <w:r>
+        <w:rPr>
+          <w:rFonts w:ascii="Arial" w:hAnsi="Arial" w:cs="Arial"/>
+          <w:sz w:val="18"/>
+          <w:szCs w:val="18"/>
+        </w:rPr>
+        <w:t>",</w:t>
+      </w:r>
+    </w:p>
+    <w:p>
+      <w:pPr>
+        <w:shd w:val="clear" w:color="auto" w:fill="D9D9D9" w:themeFill="background1" w:themeFillShade="D9"/>
+        <w:spacing w:after="100" w:line="240" w:lineRule="auto"/>
+        <w:rPr>
+          <w:rFonts w:ascii="Arial" w:hAnsi="Arial" w:cs="Arial"/>
+          <w:sz w:val="18"/>
+          <w:szCs w:val="18"/>
+        </w:rPr>
+      </w:pPr>
+      <w:r>
+        <w:rPr>
+          <w:rFonts w:ascii="Arial" w:hAnsi="Arial" w:cs="Arial"/>
+          <w:sz w:val="18"/>
+          <w:szCs w:val="18"/>
+        </w:rPr>
+        <w:t xml:space="preserve">     “project</w:t>
+      </w:r>
+      <w:proofErr w:type="gramStart"/>
+      <w:r>
+        <w:rPr>
+          <w:rFonts w:ascii="Arial" w:hAnsi="Arial" w:cs="Arial"/>
+          <w:sz w:val="18"/>
+          <w:szCs w:val="18"/>
+        </w:rPr>
+        <w:t>” :</w:t>
+      </w:r>
+      <w:proofErr w:type="gramEnd"/>
+      <w:r>
+        <w:rPr>
+          <w:rFonts w:ascii="Arial" w:hAnsi="Arial" w:cs="Arial"/>
+          <w:sz w:val="18"/>
+          <w:szCs w:val="18"/>
+        </w:rPr>
+        <w:t xml:space="preserve"> “</w:t>
+      </w:r>
+      <w:proofErr w:type="spellStart"/>
+      <w:r>
+        <w:rPr>
+          <w:rFonts w:ascii="Arial" w:hAnsi="Arial" w:cs="Arial"/>
+          <w:sz w:val="18"/>
+          <w:szCs w:val="18"/>
+        </w:rPr>
+        <w:t>rbryanben.Cloud</w:t>
+      </w:r>
+      <w:proofErr w:type="spellEnd"/>
+      <w:r>
+        <w:rPr>
+          <w:rFonts w:ascii="Arial" w:hAnsi="Arial" w:cs="Arial"/>
+          <w:sz w:val="18"/>
+          <w:szCs w:val="18"/>
+        </w:rPr>
+        <w:t>-Winterstore”,</w:t>
       </w:r>
     </w:p>
     <w:p>

</xml_diff>

<commit_message>
PythonLibrary(Admin SDK): Un-Ban client Method
</commit_message>
<xml_diff>
--- a/resources/Developer Docs/Developers Guide to Cloud Winterstore.docx
+++ b/resources/Developer Docs/Developers Guide to Cloud Winterstore.docx
@@ -2480,25 +2480,7 @@
           <w:sz w:val="28"/>
           <w:szCs w:val="28"/>
         </w:rPr>
-        <w:t xml:space="preserve">FUNCTION </w:t>
-      </w:r>
-      <w:proofErr w:type="spellStart"/>
-      <w:r>
-        <w:rPr>
-          <w:rFonts w:ascii="Arial" w:hAnsi="Arial" w:cs="Arial"/>
-          <w:sz w:val="28"/>
-          <w:szCs w:val="28"/>
-        </w:rPr>
-        <w:t>CreateClient</w:t>
-      </w:r>
-      <w:proofErr w:type="spellEnd"/>
-      <w:r>
-        <w:rPr>
-          <w:rFonts w:ascii="Arial" w:hAnsi="Arial" w:cs="Arial"/>
-          <w:sz w:val="28"/>
-          <w:szCs w:val="28"/>
-        </w:rPr>
-        <w:t>(parameters)</w:t>
+        <w:t>FUNCTION CreateClient(parameters)</w:t>
       </w:r>
     </w:p>
     <w:p>
@@ -4103,7 +4085,7 @@
                 <w:color w:val="1F3864" w:themeColor="accent1" w:themeShade="80"/>
                 <w:lang w:eastAsia="en-ZW"/>
               </w:rPr>
-              <w:t>Barn a client account</w:t>
+              <w:t>Ban a client account</w:t>
             </w:r>
           </w:p>
         </w:tc>
@@ -4170,7 +4152,7 @@
                 <w:color w:val="1F3864" w:themeColor="accent1" w:themeShade="80"/>
                 <w:lang w:eastAsia="en-ZW"/>
               </w:rPr>
-              <w:t>barn a client account</w:t>
+              <w:t>ban a client account</w:t>
             </w:r>
           </w:p>
         </w:tc>
@@ -4262,14 +4244,14 @@
               <w:spacing w:after="0" w:line="240" w:lineRule="auto"/>
               <w:rPr>
                 <w:rFonts w:ascii="Arial" w:eastAsia="Times New Roman" w:hAnsi="Arial" w:cs="Arial"/>
-                <w:color w:val="000000"/>
+                <w:color w:val="000000" w:themeColor="text1"/>
                 <w:lang w:eastAsia="en-ZW"/>
               </w:rPr>
             </w:pPr>
             <w:r>
               <w:rPr>
                 <w:rFonts w:ascii="Arial" w:eastAsia="Times New Roman" w:hAnsi="Arial" w:cs="Arial"/>
-                <w:color w:val="1F3864" w:themeColor="accent1" w:themeShade="80"/>
+                <w:color w:val="000000" w:themeColor="text1"/>
                 <w:lang w:eastAsia="en-ZW"/>
               </w:rPr>
               <w:t>Get client account's Access Token</w:t>
@@ -5674,18 +5656,8 @@
                 <w:sz w:val="28"/>
                 <w:szCs w:val="28"/>
               </w:rPr>
-              <w:t>"</w:t>
-            </w:r>
-            <w:proofErr w:type="spellStart"/>
-            <w:r>
-              <w:rPr>
-                <w:rFonts w:ascii="Arial" w:hAnsi="Arial" w:cs="Arial"/>
-                <w:sz w:val="28"/>
-                <w:szCs w:val="28"/>
-              </w:rPr>
-              <w:t>projectName</w:t>
-            </w:r>
-            <w:proofErr w:type="spellEnd"/>
+              <w:t>"projectName</w:t>
+            </w:r>
             <w:proofErr w:type="gramStart"/>
             <w:r>
               <w:rPr>
@@ -5702,25 +5674,7 @@
                 <w:sz w:val="28"/>
                 <w:szCs w:val="28"/>
               </w:rPr>
-              <w:t xml:space="preserve"> &lt;</w:t>
-            </w:r>
-            <w:proofErr w:type="spellStart"/>
-            <w:r>
-              <w:rPr>
-                <w:rFonts w:ascii="Arial" w:hAnsi="Arial" w:cs="Arial"/>
-                <w:sz w:val="28"/>
-                <w:szCs w:val="28"/>
-              </w:rPr>
-              <w:t>project_name</w:t>
-            </w:r>
-            <w:proofErr w:type="spellEnd"/>
-            <w:r>
-              <w:rPr>
-                <w:rFonts w:ascii="Arial" w:hAnsi="Arial" w:cs="Arial"/>
-                <w:sz w:val="28"/>
-                <w:szCs w:val="28"/>
-              </w:rPr>
-              <w:t>&gt;</w:t>
+              <w:t xml:space="preserve"> &lt;project_name&gt;</w:t>
             </w:r>
             <w:r>
               <w:rPr>
@@ -5762,18 +5716,8 @@
                 <w:sz w:val="28"/>
                 <w:szCs w:val="28"/>
               </w:rPr>
-              <w:t xml:space="preserve"> "</w:t>
-            </w:r>
-            <w:proofErr w:type="spellStart"/>
-            <w:r>
-              <w:rPr>
-                <w:rFonts w:ascii="Arial" w:hAnsi="Arial" w:cs="Arial"/>
-                <w:sz w:val="28"/>
-                <w:szCs w:val="28"/>
-              </w:rPr>
-              <w:t>folderID</w:t>
-            </w:r>
-            <w:proofErr w:type="spellEnd"/>
+              <w:t xml:space="preserve"> "folderID</w:t>
+            </w:r>
             <w:proofErr w:type="gramStart"/>
             <w:r>
               <w:rPr>
@@ -5798,25 +5742,7 @@
                 <w:sz w:val="28"/>
                 <w:szCs w:val="28"/>
               </w:rPr>
-              <w:t>&lt;</w:t>
-            </w:r>
-            <w:proofErr w:type="spellStart"/>
-            <w:r>
-              <w:rPr>
-                <w:rFonts w:ascii="Arial" w:hAnsi="Arial" w:cs="Arial"/>
-                <w:sz w:val="28"/>
-                <w:szCs w:val="28"/>
-              </w:rPr>
-              <w:t>folder_id</w:t>
-            </w:r>
-            <w:proofErr w:type="spellEnd"/>
-            <w:r>
-              <w:rPr>
-                <w:rFonts w:ascii="Arial" w:hAnsi="Arial" w:cs="Arial"/>
-                <w:sz w:val="28"/>
-                <w:szCs w:val="28"/>
-              </w:rPr>
-              <w:t>&gt;</w:t>
+              <w:t>&lt;folder_id&gt;</w:t>
             </w:r>
           </w:p>
           <w:p>
@@ -5887,25 +5813,7 @@
           <w:sz w:val="28"/>
           <w:szCs w:val="28"/>
         </w:rPr>
-        <w:t xml:space="preserve">The root folder does not have an id similar to its subfolders. You will have to submit “root” as the </w:t>
-      </w:r>
-      <w:proofErr w:type="spellStart"/>
-      <w:r>
-        <w:rPr>
-          <w:rFonts w:ascii="Arial" w:hAnsi="Arial" w:cs="Arial"/>
-          <w:sz w:val="28"/>
-          <w:szCs w:val="28"/>
-        </w:rPr>
-        <w:t>folder_id</w:t>
-      </w:r>
-      <w:proofErr w:type="spellEnd"/>
-      <w:r>
-        <w:rPr>
-          <w:rFonts w:ascii="Arial" w:hAnsi="Arial" w:cs="Arial"/>
-          <w:sz w:val="28"/>
-          <w:szCs w:val="28"/>
-        </w:rPr>
-        <w:t xml:space="preserve"> to view the files in the root directory.</w:t>
+        <w:t>The root folder does not have an id similar to its subfolders. You will have to submit “root” as the folder_id to view the files in the root directory.</w:t>
       </w:r>
       <w:r>
         <w:rPr>
@@ -5950,7 +5858,6 @@
         </w:rPr>
         <w:t>&gt;.&lt;</w:t>
       </w:r>
-      <w:proofErr w:type="spellStart"/>
       <w:proofErr w:type="gramEnd"/>
       <w:r>
         <w:rPr>
@@ -5958,16 +5865,7 @@
           <w:sz w:val="28"/>
           <w:szCs w:val="28"/>
         </w:rPr>
-        <w:t>project_name</w:t>
-      </w:r>
-      <w:proofErr w:type="spellEnd"/>
-      <w:r>
-        <w:rPr>
-          <w:rFonts w:ascii="Arial" w:hAnsi="Arial" w:cs="Arial"/>
-          <w:sz w:val="28"/>
-          <w:szCs w:val="28"/>
-        </w:rPr>
-        <w:t>&gt; i.e.</w:t>
+        <w:t>project_name&gt; i.e.</w:t>
       </w:r>
     </w:p>
     <w:p>
@@ -6019,18 +5917,8 @@
           <w:sz w:val="18"/>
           <w:szCs w:val="18"/>
         </w:rPr>
-        <w:t>"</w:t>
-      </w:r>
-      <w:proofErr w:type="spellStart"/>
-      <w:r>
-        <w:rPr>
-          <w:rFonts w:ascii="Arial" w:hAnsi="Arial" w:cs="Arial"/>
-          <w:sz w:val="18"/>
-          <w:szCs w:val="18"/>
-        </w:rPr>
-        <w:t>projectName</w:t>
-      </w:r>
-      <w:proofErr w:type="spellEnd"/>
+        <w:t>"projectName</w:t>
+      </w:r>
       <w:proofErr w:type="gramStart"/>
       <w:r>
         <w:rPr>
@@ -6047,25 +5935,7 @@
           <w:sz w:val="18"/>
           <w:szCs w:val="18"/>
         </w:rPr>
-        <w:t xml:space="preserve"> "</w:t>
-      </w:r>
-      <w:proofErr w:type="spellStart"/>
-      <w:r>
-        <w:rPr>
-          <w:rFonts w:ascii="Arial" w:hAnsi="Arial" w:cs="Arial"/>
-          <w:sz w:val="18"/>
-          <w:szCs w:val="18"/>
-        </w:rPr>
-        <w:t>rbryanben.Demo</w:t>
-      </w:r>
-      <w:proofErr w:type="spellEnd"/>
-      <w:r>
-        <w:rPr>
-          <w:rFonts w:ascii="Arial" w:hAnsi="Arial" w:cs="Arial"/>
-          <w:sz w:val="18"/>
-          <w:szCs w:val="18"/>
-        </w:rPr>
-        <w:t>-Project",</w:t>
+        <w:t xml:space="preserve"> "rbryanben.Demo-Project",</w:t>
       </w:r>
     </w:p>
     <w:p>
@@ -6099,18 +5969,8 @@
           <w:sz w:val="18"/>
           <w:szCs w:val="18"/>
         </w:rPr>
-        <w:t>"</w:t>
-      </w:r>
-      <w:proofErr w:type="spellStart"/>
-      <w:r>
-        <w:rPr>
-          <w:rFonts w:ascii="Arial" w:hAnsi="Arial" w:cs="Arial"/>
-          <w:sz w:val="18"/>
-          <w:szCs w:val="18"/>
-        </w:rPr>
-        <w:t>folderID</w:t>
-      </w:r>
-      <w:proofErr w:type="spellEnd"/>
+        <w:t>"folderID</w:t>
+      </w:r>
       <w:proofErr w:type="gramStart"/>
       <w:r>
         <w:rPr>
@@ -6535,18 +6395,8 @@
                 <w:sz w:val="28"/>
                 <w:szCs w:val="28"/>
               </w:rPr>
-              <w:t>"</w:t>
-            </w:r>
-            <w:proofErr w:type="spellStart"/>
-            <w:r>
-              <w:rPr>
-                <w:rFonts w:ascii="Arial" w:hAnsi="Arial" w:cs="Arial"/>
-                <w:sz w:val="28"/>
-                <w:szCs w:val="28"/>
-              </w:rPr>
-              <w:t>projectName</w:t>
-            </w:r>
-            <w:proofErr w:type="spellEnd"/>
+              <w:t>"projectName</w:t>
+            </w:r>
             <w:proofErr w:type="gramStart"/>
             <w:r>
               <w:rPr>
@@ -6563,25 +6413,7 @@
                 <w:sz w:val="28"/>
                 <w:szCs w:val="28"/>
               </w:rPr>
-              <w:t xml:space="preserve"> &lt;</w:t>
-            </w:r>
-            <w:proofErr w:type="spellStart"/>
-            <w:r>
-              <w:rPr>
-                <w:rFonts w:ascii="Arial" w:hAnsi="Arial" w:cs="Arial"/>
-                <w:sz w:val="28"/>
-                <w:szCs w:val="28"/>
-              </w:rPr>
-              <w:t>project_name</w:t>
-            </w:r>
-            <w:proofErr w:type="spellEnd"/>
-            <w:r>
-              <w:rPr>
-                <w:rFonts w:ascii="Arial" w:hAnsi="Arial" w:cs="Arial"/>
-                <w:sz w:val="28"/>
-                <w:szCs w:val="28"/>
-              </w:rPr>
-              <w:t>&gt;</w:t>
+              <w:t xml:space="preserve"> &lt;project_name&gt;</w:t>
             </w:r>
             <w:r>
               <w:rPr>
@@ -6793,7 +6625,6 @@
         </w:rPr>
         <w:t>&gt;.&lt;</w:t>
       </w:r>
-      <w:proofErr w:type="spellStart"/>
       <w:proofErr w:type="gramEnd"/>
       <w:r>
         <w:rPr>
@@ -6801,16 +6632,7 @@
           <w:sz w:val="28"/>
           <w:szCs w:val="28"/>
         </w:rPr>
-        <w:t>project_name</w:t>
-      </w:r>
-      <w:proofErr w:type="spellEnd"/>
-      <w:r>
-        <w:rPr>
-          <w:rFonts w:ascii="Arial" w:hAnsi="Arial" w:cs="Arial"/>
-          <w:sz w:val="28"/>
-          <w:szCs w:val="28"/>
-        </w:rPr>
-        <w:t>&gt; i.e</w:t>
+        <w:t>project_name&gt; i.e</w:t>
       </w:r>
       <w:r>
         <w:rPr>
@@ -6875,18 +6697,8 @@
           <w:szCs w:val="18"/>
         </w:rPr>
         <w:tab/>
-        <w:t>"</w:t>
-      </w:r>
-      <w:proofErr w:type="spellStart"/>
-      <w:r>
-        <w:rPr>
-          <w:rFonts w:ascii="Arial" w:hAnsi="Arial" w:cs="Arial"/>
-          <w:sz w:val="18"/>
-          <w:szCs w:val="18"/>
-        </w:rPr>
-        <w:t>projectName</w:t>
-      </w:r>
-      <w:proofErr w:type="spellEnd"/>
+        <w:t>"projectName</w:t>
+      </w:r>
       <w:proofErr w:type="gramStart"/>
       <w:r>
         <w:rPr>
@@ -6903,25 +6715,7 @@
           <w:sz w:val="18"/>
           <w:szCs w:val="18"/>
         </w:rPr>
-        <w:t xml:space="preserve"> "</w:t>
-      </w:r>
-      <w:proofErr w:type="spellStart"/>
-      <w:r>
-        <w:rPr>
-          <w:rFonts w:ascii="Arial" w:hAnsi="Arial" w:cs="Arial"/>
-          <w:sz w:val="18"/>
-          <w:szCs w:val="18"/>
-        </w:rPr>
-        <w:t>rbryanben.Demo</w:t>
-      </w:r>
-      <w:proofErr w:type="spellEnd"/>
-      <w:r>
-        <w:rPr>
-          <w:rFonts w:ascii="Arial" w:hAnsi="Arial" w:cs="Arial"/>
-          <w:sz w:val="18"/>
-          <w:szCs w:val="18"/>
-        </w:rPr>
-        <w:t>-Project",</w:t>
+        <w:t xml:space="preserve"> "rbryanben.Demo-Project",</w:t>
       </w:r>
     </w:p>
     <w:p>
@@ -7469,25 +7263,7 @@
                 <w:sz w:val="28"/>
                 <w:szCs w:val="28"/>
               </w:rPr>
-              <w:t xml:space="preserve"> &lt;</w:t>
-            </w:r>
-            <w:proofErr w:type="spellStart"/>
-            <w:r>
-              <w:rPr>
-                <w:rFonts w:ascii="Arial" w:hAnsi="Arial" w:cs="Arial"/>
-                <w:sz w:val="28"/>
-                <w:szCs w:val="28"/>
-              </w:rPr>
-              <w:t>the_binary_file</w:t>
-            </w:r>
-            <w:proofErr w:type="spellEnd"/>
-            <w:r>
-              <w:rPr>
-                <w:rFonts w:ascii="Arial" w:hAnsi="Arial" w:cs="Arial"/>
-                <w:sz w:val="28"/>
-                <w:szCs w:val="28"/>
-              </w:rPr>
-              <w:t>&gt;</w:t>
+              <w:t xml:space="preserve"> &lt;the_binary_file&gt;</w:t>
             </w:r>
           </w:p>
           <w:p>
@@ -7523,25 +7299,7 @@
                 <w:sz w:val="28"/>
                 <w:szCs w:val="28"/>
               </w:rPr>
-              <w:t xml:space="preserve"> &lt;</w:t>
-            </w:r>
-            <w:proofErr w:type="spellStart"/>
-            <w:r>
-              <w:rPr>
-                <w:rFonts w:ascii="Arial" w:hAnsi="Arial" w:cs="Arial"/>
-                <w:sz w:val="28"/>
-                <w:szCs w:val="28"/>
-              </w:rPr>
-              <w:t>name_to_store_file_as</w:t>
-            </w:r>
-            <w:proofErr w:type="spellEnd"/>
-            <w:r>
-              <w:rPr>
-                <w:rFonts w:ascii="Arial" w:hAnsi="Arial" w:cs="Arial"/>
-                <w:sz w:val="28"/>
-                <w:szCs w:val="28"/>
-              </w:rPr>
-              <w:t>&gt;</w:t>
+              <w:t xml:space="preserve"> &lt;name_to_store_file_as&gt;</w:t>
             </w:r>
           </w:p>
           <w:p>
@@ -7577,25 +7335,7 @@
                 <w:sz w:val="28"/>
                 <w:szCs w:val="28"/>
               </w:rPr>
-              <w:t xml:space="preserve"> &lt;</w:t>
-            </w:r>
-            <w:proofErr w:type="spellStart"/>
-            <w:r>
-              <w:rPr>
-                <w:rFonts w:ascii="Arial" w:hAnsi="Arial" w:cs="Arial"/>
-                <w:sz w:val="28"/>
-                <w:szCs w:val="28"/>
-              </w:rPr>
-              <w:t>computed_size_of_file_as_bytes</w:t>
-            </w:r>
-            <w:proofErr w:type="spellEnd"/>
-            <w:r>
-              <w:rPr>
-                <w:rFonts w:ascii="Arial" w:hAnsi="Arial" w:cs="Arial"/>
-                <w:sz w:val="28"/>
-                <w:szCs w:val="28"/>
-              </w:rPr>
-              <w:t>&gt;</w:t>
+              <w:t xml:space="preserve"> &lt;computed_size_of_file_as_bytes&gt;</w:t>
             </w:r>
           </w:p>
           <w:p>
@@ -7631,25 +7371,7 @@
                 <w:sz w:val="28"/>
                 <w:szCs w:val="28"/>
               </w:rPr>
-              <w:t xml:space="preserve"> &lt;</w:t>
-            </w:r>
-            <w:proofErr w:type="spellStart"/>
-            <w:r>
-              <w:rPr>
-                <w:rFonts w:ascii="Arial" w:hAnsi="Arial" w:cs="Arial"/>
-                <w:sz w:val="28"/>
-                <w:szCs w:val="28"/>
-              </w:rPr>
-              <w:t>name_of_project_to_upload_to</w:t>
-            </w:r>
-            <w:proofErr w:type="spellEnd"/>
-            <w:r>
-              <w:rPr>
-                <w:rFonts w:ascii="Arial" w:hAnsi="Arial" w:cs="Arial"/>
-                <w:sz w:val="28"/>
-                <w:szCs w:val="28"/>
-              </w:rPr>
-              <w:t>&gt;</w:t>
+              <w:t xml:space="preserve"> &lt;name_of_project_to_upload_to&gt;</w:t>
             </w:r>
           </w:p>
           <w:p>
@@ -7685,25 +7407,7 @@
                 <w:sz w:val="28"/>
                 <w:szCs w:val="28"/>
               </w:rPr>
-              <w:t xml:space="preserve"> &lt;</w:t>
-            </w:r>
-            <w:proofErr w:type="spellStart"/>
-            <w:r>
-              <w:rPr>
-                <w:rFonts w:ascii="Arial" w:hAnsi="Arial" w:cs="Arial"/>
-                <w:sz w:val="28"/>
-                <w:szCs w:val="28"/>
-              </w:rPr>
-              <w:t>id_of_parent_to_upload_file_to</w:t>
-            </w:r>
-            <w:proofErr w:type="spellEnd"/>
-            <w:r>
-              <w:rPr>
-                <w:rFonts w:ascii="Arial" w:hAnsi="Arial" w:cs="Arial"/>
-                <w:sz w:val="28"/>
-                <w:szCs w:val="28"/>
-              </w:rPr>
-              <w:t>&gt;</w:t>
+              <w:t xml:space="preserve"> &lt;id_of_parent_to_upload_file_to&gt;</w:t>
             </w:r>
           </w:p>
           <w:p>
@@ -7723,7 +7427,6 @@
               </w:rPr>
               <w:t>“</w:t>
             </w:r>
-            <w:proofErr w:type="spellStart"/>
             <w:r>
               <w:rPr>
                 <w:rFonts w:ascii="Arial" w:hAnsi="Arial" w:cs="Arial"/>
@@ -7732,7 +7435,6 @@
               </w:rPr>
               <w:t>allowAllUsersWrite</w:t>
             </w:r>
-            <w:proofErr w:type="spellEnd"/>
             <w:proofErr w:type="gramStart"/>
             <w:r>
               <w:rPr>
@@ -7769,7 +7471,6 @@
               </w:rPr>
               <w:t>“</w:t>
             </w:r>
-            <w:proofErr w:type="spellStart"/>
             <w:r>
               <w:rPr>
                 <w:rFonts w:ascii="Arial" w:hAnsi="Arial" w:cs="Arial"/>
@@ -7778,7 +7479,6 @@
               </w:rPr>
               <w:t>allowAllUsersWrite</w:t>
             </w:r>
-            <w:proofErr w:type="spellEnd"/>
             <w:proofErr w:type="gramStart"/>
             <w:r>
               <w:rPr>
@@ -7815,7 +7515,6 @@
               </w:rPr>
               <w:t>“</w:t>
             </w:r>
-            <w:proofErr w:type="spellStart"/>
             <w:r>
               <w:rPr>
                 <w:rFonts w:ascii="Arial" w:hAnsi="Arial" w:cs="Arial"/>
@@ -7824,7 +7523,6 @@
               </w:rPr>
               <w:t>allowKeyUsersRead</w:t>
             </w:r>
-            <w:proofErr w:type="spellEnd"/>
             <w:proofErr w:type="gramStart"/>
             <w:r>
               <w:rPr>
@@ -7861,7 +7559,6 @@
               </w:rPr>
               <w:t>“</w:t>
             </w:r>
-            <w:proofErr w:type="spellStart"/>
             <w:r>
               <w:rPr>
                 <w:rFonts w:ascii="Arial" w:hAnsi="Arial" w:cs="Arial"/>
@@ -7870,7 +7567,6 @@
               </w:rPr>
               <w:t>allowKeyUsersWrite</w:t>
             </w:r>
-            <w:proofErr w:type="spellEnd"/>
             <w:proofErr w:type="gramStart"/>
             <w:r>
               <w:rPr>
@@ -7958,25 +7654,7 @@
           <w:sz w:val="28"/>
           <w:szCs w:val="28"/>
         </w:rPr>
-        <w:t>. Assign :&lt;</w:t>
-      </w:r>
-      <w:proofErr w:type="spellStart"/>
-      <w:r>
-        <w:rPr>
-          <w:rFonts w:ascii="Arial" w:hAnsi="Arial" w:cs="Arial"/>
-          <w:sz w:val="28"/>
-          <w:szCs w:val="28"/>
-        </w:rPr>
-        <w:t>id_of_parent_to_upload_file_to</w:t>
-      </w:r>
-      <w:proofErr w:type="spellEnd"/>
-      <w:r>
-        <w:rPr>
-          <w:rFonts w:ascii="Arial" w:hAnsi="Arial" w:cs="Arial"/>
-          <w:sz w:val="28"/>
-          <w:szCs w:val="28"/>
-        </w:rPr>
-        <w:t>&gt; as root, if the file is being uploaded to the root index.</w:t>
+        <w:t>. Assign :&lt;id_of_parent_to_upload_file_to&gt; as root, if the file is being uploaded to the root index.</w:t>
       </w:r>
     </w:p>
     <w:p>
@@ -8430,16 +8108,7 @@
                 <w:sz w:val="28"/>
                 <w:szCs w:val="28"/>
               </w:rPr>
-              <w:t xml:space="preserve"> &lt;</w:t>
-            </w:r>
-            <w:proofErr w:type="spellStart"/>
-            <w:r>
-              <w:rPr>
-                <w:rFonts w:ascii="Arial" w:hAnsi="Arial" w:cs="Arial"/>
-                <w:sz w:val="28"/>
-                <w:szCs w:val="28"/>
-              </w:rPr>
-              <w:t>f</w:t>
+              <w:t xml:space="preserve"> &lt;f</w:t>
             </w:r>
             <w:r>
               <w:rPr>
@@ -8455,16 +8124,7 @@
                 <w:sz w:val="28"/>
                 <w:szCs w:val="28"/>
               </w:rPr>
-              <w:t>_id</w:t>
-            </w:r>
-            <w:proofErr w:type="spellEnd"/>
-            <w:r>
-              <w:rPr>
-                <w:rFonts w:ascii="Arial" w:hAnsi="Arial" w:cs="Arial"/>
-                <w:sz w:val="28"/>
-                <w:szCs w:val="28"/>
-              </w:rPr>
-              <w:t>&gt;</w:t>
+              <w:t>_id&gt;</w:t>
             </w:r>
           </w:p>
           <w:p>
@@ -9020,18 +8680,8 @@
                 <w:sz w:val="28"/>
                 <w:szCs w:val="28"/>
               </w:rPr>
-              <w:t>"</w:t>
-            </w:r>
-            <w:proofErr w:type="spellStart"/>
-            <w:r>
-              <w:rPr>
-                <w:rFonts w:ascii="Arial" w:hAnsi="Arial" w:cs="Arial"/>
-                <w:sz w:val="28"/>
-                <w:szCs w:val="28"/>
-              </w:rPr>
-              <w:t>projectName</w:t>
-            </w:r>
-            <w:proofErr w:type="spellEnd"/>
+              <w:t>"projectName</w:t>
+            </w:r>
             <w:proofErr w:type="gramStart"/>
             <w:r>
               <w:rPr>
@@ -9048,25 +8698,7 @@
                 <w:sz w:val="28"/>
                 <w:szCs w:val="28"/>
               </w:rPr>
-              <w:t xml:space="preserve"> &lt;</w:t>
-            </w:r>
-            <w:proofErr w:type="spellStart"/>
-            <w:r>
-              <w:rPr>
-                <w:rFonts w:ascii="Arial" w:hAnsi="Arial" w:cs="Arial"/>
-                <w:sz w:val="28"/>
-                <w:szCs w:val="28"/>
-              </w:rPr>
-              <w:t>project_name</w:t>
-            </w:r>
-            <w:proofErr w:type="spellEnd"/>
-            <w:r>
-              <w:rPr>
-                <w:rFonts w:ascii="Arial" w:hAnsi="Arial" w:cs="Arial"/>
-                <w:sz w:val="28"/>
-                <w:szCs w:val="28"/>
-              </w:rPr>
-              <w:t>&gt;</w:t>
+              <w:t xml:space="preserve"> &lt;project_name&gt;</w:t>
             </w:r>
             <w:r>
               <w:rPr>
@@ -9270,7 +8902,6 @@
         </w:rPr>
         <w:t>&gt;.&lt;</w:t>
       </w:r>
-      <w:proofErr w:type="spellStart"/>
       <w:proofErr w:type="gramEnd"/>
       <w:r>
         <w:rPr>
@@ -9278,16 +8909,7 @@
           <w:sz w:val="28"/>
           <w:szCs w:val="28"/>
         </w:rPr>
-        <w:t>project_name</w:t>
-      </w:r>
-      <w:proofErr w:type="spellEnd"/>
-      <w:r>
-        <w:rPr>
-          <w:rFonts w:ascii="Arial" w:hAnsi="Arial" w:cs="Arial"/>
-          <w:sz w:val="28"/>
-          <w:szCs w:val="28"/>
-        </w:rPr>
-        <w:t>&gt; i.e.</w:t>
+        <w:t>project_name&gt; i.e.</w:t>
       </w:r>
     </w:p>
     <w:p>
@@ -9344,18 +8966,8 @@
           <w:szCs w:val="18"/>
         </w:rPr>
         <w:tab/>
-        <w:t>"</w:t>
-      </w:r>
-      <w:proofErr w:type="spellStart"/>
-      <w:r>
-        <w:rPr>
-          <w:rFonts w:ascii="Arial" w:hAnsi="Arial" w:cs="Arial"/>
-          <w:sz w:val="18"/>
-          <w:szCs w:val="18"/>
-        </w:rPr>
-        <w:t>projectName</w:t>
-      </w:r>
-      <w:proofErr w:type="spellEnd"/>
+        <w:t>"projectName</w:t>
+      </w:r>
       <w:proofErr w:type="gramStart"/>
       <w:r>
         <w:rPr>
@@ -9372,25 +8984,7 @@
           <w:sz w:val="18"/>
           <w:szCs w:val="18"/>
         </w:rPr>
-        <w:t xml:space="preserve"> "</w:t>
-      </w:r>
-      <w:proofErr w:type="spellStart"/>
-      <w:r>
-        <w:rPr>
-          <w:rFonts w:ascii="Arial" w:hAnsi="Arial" w:cs="Arial"/>
-          <w:sz w:val="18"/>
-          <w:szCs w:val="18"/>
-        </w:rPr>
-        <w:t>rbryanben.Demo</w:t>
-      </w:r>
-      <w:proofErr w:type="spellEnd"/>
-      <w:r>
-        <w:rPr>
-          <w:rFonts w:ascii="Arial" w:hAnsi="Arial" w:cs="Arial"/>
-          <w:sz w:val="18"/>
-          <w:szCs w:val="18"/>
-        </w:rPr>
-        <w:t>-Project",</w:t>
+        <w:t xml:space="preserve"> "rbryanben.Demo-Project",</w:t>
       </w:r>
     </w:p>
     <w:p>
@@ -9904,7 +9498,6 @@
               </w:rPr>
               <w:t>&lt;</w:t>
             </w:r>
-            <w:proofErr w:type="spellStart"/>
             <w:r>
               <w:rPr>
                 <w:rFonts w:ascii="Arial" w:hAnsi="Arial" w:cs="Arial"/>
@@ -9913,7 +9506,6 @@
               </w:rPr>
               <w:t>file_identification</w:t>
             </w:r>
-            <w:proofErr w:type="spellEnd"/>
             <w:r>
               <w:rPr>
                 <w:rFonts w:ascii="Arial" w:hAnsi="Arial" w:cs="Arial"/>
@@ -10572,25 +10164,7 @@
                 <w:sz w:val="28"/>
                 <w:szCs w:val="28"/>
               </w:rPr>
-              <w:t>&lt;</w:t>
-            </w:r>
-            <w:proofErr w:type="spellStart"/>
-            <w:r>
-              <w:rPr>
-                <w:rFonts w:ascii="Arial" w:hAnsi="Arial" w:cs="Arial"/>
-                <w:sz w:val="28"/>
-                <w:szCs w:val="28"/>
-              </w:rPr>
-              <w:t>file_identification</w:t>
-            </w:r>
-            <w:proofErr w:type="spellEnd"/>
-            <w:r>
-              <w:rPr>
-                <w:rFonts w:ascii="Arial" w:hAnsi="Arial" w:cs="Arial"/>
-                <w:sz w:val="28"/>
-                <w:szCs w:val="28"/>
-              </w:rPr>
-              <w:t>&gt;</w:t>
+              <w:t>&lt;file_identification&gt;</w:t>
             </w:r>
           </w:p>
           <w:p>
@@ -11258,25 +10832,7 @@
                 <w:sz w:val="28"/>
                 <w:szCs w:val="28"/>
               </w:rPr>
-              <w:t>&lt;</w:t>
-            </w:r>
-            <w:proofErr w:type="spellStart"/>
-            <w:r>
-              <w:rPr>
-                <w:rFonts w:ascii="Arial" w:hAnsi="Arial" w:cs="Arial"/>
-                <w:sz w:val="28"/>
-                <w:szCs w:val="28"/>
-              </w:rPr>
-              <w:t>file_identification</w:t>
-            </w:r>
-            <w:proofErr w:type="spellEnd"/>
-            <w:r>
-              <w:rPr>
-                <w:rFonts w:ascii="Arial" w:hAnsi="Arial" w:cs="Arial"/>
-                <w:sz w:val="28"/>
-                <w:szCs w:val="28"/>
-              </w:rPr>
-              <w:t>&gt;</w:t>
+              <w:t>&lt;file_identification&gt;</w:t>
             </w:r>
             <w:r>
               <w:rPr>
@@ -11320,25 +10876,7 @@
                 <w:sz w:val="28"/>
                 <w:szCs w:val="28"/>
               </w:rPr>
-              <w:t xml:space="preserve"> &lt;</w:t>
-            </w:r>
-            <w:proofErr w:type="spellStart"/>
-            <w:r>
-              <w:rPr>
-                <w:rFonts w:ascii="Arial" w:hAnsi="Arial" w:cs="Arial"/>
-                <w:sz w:val="28"/>
-                <w:szCs w:val="28"/>
-              </w:rPr>
-              <w:t>new_name</w:t>
-            </w:r>
-            <w:proofErr w:type="spellEnd"/>
-            <w:r>
-              <w:rPr>
-                <w:rFonts w:ascii="Arial" w:hAnsi="Arial" w:cs="Arial"/>
-                <w:sz w:val="28"/>
-                <w:szCs w:val="28"/>
-              </w:rPr>
-              <w:t>&gt;</w:t>
+              <w:t xml:space="preserve"> &lt;new_name&gt;</w:t>
             </w:r>
           </w:p>
           <w:p>
@@ -12051,25 +11589,7 @@
                 <w:sz w:val="28"/>
                 <w:szCs w:val="28"/>
               </w:rPr>
-              <w:t xml:space="preserve"> &lt;</w:t>
-            </w:r>
-            <w:proofErr w:type="spellStart"/>
-            <w:r>
-              <w:rPr>
-                <w:rFonts w:ascii="Arial" w:hAnsi="Arial" w:cs="Arial"/>
-                <w:sz w:val="28"/>
-                <w:szCs w:val="28"/>
-              </w:rPr>
-              <w:t>file_id</w:t>
-            </w:r>
-            <w:proofErr w:type="spellEnd"/>
-            <w:r>
-              <w:rPr>
-                <w:rFonts w:ascii="Arial" w:hAnsi="Arial" w:cs="Arial"/>
-                <w:sz w:val="28"/>
-                <w:szCs w:val="28"/>
-              </w:rPr>
-              <w:t xml:space="preserve"> &gt;</w:t>
+              <w:t xml:space="preserve"> &lt;file_id &gt;</w:t>
             </w:r>
           </w:p>
           <w:p>
@@ -12744,16 +12264,7 @@
                 <w:sz w:val="28"/>
                 <w:szCs w:val="28"/>
               </w:rPr>
-              <w:t>&lt;</w:t>
-            </w:r>
-            <w:proofErr w:type="spellStart"/>
-            <w:r>
-              <w:rPr>
-                <w:rFonts w:ascii="Arial" w:hAnsi="Arial" w:cs="Arial"/>
-                <w:sz w:val="28"/>
-                <w:szCs w:val="28"/>
-              </w:rPr>
-              <w:t>account</w:t>
+              <w:t>&lt;account</w:t>
             </w:r>
             <w:r>
               <w:rPr>
@@ -12763,7 +12274,6 @@
               </w:rPr>
               <w:t>s_list</w:t>
             </w:r>
-            <w:proofErr w:type="spellEnd"/>
             <w:r>
               <w:rPr>
                 <w:rFonts w:ascii="Arial" w:hAnsi="Arial" w:cs="Arial"/>
@@ -12806,25 +12316,7 @@
                 <w:sz w:val="28"/>
                 <w:szCs w:val="28"/>
               </w:rPr>
-              <w:t xml:space="preserve"> &lt;</w:t>
-            </w:r>
-            <w:proofErr w:type="spellStart"/>
-            <w:r>
-              <w:rPr>
-                <w:rFonts w:ascii="Arial" w:hAnsi="Arial" w:cs="Arial"/>
-                <w:sz w:val="28"/>
-                <w:szCs w:val="28"/>
-              </w:rPr>
-              <w:t>file_id</w:t>
-            </w:r>
-            <w:proofErr w:type="spellEnd"/>
-            <w:r>
-              <w:rPr>
-                <w:rFonts w:ascii="Arial" w:hAnsi="Arial" w:cs="Arial"/>
-                <w:sz w:val="28"/>
-                <w:szCs w:val="28"/>
-              </w:rPr>
-              <w:t xml:space="preserve"> &gt;</w:t>
+              <w:t xml:space="preserve"> &lt;file_id &gt;</w:t>
             </w:r>
           </w:p>
           <w:p>
@@ -13475,25 +12967,7 @@
                 <w:sz w:val="28"/>
                 <w:szCs w:val="28"/>
               </w:rPr>
-              <w:t>&lt;</w:t>
-            </w:r>
-            <w:proofErr w:type="spellStart"/>
-            <w:r>
-              <w:rPr>
-                <w:rFonts w:ascii="Arial" w:hAnsi="Arial" w:cs="Arial"/>
-                <w:sz w:val="28"/>
-                <w:szCs w:val="28"/>
-              </w:rPr>
-              <w:t>accounts_list</w:t>
-            </w:r>
-            <w:proofErr w:type="spellEnd"/>
-            <w:r>
-              <w:rPr>
-                <w:rFonts w:ascii="Arial" w:hAnsi="Arial" w:cs="Arial"/>
-                <w:sz w:val="28"/>
-                <w:szCs w:val="28"/>
-              </w:rPr>
-              <w:t>&gt;,</w:t>
+              <w:t>&lt;accounts_list&gt;,</w:t>
             </w:r>
           </w:p>
           <w:p>
@@ -13529,25 +13003,7 @@
                 <w:sz w:val="28"/>
                 <w:szCs w:val="28"/>
               </w:rPr>
-              <w:t xml:space="preserve"> &lt;</w:t>
-            </w:r>
-            <w:proofErr w:type="spellStart"/>
-            <w:r>
-              <w:rPr>
-                <w:rFonts w:ascii="Arial" w:hAnsi="Arial" w:cs="Arial"/>
-                <w:sz w:val="28"/>
-                <w:szCs w:val="28"/>
-              </w:rPr>
-              <w:t>file_id</w:t>
-            </w:r>
-            <w:proofErr w:type="spellEnd"/>
-            <w:r>
-              <w:rPr>
-                <w:rFonts w:ascii="Arial" w:hAnsi="Arial" w:cs="Arial"/>
-                <w:sz w:val="28"/>
-                <w:szCs w:val="28"/>
-              </w:rPr>
-              <w:t xml:space="preserve"> &gt;</w:t>
+              <w:t xml:space="preserve"> &lt;file_id &gt;</w:t>
             </w:r>
           </w:p>
           <w:p>
@@ -13883,54 +13339,8 @@
           <w:sz w:val="28"/>
           <w:szCs w:val="28"/>
         </w:rPr>
-        <w:t xml:space="preserve">given the </w:t>
-      </w:r>
-      <w:proofErr w:type="spellStart"/>
-      <w:r>
-        <w:rPr>
-          <w:rFonts w:ascii="Arial" w:hAnsi="Arial" w:cs="Arial"/>
-          <w:sz w:val="28"/>
-          <w:szCs w:val="28"/>
-        </w:rPr>
-        <w:t>projectName</w:t>
-      </w:r>
-      <w:proofErr w:type="spellEnd"/>
-      <w:r>
-        <w:rPr>
-          <w:rFonts w:ascii="Arial" w:hAnsi="Arial" w:cs="Arial"/>
-          <w:sz w:val="28"/>
-          <w:szCs w:val="28"/>
-        </w:rPr>
-        <w:t xml:space="preserve">, </w:t>
-      </w:r>
-      <w:proofErr w:type="spellStart"/>
-      <w:r>
-        <w:rPr>
-          <w:rFonts w:ascii="Arial" w:hAnsi="Arial" w:cs="Arial"/>
-          <w:sz w:val="28"/>
-          <w:szCs w:val="28"/>
-        </w:rPr>
-        <w:t>folderName</w:t>
-      </w:r>
-      <w:proofErr w:type="spellEnd"/>
-      <w:r>
-        <w:rPr>
-          <w:rFonts w:ascii="Arial" w:hAnsi="Arial" w:cs="Arial"/>
-          <w:sz w:val="28"/>
-          <w:szCs w:val="28"/>
-        </w:rPr>
-        <w:t xml:space="preserve"> and </w:t>
-      </w:r>
-      <w:proofErr w:type="spellStart"/>
-      <w:r>
-        <w:rPr>
-          <w:rFonts w:ascii="Arial" w:hAnsi="Arial" w:cs="Arial"/>
-          <w:sz w:val="28"/>
-          <w:szCs w:val="28"/>
-        </w:rPr>
-        <w:t>parentID</w:t>
-      </w:r>
-      <w:proofErr w:type="spellEnd"/>
+        <w:t>given the projectName, folderName and parentID</w:t>
+      </w:r>
     </w:p>
     <w:p>
       <w:pPr>
@@ -14223,7 +13633,6 @@
               </w:rPr>
               <w:t xml:space="preserve"> "</w:t>
             </w:r>
-            <w:proofErr w:type="spellStart"/>
             <w:r>
               <w:rPr>
                 <w:rFonts w:ascii="Arial" w:hAnsi="Arial" w:cs="Arial"/>
@@ -14232,7 +13641,6 @@
               </w:rPr>
               <w:t>projectName</w:t>
             </w:r>
-            <w:proofErr w:type="spellEnd"/>
             <w:proofErr w:type="gramStart"/>
             <w:r>
               <w:rPr>
@@ -14259,7 +13667,6 @@
               </w:rPr>
               <w:t>&lt;</w:t>
             </w:r>
-            <w:proofErr w:type="spellStart"/>
             <w:r>
               <w:rPr>
                 <w:rFonts w:ascii="Arial" w:hAnsi="Arial" w:cs="Arial"/>
@@ -14284,7 +13691,6 @@
               </w:rPr>
               <w:t>name</w:t>
             </w:r>
-            <w:proofErr w:type="spellEnd"/>
             <w:r>
               <w:rPr>
                 <w:rFonts w:ascii="Arial" w:hAnsi="Arial" w:cs="Arial"/>
@@ -14311,7 +13717,6 @@
               </w:rPr>
               <w:t xml:space="preserve">     “</w:t>
             </w:r>
-            <w:proofErr w:type="spellStart"/>
             <w:r>
               <w:rPr>
                 <w:rFonts w:ascii="Arial" w:hAnsi="Arial" w:cs="Arial"/>
@@ -14320,7 +13725,6 @@
               </w:rPr>
               <w:t>folderName</w:t>
             </w:r>
-            <w:proofErr w:type="spellEnd"/>
             <w:proofErr w:type="gramStart"/>
             <w:r>
               <w:rPr>
@@ -14337,16 +13741,7 @@
                 <w:sz w:val="28"/>
                 <w:szCs w:val="28"/>
               </w:rPr>
-              <w:t xml:space="preserve"> &lt;</w:t>
-            </w:r>
-            <w:proofErr w:type="spellStart"/>
-            <w:r>
-              <w:rPr>
-                <w:rFonts w:ascii="Arial" w:hAnsi="Arial" w:cs="Arial"/>
-                <w:sz w:val="28"/>
-                <w:szCs w:val="28"/>
-              </w:rPr>
-              <w:t>f</w:t>
+              <w:t xml:space="preserve"> &lt;f</w:t>
             </w:r>
             <w:r>
               <w:rPr>
@@ -14372,7 +13767,6 @@
               </w:rPr>
               <w:t>name</w:t>
             </w:r>
-            <w:proofErr w:type="spellEnd"/>
             <w:r>
               <w:rPr>
                 <w:rFonts w:ascii="Arial" w:hAnsi="Arial" w:cs="Arial"/>
@@ -14405,18 +13799,8 @@
                 <w:sz w:val="28"/>
                 <w:szCs w:val="28"/>
               </w:rPr>
-              <w:t xml:space="preserve">     “</w:t>
-            </w:r>
-            <w:proofErr w:type="spellStart"/>
-            <w:r>
-              <w:rPr>
-                <w:rFonts w:ascii="Arial" w:hAnsi="Arial" w:cs="Arial"/>
-                <w:sz w:val="28"/>
-                <w:szCs w:val="28"/>
-              </w:rPr>
-              <w:t>parentID</w:t>
-            </w:r>
-            <w:proofErr w:type="spellEnd"/>
+              <w:t xml:space="preserve">     “parentID</w:t>
+            </w:r>
             <w:proofErr w:type="gramStart"/>
             <w:r>
               <w:rPr>
@@ -14433,25 +13817,7 @@
                 <w:sz w:val="28"/>
                 <w:szCs w:val="28"/>
               </w:rPr>
-              <w:t xml:space="preserve"> &lt;</w:t>
-            </w:r>
-            <w:proofErr w:type="spellStart"/>
-            <w:r>
-              <w:rPr>
-                <w:rFonts w:ascii="Arial" w:hAnsi="Arial" w:cs="Arial"/>
-                <w:sz w:val="28"/>
-                <w:szCs w:val="28"/>
-              </w:rPr>
-              <w:t>parent_id</w:t>
-            </w:r>
-            <w:proofErr w:type="spellEnd"/>
-            <w:r>
-              <w:rPr>
-                <w:rFonts w:ascii="Arial" w:hAnsi="Arial" w:cs="Arial"/>
-                <w:sz w:val="28"/>
-                <w:szCs w:val="28"/>
-              </w:rPr>
-              <w:t>&gt;</w:t>
+              <w:t xml:space="preserve"> &lt;parent_id&gt;</w:t>
             </w:r>
           </w:p>
           <w:p>
@@ -14554,7 +13920,6 @@
         </w:rPr>
         <w:t xml:space="preserve">  “</w:t>
       </w:r>
-      <w:proofErr w:type="spellStart"/>
       <w:r>
         <w:rPr>
           <w:rFonts w:ascii="Arial" w:hAnsi="Arial" w:cs="Arial"/>
@@ -14563,7 +13928,6 @@
         </w:rPr>
         <w:t>projectName</w:t>
       </w:r>
-      <w:proofErr w:type="spellEnd"/>
       <w:proofErr w:type="gramStart"/>
       <w:r>
         <w:rPr>
@@ -14588,25 +13952,7 @@
           <w:sz w:val="18"/>
           <w:szCs w:val="18"/>
         </w:rPr>
-        <w:t>“</w:t>
-      </w:r>
-      <w:proofErr w:type="spellStart"/>
-      <w:r>
-        <w:rPr>
-          <w:rFonts w:ascii="Arial" w:hAnsi="Arial" w:cs="Arial"/>
-          <w:sz w:val="18"/>
-          <w:szCs w:val="18"/>
-        </w:rPr>
-        <w:t>test.Demo</w:t>
-      </w:r>
-      <w:proofErr w:type="spellEnd"/>
-      <w:r>
-        <w:rPr>
-          <w:rFonts w:ascii="Arial" w:hAnsi="Arial" w:cs="Arial"/>
-          <w:sz w:val="18"/>
-          <w:szCs w:val="18"/>
-        </w:rPr>
-        <w:t>-Project</w:t>
+        <w:t>“test.Demo-Project</w:t>
       </w:r>
       <w:r>
         <w:rPr>
@@ -14641,18 +13987,8 @@
           <w:sz w:val="18"/>
           <w:szCs w:val="18"/>
         </w:rPr>
-        <w:t xml:space="preserve">  “</w:t>
-      </w:r>
-      <w:proofErr w:type="spellStart"/>
-      <w:r>
-        <w:rPr>
-          <w:rFonts w:ascii="Arial" w:hAnsi="Arial" w:cs="Arial"/>
-          <w:sz w:val="18"/>
-          <w:szCs w:val="18"/>
-        </w:rPr>
-        <w:t>folderName</w:t>
-      </w:r>
-      <w:proofErr w:type="spellEnd"/>
+        <w:t xml:space="preserve">  “folderName</w:t>
+      </w:r>
       <w:proofErr w:type="gramStart"/>
       <w:r>
         <w:rPr>
@@ -14690,7 +14026,6 @@
         </w:rPr>
         <w:t xml:space="preserve">  "</w:t>
       </w:r>
-      <w:proofErr w:type="spellStart"/>
       <w:r>
         <w:rPr>
           <w:rFonts w:ascii="Arial" w:hAnsi="Arial" w:cs="Arial"/>
@@ -14699,7 +14034,6 @@
         </w:rPr>
         <w:t>parentID</w:t>
       </w:r>
-      <w:proofErr w:type="spellEnd"/>
       <w:proofErr w:type="gramStart"/>
       <w:r>
         <w:rPr>
@@ -15245,7 +14579,6 @@
               </w:rPr>
               <w:t>&lt;</w:t>
             </w:r>
-            <w:proofErr w:type="spellStart"/>
             <w:r>
               <w:rPr>
                 <w:rFonts w:ascii="Arial" w:hAnsi="Arial" w:cs="Arial"/>
@@ -15254,7 +14587,6 @@
               </w:rPr>
               <w:t>file_id</w:t>
             </w:r>
-            <w:proofErr w:type="spellEnd"/>
             <w:r>
               <w:rPr>
                 <w:rFonts w:ascii="Arial" w:hAnsi="Arial" w:cs="Arial"/>
@@ -15963,7 +15295,6 @@
               </w:rPr>
               <w:t>&lt;</w:t>
             </w:r>
-            <w:proofErr w:type="spellStart"/>
             <w:r>
               <w:rPr>
                 <w:rFonts w:ascii="Arial" w:hAnsi="Arial" w:cs="Arial"/>
@@ -15988,7 +15319,6 @@
               </w:rPr>
               <w:t>entification</w:t>
             </w:r>
-            <w:proofErr w:type="spellEnd"/>
             <w:r>
               <w:rPr>
                 <w:rFonts w:ascii="Arial" w:hAnsi="Arial" w:cs="Arial"/>
@@ -16307,25 +15637,7 @@
           <w:sz w:val="18"/>
           <w:szCs w:val="18"/>
         </w:rPr>
-        <w:t xml:space="preserve"> “</w:t>
-      </w:r>
-      <w:proofErr w:type="spellStart"/>
-      <w:r>
-        <w:rPr>
-          <w:rFonts w:ascii="Arial" w:hAnsi="Arial" w:cs="Arial"/>
-          <w:sz w:val="18"/>
-          <w:szCs w:val="18"/>
-        </w:rPr>
-        <w:t>rbryanben.Cloud</w:t>
-      </w:r>
-      <w:proofErr w:type="spellEnd"/>
-      <w:r>
-        <w:rPr>
-          <w:rFonts w:ascii="Arial" w:hAnsi="Arial" w:cs="Arial"/>
-          <w:sz w:val="18"/>
-          <w:szCs w:val="18"/>
-        </w:rPr>
-        <w:t>-Winterstore”,</w:t>
+        <w:t xml:space="preserve"> “rbryanben.Cloud-Winterstore”,</w:t>
       </w:r>
     </w:p>
     <w:p>
@@ -16362,25 +15674,7 @@
           <w:sz w:val="18"/>
           <w:szCs w:val="18"/>
         </w:rPr>
-        <w:t xml:space="preserve"> “</w:t>
-      </w:r>
-      <w:proofErr w:type="spellStart"/>
-      <w:r>
-        <w:rPr>
-          <w:rFonts w:ascii="Arial" w:hAnsi="Arial" w:cs="Arial"/>
-          <w:sz w:val="18"/>
-          <w:szCs w:val="18"/>
-        </w:rPr>
-        <w:t>strongpassword</w:t>
-      </w:r>
-      <w:proofErr w:type="spellEnd"/>
-      <w:r>
-        <w:rPr>
-          <w:rFonts w:ascii="Arial" w:hAnsi="Arial" w:cs="Arial"/>
-          <w:sz w:val="18"/>
-          <w:szCs w:val="18"/>
-        </w:rPr>
-        <w:t>”</w:t>
+        <w:t xml:space="preserve"> “strongpassword”</w:t>
       </w:r>
       <w:r>
         <w:rPr>
@@ -16912,25 +16206,7 @@
                 <w:sz w:val="28"/>
                 <w:szCs w:val="28"/>
               </w:rPr>
-              <w:t>&lt;</w:t>
-            </w:r>
-            <w:proofErr w:type="spellStart"/>
-            <w:r>
-              <w:rPr>
-                <w:rFonts w:ascii="Arial" w:hAnsi="Arial" w:cs="Arial"/>
-                <w:sz w:val="28"/>
-                <w:szCs w:val="28"/>
-              </w:rPr>
-              <w:t>client’s_identification</w:t>
-            </w:r>
-            <w:proofErr w:type="spellEnd"/>
-            <w:r>
-              <w:rPr>
-                <w:rFonts w:ascii="Arial" w:hAnsi="Arial" w:cs="Arial"/>
-                <w:sz w:val="28"/>
-                <w:szCs w:val="28"/>
-              </w:rPr>
-              <w:t>&gt;,</w:t>
+              <w:t>&lt;client’s_identification&gt;,</w:t>
             </w:r>
           </w:p>
           <w:p>
@@ -17226,25 +16502,7 @@
           <w:sz w:val="18"/>
           <w:szCs w:val="18"/>
         </w:rPr>
-        <w:t xml:space="preserve"> “</w:t>
-      </w:r>
-      <w:proofErr w:type="spellStart"/>
-      <w:r>
-        <w:rPr>
-          <w:rFonts w:ascii="Arial" w:hAnsi="Arial" w:cs="Arial"/>
-          <w:sz w:val="18"/>
-          <w:szCs w:val="18"/>
-        </w:rPr>
-        <w:t>rbryanben.Cloud</w:t>
-      </w:r>
-      <w:proofErr w:type="spellEnd"/>
-      <w:r>
-        <w:rPr>
-          <w:rFonts w:ascii="Arial" w:hAnsi="Arial" w:cs="Arial"/>
-          <w:sz w:val="18"/>
-          <w:szCs w:val="18"/>
-        </w:rPr>
-        <w:t>-Winterstore”,</w:t>
+        <w:t xml:space="preserve"> “rbryanben.Cloud-Winterstore”,</w:t>
       </w:r>
     </w:p>
     <w:p>
@@ -17281,25 +16539,7 @@
           <w:sz w:val="18"/>
           <w:szCs w:val="18"/>
         </w:rPr>
-        <w:t xml:space="preserve"> “</w:t>
-      </w:r>
-      <w:proofErr w:type="spellStart"/>
-      <w:r>
-        <w:rPr>
-          <w:rFonts w:ascii="Arial" w:hAnsi="Arial" w:cs="Arial"/>
-          <w:sz w:val="18"/>
-          <w:szCs w:val="18"/>
-        </w:rPr>
-        <w:t>strongpassword</w:t>
-      </w:r>
-      <w:proofErr w:type="spellEnd"/>
-      <w:r>
-        <w:rPr>
-          <w:rFonts w:ascii="Arial" w:hAnsi="Arial" w:cs="Arial"/>
-          <w:sz w:val="18"/>
-          <w:szCs w:val="18"/>
-        </w:rPr>
-        <w:t>”,</w:t>
+        <w:t xml:space="preserve"> “strongpassword”,</w:t>
       </w:r>
     </w:p>
     <w:p>
@@ -17783,25 +17023,7 @@
                 <w:sz w:val="28"/>
                 <w:szCs w:val="28"/>
               </w:rPr>
-              <w:t>&lt;</w:t>
-            </w:r>
-            <w:proofErr w:type="spellStart"/>
-            <w:r>
-              <w:rPr>
-                <w:rFonts w:ascii="Arial" w:hAnsi="Arial" w:cs="Arial"/>
-                <w:sz w:val="28"/>
-                <w:szCs w:val="28"/>
-              </w:rPr>
-              <w:t>client’s_identification</w:t>
-            </w:r>
-            <w:proofErr w:type="spellEnd"/>
-            <w:r>
-              <w:rPr>
-                <w:rFonts w:ascii="Arial" w:hAnsi="Arial" w:cs="Arial"/>
-                <w:sz w:val="28"/>
-                <w:szCs w:val="28"/>
-              </w:rPr>
-              <w:t>&gt;,</w:t>
+              <w:t>&lt;client’s_identification&gt;,</w:t>
             </w:r>
           </w:p>
           <w:p>
@@ -18097,25 +17319,7 @@
           <w:sz w:val="18"/>
           <w:szCs w:val="18"/>
         </w:rPr>
-        <w:t xml:space="preserve"> “</w:t>
-      </w:r>
-      <w:proofErr w:type="spellStart"/>
-      <w:r>
-        <w:rPr>
-          <w:rFonts w:ascii="Arial" w:hAnsi="Arial" w:cs="Arial"/>
-          <w:sz w:val="18"/>
-          <w:szCs w:val="18"/>
-        </w:rPr>
-        <w:t>rbryanben.Cloud</w:t>
-      </w:r>
-      <w:proofErr w:type="spellEnd"/>
-      <w:r>
-        <w:rPr>
-          <w:rFonts w:ascii="Arial" w:hAnsi="Arial" w:cs="Arial"/>
-          <w:sz w:val="18"/>
-          <w:szCs w:val="18"/>
-        </w:rPr>
-        <w:t>-Winterstore”,</w:t>
+        <w:t xml:space="preserve"> “rbryanben.Cloud-Winterstore”,</w:t>
       </w:r>
     </w:p>
     <w:p>
@@ -18152,25 +17356,7 @@
           <w:sz w:val="18"/>
           <w:szCs w:val="18"/>
         </w:rPr>
-        <w:t xml:space="preserve"> “</w:t>
-      </w:r>
-      <w:proofErr w:type="spellStart"/>
-      <w:r>
-        <w:rPr>
-          <w:rFonts w:ascii="Arial" w:hAnsi="Arial" w:cs="Arial"/>
-          <w:sz w:val="18"/>
-          <w:szCs w:val="18"/>
-        </w:rPr>
-        <w:t>strongpassword</w:t>
-      </w:r>
-      <w:proofErr w:type="spellEnd"/>
-      <w:r>
-        <w:rPr>
-          <w:rFonts w:ascii="Arial" w:hAnsi="Arial" w:cs="Arial"/>
-          <w:sz w:val="18"/>
-          <w:szCs w:val="18"/>
-        </w:rPr>
-        <w:t>”,</w:t>
+        <w:t xml:space="preserve"> “strongpassword”,</w:t>
       </w:r>
     </w:p>
     <w:p>
@@ -18371,7 +17557,7 @@
           <w:sz w:val="28"/>
           <w:szCs w:val="28"/>
         </w:rPr>
-        <w:t>Searches for</w:t>
+        <w:t>Search for</w:t>
       </w:r>
       <w:r>
         <w:rPr>
@@ -18987,25 +18173,1573 @@
           <w:sz w:val="18"/>
           <w:szCs w:val="18"/>
         </w:rPr>
-        <w:t xml:space="preserve"> “</w:t>
-      </w:r>
-      <w:proofErr w:type="spellStart"/>
-      <w:r>
-        <w:rPr>
-          <w:rFonts w:ascii="Arial" w:hAnsi="Arial" w:cs="Arial"/>
-          <w:sz w:val="18"/>
-          <w:szCs w:val="18"/>
-        </w:rPr>
-        <w:t>rbryanben.Cloud</w:t>
-      </w:r>
-      <w:proofErr w:type="spellEnd"/>
-      <w:r>
-        <w:rPr>
-          <w:rFonts w:ascii="Arial" w:hAnsi="Arial" w:cs="Arial"/>
-          <w:sz w:val="18"/>
-          <w:szCs w:val="18"/>
-        </w:rPr>
-        <w:t>-Winterstore”,</w:t>
+        <w:t xml:space="preserve"> “rbryanben.Cloud-Winterstore”,</w:t>
+      </w:r>
+    </w:p>
+    <w:p>
+      <w:pPr>
+        <w:shd w:val="clear" w:color="auto" w:fill="D9D9D9" w:themeFill="background1" w:themeFillShade="D9"/>
+        <w:spacing w:after="100" w:line="240" w:lineRule="auto"/>
+        <w:rPr>
+          <w:rFonts w:ascii="Arial" w:hAnsi="Arial" w:cs="Arial"/>
+          <w:sz w:val="18"/>
+          <w:szCs w:val="18"/>
+        </w:rPr>
+      </w:pPr>
+      <w:r>
+        <w:rPr>
+          <w:rFonts w:ascii="Arial" w:hAnsi="Arial" w:cs="Arial"/>
+          <w:sz w:val="18"/>
+          <w:szCs w:val="18"/>
+        </w:rPr>
+        <w:t>}</w:t>
+      </w:r>
+    </w:p>
+    <w:p>
+      <w:pPr>
+        <w:spacing w:after="100" w:line="240" w:lineRule="auto"/>
+        <w:rPr>
+          <w:rFonts w:ascii="Arial" w:hAnsi="Arial" w:cs="Arial"/>
+          <w:sz w:val="28"/>
+          <w:szCs w:val="28"/>
+        </w:rPr>
+      </w:pPr>
+    </w:p>
+    <w:p>
+      <w:pPr>
+        <w:spacing w:after="100" w:line="240" w:lineRule="auto"/>
+        <w:rPr>
+          <w:rFonts w:ascii="Arial" w:hAnsi="Arial" w:cs="Arial"/>
+          <w:sz w:val="28"/>
+          <w:szCs w:val="28"/>
+        </w:rPr>
+      </w:pPr>
+    </w:p>
+    <w:p>
+      <w:pPr>
+        <w:spacing w:after="100" w:line="240" w:lineRule="auto"/>
+        <w:rPr>
+          <w:rFonts w:ascii="Arial" w:hAnsi="Arial" w:cs="Arial"/>
+          <w:sz w:val="28"/>
+          <w:szCs w:val="28"/>
+        </w:rPr>
+      </w:pPr>
+    </w:p>
+    <w:p>
+      <w:pPr>
+        <w:spacing w:after="100" w:line="240" w:lineRule="auto"/>
+        <w:rPr>
+          <w:rFonts w:ascii="Arial" w:hAnsi="Arial" w:cs="Arial"/>
+          <w:sz w:val="28"/>
+          <w:szCs w:val="28"/>
+        </w:rPr>
+      </w:pPr>
+    </w:p>
+    <w:p>
+      <w:pPr>
+        <w:spacing w:after="100" w:line="240" w:lineRule="auto"/>
+        <w:rPr>
+          <w:rFonts w:ascii="Arial" w:hAnsi="Arial" w:cs="Arial"/>
+          <w:sz w:val="28"/>
+          <w:szCs w:val="28"/>
+        </w:rPr>
+      </w:pPr>
+    </w:p>
+    <w:p>
+      <w:pPr>
+        <w:spacing w:after="100" w:line="240" w:lineRule="auto"/>
+        <w:rPr>
+          <w:rFonts w:ascii="Arial" w:hAnsi="Arial" w:cs="Arial"/>
+          <w:sz w:val="28"/>
+          <w:szCs w:val="28"/>
+        </w:rPr>
+      </w:pPr>
+    </w:p>
+    <w:p>
+      <w:pPr>
+        <w:spacing w:after="100" w:line="240" w:lineRule="auto"/>
+        <w:rPr>
+          <w:rFonts w:ascii="Arial" w:hAnsi="Arial" w:cs="Arial"/>
+          <w:sz w:val="28"/>
+          <w:szCs w:val="28"/>
+        </w:rPr>
+      </w:pPr>
+    </w:p>
+    <w:p>
+      <w:pPr>
+        <w:spacing w:after="100" w:line="240" w:lineRule="auto"/>
+        <w:rPr>
+          <w:rFonts w:ascii="Arial" w:hAnsi="Arial" w:cs="Arial"/>
+          <w:sz w:val="28"/>
+          <w:szCs w:val="28"/>
+        </w:rPr>
+      </w:pPr>
+    </w:p>
+    <w:p>
+      <w:pPr>
+        <w:shd w:val="clear" w:color="auto" w:fill="F2F2F2" w:themeFill="background1" w:themeFillShade="F2"/>
+        <w:spacing w:after="100" w:line="240" w:lineRule="auto"/>
+        <w:jc w:val="center"/>
+        <w:rPr>
+          <w:rFonts w:ascii="Arial" w:hAnsi="Arial" w:cs="Arial"/>
+          <w:sz w:val="28"/>
+          <w:szCs w:val="28"/>
+        </w:rPr>
+      </w:pPr>
+      <w:r>
+        <w:rPr>
+          <w:rFonts w:ascii="Arial" w:hAnsi="Arial" w:cs="Arial"/>
+          <w:sz w:val="28"/>
+          <w:szCs w:val="28"/>
+        </w:rPr>
+        <w:lastRenderedPageBreak/>
+        <w:t>Chapter 1</w:t>
+      </w:r>
+      <w:r>
+        <w:rPr>
+          <w:rFonts w:ascii="Arial" w:hAnsi="Arial" w:cs="Arial"/>
+          <w:sz w:val="28"/>
+          <w:szCs w:val="28"/>
+        </w:rPr>
+        <w:t>8</w:t>
+      </w:r>
+      <w:r>
+        <w:rPr>
+          <w:rFonts w:ascii="Arial" w:hAnsi="Arial" w:cs="Arial"/>
+          <w:sz w:val="28"/>
+          <w:szCs w:val="28"/>
+        </w:rPr>
+        <w:t xml:space="preserve"> – </w:t>
+      </w:r>
+      <w:r>
+        <w:rPr>
+          <w:rFonts w:ascii="Arial" w:hAnsi="Arial" w:cs="Arial"/>
+          <w:sz w:val="28"/>
+          <w:szCs w:val="28"/>
+        </w:rPr>
+        <w:t>Barn</w:t>
+      </w:r>
+      <w:r>
+        <w:rPr>
+          <w:rFonts w:ascii="Arial" w:hAnsi="Arial" w:cs="Arial"/>
+          <w:sz w:val="28"/>
+          <w:szCs w:val="28"/>
+        </w:rPr>
+        <w:t xml:space="preserve"> Developer Client</w:t>
+      </w:r>
+    </w:p>
+    <w:p>
+      <w:pPr>
+        <w:spacing w:after="100" w:line="240" w:lineRule="auto"/>
+        <w:rPr>
+          <w:rFonts w:ascii="Arial" w:hAnsi="Arial" w:cs="Arial"/>
+          <w:b/>
+          <w:bCs/>
+          <w:sz w:val="28"/>
+          <w:szCs w:val="28"/>
+        </w:rPr>
+      </w:pPr>
+    </w:p>
+    <w:p>
+      <w:pPr>
+        <w:spacing w:after="100" w:line="240" w:lineRule="auto"/>
+        <w:rPr>
+          <w:rFonts w:ascii="Arial" w:hAnsi="Arial" w:cs="Arial"/>
+          <w:b/>
+          <w:bCs/>
+          <w:sz w:val="28"/>
+          <w:szCs w:val="28"/>
+        </w:rPr>
+      </w:pPr>
+      <w:r>
+        <w:rPr>
+          <w:rFonts w:ascii="Arial" w:hAnsi="Arial" w:cs="Arial"/>
+          <w:b/>
+          <w:bCs/>
+          <w:sz w:val="28"/>
+          <w:szCs w:val="28"/>
+        </w:rPr>
+        <w:t>Description:</w:t>
+      </w:r>
+    </w:p>
+    <w:p>
+      <w:pPr>
+        <w:spacing w:after="100" w:line="240" w:lineRule="auto"/>
+        <w:rPr>
+          <w:rFonts w:ascii="Arial" w:hAnsi="Arial" w:cs="Arial"/>
+          <w:sz w:val="28"/>
+          <w:szCs w:val="28"/>
+        </w:rPr>
+      </w:pPr>
+      <w:r>
+        <w:rPr>
+          <w:rFonts w:ascii="Arial" w:hAnsi="Arial" w:cs="Arial"/>
+          <w:sz w:val="28"/>
+          <w:szCs w:val="28"/>
+        </w:rPr>
+        <w:t>Barn</w:t>
+      </w:r>
+      <w:r>
+        <w:rPr>
+          <w:rFonts w:ascii="Arial" w:hAnsi="Arial" w:cs="Arial"/>
+          <w:sz w:val="28"/>
+          <w:szCs w:val="28"/>
+        </w:rPr>
+        <w:t xml:space="preserve"> a developer client, given the </w:t>
+      </w:r>
+      <w:r>
+        <w:rPr>
+          <w:rFonts w:ascii="Arial" w:hAnsi="Arial" w:cs="Arial"/>
+          <w:sz w:val="28"/>
+          <w:szCs w:val="28"/>
+        </w:rPr>
+        <w:t>identification</w:t>
+      </w:r>
+      <w:r>
+        <w:rPr>
+          <w:rFonts w:ascii="Arial" w:hAnsi="Arial" w:cs="Arial"/>
+          <w:sz w:val="28"/>
+          <w:szCs w:val="28"/>
+        </w:rPr>
+        <w:t xml:space="preserve"> and project </w:t>
+      </w:r>
+    </w:p>
+    <w:p>
+      <w:pPr>
+        <w:spacing w:after="100" w:line="240" w:lineRule="auto"/>
+        <w:rPr>
+          <w:rFonts w:ascii="Arial" w:hAnsi="Arial" w:cs="Arial"/>
+          <w:b/>
+          <w:bCs/>
+          <w:sz w:val="28"/>
+          <w:szCs w:val="28"/>
+        </w:rPr>
+      </w:pPr>
+      <w:r>
+        <w:rPr>
+          <w:rFonts w:ascii="Arial" w:hAnsi="Arial" w:cs="Arial"/>
+          <w:b/>
+          <w:bCs/>
+          <w:sz w:val="28"/>
+          <w:szCs w:val="28"/>
+        </w:rPr>
+        <w:t>Requirements:</w:t>
+      </w:r>
+    </w:p>
+    <w:p>
+      <w:pPr>
+        <w:spacing w:after="100" w:line="240" w:lineRule="auto"/>
+        <w:rPr>
+          <w:rFonts w:ascii="Arial" w:hAnsi="Arial" w:cs="Arial"/>
+          <w:sz w:val="28"/>
+          <w:szCs w:val="28"/>
+        </w:rPr>
+      </w:pPr>
+      <w:r>
+        <w:rPr>
+          <w:rFonts w:ascii="Arial" w:hAnsi="Arial" w:cs="Arial"/>
+          <w:sz w:val="28"/>
+          <w:szCs w:val="28"/>
+        </w:rPr>
+        <w:t>You need to be authenticated and have administrative privileges over a project, otherwise your request will be denied.</w:t>
+      </w:r>
+    </w:p>
+    <w:p>
+      <w:pPr>
+        <w:spacing w:after="100" w:line="240" w:lineRule="auto"/>
+        <w:rPr>
+          <w:rFonts w:ascii="Arial" w:hAnsi="Arial" w:cs="Arial"/>
+          <w:sz w:val="28"/>
+          <w:szCs w:val="28"/>
+        </w:rPr>
+      </w:pPr>
+    </w:p>
+    <w:p>
+      <w:pPr>
+        <w:spacing w:after="100" w:line="240" w:lineRule="auto"/>
+        <w:rPr>
+          <w:rFonts w:ascii="Arial" w:hAnsi="Arial" w:cs="Arial"/>
+          <w:sz w:val="28"/>
+          <w:szCs w:val="28"/>
+        </w:rPr>
+      </w:pPr>
+      <w:r>
+        <w:rPr>
+          <w:rFonts w:ascii="Arial" w:hAnsi="Arial" w:cs="Arial"/>
+          <w:b/>
+          <w:bCs/>
+          <w:sz w:val="28"/>
+          <w:szCs w:val="28"/>
+        </w:rPr>
+        <w:t>Request URL</w:t>
+      </w:r>
+      <w:r>
+        <w:rPr>
+          <w:rFonts w:ascii="Arial" w:hAnsi="Arial" w:cs="Arial"/>
+          <w:sz w:val="28"/>
+          <w:szCs w:val="28"/>
+        </w:rPr>
+        <w:t xml:space="preserve">: </w:t>
+      </w:r>
+      <w:r>
+        <w:rPr>
+          <w:rFonts w:ascii="Arial" w:hAnsi="Arial" w:cs="Arial"/>
+          <w:sz w:val="28"/>
+          <w:szCs w:val="28"/>
+        </w:rPr>
+        <w:t>https://cloudwinterstore.co.zw/console/barn-client-account</w:t>
+      </w:r>
+    </w:p>
+    <w:p>
+      <w:pPr>
+        <w:spacing w:after="100" w:line="240" w:lineRule="auto"/>
+        <w:rPr>
+          <w:rFonts w:ascii="Arial" w:hAnsi="Arial" w:cs="Arial"/>
+          <w:sz w:val="28"/>
+          <w:szCs w:val="28"/>
+        </w:rPr>
+      </w:pPr>
+    </w:p>
+    <w:p>
+      <w:pPr>
+        <w:spacing w:after="100" w:line="240" w:lineRule="auto"/>
+        <w:rPr>
+          <w:rFonts w:ascii="Arial" w:hAnsi="Arial" w:cs="Arial"/>
+          <w:sz w:val="28"/>
+          <w:szCs w:val="28"/>
+        </w:rPr>
+      </w:pPr>
+      <w:r>
+        <w:rPr>
+          <w:rFonts w:ascii="Arial" w:hAnsi="Arial" w:cs="Arial"/>
+          <w:b/>
+          <w:bCs/>
+          <w:sz w:val="28"/>
+          <w:szCs w:val="28"/>
+        </w:rPr>
+        <w:t xml:space="preserve">Request Type: </w:t>
+      </w:r>
+      <w:r>
+        <w:rPr>
+          <w:rFonts w:ascii="Arial" w:hAnsi="Arial" w:cs="Arial"/>
+          <w:sz w:val="28"/>
+          <w:szCs w:val="28"/>
+        </w:rPr>
+        <w:t>JSON Body (Post)</w:t>
+      </w:r>
+    </w:p>
+    <w:p>
+      <w:pPr>
+        <w:spacing w:after="100" w:line="240" w:lineRule="auto"/>
+        <w:rPr>
+          <w:rFonts w:ascii="Arial" w:hAnsi="Arial" w:cs="Arial"/>
+          <w:sz w:val="28"/>
+          <w:szCs w:val="28"/>
+        </w:rPr>
+      </w:pPr>
+    </w:p>
+    <w:tbl>
+      <w:tblPr>
+        <w:tblStyle w:val="TableGrid"/>
+        <w:tblW w:w="0" w:type="auto"/>
+        <w:tblLook w:val="04A0" w:firstRow="1" w:lastRow="0" w:firstColumn="1" w:lastColumn="0" w:noHBand="0" w:noVBand="1"/>
+      </w:tblPr>
+      <w:tblGrid>
+        <w:gridCol w:w="6516"/>
+      </w:tblGrid>
+      <w:tr>
+        <w:tc>
+          <w:tcPr>
+            <w:tcW w:w="6516" w:type="dxa"/>
+          </w:tcPr>
+          <w:p>
+            <w:pPr>
+              <w:spacing w:after="100"/>
+              <w:rPr>
+                <w:rFonts w:ascii="Arial" w:hAnsi="Arial" w:cs="Arial"/>
+                <w:b/>
+                <w:bCs/>
+                <w:sz w:val="28"/>
+                <w:szCs w:val="28"/>
+              </w:rPr>
+            </w:pPr>
+            <w:r>
+              <w:rPr>
+                <w:rFonts w:ascii="Arial" w:hAnsi="Arial" w:cs="Arial"/>
+                <w:b/>
+                <w:bCs/>
+                <w:sz w:val="28"/>
+                <w:szCs w:val="28"/>
+              </w:rPr>
+              <w:t>Headers</w:t>
+            </w:r>
+          </w:p>
+        </w:tc>
+      </w:tr>
+      <w:tr>
+        <w:tc>
+          <w:tcPr>
+            <w:tcW w:w="6516" w:type="dxa"/>
+          </w:tcPr>
+          <w:p>
+            <w:pPr>
+              <w:spacing w:after="100"/>
+              <w:rPr>
+                <w:rFonts w:ascii="Arial" w:hAnsi="Arial" w:cs="Arial"/>
+                <w:sz w:val="28"/>
+                <w:szCs w:val="28"/>
+              </w:rPr>
+            </w:pPr>
+            <w:r>
+              <w:rPr>
+                <w:rFonts w:ascii="Arial" w:hAnsi="Arial" w:cs="Arial"/>
+                <w:sz w:val="28"/>
+                <w:szCs w:val="28"/>
+              </w:rPr>
+              <w:t>None</w:t>
+            </w:r>
+          </w:p>
+        </w:tc>
+      </w:tr>
+      <w:tr>
+        <w:tc>
+          <w:tcPr>
+            <w:tcW w:w="6516" w:type="dxa"/>
+          </w:tcPr>
+          <w:p>
+            <w:pPr>
+              <w:spacing w:after="100"/>
+              <w:rPr>
+                <w:rFonts w:ascii="Arial" w:hAnsi="Arial" w:cs="Arial"/>
+                <w:b/>
+                <w:bCs/>
+                <w:sz w:val="28"/>
+                <w:szCs w:val="28"/>
+              </w:rPr>
+            </w:pPr>
+            <w:r>
+              <w:rPr>
+                <w:rFonts w:ascii="Arial" w:hAnsi="Arial" w:cs="Arial"/>
+                <w:b/>
+                <w:bCs/>
+                <w:sz w:val="28"/>
+                <w:szCs w:val="28"/>
+              </w:rPr>
+              <w:t>Body (JSON)</w:t>
+            </w:r>
+          </w:p>
+        </w:tc>
+      </w:tr>
+      <w:tr>
+        <w:tc>
+          <w:tcPr>
+            <w:tcW w:w="6516" w:type="dxa"/>
+          </w:tcPr>
+          <w:p>
+            <w:pPr>
+              <w:spacing w:after="100"/>
+              <w:rPr>
+                <w:rFonts w:ascii="Arial" w:hAnsi="Arial" w:cs="Arial"/>
+                <w:sz w:val="28"/>
+                <w:szCs w:val="28"/>
+              </w:rPr>
+            </w:pPr>
+            <w:r>
+              <w:rPr>
+                <w:rFonts w:ascii="Arial" w:hAnsi="Arial" w:cs="Arial"/>
+                <w:sz w:val="28"/>
+                <w:szCs w:val="28"/>
+              </w:rPr>
+              <w:t>{</w:t>
+            </w:r>
+          </w:p>
+          <w:p>
+            <w:pPr>
+              <w:spacing w:after="100"/>
+              <w:rPr>
+                <w:rFonts w:ascii="Arial" w:hAnsi="Arial" w:cs="Arial"/>
+                <w:sz w:val="28"/>
+                <w:szCs w:val="28"/>
+              </w:rPr>
+            </w:pPr>
+            <w:r>
+              <w:rPr>
+                <w:rFonts w:ascii="Arial" w:hAnsi="Arial" w:cs="Arial"/>
+                <w:sz w:val="28"/>
+                <w:szCs w:val="28"/>
+              </w:rPr>
+              <w:t xml:space="preserve"> </w:t>
+            </w:r>
+            <w:r>
+              <w:rPr>
+                <w:rFonts w:ascii="Arial" w:hAnsi="Arial" w:cs="Arial"/>
+                <w:sz w:val="28"/>
+                <w:szCs w:val="28"/>
+              </w:rPr>
+              <w:t xml:space="preserve">   </w:t>
+            </w:r>
+            <w:r>
+              <w:rPr>
+                <w:rFonts w:ascii="Arial" w:hAnsi="Arial" w:cs="Arial"/>
+                <w:sz w:val="28"/>
+                <w:szCs w:val="28"/>
+              </w:rPr>
+              <w:t xml:space="preserve"> "</w:t>
+            </w:r>
+            <w:r>
+              <w:rPr>
+                <w:rFonts w:ascii="Arial" w:hAnsi="Arial" w:cs="Arial"/>
+                <w:sz w:val="28"/>
+                <w:szCs w:val="28"/>
+              </w:rPr>
+              <w:t>identification</w:t>
+            </w:r>
+            <w:proofErr w:type="gramStart"/>
+            <w:r>
+              <w:rPr>
+                <w:rFonts w:ascii="Arial" w:hAnsi="Arial" w:cs="Arial"/>
+                <w:sz w:val="28"/>
+                <w:szCs w:val="28"/>
+              </w:rPr>
+              <w:t>" :</w:t>
+            </w:r>
+            <w:proofErr w:type="gramEnd"/>
+            <w:r>
+              <w:rPr>
+                <w:rFonts w:ascii="Arial" w:hAnsi="Arial" w:cs="Arial"/>
+                <w:sz w:val="28"/>
+                <w:szCs w:val="28"/>
+              </w:rPr>
+              <w:t xml:space="preserve"> </w:t>
+            </w:r>
+            <w:r>
+              <w:rPr>
+                <w:rFonts w:ascii="Arial" w:hAnsi="Arial" w:cs="Arial"/>
+                <w:sz w:val="28"/>
+                <w:szCs w:val="28"/>
+              </w:rPr>
+              <w:t>&lt;</w:t>
+            </w:r>
+            <w:r>
+              <w:rPr>
+                <w:rFonts w:ascii="Arial" w:hAnsi="Arial" w:cs="Arial"/>
+                <w:sz w:val="28"/>
+                <w:szCs w:val="28"/>
+              </w:rPr>
+              <w:t>identification</w:t>
+            </w:r>
+            <w:r>
+              <w:rPr>
+                <w:rFonts w:ascii="Arial" w:hAnsi="Arial" w:cs="Arial"/>
+                <w:sz w:val="28"/>
+                <w:szCs w:val="28"/>
+              </w:rPr>
+              <w:t>&gt;,</w:t>
+            </w:r>
+          </w:p>
+          <w:p>
+            <w:pPr>
+              <w:spacing w:after="100"/>
+              <w:rPr>
+                <w:rFonts w:ascii="Arial" w:hAnsi="Arial" w:cs="Arial"/>
+                <w:sz w:val="28"/>
+                <w:szCs w:val="28"/>
+              </w:rPr>
+            </w:pPr>
+            <w:r>
+              <w:rPr>
+                <w:rFonts w:ascii="Arial" w:hAnsi="Arial" w:cs="Arial"/>
+                <w:sz w:val="28"/>
+                <w:szCs w:val="28"/>
+              </w:rPr>
+              <w:t xml:space="preserve">     “project</w:t>
+            </w:r>
+            <w:proofErr w:type="gramStart"/>
+            <w:r>
+              <w:rPr>
+                <w:rFonts w:ascii="Arial" w:hAnsi="Arial" w:cs="Arial"/>
+                <w:sz w:val="28"/>
+                <w:szCs w:val="28"/>
+              </w:rPr>
+              <w:t>” :</w:t>
+            </w:r>
+            <w:proofErr w:type="gramEnd"/>
+            <w:r>
+              <w:rPr>
+                <w:rFonts w:ascii="Arial" w:hAnsi="Arial" w:cs="Arial"/>
+                <w:sz w:val="28"/>
+                <w:szCs w:val="28"/>
+              </w:rPr>
+              <w:t xml:space="preserve"> &lt;project&gt;</w:t>
+            </w:r>
+          </w:p>
+          <w:p>
+            <w:pPr>
+              <w:spacing w:after="100"/>
+              <w:rPr>
+                <w:rFonts w:ascii="Arial" w:hAnsi="Arial" w:cs="Arial"/>
+                <w:sz w:val="28"/>
+                <w:szCs w:val="28"/>
+              </w:rPr>
+            </w:pPr>
+            <w:r>
+              <w:rPr>
+                <w:rFonts w:ascii="Arial" w:hAnsi="Arial" w:cs="Arial"/>
+                <w:sz w:val="28"/>
+                <w:szCs w:val="28"/>
+              </w:rPr>
+              <w:t>}</w:t>
+            </w:r>
+          </w:p>
+        </w:tc>
+      </w:tr>
+    </w:tbl>
+    <w:p>
+      <w:pPr>
+        <w:spacing w:after="100" w:line="240" w:lineRule="auto"/>
+        <w:rPr>
+          <w:rFonts w:ascii="Arial" w:hAnsi="Arial" w:cs="Arial"/>
+          <w:sz w:val="28"/>
+          <w:szCs w:val="28"/>
+        </w:rPr>
+      </w:pPr>
+    </w:p>
+    <w:p>
+      <w:pPr>
+        <w:spacing w:after="100" w:line="240" w:lineRule="auto"/>
+        <w:rPr>
+          <w:rFonts w:ascii="Arial" w:hAnsi="Arial" w:cs="Arial"/>
+          <w:b/>
+          <w:bCs/>
+          <w:sz w:val="28"/>
+          <w:szCs w:val="28"/>
+        </w:rPr>
+      </w:pPr>
+      <w:r>
+        <w:rPr>
+          <w:rFonts w:ascii="Arial" w:hAnsi="Arial" w:cs="Arial"/>
+          <w:b/>
+          <w:bCs/>
+          <w:sz w:val="28"/>
+          <w:szCs w:val="28"/>
+        </w:rPr>
+        <w:t>Notes:</w:t>
+      </w:r>
+      <w:r>
+        <w:rPr>
+          <w:rFonts w:ascii="Arial" w:hAnsi="Arial" w:cs="Arial"/>
+          <w:b/>
+          <w:bCs/>
+          <w:sz w:val="28"/>
+          <w:szCs w:val="28"/>
+        </w:rPr>
+        <w:br/>
+      </w:r>
+    </w:p>
+    <w:p>
+      <w:pPr>
+        <w:shd w:val="clear" w:color="auto" w:fill="D9D9D9" w:themeFill="background1" w:themeFillShade="D9"/>
+        <w:spacing w:after="100" w:line="240" w:lineRule="auto"/>
+        <w:rPr>
+          <w:rFonts w:ascii="Arial" w:hAnsi="Arial" w:cs="Arial"/>
+          <w:sz w:val="18"/>
+          <w:szCs w:val="18"/>
+        </w:rPr>
+      </w:pPr>
+      <w:r>
+        <w:rPr>
+          <w:rFonts w:ascii="Arial" w:hAnsi="Arial" w:cs="Arial"/>
+          <w:sz w:val="18"/>
+          <w:szCs w:val="18"/>
+        </w:rPr>
+        <w:t>{</w:t>
+      </w:r>
+    </w:p>
+    <w:p>
+      <w:pPr>
+        <w:shd w:val="clear" w:color="auto" w:fill="D9D9D9" w:themeFill="background1" w:themeFillShade="D9"/>
+        <w:spacing w:after="100" w:line="240" w:lineRule="auto"/>
+        <w:rPr>
+          <w:rFonts w:ascii="Arial" w:hAnsi="Arial" w:cs="Arial"/>
+          <w:sz w:val="18"/>
+          <w:szCs w:val="18"/>
+        </w:rPr>
+      </w:pPr>
+      <w:r>
+        <w:rPr>
+          <w:rFonts w:ascii="Arial" w:hAnsi="Arial" w:cs="Arial"/>
+          <w:sz w:val="18"/>
+          <w:szCs w:val="18"/>
+        </w:rPr>
+        <w:t xml:space="preserve">   </w:t>
+      </w:r>
+      <w:r>
+        <w:rPr>
+          <w:rFonts w:ascii="Arial" w:hAnsi="Arial" w:cs="Arial"/>
+          <w:sz w:val="18"/>
+          <w:szCs w:val="18"/>
+        </w:rPr>
+        <w:t xml:space="preserve">  "</w:t>
+      </w:r>
+      <w:r>
+        <w:rPr>
+          <w:rFonts w:ascii="Arial" w:hAnsi="Arial" w:cs="Arial"/>
+          <w:sz w:val="18"/>
+          <w:szCs w:val="18"/>
+        </w:rPr>
+        <w:t>identification</w:t>
+      </w:r>
+      <w:proofErr w:type="gramStart"/>
+      <w:r>
+        <w:rPr>
+          <w:rFonts w:ascii="Arial" w:hAnsi="Arial" w:cs="Arial"/>
+          <w:sz w:val="18"/>
+          <w:szCs w:val="18"/>
+        </w:rPr>
+        <w:t>" :</w:t>
+      </w:r>
+      <w:proofErr w:type="gramEnd"/>
+      <w:r>
+        <w:rPr>
+          <w:rFonts w:ascii="Arial" w:hAnsi="Arial" w:cs="Arial"/>
+          <w:sz w:val="18"/>
+          <w:szCs w:val="18"/>
+        </w:rPr>
+        <w:t xml:space="preserve"> "</w:t>
+      </w:r>
+      <w:r>
+        <w:rPr>
+          <w:rFonts w:ascii="Arial" w:hAnsi="Arial" w:cs="Arial"/>
+          <w:sz w:val="18"/>
+          <w:szCs w:val="18"/>
+        </w:rPr>
+        <w:t>clientfour@cloudwinterstore.co.zw</w:t>
+      </w:r>
+      <w:r>
+        <w:rPr>
+          <w:rFonts w:ascii="Arial" w:hAnsi="Arial" w:cs="Arial"/>
+          <w:sz w:val="18"/>
+          <w:szCs w:val="18"/>
+        </w:rPr>
+        <w:t>",</w:t>
+      </w:r>
+    </w:p>
+    <w:p>
+      <w:pPr>
+        <w:shd w:val="clear" w:color="auto" w:fill="D9D9D9" w:themeFill="background1" w:themeFillShade="D9"/>
+        <w:spacing w:after="100" w:line="240" w:lineRule="auto"/>
+        <w:rPr>
+          <w:rFonts w:ascii="Arial" w:hAnsi="Arial" w:cs="Arial"/>
+          <w:sz w:val="18"/>
+          <w:szCs w:val="18"/>
+        </w:rPr>
+      </w:pPr>
+      <w:r>
+        <w:rPr>
+          <w:rFonts w:ascii="Arial" w:hAnsi="Arial" w:cs="Arial"/>
+          <w:sz w:val="18"/>
+          <w:szCs w:val="18"/>
+        </w:rPr>
+        <w:t xml:space="preserve">     “project</w:t>
+      </w:r>
+      <w:proofErr w:type="gramStart"/>
+      <w:r>
+        <w:rPr>
+          <w:rFonts w:ascii="Arial" w:hAnsi="Arial" w:cs="Arial"/>
+          <w:sz w:val="18"/>
+          <w:szCs w:val="18"/>
+        </w:rPr>
+        <w:t>” :</w:t>
+      </w:r>
+      <w:proofErr w:type="gramEnd"/>
+      <w:r>
+        <w:rPr>
+          <w:rFonts w:ascii="Arial" w:hAnsi="Arial" w:cs="Arial"/>
+          <w:sz w:val="18"/>
+          <w:szCs w:val="18"/>
+        </w:rPr>
+        <w:t xml:space="preserve"> “rbryanben.Cloud-Winterstore”,</w:t>
+      </w:r>
+    </w:p>
+    <w:p>
+      <w:pPr>
+        <w:shd w:val="clear" w:color="auto" w:fill="D9D9D9" w:themeFill="background1" w:themeFillShade="D9"/>
+        <w:spacing w:after="100" w:line="240" w:lineRule="auto"/>
+        <w:rPr>
+          <w:rFonts w:ascii="Arial" w:hAnsi="Arial" w:cs="Arial"/>
+          <w:sz w:val="18"/>
+          <w:szCs w:val="18"/>
+        </w:rPr>
+      </w:pPr>
+      <w:r>
+        <w:rPr>
+          <w:rFonts w:ascii="Arial" w:hAnsi="Arial" w:cs="Arial"/>
+          <w:sz w:val="18"/>
+          <w:szCs w:val="18"/>
+        </w:rPr>
+        <w:t>}</w:t>
+      </w:r>
+    </w:p>
+    <w:p>
+      <w:pPr>
+        <w:spacing w:after="100" w:line="240" w:lineRule="auto"/>
+        <w:rPr>
+          <w:rFonts w:ascii="Arial" w:hAnsi="Arial" w:cs="Arial"/>
+          <w:sz w:val="28"/>
+          <w:szCs w:val="28"/>
+        </w:rPr>
+      </w:pPr>
+    </w:p>
+    <w:p>
+      <w:pPr>
+        <w:spacing w:after="100" w:line="240" w:lineRule="auto"/>
+        <w:rPr>
+          <w:rFonts w:ascii="Arial" w:hAnsi="Arial" w:cs="Arial"/>
+          <w:sz w:val="28"/>
+          <w:szCs w:val="28"/>
+        </w:rPr>
+      </w:pPr>
+    </w:p>
+    <w:p>
+      <w:pPr>
+        <w:spacing w:after="100" w:line="240" w:lineRule="auto"/>
+        <w:rPr>
+          <w:rFonts w:ascii="Arial" w:hAnsi="Arial" w:cs="Arial"/>
+          <w:sz w:val="28"/>
+          <w:szCs w:val="28"/>
+        </w:rPr>
+      </w:pPr>
+    </w:p>
+    <w:p>
+      <w:pPr>
+        <w:spacing w:after="100" w:line="240" w:lineRule="auto"/>
+        <w:rPr>
+          <w:rFonts w:ascii="Arial" w:hAnsi="Arial" w:cs="Arial"/>
+          <w:sz w:val="28"/>
+          <w:szCs w:val="28"/>
+        </w:rPr>
+      </w:pPr>
+    </w:p>
+    <w:p>
+      <w:pPr>
+        <w:spacing w:after="100" w:line="240" w:lineRule="auto"/>
+        <w:rPr>
+          <w:rFonts w:ascii="Arial" w:hAnsi="Arial" w:cs="Arial"/>
+          <w:sz w:val="28"/>
+          <w:szCs w:val="28"/>
+        </w:rPr>
+      </w:pPr>
+    </w:p>
+    <w:p>
+      <w:pPr>
+        <w:spacing w:after="100" w:line="240" w:lineRule="auto"/>
+        <w:rPr>
+          <w:rFonts w:ascii="Arial" w:hAnsi="Arial" w:cs="Arial"/>
+          <w:sz w:val="28"/>
+          <w:szCs w:val="28"/>
+        </w:rPr>
+      </w:pPr>
+    </w:p>
+    <w:p>
+      <w:pPr>
+        <w:spacing w:after="100" w:line="240" w:lineRule="auto"/>
+        <w:rPr>
+          <w:rFonts w:ascii="Arial" w:hAnsi="Arial" w:cs="Arial"/>
+          <w:sz w:val="28"/>
+          <w:szCs w:val="28"/>
+        </w:rPr>
+      </w:pPr>
+    </w:p>
+    <w:p>
+      <w:pPr>
+        <w:shd w:val="clear" w:color="auto" w:fill="F2F2F2" w:themeFill="background1" w:themeFillShade="F2"/>
+        <w:spacing w:after="100" w:line="240" w:lineRule="auto"/>
+        <w:jc w:val="center"/>
+        <w:rPr>
+          <w:rFonts w:ascii="Arial" w:hAnsi="Arial" w:cs="Arial"/>
+          <w:sz w:val="28"/>
+          <w:szCs w:val="28"/>
+        </w:rPr>
+      </w:pPr>
+      <w:r>
+        <w:rPr>
+          <w:rFonts w:ascii="Arial" w:hAnsi="Arial" w:cs="Arial"/>
+          <w:sz w:val="28"/>
+          <w:szCs w:val="28"/>
+        </w:rPr>
+        <w:lastRenderedPageBreak/>
+        <w:t>Chapter 1</w:t>
+      </w:r>
+      <w:r>
+        <w:rPr>
+          <w:rFonts w:ascii="Arial" w:hAnsi="Arial" w:cs="Arial"/>
+          <w:sz w:val="28"/>
+          <w:szCs w:val="28"/>
+        </w:rPr>
+        <w:t>9</w:t>
+      </w:r>
+      <w:r>
+        <w:rPr>
+          <w:rFonts w:ascii="Arial" w:hAnsi="Arial" w:cs="Arial"/>
+          <w:sz w:val="28"/>
+          <w:szCs w:val="28"/>
+        </w:rPr>
+        <w:t xml:space="preserve"> – </w:t>
+      </w:r>
+      <w:r>
+        <w:rPr>
+          <w:rFonts w:ascii="Arial" w:hAnsi="Arial" w:cs="Arial"/>
+          <w:sz w:val="28"/>
+          <w:szCs w:val="28"/>
+        </w:rPr>
+        <w:t>Un</w:t>
+      </w:r>
+      <w:r>
+        <w:rPr>
+          <w:rFonts w:ascii="Arial" w:hAnsi="Arial" w:cs="Arial"/>
+          <w:sz w:val="28"/>
+          <w:szCs w:val="28"/>
+        </w:rPr>
+        <w:t>-</w:t>
+      </w:r>
+      <w:r>
+        <w:rPr>
+          <w:rFonts w:ascii="Arial" w:hAnsi="Arial" w:cs="Arial"/>
+          <w:sz w:val="28"/>
+          <w:szCs w:val="28"/>
+        </w:rPr>
+        <w:t>Ban Developer Client</w:t>
+      </w:r>
+    </w:p>
+    <w:p>
+      <w:pPr>
+        <w:spacing w:after="100" w:line="240" w:lineRule="auto"/>
+        <w:rPr>
+          <w:rFonts w:ascii="Arial" w:hAnsi="Arial" w:cs="Arial"/>
+          <w:b/>
+          <w:bCs/>
+          <w:sz w:val="28"/>
+          <w:szCs w:val="28"/>
+        </w:rPr>
+      </w:pPr>
+    </w:p>
+    <w:p>
+      <w:pPr>
+        <w:spacing w:after="100" w:line="240" w:lineRule="auto"/>
+        <w:rPr>
+          <w:rFonts w:ascii="Arial" w:hAnsi="Arial" w:cs="Arial"/>
+          <w:b/>
+          <w:bCs/>
+          <w:sz w:val="28"/>
+          <w:szCs w:val="28"/>
+        </w:rPr>
+      </w:pPr>
+      <w:r>
+        <w:rPr>
+          <w:rFonts w:ascii="Arial" w:hAnsi="Arial" w:cs="Arial"/>
+          <w:b/>
+          <w:bCs/>
+          <w:sz w:val="28"/>
+          <w:szCs w:val="28"/>
+        </w:rPr>
+        <w:t>Description:</w:t>
+      </w:r>
+    </w:p>
+    <w:p>
+      <w:pPr>
+        <w:spacing w:after="100" w:line="240" w:lineRule="auto"/>
+        <w:rPr>
+          <w:rFonts w:ascii="Arial" w:hAnsi="Arial" w:cs="Arial"/>
+          <w:sz w:val="28"/>
+          <w:szCs w:val="28"/>
+        </w:rPr>
+      </w:pPr>
+      <w:r>
+        <w:rPr>
+          <w:rFonts w:ascii="Arial" w:hAnsi="Arial" w:cs="Arial"/>
+          <w:sz w:val="28"/>
+          <w:szCs w:val="28"/>
+        </w:rPr>
+        <w:t>Un-</w:t>
+      </w:r>
+      <w:r>
+        <w:rPr>
+          <w:rFonts w:ascii="Arial" w:hAnsi="Arial" w:cs="Arial"/>
+          <w:sz w:val="28"/>
+          <w:szCs w:val="28"/>
+        </w:rPr>
+        <w:t xml:space="preserve">Barn a developer client, given the </w:t>
+      </w:r>
+      <w:r>
+        <w:rPr>
+          <w:rFonts w:ascii="Arial" w:hAnsi="Arial" w:cs="Arial"/>
+          <w:sz w:val="28"/>
+          <w:szCs w:val="28"/>
+        </w:rPr>
+        <w:t>identification</w:t>
+      </w:r>
+      <w:r>
+        <w:rPr>
+          <w:rFonts w:ascii="Arial" w:hAnsi="Arial" w:cs="Arial"/>
+          <w:sz w:val="28"/>
+          <w:szCs w:val="28"/>
+        </w:rPr>
+        <w:t xml:space="preserve"> and project </w:t>
+      </w:r>
+    </w:p>
+    <w:p>
+      <w:pPr>
+        <w:spacing w:after="100" w:line="240" w:lineRule="auto"/>
+        <w:rPr>
+          <w:rFonts w:ascii="Arial" w:hAnsi="Arial" w:cs="Arial"/>
+          <w:b/>
+          <w:bCs/>
+          <w:sz w:val="28"/>
+          <w:szCs w:val="28"/>
+        </w:rPr>
+      </w:pPr>
+      <w:r>
+        <w:rPr>
+          <w:rFonts w:ascii="Arial" w:hAnsi="Arial" w:cs="Arial"/>
+          <w:b/>
+          <w:bCs/>
+          <w:sz w:val="28"/>
+          <w:szCs w:val="28"/>
+        </w:rPr>
+        <w:t>Requirements:</w:t>
+      </w:r>
+    </w:p>
+    <w:p>
+      <w:pPr>
+        <w:spacing w:after="100" w:line="240" w:lineRule="auto"/>
+        <w:rPr>
+          <w:rFonts w:ascii="Arial" w:hAnsi="Arial" w:cs="Arial"/>
+          <w:sz w:val="28"/>
+          <w:szCs w:val="28"/>
+        </w:rPr>
+      </w:pPr>
+      <w:r>
+        <w:rPr>
+          <w:rFonts w:ascii="Arial" w:hAnsi="Arial" w:cs="Arial"/>
+          <w:sz w:val="28"/>
+          <w:szCs w:val="28"/>
+        </w:rPr>
+        <w:t>You need to be authenticated and have administrative privileges over a project, otherwise your request will be denied.</w:t>
+      </w:r>
+    </w:p>
+    <w:p>
+      <w:pPr>
+        <w:spacing w:after="100" w:line="240" w:lineRule="auto"/>
+        <w:rPr>
+          <w:rFonts w:ascii="Arial" w:hAnsi="Arial" w:cs="Arial"/>
+          <w:sz w:val="28"/>
+          <w:szCs w:val="28"/>
+        </w:rPr>
+      </w:pPr>
+    </w:p>
+    <w:p>
+      <w:pPr>
+        <w:spacing w:after="100" w:line="240" w:lineRule="auto"/>
+        <w:rPr>
+          <w:rFonts w:ascii="Arial" w:hAnsi="Arial" w:cs="Arial"/>
+          <w:sz w:val="28"/>
+          <w:szCs w:val="28"/>
+        </w:rPr>
+      </w:pPr>
+      <w:r>
+        <w:rPr>
+          <w:rFonts w:ascii="Arial" w:hAnsi="Arial" w:cs="Arial"/>
+          <w:b/>
+          <w:bCs/>
+          <w:sz w:val="28"/>
+          <w:szCs w:val="28"/>
+        </w:rPr>
+        <w:t>Request URL</w:t>
+      </w:r>
+      <w:r>
+        <w:rPr>
+          <w:rFonts w:ascii="Arial" w:hAnsi="Arial" w:cs="Arial"/>
+          <w:sz w:val="28"/>
+          <w:szCs w:val="28"/>
+        </w:rPr>
+        <w:t xml:space="preserve">: </w:t>
+      </w:r>
+      <w:r>
+        <w:rPr>
+          <w:rFonts w:ascii="Arial" w:hAnsi="Arial" w:cs="Arial"/>
+          <w:sz w:val="28"/>
+          <w:szCs w:val="28"/>
+        </w:rPr>
+        <w:t>https://cloudwinterstore.co.zw/console/</w:t>
+      </w:r>
+      <w:r>
+        <w:rPr>
+          <w:rFonts w:ascii="Arial" w:hAnsi="Arial" w:cs="Arial"/>
+          <w:sz w:val="28"/>
+          <w:szCs w:val="28"/>
+        </w:rPr>
+        <w:t>remove-barn-client-account</w:t>
+      </w:r>
+    </w:p>
+    <w:p>
+      <w:pPr>
+        <w:spacing w:after="100" w:line="240" w:lineRule="auto"/>
+        <w:rPr>
+          <w:rFonts w:ascii="Arial" w:hAnsi="Arial" w:cs="Arial"/>
+          <w:sz w:val="28"/>
+          <w:szCs w:val="28"/>
+        </w:rPr>
+      </w:pPr>
+      <w:r>
+        <w:rPr>
+          <w:rFonts w:ascii="Arial" w:hAnsi="Arial" w:cs="Arial"/>
+          <w:b/>
+          <w:bCs/>
+          <w:sz w:val="28"/>
+          <w:szCs w:val="28"/>
+        </w:rPr>
+        <w:t xml:space="preserve">Request Type: </w:t>
+      </w:r>
+      <w:r>
+        <w:rPr>
+          <w:rFonts w:ascii="Arial" w:hAnsi="Arial" w:cs="Arial"/>
+          <w:sz w:val="28"/>
+          <w:szCs w:val="28"/>
+        </w:rPr>
+        <w:t>JSON Body (Post)</w:t>
+      </w:r>
+    </w:p>
+    <w:p>
+      <w:pPr>
+        <w:spacing w:after="100" w:line="240" w:lineRule="auto"/>
+        <w:rPr>
+          <w:rFonts w:ascii="Arial" w:hAnsi="Arial" w:cs="Arial"/>
+          <w:sz w:val="28"/>
+          <w:szCs w:val="28"/>
+        </w:rPr>
+      </w:pPr>
+    </w:p>
+    <w:tbl>
+      <w:tblPr>
+        <w:tblStyle w:val="TableGrid"/>
+        <w:tblW w:w="0" w:type="auto"/>
+        <w:tblLook w:val="04A0" w:firstRow="1" w:lastRow="0" w:firstColumn="1" w:lastColumn="0" w:noHBand="0" w:noVBand="1"/>
+      </w:tblPr>
+      <w:tblGrid>
+        <w:gridCol w:w="6516"/>
+      </w:tblGrid>
+      <w:tr>
+        <w:tc>
+          <w:tcPr>
+            <w:tcW w:w="6516" w:type="dxa"/>
+          </w:tcPr>
+          <w:p>
+            <w:pPr>
+              <w:spacing w:after="100"/>
+              <w:rPr>
+                <w:rFonts w:ascii="Arial" w:hAnsi="Arial" w:cs="Arial"/>
+                <w:b/>
+                <w:bCs/>
+                <w:sz w:val="28"/>
+                <w:szCs w:val="28"/>
+              </w:rPr>
+            </w:pPr>
+            <w:r>
+              <w:rPr>
+                <w:rFonts w:ascii="Arial" w:hAnsi="Arial" w:cs="Arial"/>
+                <w:b/>
+                <w:bCs/>
+                <w:sz w:val="28"/>
+                <w:szCs w:val="28"/>
+              </w:rPr>
+              <w:t>Headers</w:t>
+            </w:r>
+          </w:p>
+        </w:tc>
+      </w:tr>
+      <w:tr>
+        <w:tc>
+          <w:tcPr>
+            <w:tcW w:w="6516" w:type="dxa"/>
+          </w:tcPr>
+          <w:p>
+            <w:pPr>
+              <w:spacing w:after="100"/>
+              <w:rPr>
+                <w:rFonts w:ascii="Arial" w:hAnsi="Arial" w:cs="Arial"/>
+                <w:sz w:val="28"/>
+                <w:szCs w:val="28"/>
+              </w:rPr>
+            </w:pPr>
+            <w:r>
+              <w:rPr>
+                <w:rFonts w:ascii="Arial" w:hAnsi="Arial" w:cs="Arial"/>
+                <w:sz w:val="28"/>
+                <w:szCs w:val="28"/>
+              </w:rPr>
+              <w:t>None</w:t>
+            </w:r>
+          </w:p>
+        </w:tc>
+      </w:tr>
+      <w:tr>
+        <w:tc>
+          <w:tcPr>
+            <w:tcW w:w="6516" w:type="dxa"/>
+          </w:tcPr>
+          <w:p>
+            <w:pPr>
+              <w:spacing w:after="100"/>
+              <w:rPr>
+                <w:rFonts w:ascii="Arial" w:hAnsi="Arial" w:cs="Arial"/>
+                <w:b/>
+                <w:bCs/>
+                <w:sz w:val="28"/>
+                <w:szCs w:val="28"/>
+              </w:rPr>
+            </w:pPr>
+            <w:r>
+              <w:rPr>
+                <w:rFonts w:ascii="Arial" w:hAnsi="Arial" w:cs="Arial"/>
+                <w:b/>
+                <w:bCs/>
+                <w:sz w:val="28"/>
+                <w:szCs w:val="28"/>
+              </w:rPr>
+              <w:t>Body (JSON)</w:t>
+            </w:r>
+          </w:p>
+        </w:tc>
+      </w:tr>
+      <w:tr>
+        <w:tc>
+          <w:tcPr>
+            <w:tcW w:w="6516" w:type="dxa"/>
+          </w:tcPr>
+          <w:p>
+            <w:pPr>
+              <w:spacing w:after="100"/>
+              <w:rPr>
+                <w:rFonts w:ascii="Arial" w:hAnsi="Arial" w:cs="Arial"/>
+                <w:sz w:val="28"/>
+                <w:szCs w:val="28"/>
+              </w:rPr>
+            </w:pPr>
+            <w:r>
+              <w:rPr>
+                <w:rFonts w:ascii="Arial" w:hAnsi="Arial" w:cs="Arial"/>
+                <w:sz w:val="28"/>
+                <w:szCs w:val="28"/>
+              </w:rPr>
+              <w:t>{</w:t>
+            </w:r>
+          </w:p>
+          <w:p>
+            <w:pPr>
+              <w:spacing w:after="100"/>
+              <w:rPr>
+                <w:rFonts w:ascii="Arial" w:hAnsi="Arial" w:cs="Arial"/>
+                <w:sz w:val="28"/>
+                <w:szCs w:val="28"/>
+              </w:rPr>
+            </w:pPr>
+            <w:r>
+              <w:rPr>
+                <w:rFonts w:ascii="Arial" w:hAnsi="Arial" w:cs="Arial"/>
+                <w:sz w:val="28"/>
+                <w:szCs w:val="28"/>
+              </w:rPr>
+              <w:t xml:space="preserve"> </w:t>
+            </w:r>
+            <w:r>
+              <w:rPr>
+                <w:rFonts w:ascii="Arial" w:hAnsi="Arial" w:cs="Arial"/>
+                <w:sz w:val="28"/>
+                <w:szCs w:val="28"/>
+              </w:rPr>
+              <w:t xml:space="preserve">   </w:t>
+            </w:r>
+            <w:r>
+              <w:rPr>
+                <w:rFonts w:ascii="Arial" w:hAnsi="Arial" w:cs="Arial"/>
+                <w:sz w:val="28"/>
+                <w:szCs w:val="28"/>
+              </w:rPr>
+              <w:t xml:space="preserve"> "</w:t>
+            </w:r>
+            <w:r>
+              <w:rPr>
+                <w:rFonts w:ascii="Arial" w:hAnsi="Arial" w:cs="Arial"/>
+                <w:sz w:val="28"/>
+                <w:szCs w:val="28"/>
+              </w:rPr>
+              <w:t>identification</w:t>
+            </w:r>
+            <w:proofErr w:type="gramStart"/>
+            <w:r>
+              <w:rPr>
+                <w:rFonts w:ascii="Arial" w:hAnsi="Arial" w:cs="Arial"/>
+                <w:sz w:val="28"/>
+                <w:szCs w:val="28"/>
+              </w:rPr>
+              <w:t>" :</w:t>
+            </w:r>
+            <w:proofErr w:type="gramEnd"/>
+            <w:r>
+              <w:rPr>
+                <w:rFonts w:ascii="Arial" w:hAnsi="Arial" w:cs="Arial"/>
+                <w:sz w:val="28"/>
+                <w:szCs w:val="28"/>
+              </w:rPr>
+              <w:t xml:space="preserve"> </w:t>
+            </w:r>
+            <w:r>
+              <w:rPr>
+                <w:rFonts w:ascii="Arial" w:hAnsi="Arial" w:cs="Arial"/>
+                <w:sz w:val="28"/>
+                <w:szCs w:val="28"/>
+              </w:rPr>
+              <w:t>&lt;</w:t>
+            </w:r>
+            <w:r>
+              <w:rPr>
+                <w:rFonts w:ascii="Arial" w:hAnsi="Arial" w:cs="Arial"/>
+                <w:sz w:val="28"/>
+                <w:szCs w:val="28"/>
+              </w:rPr>
+              <w:t>identification</w:t>
+            </w:r>
+            <w:r>
+              <w:rPr>
+                <w:rFonts w:ascii="Arial" w:hAnsi="Arial" w:cs="Arial"/>
+                <w:sz w:val="28"/>
+                <w:szCs w:val="28"/>
+              </w:rPr>
+              <w:t>&gt;,</w:t>
+            </w:r>
+          </w:p>
+          <w:p>
+            <w:pPr>
+              <w:spacing w:after="100"/>
+              <w:rPr>
+                <w:rFonts w:ascii="Arial" w:hAnsi="Arial" w:cs="Arial"/>
+                <w:sz w:val="28"/>
+                <w:szCs w:val="28"/>
+              </w:rPr>
+            </w:pPr>
+            <w:r>
+              <w:rPr>
+                <w:rFonts w:ascii="Arial" w:hAnsi="Arial" w:cs="Arial"/>
+                <w:sz w:val="28"/>
+                <w:szCs w:val="28"/>
+              </w:rPr>
+              <w:t xml:space="preserve">     “project</w:t>
+            </w:r>
+            <w:proofErr w:type="gramStart"/>
+            <w:r>
+              <w:rPr>
+                <w:rFonts w:ascii="Arial" w:hAnsi="Arial" w:cs="Arial"/>
+                <w:sz w:val="28"/>
+                <w:szCs w:val="28"/>
+              </w:rPr>
+              <w:t>” :</w:t>
+            </w:r>
+            <w:proofErr w:type="gramEnd"/>
+            <w:r>
+              <w:rPr>
+                <w:rFonts w:ascii="Arial" w:hAnsi="Arial" w:cs="Arial"/>
+                <w:sz w:val="28"/>
+                <w:szCs w:val="28"/>
+              </w:rPr>
+              <w:t xml:space="preserve"> &lt;project&gt;</w:t>
+            </w:r>
+          </w:p>
+          <w:p>
+            <w:pPr>
+              <w:spacing w:after="100"/>
+              <w:rPr>
+                <w:rFonts w:ascii="Arial" w:hAnsi="Arial" w:cs="Arial"/>
+                <w:sz w:val="28"/>
+                <w:szCs w:val="28"/>
+              </w:rPr>
+            </w:pPr>
+            <w:r>
+              <w:rPr>
+                <w:rFonts w:ascii="Arial" w:hAnsi="Arial" w:cs="Arial"/>
+                <w:sz w:val="28"/>
+                <w:szCs w:val="28"/>
+              </w:rPr>
+              <w:t>}</w:t>
+            </w:r>
+          </w:p>
+        </w:tc>
+      </w:tr>
+    </w:tbl>
+    <w:p>
+      <w:pPr>
+        <w:spacing w:after="100" w:line="240" w:lineRule="auto"/>
+        <w:rPr>
+          <w:rFonts w:ascii="Arial" w:hAnsi="Arial" w:cs="Arial"/>
+          <w:sz w:val="28"/>
+          <w:szCs w:val="28"/>
+        </w:rPr>
+      </w:pPr>
+    </w:p>
+    <w:p>
+      <w:pPr>
+        <w:spacing w:after="100" w:line="240" w:lineRule="auto"/>
+        <w:rPr>
+          <w:rFonts w:ascii="Arial" w:hAnsi="Arial" w:cs="Arial"/>
+          <w:b/>
+          <w:bCs/>
+          <w:sz w:val="28"/>
+          <w:szCs w:val="28"/>
+        </w:rPr>
+      </w:pPr>
+      <w:r>
+        <w:rPr>
+          <w:rFonts w:ascii="Arial" w:hAnsi="Arial" w:cs="Arial"/>
+          <w:b/>
+          <w:bCs/>
+          <w:sz w:val="28"/>
+          <w:szCs w:val="28"/>
+        </w:rPr>
+        <w:t>Notes:</w:t>
+      </w:r>
+      <w:r>
+        <w:rPr>
+          <w:rFonts w:ascii="Arial" w:hAnsi="Arial" w:cs="Arial"/>
+          <w:b/>
+          <w:bCs/>
+          <w:sz w:val="28"/>
+          <w:szCs w:val="28"/>
+        </w:rPr>
+        <w:br/>
+      </w:r>
+    </w:p>
+    <w:p>
+      <w:pPr>
+        <w:shd w:val="clear" w:color="auto" w:fill="D9D9D9" w:themeFill="background1" w:themeFillShade="D9"/>
+        <w:spacing w:after="100" w:line="240" w:lineRule="auto"/>
+        <w:rPr>
+          <w:rFonts w:ascii="Arial" w:hAnsi="Arial" w:cs="Arial"/>
+          <w:sz w:val="18"/>
+          <w:szCs w:val="18"/>
+        </w:rPr>
+      </w:pPr>
+      <w:r>
+        <w:rPr>
+          <w:rFonts w:ascii="Arial" w:hAnsi="Arial" w:cs="Arial"/>
+          <w:sz w:val="18"/>
+          <w:szCs w:val="18"/>
+        </w:rPr>
+        <w:t>{</w:t>
+      </w:r>
+    </w:p>
+    <w:p>
+      <w:pPr>
+        <w:shd w:val="clear" w:color="auto" w:fill="D9D9D9" w:themeFill="background1" w:themeFillShade="D9"/>
+        <w:spacing w:after="100" w:line="240" w:lineRule="auto"/>
+        <w:rPr>
+          <w:rFonts w:ascii="Arial" w:hAnsi="Arial" w:cs="Arial"/>
+          <w:sz w:val="18"/>
+          <w:szCs w:val="18"/>
+        </w:rPr>
+      </w:pPr>
+      <w:r>
+        <w:rPr>
+          <w:rFonts w:ascii="Arial" w:hAnsi="Arial" w:cs="Arial"/>
+          <w:sz w:val="18"/>
+          <w:szCs w:val="18"/>
+        </w:rPr>
+        <w:t xml:space="preserve">   </w:t>
+      </w:r>
+      <w:r>
+        <w:rPr>
+          <w:rFonts w:ascii="Arial" w:hAnsi="Arial" w:cs="Arial"/>
+          <w:sz w:val="18"/>
+          <w:szCs w:val="18"/>
+        </w:rPr>
+        <w:t xml:space="preserve">  "</w:t>
+      </w:r>
+      <w:r>
+        <w:rPr>
+          <w:rFonts w:ascii="Arial" w:hAnsi="Arial" w:cs="Arial"/>
+          <w:sz w:val="18"/>
+          <w:szCs w:val="18"/>
+        </w:rPr>
+        <w:t>identification</w:t>
+      </w:r>
+      <w:proofErr w:type="gramStart"/>
+      <w:r>
+        <w:rPr>
+          <w:rFonts w:ascii="Arial" w:hAnsi="Arial" w:cs="Arial"/>
+          <w:sz w:val="18"/>
+          <w:szCs w:val="18"/>
+        </w:rPr>
+        <w:t>" :</w:t>
+      </w:r>
+      <w:proofErr w:type="gramEnd"/>
+      <w:r>
+        <w:rPr>
+          <w:rFonts w:ascii="Arial" w:hAnsi="Arial" w:cs="Arial"/>
+          <w:sz w:val="18"/>
+          <w:szCs w:val="18"/>
+        </w:rPr>
+        <w:t xml:space="preserve"> "</w:t>
+      </w:r>
+      <w:r>
+        <w:rPr>
+          <w:rFonts w:ascii="Arial" w:hAnsi="Arial" w:cs="Arial"/>
+          <w:sz w:val="18"/>
+          <w:szCs w:val="18"/>
+        </w:rPr>
+        <w:t>clientfour@cloudwinterstore.co.zw</w:t>
+      </w:r>
+      <w:r>
+        <w:rPr>
+          <w:rFonts w:ascii="Arial" w:hAnsi="Arial" w:cs="Arial"/>
+          <w:sz w:val="18"/>
+          <w:szCs w:val="18"/>
+        </w:rPr>
+        <w:t>",</w:t>
+      </w:r>
+    </w:p>
+    <w:p>
+      <w:pPr>
+        <w:shd w:val="clear" w:color="auto" w:fill="D9D9D9" w:themeFill="background1" w:themeFillShade="D9"/>
+        <w:spacing w:after="100" w:line="240" w:lineRule="auto"/>
+        <w:rPr>
+          <w:rFonts w:ascii="Arial" w:hAnsi="Arial" w:cs="Arial"/>
+          <w:sz w:val="18"/>
+          <w:szCs w:val="18"/>
+        </w:rPr>
+      </w:pPr>
+      <w:r>
+        <w:rPr>
+          <w:rFonts w:ascii="Arial" w:hAnsi="Arial" w:cs="Arial"/>
+          <w:sz w:val="18"/>
+          <w:szCs w:val="18"/>
+        </w:rPr>
+        <w:t xml:space="preserve">     “project</w:t>
+      </w:r>
+      <w:proofErr w:type="gramStart"/>
+      <w:r>
+        <w:rPr>
+          <w:rFonts w:ascii="Arial" w:hAnsi="Arial" w:cs="Arial"/>
+          <w:sz w:val="18"/>
+          <w:szCs w:val="18"/>
+        </w:rPr>
+        <w:t>” :</w:t>
+      </w:r>
+      <w:proofErr w:type="gramEnd"/>
+      <w:r>
+        <w:rPr>
+          <w:rFonts w:ascii="Arial" w:hAnsi="Arial" w:cs="Arial"/>
+          <w:sz w:val="18"/>
+          <w:szCs w:val="18"/>
+        </w:rPr>
+        <w:t xml:space="preserve"> “rbryanben.Cloud-Winterstore”,</w:t>
       </w:r>
     </w:p>
     <w:p>
@@ -19673,7 +20407,6 @@
   <w:style w:type="character" w:default="1" w:styleId="DefaultParagraphFont">
     <w:name w:val="Default Paragraph Font"/>
     <w:uiPriority w:val="1"/>
-    <w:semiHidden/>
     <w:unhideWhenUsed/>
   </w:style>
   <w:style w:type="table" w:default="1" w:styleId="TableNormal">

</xml_diff>